<commit_message>
Small corrections in the description
</commit_message>
<xml_diff>
--- a/manuscript/manuscriptR0.docx
+++ b/manuscript/manuscriptR0.docx
@@ -8,13 +8,7 @@
       </w:pPr>
       <w:bookmarkStart w:id="0" w:name="_Hlk135655955"/>
       <w:r>
-        <w:t xml:space="preserve">Comparison </w:t>
-      </w:r>
-      <w:r>
-        <w:t xml:space="preserve">set </w:t>
-      </w:r>
-      <w:r>
-        <w:t xml:space="preserve">of </w:t>
+        <w:t xml:space="preserve">Comparison of </w:t>
       </w:r>
       <w:r>
         <w:t>chromatographic</w:t>
@@ -35,21 +29,7 @@
         <w:rPr>
           <w:lang w:val="pl-PL"/>
         </w:rPr>
-        <w:t xml:space="preserve">Agnieszka Kamedulska, Łukasz Kubik, Julia Jacyna, Wiktoria </w:t>
-      </w:r>
-      <w:proofErr w:type="spellStart"/>
-      <w:r>
-        <w:rPr>
-          <w:lang w:val="pl-PL"/>
-        </w:rPr>
-        <w:t>Struck</w:t>
-      </w:r>
-      <w:proofErr w:type="spellEnd"/>
-      <w:r>
-        <w:rPr>
-          <w:lang w:val="pl-PL"/>
-        </w:rPr>
-        <w:t>-Lewicka, Michał J. Markuszewski, Paweł Wiczling*</w:t>
+        <w:t>Agnieszka Kamedulska, Łukasz Kubik, Julia Jacyna, Wiktoria Struck-Lewicka, Michał J. Markuszewski, Paweł Wiczling*</w:t>
       </w:r>
     </w:p>
     <w:p>
@@ -57,31 +37,7 @@
         <w:pStyle w:val="BCAuthorAddress"/>
       </w:pPr>
       <w:r>
-        <w:t xml:space="preserve">Department of Biopharmaceutics and Pharmacodynamics, Medical University of </w:t>
-      </w:r>
-      <w:proofErr w:type="spellStart"/>
-      <w:r>
-        <w:t>Gdańsk</w:t>
-      </w:r>
-      <w:proofErr w:type="spellEnd"/>
-      <w:r>
-        <w:t xml:space="preserve">, Al. Gen. </w:t>
-      </w:r>
-      <w:proofErr w:type="spellStart"/>
-      <w:r>
-        <w:t>Hallera</w:t>
-      </w:r>
-      <w:proofErr w:type="spellEnd"/>
-      <w:r>
-        <w:t xml:space="preserve"> 107, 80-416 </w:t>
-      </w:r>
-      <w:proofErr w:type="spellStart"/>
-      <w:r>
-        <w:t>Gdańsk</w:t>
-      </w:r>
-      <w:proofErr w:type="spellEnd"/>
-      <w:r>
-        <w:t xml:space="preserve">, Poland </w:t>
+        <w:t xml:space="preserve">Department of Biopharmaceutics and Pharmacodynamics, Medical University of Gdańsk, Al. Gen. Hallera 107, 80-416 Gdańsk, Poland </w:t>
       </w:r>
     </w:p>
     <w:p>
@@ -122,13 +78,8 @@
       <w:r>
         <w:t xml:space="preserve"> </w:t>
       </w:r>
-      <w:proofErr w:type="spellStart"/>
-      <w:r>
-        <w:t>XBridge</w:t>
-      </w:r>
-      <w:proofErr w:type="spellEnd"/>
-      <w:r>
-        <w:t xml:space="preserve"> Shield </w:t>
+      <w:r>
+        <w:t xml:space="preserve">XBridge Shield </w:t>
       </w:r>
       <w:r>
         <w:t>RP</w:t>
@@ -139,35 +90,20 @@
       <w:r>
         <w:t xml:space="preserve"> </w:t>
       </w:r>
-      <w:proofErr w:type="spellStart"/>
-      <w:r>
-        <w:t>XTerra</w:t>
-      </w:r>
-      <w:proofErr w:type="spellEnd"/>
-      <w:r>
-        <w:t xml:space="preserve"> MS C18</w:t>
+      <w:r>
+        <w:t>XTerra MS C18</w:t>
       </w:r>
       <w:r>
         <w:t xml:space="preserve">, </w:t>
       </w:r>
-      <w:proofErr w:type="spellStart"/>
-      <w:r>
-        <w:t>XBridge</w:t>
-      </w:r>
-      <w:proofErr w:type="spellEnd"/>
-      <w:r>
-        <w:t xml:space="preserve"> Phenyl</w:t>
+      <w:r>
+        <w:t>XBridge Phenyl</w:t>
       </w:r>
       <w:r>
         <w:t xml:space="preserve">, </w:t>
       </w:r>
-      <w:proofErr w:type="spellStart"/>
-      <w:r>
-        <w:t>XBridge</w:t>
-      </w:r>
-      <w:proofErr w:type="spellEnd"/>
-      <w:r>
-        <w:t xml:space="preserve"> C8</w:t>
+      <w:r>
+        <w:t>XBridge C8</w:t>
       </w:r>
       <w:r>
         <w:t xml:space="preserve"> and </w:t>
@@ -581,11 +517,9 @@
       <w:r>
         <w:t xml:space="preserve"> RP-HPLC stationary phases </w:t>
       </w:r>
-      <w:proofErr w:type="spellStart"/>
       <w:r>
         <w:t>XBridge</w:t>
       </w:r>
-      <w:proofErr w:type="spellEnd"/>
       <w:r>
         <w:t xml:space="preserve"> </w:t>
       </w:r>
@@ -601,35 +535,20 @@
       <w:r>
         <w:t xml:space="preserve"> </w:t>
       </w:r>
-      <w:proofErr w:type="spellStart"/>
-      <w:r>
-        <w:t>XTerra</w:t>
-      </w:r>
-      <w:proofErr w:type="spellEnd"/>
-      <w:r>
-        <w:t xml:space="preserve"> MS C18</w:t>
+      <w:r>
+        <w:t>XTerra MS C18</w:t>
       </w:r>
       <w:r>
         <w:t xml:space="preserve">, </w:t>
       </w:r>
-      <w:proofErr w:type="spellStart"/>
-      <w:r>
-        <w:t>XBridge</w:t>
-      </w:r>
-      <w:proofErr w:type="spellEnd"/>
-      <w:r>
-        <w:t xml:space="preserve"> Phenyl</w:t>
+      <w:r>
+        <w:t>XBridge Phenyl</w:t>
       </w:r>
       <w:r>
         <w:t xml:space="preserve">, </w:t>
       </w:r>
-      <w:proofErr w:type="spellStart"/>
-      <w:r>
-        <w:t>XBridge</w:t>
-      </w:r>
-      <w:proofErr w:type="spellEnd"/>
-      <w:r>
-        <w:t xml:space="preserve"> C8</w:t>
+      <w:r>
+        <w:t>XBridge C8</w:t>
       </w:r>
       <w:r>
         <w:t xml:space="preserve"> and </w:t>
@@ -673,23 +592,10 @@
         <w:t>Briefly t</w:t>
       </w:r>
       <w:r>
-        <w:t xml:space="preserve">he liquid chromatography experiments were carried out using an Agilent Technologies 1260 Infinity system (Agilent Technologies, </w:t>
-      </w:r>
-      <w:proofErr w:type="spellStart"/>
-      <w:r>
-        <w:t>Waldbronn</w:t>
-      </w:r>
-      <w:proofErr w:type="spellEnd"/>
-      <w:r>
-        <w:t xml:space="preserve">, Germany) and a 6224 time of flight (TOF) mass spectrometer with a dual electrospray ionization source (Dual ESI) in positive polarity, using an </w:t>
-      </w:r>
-      <w:proofErr w:type="spellStart"/>
-      <w:r>
-        <w:t>XBridge</w:t>
-      </w:r>
-      <w:proofErr w:type="spellEnd"/>
-      <w:r>
-        <w:t xml:space="preserve"> Shield </w:t>
+        <w:t xml:space="preserve">he liquid chromatography experiments were carried out using an Agilent Technologies 1260 Infinity system (Agilent Technologies, Waldbronn, Germany) and a 6224 time of flight (TOF) mass spectrometer with a dual electrospray ionization source (Dual ESI) in positive polarity, using an </w:t>
+      </w:r>
+      <w:r>
+        <w:t xml:space="preserve">XBridge Shield </w:t>
       </w:r>
       <w:r>
         <w:t>RP</w:t>
@@ -700,35 +606,20 @@
       <w:r>
         <w:t xml:space="preserve"> </w:t>
       </w:r>
-      <w:proofErr w:type="spellStart"/>
-      <w:r>
-        <w:t>XTerra</w:t>
-      </w:r>
-      <w:proofErr w:type="spellEnd"/>
-      <w:r>
-        <w:t xml:space="preserve"> MS C18</w:t>
+      <w:r>
+        <w:t>XTerra MS C18</w:t>
       </w:r>
       <w:r>
         <w:t xml:space="preserve">, </w:t>
       </w:r>
-      <w:proofErr w:type="spellStart"/>
-      <w:r>
-        <w:t>XBridge</w:t>
-      </w:r>
-      <w:proofErr w:type="spellEnd"/>
-      <w:r>
-        <w:t xml:space="preserve"> Phenyl</w:t>
+      <w:r>
+        <w:t>XBridge Phenyl</w:t>
       </w:r>
       <w:r>
         <w:t xml:space="preserve">, </w:t>
       </w:r>
-      <w:proofErr w:type="spellStart"/>
-      <w:r>
-        <w:t>XBridge</w:t>
-      </w:r>
-      <w:proofErr w:type="spellEnd"/>
-      <w:r>
-        <w:t xml:space="preserve"> C8</w:t>
+      <w:r>
+        <w:t>XBridge C8</w:t>
       </w:r>
       <w:r>
         <w:t xml:space="preserve"> and </w:t>
@@ -740,20 +631,14 @@
         <w:t xml:space="preserve"> </w:t>
       </w:r>
       <w:r>
-        <w:t xml:space="preserve">Waters Ltd., Milford, MA, USA, 3 mm × 50 mm, 2.5 </w:t>
-      </w:r>
-      <w:proofErr w:type="spellStart"/>
-      <w:r>
-        <w:t>μm</w:t>
-      </w:r>
-      <w:proofErr w:type="spellEnd"/>
+        <w:t>Waters Ltd., Milford, MA, USA, 3 mm × 50 mm, 2.5 μm</w:t>
+      </w:r>
       <w:r>
         <w:t>)</w:t>
       </w:r>
       <w:r>
         <w:t>. The extra column volume and system dwell volume (</w:t>
       </w:r>
-      <w:proofErr w:type="spellStart"/>
       <w:r>
         <w:rPr>
           <w:i/>
@@ -767,7 +652,6 @@
         </w:rPr>
         <w:t>d</w:t>
       </w:r>
-      <w:proofErr w:type="spellEnd"/>
       <w:r>
         <w:t>) equaled 0.020 mL and 1.05 mL, respectively. The column hold-up volume (</w:t>
       </w:r>
@@ -820,39 +704,7 @@
         <w:pStyle w:val="TAMainText"/>
       </w:pPr>
       <w:r>
-        <w:t xml:space="preserve">Ammonium bicarbonate, ammonium acetate and ammonium </w:t>
-      </w:r>
-      <w:proofErr w:type="spellStart"/>
-      <w:r>
-        <w:t>formate</w:t>
-      </w:r>
-      <w:proofErr w:type="spellEnd"/>
-      <w:r>
-        <w:t xml:space="preserve"> were selected as buffers to control the pH of the mobile phase during chromatographic separation. The pH of the buffers (nominal aqueous pH) was adjusted to the desired pH (ammonium </w:t>
-      </w:r>
-      <w:proofErr w:type="spellStart"/>
-      <w:r>
-        <w:t>formate</w:t>
-      </w:r>
-      <w:proofErr w:type="spellEnd"/>
-      <w:r>
-        <w:t xml:space="preserve">: 2.5, 3.3, 4.1, 8.9, and 9.7; ammonium acetate: 4.9 and 5.8; and ammonium bicarbonate: 6.8 and 10.5) by an appropriate addition of formic acid, acetic acid and ammonia, respectively. The pH was measured at 25 °C and 35 °C using an S220 pH meter (Mettler Toledo, </w:t>
-      </w:r>
-      <w:proofErr w:type="spellStart"/>
-      <w:r>
-        <w:t>Greifensee</w:t>
-      </w:r>
-      <w:proofErr w:type="spellEnd"/>
-      <w:r>
-        <w:t xml:space="preserve">, Switzerland) with an </w:t>
-      </w:r>
-      <w:proofErr w:type="spellStart"/>
-      <w:r>
-        <w:t>InLab</w:t>
-      </w:r>
-      <w:proofErr w:type="spellEnd"/>
-      <w:r>
-        <w:t xml:space="preserve">® Routine Pro ISM electrode after mixing an organic modifier with the buffer solution. </w:t>
+        <w:t xml:space="preserve">Ammonium bicarbonate, ammonium acetate and ammonium formate were selected as buffers to control the pH of the mobile phase during chromatographic separation. The pH of the buffers (nominal aqueous pH) was adjusted to the desired pH (ammonium formate: 2.5, 3.3, 4.1, 8.9, and 9.7; ammonium acetate: 4.9 and 5.8; and ammonium bicarbonate: 6.8 and 10.5) by an appropriate addition of formic acid, acetic acid and ammonia, respectively. The pH was measured at 25 °C and 35 °C using an S220 pH meter (Mettler Toledo, Greifensee, Switzerland) with an InLab® Routine Pro ISM electrode after mixing an organic modifier with the buffer solution. </w:t>
       </w:r>
     </w:p>
     <w:p>
@@ -861,55 +713,31 @@
       </w:pPr>
       <w:r>
         <w:lastRenderedPageBreak/>
+        <w:t>The MassHunter Profinder B.08.00 (Agilent Technologies, Waldbronn, Germany) was selected to find all the matches per formula using “Batch Targeted Feature Extraction” (containing 300 predefined mases for each analyte included in the mixture).</w:t>
+      </w:r>
+      <w:r>
+        <w:t xml:space="preserve"> </w:t>
+      </w:r>
+      <w:r>
+        <w:t>The data for analysis were restricted to analytes that had “Identification</w:t>
+      </w:r>
+      <w:r>
+        <w:rPr>
+          <w:b/>
+        </w:rPr>
+        <w:t xml:space="preserve"> </w:t>
+      </w:r>
+      <w:r>
+        <w:t xml:space="preserve">Scores” higher than 95%, that were present on at least 42 chromatograms, and that had less than 2 dissociation steps in a pH range from 2 to 11. </w:t>
+      </w:r>
+    </w:p>
+    <w:p>
+      <w:pPr>
+        <w:pStyle w:val="TAMainText"/>
+      </w:pPr>
+      <w:r>
         <w:t xml:space="preserve">The </w:t>
       </w:r>
-      <w:proofErr w:type="spellStart"/>
-      <w:r>
-        <w:t>MassHunter</w:t>
-      </w:r>
-      <w:proofErr w:type="spellEnd"/>
-      <w:r>
-        <w:t xml:space="preserve"> </w:t>
-      </w:r>
-      <w:proofErr w:type="spellStart"/>
-      <w:r>
-        <w:t>Profinder</w:t>
-      </w:r>
-      <w:proofErr w:type="spellEnd"/>
-      <w:r>
-        <w:t xml:space="preserve"> B.08.00 (Agilent Technologies, </w:t>
-      </w:r>
-      <w:proofErr w:type="spellStart"/>
-      <w:r>
-        <w:t>Waldbronn</w:t>
-      </w:r>
-      <w:proofErr w:type="spellEnd"/>
-      <w:r>
-        <w:t>, Germany) was selected to find all the matches per formula using “Batch Targeted Feature Extraction” (containing 300 predefined mases for each analyte included in the mixture).</w:t>
-      </w:r>
-      <w:r>
-        <w:t xml:space="preserve"> </w:t>
-      </w:r>
-      <w:r>
-        <w:t>The data for analysis were restricted to analytes that had “Identification</w:t>
-      </w:r>
-      <w:r>
-        <w:rPr>
-          <w:b/>
-        </w:rPr>
-        <w:t xml:space="preserve"> </w:t>
-      </w:r>
-      <w:r>
-        <w:t xml:space="preserve">Scores” higher than 95%, that were present on at least 42 chromatograms, and that had less than 2 dissociation steps in a pH range from 2 to 11. </w:t>
-      </w:r>
-    </w:p>
-    <w:p>
-      <w:pPr>
-        <w:pStyle w:val="TAMainText"/>
-      </w:pPr>
-      <w:r>
-        <w:t xml:space="preserve">The </w:t>
-      </w:r>
       <w:r>
         <w:t>functional groups and structural elements</w:t>
       </w:r>
@@ -917,15 +745,7 @@
         <w:t xml:space="preserve"> were determined</w:t>
       </w:r>
       <w:r>
-        <w:t xml:space="preserve"> using </w:t>
-      </w:r>
-      <w:proofErr w:type="spellStart"/>
-      <w:r>
-        <w:t>Checkmol</w:t>
-      </w:r>
-      <w:proofErr w:type="spellEnd"/>
-      <w:r>
-        <w:t xml:space="preserve"> (version 0.5b N. Haider, University of Vienna, 2003-2018).</w:t>
+        <w:t xml:space="preserve"> using Checkmol (version 0.5b N. Haider, University of Vienna, 2003-2018).</w:t>
       </w:r>
       <w:r>
         <w:fldChar w:fldCharType="begin"/>
@@ -961,14 +781,12 @@
       <w:r>
         <w:t>), dissociation constant (</w:t>
       </w:r>
-      <w:proofErr w:type="spellStart"/>
       <w:r>
         <w:rPr>
           <w:i/>
         </w:rPr>
         <w:t>pKalit</w:t>
       </w:r>
-      <w:proofErr w:type="spellEnd"/>
       <w:r>
         <w:t>) were calculated using the ACD/Labs program</w:t>
       </w:r>
@@ -1601,7 +1419,6 @@
       <w:r>
         <w:t xml:space="preserve"> denotes the </w:t>
       </w:r>
-      <w:proofErr w:type="spellStart"/>
       <w:r>
         <w:rPr>
           <w:i/>
@@ -1615,7 +1432,6 @@
         </w:rPr>
         <w:t>th</w:t>
       </w:r>
-      <w:proofErr w:type="spellEnd"/>
       <w:r>
         <w:rPr>
           <w:i/>
@@ -2186,7 +2002,6 @@
       <w:r>
         <w:t xml:space="preserve"> due to the increase in temperature by 10 °C, </w:t>
       </w:r>
-      <w:proofErr w:type="spellStart"/>
       <w:r>
         <w:rPr>
           <w:i/>
@@ -2200,7 +2015,6 @@
         </w:rPr>
         <w:t>r</w:t>
       </w:r>
-      <w:proofErr w:type="spellEnd"/>
       <w:r>
         <w:t xml:space="preserve"> denotes pH effects for cations and anions</w:t>
       </w:r>
@@ -2245,7 +2059,6 @@
       <w:r>
         <w:t xml:space="preserve">Furthermore, a linear relationship between </w:t>
       </w:r>
-      <w:proofErr w:type="spellStart"/>
       <w:r>
         <w:rPr>
           <w:i/>
@@ -2259,7 +2072,6 @@
         </w:rPr>
         <w:t>a</w:t>
       </w:r>
-      <w:proofErr w:type="spellEnd"/>
       <w:r>
         <w:t xml:space="preserve"> values and organic modifier content was assumed:</w:t>
       </w:r>
@@ -2447,7 +2259,6 @@
       <w:r>
         <w:t xml:space="preserve"> denotes aqueous </w:t>
       </w:r>
-      <w:proofErr w:type="spellStart"/>
       <w:r>
         <w:rPr>
           <w:i/>
@@ -2461,7 +2272,6 @@
         </w:rPr>
         <w:t>a</w:t>
       </w:r>
-      <w:proofErr w:type="spellEnd"/>
       <w:r>
         <w:t xml:space="preserve">, and </w:t>
       </w:r>
@@ -2517,7 +2327,6 @@
       <w:r>
         <w:t>The observed retention factors (</w:t>
       </w:r>
-      <w:proofErr w:type="spellStart"/>
       <w:r>
         <w:rPr>
           <w:i/>
@@ -2531,7 +2340,6 @@
         </w:rPr>
         <w:t>Robs,z</w:t>
       </w:r>
-      <w:proofErr w:type="spellEnd"/>
       <w:r>
         <w:t>) were modeled using the following model:</w:t>
       </w:r>
@@ -2717,7 +2525,6 @@
       <w:r>
         <w:t xml:space="preserve"> denotes the </w:t>
       </w:r>
-      <w:proofErr w:type="spellStart"/>
       <w:r>
         <w:rPr>
           <w:i/>
@@ -2731,7 +2538,6 @@
         </w:rPr>
         <w:t>th</w:t>
       </w:r>
-      <w:proofErr w:type="spellEnd"/>
       <w:r>
         <w:rPr>
           <w:i/>
@@ -2741,18 +2547,15 @@
       <w:r>
         <w:t xml:space="preserve">measurement and </w:t>
       </w:r>
-      <w:proofErr w:type="spellStart"/>
       <w:r>
         <w:rPr>
           <w:i/>
         </w:rPr>
         <w:t>student_t</w:t>
       </w:r>
-      <w:proofErr w:type="spellEnd"/>
       <w:r>
         <w:t xml:space="preserve"> denotes the student’s t-distribution with the mean given by the predicted retention time </w:t>
       </w:r>
-      <w:proofErr w:type="spellStart"/>
       <w:r>
         <w:rPr>
           <w:i/>
@@ -2766,7 +2569,6 @@
         </w:rPr>
         <w:t>R,z</w:t>
       </w:r>
-      <w:proofErr w:type="spellEnd"/>
       <w:r>
         <w:t xml:space="preserve">, scale </w:t>
       </w:r>
@@ -2793,7 +2595,6 @@
       <w:r>
         <w:t xml:space="preserve">. The retention time </w:t>
       </w:r>
-      <w:proofErr w:type="spellStart"/>
       <w:r>
         <w:rPr>
           <w:i/>
@@ -2807,7 +2608,6 @@
         </w:rPr>
         <w:t>R,z</w:t>
       </w:r>
-      <w:proofErr w:type="spellEnd"/>
       <w:r>
         <w:t xml:space="preserve"> under an organic modifier gradient was calculated utilizing the well-known integral equation:</w:t>
       </w:r>
@@ -3091,7 +2891,6 @@
       <w:r>
         <w:t xml:space="preserve">denotes column hold-up (dead) time, </w:t>
       </w:r>
-      <w:proofErr w:type="spellStart"/>
       <w:r>
         <w:rPr>
           <w:i/>
@@ -3105,7 +2904,6 @@
         </w:rPr>
         <w:t>e</w:t>
       </w:r>
-      <w:proofErr w:type="spellEnd"/>
       <w:r>
         <w:t xml:space="preserve"> denotes extra column time, and </w:t>
       </w:r>
@@ -3176,15 +2974,7 @@
         <w:t>observation</w:t>
       </w:r>
       <w:r>
-        <w:t xml:space="preserve">. The numerical solution of this integral equation was carried out using the method of steps with 4 and 10 steps for methanol and acetonitrile gradients using the method proposed by </w:t>
-      </w:r>
-      <w:proofErr w:type="spellStart"/>
-      <w:r>
-        <w:t>Nikitas</w:t>
-      </w:r>
-      <w:proofErr w:type="spellEnd"/>
-      <w:r>
-        <w:t xml:space="preserve"> et al.</w:t>
+        <w:t>. The numerical solution of this integral equation was carried out using the method of steps with 4 and 10 steps for methanol and acetonitrile gradients using the method proposed by Nikitas et al.</w:t>
       </w:r>
       <w:r>
         <w:fldChar w:fldCharType="begin"/>
@@ -3548,19 +3338,11 @@
       <w:r>
         <w:t xml:space="preserve">that correspond to a typical analyte with </w:t>
       </w:r>
-      <w:proofErr w:type="spellStart"/>
-      <w:r>
-        <w:rPr>
-          <w:i/>
-        </w:rPr>
-        <w:t>logP</w:t>
-      </w:r>
-      <w:proofErr w:type="spellEnd"/>
-      <w:r>
-        <w:rPr>
-          <w:i/>
-        </w:rPr>
-        <w:t>=</w:t>
+      <w:r>
+        <w:rPr>
+          <w:i/>
+        </w:rPr>
+        <w:t>logP=</w:t>
       </w:r>
       <w:r>
         <w:t>2.2</w:t>
@@ -3663,7 +3445,13 @@
         <w:t xml:space="preserve"> normal</w:t>
       </w:r>
       <w:r>
-        <w:t xml:space="preserve"> distribution was used.</w:t>
+        <w:t xml:space="preserve"> distribution w</w:t>
+      </w:r>
+      <w:r>
+        <w:t>as used</w:t>
+      </w:r>
+      <w:r>
+        <w:t>.</w:t>
       </w:r>
       <w:r>
         <w:rPr>
@@ -3681,7 +3469,6 @@
       <w:r>
         <w:t xml:space="preserve"> </w:t>
       </w:r>
-      <w:proofErr w:type="spellStart"/>
       <w:r>
         <w:rPr>
           <w:i/>
@@ -3689,7 +3476,6 @@
         </w:rPr>
         <w:t>logkw</w:t>
       </w:r>
-      <w:proofErr w:type="spellEnd"/>
       <w:r>
         <w:t xml:space="preserve"> and </w:t>
       </w:r>
@@ -3750,7 +3536,6 @@
       <w:r>
         <w:t xml:space="preserve"> and depended on </w:t>
       </w:r>
-      <w:proofErr w:type="spellStart"/>
       <w:r>
         <w:rPr>
           <w:i/>
@@ -3758,7 +3543,6 @@
         </w:rPr>
         <w:t>logP</w:t>
       </w:r>
-      <w:proofErr w:type="spellEnd"/>
       <w:r>
         <w:t xml:space="preserve"> (</w:t>
       </w:r>
@@ -3774,10 +3558,19 @@
         <w:t>)</w:t>
       </w:r>
       <w:r>
-        <w:t>), t</w:t>
-      </w:r>
-      <w:r>
-        <w:t>he effect</w:t>
+        <w:t>)</w:t>
+      </w:r>
+      <w:r>
+        <w:t xml:space="preserve">. </w:t>
+      </w:r>
+      <w:r>
+        <w:t xml:space="preserve"> </w:t>
+      </w:r>
+      <w:r>
+        <w:t xml:space="preserve">Also the </w:t>
+      </w:r>
+      <w:r>
+        <w:t>effect</w:t>
       </w:r>
       <w:r>
         <w:t>s</w:t>
@@ -3803,40 +3596,119 @@
         <w:t>dS1</w:t>
       </w:r>
       <w:r>
-        <w:t xml:space="preserve">), the effect of temperature on </w:t>
-      </w:r>
-      <w:proofErr w:type="spellStart"/>
-      <w:r>
+        <w:t>), the effect of temperature on logkw (</w:t>
+      </w:r>
+      <w:r>
+        <w:rPr>
+          <w:i/>
+          <w:iCs/>
+        </w:rPr>
+        <w:t>dlogkT</w:t>
+      </w:r>
+      <w:r>
+        <w:t xml:space="preserve">), the effects of dissociation </w:t>
+      </w:r>
+      <w:r>
+        <w:t xml:space="preserve">on </w:t>
+      </w:r>
+      <w:r>
+        <w:rPr>
+          <w:i/>
+          <w:iCs/>
+        </w:rPr>
         <w:t>logkw</w:t>
       </w:r>
-      <w:proofErr w:type="spellEnd"/>
+      <w:r>
+        <w:t xml:space="preserve">, </w:t>
+      </w:r>
+      <w:r>
+        <w:rPr>
+          <w:i/>
+          <w:iCs/>
+        </w:rPr>
+        <w:t>S1m</w:t>
+      </w:r>
+      <w:r>
+        <w:t xml:space="preserve"> and </w:t>
+      </w:r>
+      <w:r>
+        <w:rPr>
+          <w:i/>
+          <w:iCs/>
+        </w:rPr>
+        <w:t>dS1</w:t>
+      </w:r>
+      <w:r>
+        <w:t xml:space="preserve"> </w:t>
+      </w:r>
+      <w:r>
+        <w:t>(</w:t>
+      </w:r>
+      <w:r>
+        <w:rPr>
+          <w:i/>
+          <w:iCs/>
+        </w:rPr>
+        <w:t>dlogkw</w:t>
+      </w:r>
+      <w:r>
+        <w:t xml:space="preserve">, </w:t>
+      </w:r>
+      <w:r>
+        <w:rPr>
+          <w:i/>
+          <w:iCs/>
+        </w:rPr>
+        <w:t>dS1m</w:t>
+      </w:r>
+      <w:r>
+        <w:t xml:space="preserve">, </w:t>
+      </w:r>
+      <w:r>
+        <w:rPr>
+          <w:i/>
+          <w:iCs/>
+        </w:rPr>
+        <w:t>ddS1</w:t>
+      </w:r>
+      <w:r>
+        <w:t xml:space="preserve"> </w:t>
+      </w:r>
+      <w:r>
+        <w:t>for acids and bases</w:t>
+      </w:r>
+      <w:r>
+        <w:t xml:space="preserve">), and the effect of column on </w:t>
+      </w:r>
+      <w:r>
+        <w:t>these</w:t>
+      </w:r>
+      <w:r>
+        <w:t xml:space="preserve"> </w:t>
+      </w:r>
+      <w:r>
+        <w:t>parameters</w:t>
+      </w:r>
       <w:r>
         <w:t xml:space="preserve"> (</w:t>
       </w:r>
-      <w:proofErr w:type="spellStart"/>
       <w:r>
         <w:rPr>
           <w:i/>
           <w:iCs/>
         </w:rPr>
-        <w:t>dlogkT</w:t>
-      </w:r>
-      <w:proofErr w:type="spellEnd"/>
-      <w:r>
-        <w:t xml:space="preserve">), the effects of dissociation </w:t>
-      </w:r>
-      <w:r>
-        <w:t xml:space="preserve">on </w:t>
-      </w:r>
-      <w:proofErr w:type="spellStart"/>
+        <w:t>clogkw</w:t>
+      </w:r>
+      <w:r>
+        <w:t xml:space="preserve">, </w:t>
+      </w:r>
       <w:r>
         <w:rPr>
           <w:i/>
           <w:iCs/>
         </w:rPr>
-        <w:t>logkw</w:t>
-      </w:r>
-      <w:proofErr w:type="spellEnd"/>
+        <w:t>cS1m</w:t>
+      </w:r>
       <w:r>
         <w:t xml:space="preserve">, </w:t>
       </w:r>
@@ -3845,340 +3717,232 @@
           <w:i/>
           <w:iCs/>
         </w:rPr>
-        <w:t>S1m</w:t>
-      </w:r>
-      <w:r>
-        <w:t xml:space="preserve"> and </w:t>
-      </w:r>
-      <w:r>
-        <w:rPr>
+        <w:t>c</w:t>
+      </w:r>
+      <w:r>
+        <w:rPr>
+          <w:rFonts w:ascii="Times New Roman" w:hAnsi="Times New Roman"/>
           <w:i/>
           <w:iCs/>
         </w:rPr>
-        <w:t>dS1</w:t>
-      </w:r>
-      <w:r>
-        <w:t xml:space="preserve"> </w:t>
+        <w:t>β</w:t>
+      </w:r>
+      <w:r>
+        <w:t xml:space="preserve">, </w:t>
+      </w:r>
+      <w:r>
+        <w:rPr>
+          <w:i/>
+          <w:iCs/>
+        </w:rPr>
+        <w:t>cdS1</w:t>
+      </w:r>
+      <w:r>
+        <w:t xml:space="preserve">, </w:t>
+      </w:r>
+      <w:r>
+        <w:rPr>
+          <w:i/>
+          <w:iCs/>
+        </w:rPr>
+        <w:t>cdlogkT</w:t>
+      </w:r>
+      <w:r>
+        <w:t xml:space="preserve">, </w:t>
+      </w:r>
+      <w:r>
+        <w:rPr>
+          <w:i/>
+          <w:iCs/>
+        </w:rPr>
+        <w:t>cdlogkw</w:t>
+      </w:r>
+      <w:r>
+        <w:t xml:space="preserve">, </w:t>
+      </w:r>
+      <w:r>
+        <w:rPr>
+          <w:i/>
+          <w:iCs/>
+        </w:rPr>
+        <w:t>cdS1m</w:t>
+      </w:r>
+      <w:r>
+        <w:t xml:space="preserve">, </w:t>
+      </w:r>
+      <w:r>
+        <w:rPr>
+          <w:i/>
+          <w:iCs/>
+        </w:rPr>
+        <w:t>cddS1</w:t>
+      </w:r>
+      <w:r>
+        <w:t>)</w:t>
+      </w:r>
+      <w:r>
+        <w:t xml:space="preserve"> were used to characterized the impacte of design variables on model paramters</w:t>
+      </w:r>
+      <w:r>
+        <w:t xml:space="preserve">. </w:t>
+      </w:r>
+      <w:r>
+        <w:t xml:space="preserve"> Also the </w:t>
+      </w:r>
+      <w:r>
+        <w:rPr>
+          <w:i/>
+          <w:iCs/>
+        </w:rPr>
+        <w:t>clogkw</w:t>
+      </w:r>
+      <w:r>
+        <w:t xml:space="preserve"> for neutral</w:t>
+      </w:r>
+      <w:r>
+        <w:t xml:space="preserve"> forms were found to be corelated (c</w:t>
+      </w:r>
+      <w:r>
+        <w:rPr>
+          <w:rFonts w:ascii="Times New Roman" w:hAnsi="Times New Roman"/>
+        </w:rPr>
+        <w:t>ρ</w:t>
+      </w:r>
+      <w:r>
+        <w:t xml:space="preserve">). </w:t>
+      </w:r>
+      <w:r>
+        <w:t>The</w:t>
+      </w:r>
+      <w:r>
+        <w:t xml:space="preserve"> pH effects</w:t>
+      </w:r>
+      <w:r>
+        <w:t xml:space="preserve"> </w:t>
+      </w:r>
+      <w:r>
+        <w:t xml:space="preserve">for cations and anions </w:t>
       </w:r>
       <w:r>
         <w:t>(</w:t>
       </w:r>
-      <w:proofErr w:type="spellStart"/>
       <w:r>
         <w:rPr>
           <w:i/>
           <w:iCs/>
         </w:rPr>
-        <w:t>dlogkw</w:t>
-      </w:r>
-      <w:proofErr w:type="spellEnd"/>
-      <w:r>
-        <w:t xml:space="preserve">, </w:t>
+        <w:t>apH</w:t>
+      </w:r>
+      <w:r>
+        <w:t xml:space="preserve">) were assumed </w:t>
+      </w:r>
+      <w:r>
+        <w:t xml:space="preserve">to be </w:t>
+      </w:r>
+      <w:r>
+        <w:t>the same</w:t>
+      </w:r>
+      <w:r>
+        <w:t xml:space="preserve"> across analytes </w:t>
+      </w:r>
+      <w:r>
+        <w:t>but</w:t>
+      </w:r>
+      <w:r>
+        <w:t xml:space="preserve"> different across the columns</w:t>
+      </w:r>
+      <w:r>
+        <w:t xml:space="preserve"> (</w:t>
       </w:r>
       <w:r>
         <w:rPr>
           <w:i/>
           <w:iCs/>
         </w:rPr>
-        <w:t>dS1m</w:t>
-      </w:r>
-      <w:r>
-        <w:t xml:space="preserve">, </w:t>
+        <w:t>capH</w:t>
+      </w:r>
+      <w:r>
+        <w:t>)</w:t>
+      </w:r>
+      <w:r>
+        <w:t xml:space="preserve">. </w:t>
+      </w:r>
+      <w:r>
+        <w:t>S2</w:t>
+      </w:r>
+      <w:r>
+        <w:t xml:space="preserve"> parameter was assumed </w:t>
+      </w:r>
+      <w:r>
+        <w:t>to be the</w:t>
+      </w:r>
+      <w:r>
+        <w:t xml:space="preserve"> same across analytes and column</w:t>
+      </w:r>
+      <w:r>
+        <w:t>s</w:t>
+      </w:r>
+      <w:r>
+        <w:t xml:space="preserve"> but different in MeOH and </w:t>
+      </w:r>
+      <w:r>
+        <w:t>ACN (</w:t>
       </w:r>
       <w:r>
         <w:rPr>
           <w:i/>
           <w:iCs/>
         </w:rPr>
-        <w:t>ddS1</w:t>
-      </w:r>
-      <w:r>
-        <w:t xml:space="preserve"> </w:t>
-      </w:r>
-      <w:r>
-        <w:t>for acids and bases</w:t>
-      </w:r>
-      <w:r>
-        <w:t xml:space="preserve">), and the effect of column on </w:t>
-      </w:r>
-      <w:r>
-        <w:t>these</w:t>
-      </w:r>
-      <w:r>
-        <w:t xml:space="preserve"> </w:t>
-      </w:r>
-      <w:r>
-        <w:t>parameters</w:t>
-      </w:r>
-      <w:r>
-        <w:t xml:space="preserve"> (</w:t>
-      </w:r>
-      <w:proofErr w:type="spellStart"/>
+        <w:t>logS2m</w:t>
+      </w:r>
+      <w:r>
+        <w:t xml:space="preserve">, and </w:t>
+      </w:r>
       <w:r>
         <w:rPr>
           <w:i/>
           <w:iCs/>
         </w:rPr>
-        <w:t>clogkw</w:t>
-      </w:r>
-      <w:proofErr w:type="spellEnd"/>
-      <w:r>
-        <w:t xml:space="preserve">, </w:t>
+        <w:t>dlogS2</w:t>
+      </w:r>
+      <w:r>
+        <w:t xml:space="preserve"> for ACN effect)</w:t>
+      </w:r>
+      <w:r>
+        <w:t>.</w:t>
+      </w:r>
+      <w:r>
+        <w:t xml:space="preserve"> </w:t>
+      </w:r>
+      <w:r>
+        <w:t xml:space="preserve">Also the BAV was assigned for dissociation related parameters: </w:t>
       </w:r>
       <w:r>
         <w:rPr>
           <w:i/>
           <w:iCs/>
         </w:rPr>
-        <w:t>cS1m</w:t>
-      </w:r>
-      <w:r>
-        <w:t xml:space="preserve">, </w:t>
+        <w:t>pKaw</w:t>
+      </w:r>
+      <w:r>
+        <w:t xml:space="preserve"> </w:t>
+      </w:r>
+      <w:r>
+        <w:t>(</w:t>
+      </w:r>
+      <w:r>
+        <w:t xml:space="preserve">dependent on </w:t>
+      </w:r>
+      <w:r>
+        <w:t xml:space="preserve">literature </w:t>
       </w:r>
       <w:r>
         <w:rPr>
           <w:i/>
           <w:iCs/>
         </w:rPr>
-        <w:t>c</w:t>
-      </w:r>
-      <w:r>
-        <w:rPr>
-          <w:rFonts w:ascii="Times New Roman" w:hAnsi="Times New Roman"/>
-          <w:i/>
-          <w:iCs/>
-        </w:rPr>
-        <w:t>β</w:t>
-      </w:r>
-      <w:r>
-        <w:t xml:space="preserve">, </w:t>
-      </w:r>
-      <w:r>
-        <w:rPr>
-          <w:i/>
-          <w:iCs/>
-        </w:rPr>
-        <w:t>cdS1</w:t>
-      </w:r>
-      <w:r>
-        <w:t xml:space="preserve">, </w:t>
-      </w:r>
-      <w:proofErr w:type="spellStart"/>
-      <w:r>
-        <w:rPr>
-          <w:i/>
-          <w:iCs/>
-        </w:rPr>
-        <w:t>cdlogkT</w:t>
-      </w:r>
-      <w:proofErr w:type="spellEnd"/>
-      <w:r>
-        <w:t xml:space="preserve">, </w:t>
-      </w:r>
-      <w:proofErr w:type="spellStart"/>
-      <w:r>
-        <w:rPr>
-          <w:i/>
-          <w:iCs/>
-        </w:rPr>
-        <w:t>cdlogkw</w:t>
-      </w:r>
-      <w:proofErr w:type="spellEnd"/>
-      <w:r>
-        <w:t xml:space="preserve">, </w:t>
-      </w:r>
-      <w:r>
-        <w:rPr>
-          <w:i/>
-          <w:iCs/>
-        </w:rPr>
-        <w:t>cdS1m</w:t>
-      </w:r>
-      <w:r>
-        <w:t xml:space="preserve">, </w:t>
-      </w:r>
-      <w:r>
-        <w:rPr>
-          <w:i/>
-          <w:iCs/>
-        </w:rPr>
-        <w:t>cddS1</w:t>
-      </w:r>
-      <w:r>
-        <w:t xml:space="preserve">). </w:t>
-      </w:r>
-      <w:r>
-        <w:t xml:space="preserve"> Also the </w:t>
-      </w:r>
-      <w:proofErr w:type="spellStart"/>
-      <w:r>
-        <w:rPr>
-          <w:i/>
-          <w:iCs/>
-        </w:rPr>
-        <w:t>clogkw</w:t>
-      </w:r>
-      <w:proofErr w:type="spellEnd"/>
-      <w:r>
-        <w:t xml:space="preserve"> for neutral</w:t>
-      </w:r>
-      <w:r>
-        <w:t xml:space="preserve"> forms were found to be corelated (</w:t>
-      </w:r>
-      <w:proofErr w:type="spellStart"/>
-      <w:r>
-        <w:t>c</w:t>
-      </w:r>
-      <w:r>
-        <w:rPr>
-          <w:rFonts w:ascii="Times New Roman" w:hAnsi="Times New Roman"/>
-        </w:rPr>
-        <w:t>ρ</w:t>
-      </w:r>
-      <w:proofErr w:type="spellEnd"/>
-      <w:r>
-        <w:t xml:space="preserve">). </w:t>
-      </w:r>
-      <w:r>
-        <w:t>The</w:t>
-      </w:r>
-      <w:r>
-        <w:t xml:space="preserve"> pH effects</w:t>
-      </w:r>
-      <w:r>
-        <w:t xml:space="preserve"> </w:t>
-      </w:r>
-      <w:r>
-        <w:t xml:space="preserve">for cations and anions </w:t>
-      </w:r>
-      <w:r>
-        <w:t>(</w:t>
-      </w:r>
-      <w:proofErr w:type="spellStart"/>
-      <w:r>
-        <w:rPr>
-          <w:i/>
-          <w:iCs/>
-        </w:rPr>
-        <w:t>apH</w:t>
-      </w:r>
-      <w:proofErr w:type="spellEnd"/>
-      <w:r>
-        <w:t xml:space="preserve">) were assumed </w:t>
-      </w:r>
-      <w:r>
-        <w:t xml:space="preserve">to be </w:t>
-      </w:r>
-      <w:r>
-        <w:t>the same</w:t>
-      </w:r>
-      <w:r>
-        <w:t xml:space="preserve"> across analytes </w:t>
-      </w:r>
-      <w:r>
-        <w:t>but</w:t>
-      </w:r>
-      <w:r>
-        <w:t xml:space="preserve"> different across the columns</w:t>
-      </w:r>
-      <w:r>
-        <w:t xml:space="preserve"> (</w:t>
-      </w:r>
-      <w:proofErr w:type="spellStart"/>
-      <w:r>
-        <w:rPr>
-          <w:i/>
-          <w:iCs/>
-        </w:rPr>
-        <w:t>capH</w:t>
-      </w:r>
-      <w:proofErr w:type="spellEnd"/>
-      <w:r>
-        <w:t>)</w:t>
-      </w:r>
-      <w:r>
-        <w:t xml:space="preserve">. </w:t>
-      </w:r>
-      <w:r>
-        <w:t>S2</w:t>
-      </w:r>
-      <w:r>
-        <w:t xml:space="preserve"> parameter was assumed </w:t>
-      </w:r>
-      <w:r>
-        <w:t>to be the</w:t>
-      </w:r>
-      <w:r>
-        <w:t xml:space="preserve"> same across analytes and column</w:t>
-      </w:r>
-      <w:r>
-        <w:t>s</w:t>
-      </w:r>
-      <w:r>
-        <w:t xml:space="preserve"> but different in MeOH and </w:t>
-      </w:r>
-      <w:r>
-        <w:t>ACN (</w:t>
-      </w:r>
-      <w:r>
-        <w:rPr>
-          <w:i/>
-          <w:iCs/>
-        </w:rPr>
-        <w:t>logS2m</w:t>
-      </w:r>
-      <w:r>
-        <w:t xml:space="preserve">, and </w:t>
-      </w:r>
-      <w:r>
-        <w:rPr>
-          <w:i/>
-          <w:iCs/>
-        </w:rPr>
-        <w:t>dlogS2</w:t>
-      </w:r>
-      <w:r>
-        <w:t xml:space="preserve"> for ACN effect)</w:t>
-      </w:r>
-      <w:r>
-        <w:t>.</w:t>
-      </w:r>
-      <w:r>
-        <w:t xml:space="preserve"> </w:t>
-      </w:r>
-      <w:r>
-        <w:t xml:space="preserve">Also the BAV was assigned for dissociation related parameters: </w:t>
-      </w:r>
-      <w:proofErr w:type="spellStart"/>
-      <w:r>
-        <w:rPr>
-          <w:i/>
-          <w:iCs/>
-        </w:rPr>
-        <w:t>pKaw</w:t>
-      </w:r>
-      <w:proofErr w:type="spellEnd"/>
-      <w:r>
-        <w:t xml:space="preserve"> </w:t>
-      </w:r>
-      <w:r>
-        <w:t>(</w:t>
-      </w:r>
-      <w:r>
-        <w:t xml:space="preserve">dependent on </w:t>
-      </w:r>
-      <w:r>
-        <w:t xml:space="preserve">literature </w:t>
-      </w:r>
-      <w:proofErr w:type="spellStart"/>
-      <w:r>
-        <w:rPr>
-          <w:i/>
-          <w:iCs/>
-        </w:rPr>
         <w:t>pKa</w:t>
       </w:r>
-      <w:proofErr w:type="spellEnd"/>
       <w:r>
         <w:t xml:space="preserve"> values</w:t>
       </w:r>
@@ -4260,7 +4024,6 @@
         </w:rPr>
         <w:t xml:space="preserve">ω and </w:t>
       </w:r>
-      <w:proofErr w:type="spellStart"/>
       <w:r>
         <w:rPr>
           <w:i/>
@@ -4276,20 +4039,11 @@
         </w:rPr>
         <w:t>ω</w:t>
       </w:r>
-      <w:proofErr w:type="spellEnd"/>
       <w:r>
         <w:t xml:space="preserve"> for the parameters of the neutral form of analyte</w:t>
       </w:r>
       <w:r>
-        <w:t xml:space="preserve"> on </w:t>
-      </w:r>
-      <w:proofErr w:type="spellStart"/>
-      <w:r>
-        <w:t>XBridge</w:t>
-      </w:r>
-      <w:proofErr w:type="spellEnd"/>
-      <w:r>
-        <w:t xml:space="preserve"> Shield RP18 (</w:t>
+        <w:t xml:space="preserve"> on XBridge Shield RP18 (</w:t>
       </w:r>
       <w:r>
         <w:rPr>
@@ -4298,15 +4052,7 @@
         <w:t>ω)</w:t>
       </w:r>
       <w:r>
-        <w:t xml:space="preserve"> and for the difference between the other columns and </w:t>
-      </w:r>
-      <w:proofErr w:type="spellStart"/>
-      <w:r>
-        <w:t>XBridge</w:t>
-      </w:r>
-      <w:proofErr w:type="spellEnd"/>
-      <w:r>
-        <w:t xml:space="preserve"> Shield RP18(</w:t>
+        <w:t xml:space="preserve"> and for the difference between the other columns and XBridge Shield RP18(</w:t>
       </w:r>
       <w:r>
         <w:rPr>
@@ -4320,7 +4066,6 @@
       <w:r>
         <w:t xml:space="preserve">, </w:t>
       </w:r>
-      <w:proofErr w:type="spellStart"/>
       <w:r>
         <w:rPr>
           <w:rFonts w:ascii="Times New Roman" w:hAnsi="Times New Roman"/>
@@ -4338,7 +4083,6 @@
         </w:rPr>
         <w:t>T</w:t>
       </w:r>
-      <w:proofErr w:type="spellEnd"/>
       <w:r>
         <w:rPr>
           <w:rFonts w:ascii="Times New Roman" w:hAnsi="Times New Roman"/>
@@ -4349,7 +4093,6 @@
       <w:r>
         <w:t xml:space="preserve">and </w:t>
       </w:r>
-      <w:proofErr w:type="spellStart"/>
       <w:r>
         <w:rPr>
           <w:i/>
@@ -4374,7 +4117,6 @@
         </w:rPr>
         <w:t>T</w:t>
       </w:r>
-      <w:proofErr w:type="spellEnd"/>
       <w:r>
         <w:t xml:space="preserve"> for temperature effects, </w:t>
       </w:r>
@@ -4382,16 +4124,11 @@
         <w:t>κ</w:t>
       </w:r>
       <w:r>
-        <w:t xml:space="preserve"> and </w:t>
-      </w:r>
-      <w:proofErr w:type="spellStart"/>
-      <w:r>
-        <w:t>c</w:t>
+        <w:t xml:space="preserve"> and c</w:t>
       </w:r>
       <w:r>
         <w:t>κ</w:t>
       </w:r>
-      <w:proofErr w:type="spellEnd"/>
       <w:r>
         <w:t xml:space="preserve"> for the parameter related to dissociated forms and </w:t>
       </w:r>
@@ -4536,21 +4273,13 @@
         <w:t>/scales</w:t>
       </w:r>
       <w:r>
-        <w:t xml:space="preserve"> used for </w:t>
-      </w:r>
-      <w:proofErr w:type="spellStart"/>
-      <w:r>
-        <w:t>X</w:t>
+        <w:t xml:space="preserve"> used for X</w:t>
       </w:r>
       <w:r>
         <w:t>B</w:t>
       </w:r>
       <w:r>
-        <w:t>ridge</w:t>
-      </w:r>
-      <w:proofErr w:type="spellEnd"/>
-      <w:r>
-        <w:t xml:space="preserve"> Shi</w:t>
+        <w:t>ridge Shi</w:t>
       </w:r>
       <w:r>
         <w:t>e</w:t>
@@ -4630,14 +4359,12 @@
       <w:r>
         <w:t xml:space="preserve">. The </w:t>
       </w:r>
-      <w:proofErr w:type="spellStart"/>
       <w:r>
         <w:rPr>
           <w:i/>
         </w:rPr>
         <w:t>reduce_sum</w:t>
       </w:r>
-      <w:proofErr w:type="spellEnd"/>
       <w:r>
         <w:t xml:space="preserve"> function was </w:t>
       </w:r>
@@ -4651,11 +4378,11 @@
         <w:t xml:space="preserve"> </w:t>
       </w:r>
       <w:r>
-        <w:t xml:space="preserve">by parallelizing the execution of a single Stan chain across multiple cores. Convergence diagnostics were checked using Gelman-Rubin statistics and trace plots. No divergence was reported in the model. The R code, data and Stan code used to analyze the data are publicly available from GitHub </w:t>
+        <w:t xml:space="preserve">by parallelizing the execution of a single Stan chain across multiple cores. Convergence diagnostics were checked using Gelman-Rubin statistics and trace plots. No divergence was reported in the model. The R code, data and Stan code used to analyze the data are publicly </w:t>
       </w:r>
       <w:r>
         <w:lastRenderedPageBreak/>
-        <w:t>(</w:t>
+        <w:t>available from GitHub (</w:t>
       </w:r>
       <w:r>
         <w:t>https://github.com/</w:t>
@@ -4693,15 +4420,7 @@
         <w:t xml:space="preserve"> calculations were run on the</w:t>
       </w:r>
       <w:r>
-        <w:t xml:space="preserve"> </w:t>
-      </w:r>
-      <w:proofErr w:type="spellStart"/>
-      <w:r>
-        <w:t>Tryton</w:t>
-      </w:r>
-      <w:proofErr w:type="spellEnd"/>
-      <w:r>
-        <w:t xml:space="preserve"> computing cluster</w:t>
+        <w:t xml:space="preserve"> Tryton computing cluster</w:t>
       </w:r>
       <w:r>
         <w:t xml:space="preserve"> </w:t>
@@ -4713,15 +4432,7 @@
         <w:t xml:space="preserve"> </w:t>
       </w:r>
       <w:r>
-        <w:t xml:space="preserve">Centre of Informatics </w:t>
-      </w:r>
-      <w:proofErr w:type="spellStart"/>
-      <w:r>
-        <w:t>Tricity</w:t>
-      </w:r>
-      <w:proofErr w:type="spellEnd"/>
-      <w:r>
-        <w:t xml:space="preserve"> Academic Supercomputer</w:t>
+        <w:t>Centre of Informatics Tricity Academic Supercomputer</w:t>
       </w:r>
       <w:r>
         <w:t>.</w:t>
@@ -4792,21 +4503,13 @@
         <w:t xml:space="preserve">future predictions given access to the experimental data collected </w:t>
       </w:r>
       <w:r>
-        <w:t xml:space="preserve">for </w:t>
-      </w:r>
-      <w:proofErr w:type="spellStart"/>
-      <w:r>
-        <w:t>X</w:t>
+        <w:t>for X</w:t>
       </w:r>
       <w:r>
         <w:t>B</w:t>
       </w:r>
       <w:r>
-        <w:t>ridge</w:t>
-      </w:r>
-      <w:proofErr w:type="spellEnd"/>
-      <w:r>
-        <w:t xml:space="preserve"> Shield</w:t>
+        <w:t>ridge Shield</w:t>
       </w:r>
       <w:r>
         <w:t xml:space="preserve"> RP18 column</w:t>
@@ -4828,6 +4531,21 @@
       </w:r>
       <w:r>
         <w:t xml:space="preserve"> reference column. </w:t>
+      </w:r>
+    </w:p>
+    <w:p>
+      <w:pPr>
+        <w:pStyle w:val="TAMainText"/>
+      </w:pPr>
+      <w:r>
+        <w:rPr>
+          <w:b/>
+          <w:bCs/>
+        </w:rPr>
+        <w:t>Uncertainty chromatogram</w:t>
+      </w:r>
+      <w:r>
+        <w:t xml:space="preserve">. </w:t>
       </w:r>
       <w:r>
         <w:t xml:space="preserve">The predictions </w:t>
@@ -5047,62 +4765,40 @@
     </w:p>
     <w:p>
       <w:r>
-        <w:t xml:space="preserve"> </w:t>
-      </w:r>
-      <w:r>
-        <w:t xml:space="preserve">The interpretation of parameters and all the effects is straightforward. Each parameter isolates a certain effect of a design factor (pH, organic modifier type and content, temperature, column type) on retention and provides a quantitative summary of a particular effect. As an example, the typical </w:t>
-      </w:r>
-      <w:proofErr w:type="spellStart"/>
-      <w:r>
-        <w:t>logkw</w:t>
-      </w:r>
-      <w:proofErr w:type="spellEnd"/>
-      <w:r>
-        <w:t xml:space="preserve"> of a neutral form of an analyte (a measure of hydrophobicity) is </w:t>
+        <w:t xml:space="preserve">The interpretation of </w:t>
+      </w:r>
+      <w:r>
+        <w:t xml:space="preserve">these </w:t>
+      </w:r>
+      <w:r>
+        <w:t xml:space="preserve">parameters and all the effects is straightforward. Each parameter isolates a certain effect of a design factor (pH, organic modifier type and content, temperature, column type) on retention and provides a quantitative summary of </w:t>
+      </w:r>
+      <w:r>
+        <w:t>that</w:t>
+      </w:r>
+      <w:r>
+        <w:t xml:space="preserve"> effect. As an example, the typical logkw of a neutral form of an analyte (a measure of hydrophobicity) is </w:t>
       </w:r>
       <w:r>
         <w:t>3.6</w:t>
       </w:r>
       <w:r>
-        <w:t xml:space="preserve"> for </w:t>
-      </w:r>
-      <w:proofErr w:type="spellStart"/>
-      <w:r>
-        <w:t>XBridge</w:t>
-      </w:r>
-      <w:proofErr w:type="spellEnd"/>
-      <w:r>
-        <w:t xml:space="preserve"> Shield RP18, and is 0.42, 0.17, 0.10, and 0.17 higher for </w:t>
-      </w:r>
-      <w:proofErr w:type="spellStart"/>
-      <w:r>
-        <w:t>XTerra</w:t>
-      </w:r>
-      <w:proofErr w:type="spellEnd"/>
-      <w:r>
-        <w:t xml:space="preserve"> MS C18</w:t>
+        <w:t xml:space="preserve"> for XBridge Shield RP18, and is 0.42, 0.17, 0.10, and 0.17 higher for </w:t>
+      </w:r>
+      <w:r>
+        <w:t>XTerra MS C18</w:t>
       </w:r>
       <w:r>
         <w:t xml:space="preserve">, </w:t>
       </w:r>
-      <w:proofErr w:type="spellStart"/>
-      <w:r>
-        <w:t>XBridge</w:t>
-      </w:r>
-      <w:proofErr w:type="spellEnd"/>
-      <w:r>
-        <w:t xml:space="preserve"> Phenyl</w:t>
+      <w:r>
+        <w:t>XBridge Phenyl</w:t>
       </w:r>
       <w:r>
         <w:t xml:space="preserve">, </w:t>
       </w:r>
-      <w:proofErr w:type="spellStart"/>
-      <w:r>
-        <w:t>XBridge</w:t>
-      </w:r>
-      <w:proofErr w:type="spellEnd"/>
-      <w:r>
-        <w:t xml:space="preserve"> C8</w:t>
+      <w:r>
+        <w:t>XBridge C8</w:t>
       </w:r>
       <w:r>
         <w:t xml:space="preserve"> and </w:t>
@@ -5116,27 +4812,14 @@
       <w:r>
         <w:t xml:space="preserve"> </w:t>
       </w:r>
-      <w:proofErr w:type="spellStart"/>
-      <w:r>
-        <w:t>XBridge</w:t>
-      </w:r>
-      <w:proofErr w:type="spellEnd"/>
-      <w:r>
-        <w:t xml:space="preserve"> Shield RP18 and the other columns is 0.59, -0.12, 0.36, 0.48.</w:t>
-      </w:r>
-      <w:r>
-        <w:t xml:space="preserve"> </w:t>
-      </w:r>
-      <w:r>
-        <w:t xml:space="preserve">The </w:t>
-      </w:r>
-      <w:proofErr w:type="spellStart"/>
-      <w:r>
-        <w:t>logkw</w:t>
-      </w:r>
-      <w:proofErr w:type="spellEnd"/>
-      <w:r>
-        <w:t xml:space="preserve"> for acids and bases is lower by </w:t>
+      <w:r>
+        <w:t>XBridge Shield RP18 and the other columns is 0.59, -0.12, 0.36, 0.48.</w:t>
+      </w:r>
+      <w:r>
+        <w:t xml:space="preserve"> </w:t>
+      </w:r>
+      <w:r>
+        <w:t xml:space="preserve">The logkw for acids and bases is lower by </w:t>
       </w:r>
       <w:r>
         <w:t>-0.79</w:t>
@@ -5148,68 +4831,17 @@
         <w:t>-0.97</w:t>
       </w:r>
       <w:r>
-        <w:t xml:space="preserve"> on </w:t>
-      </w:r>
-      <w:proofErr w:type="spellStart"/>
-      <w:r>
-        <w:t>XBridge</w:t>
-      </w:r>
-      <w:proofErr w:type="spellEnd"/>
-      <w:r>
-        <w:t xml:space="preserve"> Shield RP18. The between column differences for that parameter are small. </w:t>
-      </w:r>
-    </w:p>
-    <w:p>
-      <w:r>
-        <w:t xml:space="preserve">The pH effects on </w:t>
-      </w:r>
-      <w:proofErr w:type="spellStart"/>
-      <w:r>
-        <w:t>logkw</w:t>
-      </w:r>
-      <w:proofErr w:type="spellEnd"/>
-      <w:r>
-        <w:t xml:space="preserve"> for acids and bases (</w:t>
-      </w:r>
-      <w:proofErr w:type="spellStart"/>
-      <w:r>
-        <w:t>apH</w:t>
-      </w:r>
-      <w:proofErr w:type="spellEnd"/>
-      <w:r>
-        <w:t>) are small and negative for acids and positive for bases. This effects reflects the changes in stationary phase properties due to pH of the mobile phases.</w:t>
-      </w:r>
-    </w:p>
-    <w:p>
-      <w:r>
-        <w:t xml:space="preserve">The log P effects </w:t>
-      </w:r>
-      <w:proofErr w:type="spellStart"/>
-      <w:r>
-        <w:t>logkw</w:t>
-      </w:r>
-      <w:proofErr w:type="spellEnd"/>
-      <w:r>
-        <w:t xml:space="preserve"> and S1 with a slope of 0.83 and 0.48 for </w:t>
-      </w:r>
-      <w:proofErr w:type="spellStart"/>
-      <w:r>
-        <w:t>XBridge</w:t>
-      </w:r>
-      <w:proofErr w:type="spellEnd"/>
-      <w:r>
-        <w:t xml:space="preserve"> Shield RP 18. The effect of other column on the </w:t>
-      </w:r>
-      <w:r>
-        <w:t xml:space="preserve">parameter are small. The largest difference is between </w:t>
-      </w:r>
-      <w:proofErr w:type="spellStart"/>
-      <w:r>
-        <w:t>XBridge</w:t>
-      </w:r>
-      <w:proofErr w:type="spellEnd"/>
-      <w:r>
-        <w:t xml:space="preserve"> C8 and Xterra MS C18 (about 0.18) for cS1. </w:t>
+        <w:t xml:space="preserve"> on XBridge Shield RP18. The between column differences for that parameter are small. </w:t>
+      </w:r>
+    </w:p>
+    <w:p>
+      <w:r>
+        <w:t>The pH effects on logkw for acids and bases (apH) are small and negative for acids and positive for bases. This effects reflects the changes in stationary phase properties due to pH of the mobile phases.</w:t>
+      </w:r>
+    </w:p>
+    <w:p>
+      <w:r>
+        <w:t xml:space="preserve">The log P effects logkw and S1 with a slope of 0.83 and 0.48 for XBridge Shield RP 18. The effect of other column on the parameter are small. The largest difference is between XBridge C8 and Xterra MS C18 (about 0.18) for cS1. </w:t>
       </w:r>
     </w:p>
     <w:p/>
@@ -5222,10 +4854,10 @@
           <w:noProof/>
         </w:rPr>
         <w:drawing>
-          <wp:inline distT="0" distB="0" distL="0" distR="0" wp14:anchorId="21FF4045" wp14:editId="7E80C2D0">
+          <wp:inline distT="0" distB="0" distL="0" distR="0" wp14:anchorId="6BDD49B9" wp14:editId="2A91F241">
             <wp:extent cx="3044825" cy="3044825"/>
             <wp:effectExtent l="0" t="0" r="3175" b="3175"/>
-            <wp:docPr id="3" name="Obraz 3"/>
+            <wp:docPr id="4" name="Obraz 4"/>
             <wp:cNvGraphicFramePr>
               <a:graphicFrameLocks xmlns:a="http://schemas.openxmlformats.org/drawingml/2006/main" noChangeAspect="1"/>
             </wp:cNvGraphicFramePr>
@@ -5233,7 +4865,7 @@
               <a:graphicData uri="http://schemas.openxmlformats.org/drawingml/2006/picture">
                 <pic:pic xmlns:pic="http://schemas.openxmlformats.org/drawingml/2006/picture">
                   <pic:nvPicPr>
-                    <pic:cNvPr id="3" name="Obraz 3"/>
+                    <pic:cNvPr id="4" name="Obraz 4"/>
                     <pic:cNvPicPr/>
                   </pic:nvPicPr>
                   <pic:blipFill>
@@ -5308,10 +4940,10 @@
           <w:noProof/>
         </w:rPr>
         <w:drawing>
-          <wp:inline distT="0" distB="0" distL="0" distR="0" wp14:anchorId="493D64B5" wp14:editId="1FBE9F6E">
+          <wp:inline distT="0" distB="0" distL="0" distR="0" wp14:anchorId="654DD7F5" wp14:editId="404C8AEA">
             <wp:extent cx="3044825" cy="3044825"/>
             <wp:effectExtent l="0" t="0" r="3175" b="3175"/>
-            <wp:docPr id="2" name="Obraz 2"/>
+            <wp:docPr id="6" name="Obraz 6"/>
             <wp:cNvGraphicFramePr>
               <a:graphicFrameLocks xmlns:a="http://schemas.openxmlformats.org/drawingml/2006/main" noChangeAspect="1"/>
             </wp:cNvGraphicFramePr>
@@ -5319,7 +4951,7 @@
               <a:graphicData uri="http://schemas.openxmlformats.org/drawingml/2006/picture">
                 <pic:pic xmlns:pic="http://schemas.openxmlformats.org/drawingml/2006/picture">
                   <pic:nvPicPr>
-                    <pic:cNvPr id="2" name="Obraz 2"/>
+                    <pic:cNvPr id="6" name="Obraz 6"/>
                     <pic:cNvPicPr/>
                   </pic:nvPicPr>
                   <pic:blipFill>
@@ -5387,13 +5019,8 @@
       <w:r>
         <w:t xml:space="preserve"> and </w:t>
       </w:r>
-      <w:proofErr w:type="spellStart"/>
-      <w:r>
-        <w:t>XBridge</w:t>
-      </w:r>
-      <w:proofErr w:type="spellEnd"/>
-      <w:r>
-        <w:t xml:space="preserve"> Shield RP18</w:t>
+      <w:r>
+        <w:t>XBridge Shield RP18</w:t>
       </w:r>
       <w:r>
         <w:t xml:space="preserve"> column</w:t>
@@ -5409,10 +5036,10 @@
         </w:rPr>
         <w:lastRenderedPageBreak/>
         <w:drawing>
-          <wp:inline distT="0" distB="0" distL="0" distR="0" wp14:anchorId="3EC68A16" wp14:editId="6D00C1CD">
-            <wp:extent cx="3044825" cy="1522095"/>
-            <wp:effectExtent l="0" t="0" r="3175" b="1905"/>
-            <wp:docPr id="1" name="Obraz 1"/>
+          <wp:inline distT="0" distB="0" distL="0" distR="0" wp14:anchorId="1723683A" wp14:editId="01D98B18">
+            <wp:extent cx="3044825" cy="2282825"/>
+            <wp:effectExtent l="0" t="0" r="3175" b="3175"/>
+            <wp:docPr id="8" name="Obraz 8"/>
             <wp:cNvGraphicFramePr>
               <a:graphicFrameLocks xmlns:a="http://schemas.openxmlformats.org/drawingml/2006/main" noChangeAspect="1"/>
             </wp:cNvGraphicFramePr>
@@ -5420,7 +5047,7 @@
               <a:graphicData uri="http://schemas.openxmlformats.org/drawingml/2006/picture">
                 <pic:pic xmlns:pic="http://schemas.openxmlformats.org/drawingml/2006/picture">
                   <pic:nvPicPr>
-                    <pic:cNvPr id="1" name="Obraz 1"/>
+                    <pic:cNvPr id="8" name="Obraz 8"/>
                     <pic:cNvPicPr/>
                   </pic:nvPicPr>
                   <pic:blipFill>
@@ -5438,7 +5065,7 @@
                   <pic:spPr>
                     <a:xfrm>
                       <a:off x="0" y="0"/>
-                      <a:ext cx="3044825" cy="1522095"/>
+                      <a:ext cx="3044825" cy="2282825"/>
                     </a:xfrm>
                     <a:prstGeom prst="rect">
                       <a:avLst/>
@@ -5492,15 +5119,16 @@
         <w:t xml:space="preserve"> column</w:t>
       </w:r>
       <w:r>
-        <w:t xml:space="preserve"> and </w:t>
-      </w:r>
-      <w:proofErr w:type="spellStart"/>
-      <w:r>
-        <w:t>XBridge</w:t>
-      </w:r>
-      <w:proofErr w:type="spellEnd"/>
-      <w:r>
-        <w:t xml:space="preserve"> Shield RP18 column</w:t>
+        <w:t>s</w:t>
+      </w:r>
+      <w:r>
+        <w:t xml:space="preserve"> and XBridge Shield RP18 </w:t>
+      </w:r>
+      <w:r>
+        <w:t xml:space="preserve">reference </w:t>
+      </w:r>
+      <w:r>
+        <w:t>column</w:t>
       </w:r>
       <w:r>
         <w:t>.</w:t>
@@ -5511,7 +5139,10 @@
         <w:t xml:space="preserve">The model predictions are well calibrated with the data, as shown in Figure </w:t>
       </w:r>
       <w:r>
-        <w:t>S10</w:t>
+        <w:t>S</w:t>
+      </w:r>
+      <w:r>
+        <w:t>3</w:t>
       </w:r>
       <w:r>
         <w:t xml:space="preserve">. </w:t>
@@ -5538,7 +5169,13 @@
         <w:t xml:space="preserve"> for several analytes</w:t>
       </w:r>
       <w:r>
-        <w:t xml:space="preserve"> are shown in Figure S6.</w:t>
+        <w:t xml:space="preserve"> are shown in Figure S</w:t>
+      </w:r>
+      <w:r>
+        <w:t>4 and S5</w:t>
+      </w:r>
+      <w:r>
+        <w:t>.</w:t>
       </w:r>
       <w:r>
         <w:t xml:space="preserve"> </w:t>
@@ -5559,110 +5196,107 @@
         <w:t xml:space="preserve"> </w:t>
       </w:r>
       <w:r>
-        <w:t>however</w:t>
+        <w:t xml:space="preserve">but </w:t>
+      </w:r>
+      <w:r>
+        <w:t xml:space="preserve">are less precise. </w:t>
+      </w:r>
+      <w:r>
+        <w:t>The limited data predictions are shown in Figure S6</w:t>
+      </w:r>
+    </w:p>
+    <w:p>
+      <w:r>
+        <w:t>All model</w:t>
+      </w:r>
+      <w:r>
+        <w:t xml:space="preserve"> parameters jointly </w:t>
+      </w:r>
+      <w:r>
+        <w:t>affect</w:t>
+      </w:r>
+      <w:r>
+        <w:t xml:space="preserve"> </w:t>
+      </w:r>
+      <w:r>
+        <w:t>a</w:t>
+      </w:r>
+      <w:r>
+        <w:t xml:space="preserve">nalyte </w:t>
+      </w:r>
+      <w:r>
+        <w:t>retention</w:t>
+      </w:r>
+      <w:r>
+        <w:t xml:space="preserve">. </w:t>
+      </w:r>
+      <w:r>
+        <w:t xml:space="preserve">To better illustrate </w:t>
+      </w:r>
+      <w:r>
+        <w:t>th</w:t>
+      </w:r>
+      <w:r>
+        <w:t>is</w:t>
+      </w:r>
+      <w:r>
+        <w:t xml:space="preserve"> joined effect of</w:t>
+      </w:r>
+      <w:r>
+        <w:t xml:space="preserve"> parameter</w:t>
+      </w:r>
+      <w:r>
+        <w:t>s</w:t>
       </w:r>
       <w:r>
         <w:t xml:space="preserve">, </w:t>
       </w:r>
       <w:r>
-        <w:t xml:space="preserve">but </w:t>
-      </w:r>
-      <w:r>
-        <w:t xml:space="preserve">are less precise. </w:t>
-      </w:r>
-    </w:p>
-    <w:p>
-      <w:r>
-        <w:t>All model</w:t>
-      </w:r>
-      <w:r>
-        <w:t xml:space="preserve"> parameters jointly </w:t>
-      </w:r>
-      <w:r>
-        <w:t>affect</w:t>
-      </w:r>
-      <w:r>
-        <w:t xml:space="preserve"> </w:t>
-      </w:r>
-      <w:r>
-        <w:t>a</w:t>
-      </w:r>
-      <w:r>
-        <w:t xml:space="preserve">nalyte </w:t>
-      </w:r>
-      <w:r>
-        <w:t>retention</w:t>
+        <w:t>we simulated the average retention factors for</w:t>
+      </w:r>
+      <w:r>
+        <w:t xml:space="preserve"> the typical</w:t>
+      </w:r>
+      <w:r>
+        <w:t xml:space="preserve"> </w:t>
+      </w:r>
+      <w:r>
+        <w:t>acid</w:t>
+      </w:r>
+      <w:r>
+        <w:t>i</w:t>
+      </w:r>
+      <w:r>
+        <w:t>c</w:t>
+      </w:r>
+      <w:r>
+        <w:t xml:space="preserve">, </w:t>
+      </w:r>
+      <w:r>
+        <w:t xml:space="preserve">basic and neutral </w:t>
+      </w:r>
+      <w:r>
+        <w:t>analyte</w:t>
+      </w:r>
+      <w:r>
+        <w:t xml:space="preserve"> with log P of </w:t>
+      </w:r>
+      <w:r>
+        <w:t>0</w:t>
+      </w:r>
+      <w:r>
+        <w:t xml:space="preserve">, </w:t>
+      </w:r>
+      <w:r>
+        <w:t>3</w:t>
+      </w:r>
+      <w:r>
+        <w:t xml:space="preserve"> and 6</w:t>
       </w:r>
       <w:r>
         <w:t xml:space="preserve">. </w:t>
       </w:r>
       <w:r>
-        <w:t xml:space="preserve">To better illustrate </w:t>
-      </w:r>
-      <w:r>
-        <w:t>th</w:t>
-      </w:r>
-      <w:r>
-        <w:t>is</w:t>
-      </w:r>
-      <w:r>
-        <w:t xml:space="preserve"> joined effect of</w:t>
-      </w:r>
-      <w:r>
-        <w:t xml:space="preserve"> parameter</w:t>
-      </w:r>
-      <w:r>
-        <w:t>s</w:t>
-      </w:r>
-      <w:r>
-        <w:t xml:space="preserve">, </w:t>
-      </w:r>
-      <w:r>
-        <w:t>we simulated the average retention factors for</w:t>
-      </w:r>
-      <w:r>
-        <w:t xml:space="preserve"> the typical</w:t>
-      </w:r>
-      <w:r>
-        <w:t xml:space="preserve"> </w:t>
-      </w:r>
-      <w:r>
-        <w:t>acid</w:t>
-      </w:r>
-      <w:r>
-        <w:t>i</w:t>
-      </w:r>
-      <w:r>
-        <w:t>c</w:t>
-      </w:r>
-      <w:r>
-        <w:t xml:space="preserve">, </w:t>
-      </w:r>
-      <w:r>
-        <w:t xml:space="preserve">basic and neutral </w:t>
-      </w:r>
-      <w:r>
-        <w:t>analyte</w:t>
-      </w:r>
-      <w:r>
-        <w:t xml:space="preserve"> with log P of </w:t>
-      </w:r>
-      <w:r>
-        <w:t>0</w:t>
-      </w:r>
-      <w:r>
-        <w:t xml:space="preserve">, </w:t>
-      </w:r>
-      <w:r>
-        <w:t>3</w:t>
-      </w:r>
-      <w:r>
-        <w:t xml:space="preserve"> and 6</w:t>
-      </w:r>
-      <w:r>
-        <w:t xml:space="preserve">. </w:t>
-      </w:r>
-      <w:r>
         <w:t xml:space="preserve">The results are </w:t>
       </w:r>
       <w:r>
@@ -5678,7 +5312,22 @@
         <w:t xml:space="preserve"> </w:t>
       </w:r>
       <w:r>
-        <w:t>We also provide various isocratic prediction for selected analytes to illustrate the impact of parameters on retention (Figure S3, S4, S8 and S9)</w:t>
+        <w:t xml:space="preserve">We also provide various isocratic prediction for selected analytes to illustrate the impact of parameters on </w:t>
+      </w:r>
+      <w:r>
+        <w:t xml:space="preserve">isocratic </w:t>
+      </w:r>
+      <w:r>
+        <w:t>retention (</w:t>
+      </w:r>
+      <w:r>
+        <w:t>Figure S7 and S8</w:t>
+      </w:r>
+      <w:r>
+        <w:t>)</w:t>
+      </w:r>
+      <w:r>
+        <w:t>.</w:t>
       </w:r>
     </w:p>
     <w:p>
@@ -5690,10 +5339,10 @@
           <w:noProof/>
         </w:rPr>
         <w:drawing>
-          <wp:inline distT="0" distB="0" distL="0" distR="0" wp14:anchorId="4B4064BC" wp14:editId="45FF9204">
+          <wp:inline distT="0" distB="0" distL="0" distR="0" wp14:anchorId="74C22D73" wp14:editId="3D213CD2">
             <wp:extent cx="3044825" cy="3044825"/>
             <wp:effectExtent l="0" t="0" r="3175" b="3175"/>
-            <wp:docPr id="15" name="Obraz 15"/>
+            <wp:docPr id="9" name="Obraz 9"/>
             <wp:cNvGraphicFramePr>
               <a:graphicFrameLocks xmlns:a="http://schemas.openxmlformats.org/drawingml/2006/main" noChangeAspect="1"/>
             </wp:cNvGraphicFramePr>
@@ -5701,7 +5350,7 @@
               <a:graphicData uri="http://schemas.openxmlformats.org/drawingml/2006/picture">
                 <pic:pic xmlns:pic="http://schemas.openxmlformats.org/drawingml/2006/picture">
                   <pic:nvPicPr>
-                    <pic:cNvPr id="15" name="Obraz 15"/>
+                    <pic:cNvPr id="9" name="Obraz 9"/>
                     <pic:cNvPicPr/>
                   </pic:nvPicPr>
                   <pic:blipFill>
@@ -5755,7 +5404,13 @@
         <w:t>(</w:t>
       </w:r>
       <w:r>
-        <w:t xml:space="preserve">log k vs fi </w:t>
+        <w:t xml:space="preserve">log k vs </w:t>
+      </w:r>
+      <w:r>
+        <w:rPr>
+          <w:rFonts w:ascii="Times New Roman" w:hAnsi="Times New Roman"/>
+        </w:rPr>
+        <w:t>φ</w:t>
       </w:r>
       <w:r>
         <w:t xml:space="preserve">) </w:t>
@@ -5773,7 +5428,10 @@
         <w:t>f an</w:t>
       </w:r>
       <w:r>
-        <w:t xml:space="preserve"> analyte with log P of </w:t>
+        <w:t xml:space="preserve"> analyte with </w:t>
+      </w:r>
+      <w:r>
+        <w:t xml:space="preserve">log P of </w:t>
       </w:r>
       <w:r>
         <w:t>0</w:t>
@@ -5850,10 +5508,7 @@
         <w:t xml:space="preserve"> In this work we show t</w:t>
       </w:r>
       <w:r>
-        <w:t xml:space="preserve">he comparison of </w:t>
-      </w:r>
-      <w:r>
-        <w:t>population</w:t>
+        <w:t>he comparison of population</w:t>
       </w:r>
       <w:r>
         <w:t xml:space="preserve"> (</w:t>
@@ -5894,24 +5549,16 @@
         </w:rPr>
         <w:t xml:space="preserve"> experiments collected for </w:t>
       </w:r>
-      <w:proofErr w:type="spellStart"/>
       <w:r>
         <w:rPr>
           <w:bCs/>
         </w:rPr>
-        <w:t>XBridge</w:t>
-      </w:r>
-      <w:proofErr w:type="spellEnd"/>
+        <w:t>XBridge Shield RP 18)</w:t>
+      </w:r>
       <w:r>
         <w:rPr>
           <w:bCs/>
         </w:rPr>
-        <w:t xml:space="preserve"> Shield RP 18)</w:t>
-      </w:r>
-      <w:r>
-        <w:rPr>
-          <w:bCs/>
-        </w:rPr>
         <w:t xml:space="preserve">. Simulations </w:t>
       </w:r>
       <w:r>
@@ -6006,13 +5653,8 @@
       <w:r>
         <w:t xml:space="preserve"> added predicted value of </w:t>
       </w:r>
-      <w:proofErr w:type="spellStart"/>
-      <w:r>
-        <w:t>XBridge</w:t>
-      </w:r>
-      <w:proofErr w:type="spellEnd"/>
-      <w:r>
-        <w:t xml:space="preserve"> Shield RP18 </w:t>
+      <w:r>
+        <w:t xml:space="preserve">XBridge Shield RP18 </w:t>
       </w:r>
       <w:r>
         <w:t>data</w:t>
@@ -6051,23 +5693,8 @@
         <w:t xml:space="preserve">almost entirely </w:t>
       </w:r>
       <w:r>
-        <w:t xml:space="preserve">reduced for </w:t>
-      </w:r>
-      <w:proofErr w:type="spellStart"/>
-      <w:r>
-        <w:t>XBridge</w:t>
-      </w:r>
-      <w:proofErr w:type="spellEnd"/>
-      <w:r>
-        <w:t xml:space="preserve"> Shield RP18 column (</w:t>
-      </w:r>
-      <w:r>
-        <w:t xml:space="preserve">as </w:t>
-      </w:r>
-      <w:r>
-        <w:t>there is a lot of data). For other columns there is still some proportion of uncertainty left (</w:t>
-      </w:r>
-      <w:proofErr w:type="spellStart"/>
+        <w:t>reduced for XBridge Shield RP18 column (there is a lot of data). For other columns there is still some proportion of uncertainty left (</w:t>
+      </w:r>
       <w:r>
         <w:rPr>
           <w:i/>
@@ -6083,7 +5710,6 @@
         </w:rPr>
         <w:t>ω</w:t>
       </w:r>
-      <w:proofErr w:type="spellEnd"/>
       <w:r>
         <w:rPr>
           <w:rFonts w:ascii="Times New Roman" w:hAnsi="Times New Roman"/>
@@ -6096,7 +5722,6 @@
         </w:rPr>
         <w:t xml:space="preserve"> </w:t>
       </w:r>
-      <w:proofErr w:type="spellStart"/>
       <w:r>
         <w:t>c</w:t>
       </w:r>
@@ -6106,7 +5731,6 @@
         </w:rPr>
         <w:t>ω</w:t>
       </w:r>
-      <w:proofErr w:type="spellEnd"/>
       <w:r>
         <w:rPr>
           <w:rFonts w:ascii="Times New Roman" w:hAnsi="Times New Roman"/>
@@ -6151,15 +5775,7 @@
         <w:t xml:space="preserve"> </w:t>
       </w:r>
       <w:r>
-        <w:t xml:space="preserve">The between analyte variabilities are on a log (with base 10) scale and so these standard deviations has to be interpreted accordingly. For example the between analyte variability of 0.1 for </w:t>
-      </w:r>
-      <w:proofErr w:type="spellStart"/>
-      <w:r>
-        <w:t>clogkw</w:t>
-      </w:r>
-      <w:proofErr w:type="spellEnd"/>
-      <w:r>
-        <w:t xml:space="preserve"> implies that the predicted effects of the column are on the order of </w:t>
+        <w:t xml:space="preserve">The between analyte variabilities are on a log (with base 10) scale and so these standard deviations has to be interpreted accordingly. For example the between analyte variability of 0.1 for clogkw implies that the predicted effects of the column are on the order of </w:t>
       </w:r>
       <w:r>
         <w:rPr>
@@ -6186,7 +5802,19 @@
         <w:rPr>
           <w:rFonts w:ascii="Times New Roman" w:hAnsi="Times New Roman"/>
         </w:rPr>
-        <w:t>For simple problems involving few analyte it indicates that one is able to predict retention with an uncertainty of few minutes that might be of practical usefulness.</w:t>
+        <w:t>For simple problems involving few analyte it indicates that one is able to predict retention with an uncertainty of few minutes</w:t>
+      </w:r>
+      <w:r>
+        <w:rPr>
+          <w:rFonts w:ascii="Times New Roman" w:hAnsi="Times New Roman"/>
+        </w:rPr>
+        <w:t xml:space="preserve">. It </w:t>
+      </w:r>
+      <w:r>
+        <w:rPr>
+          <w:rFonts w:ascii="Times New Roman" w:hAnsi="Times New Roman"/>
+        </w:rPr>
+        <w:t>might be of practical usefulness.</w:t>
       </w:r>
     </w:p>
     <w:p>
@@ -6198,10 +5826,10 @@
           <w:noProof/>
         </w:rPr>
         <w:drawing>
-          <wp:inline distT="0" distB="0" distL="0" distR="0" wp14:anchorId="5F99D16B" wp14:editId="54A8307A">
+          <wp:inline distT="0" distB="0" distL="0" distR="0" wp14:anchorId="0584EB35" wp14:editId="0B594E16">
             <wp:extent cx="3044825" cy="3044825"/>
             <wp:effectExtent l="0" t="0" r="3175" b="3175"/>
-            <wp:docPr id="14" name="Obraz 14"/>
+            <wp:docPr id="10" name="Obraz 10"/>
             <wp:cNvGraphicFramePr>
               <a:graphicFrameLocks xmlns:a="http://schemas.openxmlformats.org/drawingml/2006/main" noChangeAspect="1"/>
             </wp:cNvGraphicFramePr>
@@ -6209,7 +5837,7 @@
               <a:graphicData uri="http://schemas.openxmlformats.org/drawingml/2006/picture">
                 <pic:pic xmlns:pic="http://schemas.openxmlformats.org/drawingml/2006/picture">
                   <pic:nvPicPr>
-                    <pic:cNvPr id="14" name="Obraz 14"/>
+                    <pic:cNvPr id="10" name="Obraz 10"/>
                     <pic:cNvPicPr/>
                   </pic:nvPicPr>
                   <pic:blipFill>
@@ -6279,10 +5907,10 @@
         </w:rPr>
         <w:lastRenderedPageBreak/>
         <w:drawing>
-          <wp:inline distT="0" distB="0" distL="0" distR="0" wp14:anchorId="6F8B7D9E" wp14:editId="5FFC1EEE">
+          <wp:inline distT="0" distB="0" distL="0" distR="0" wp14:anchorId="57B7A440" wp14:editId="155B2E5E">
             <wp:extent cx="3044825" cy="3044825"/>
             <wp:effectExtent l="0" t="0" r="3175" b="3175"/>
-            <wp:docPr id="17" name="Obraz 17"/>
+            <wp:docPr id="11" name="Obraz 11"/>
             <wp:cNvGraphicFramePr>
               <a:graphicFrameLocks xmlns:a="http://schemas.openxmlformats.org/drawingml/2006/main" noChangeAspect="1"/>
             </wp:cNvGraphicFramePr>
@@ -6290,7 +5918,7 @@
               <a:graphicData uri="http://schemas.openxmlformats.org/drawingml/2006/picture">
                 <pic:pic xmlns:pic="http://schemas.openxmlformats.org/drawingml/2006/picture">
                   <pic:nvPicPr>
-                    <pic:cNvPr id="17" name="Obraz 17"/>
+                    <pic:cNvPr id="11" name="Obraz 11"/>
                     <pic:cNvPicPr/>
                   </pic:nvPicPr>
                   <pic:blipFill>
@@ -6337,13 +5965,8 @@
       <w:r>
         <w:t xml:space="preserve">Uncertainty chromatograms displaying the predictions for 6 selected analytes based on </w:t>
       </w:r>
-      <w:proofErr w:type="spellStart"/>
-      <w:r>
-        <w:t>XBridge</w:t>
-      </w:r>
-      <w:proofErr w:type="spellEnd"/>
-      <w:r>
-        <w:t xml:space="preserve"> Shield RP18 </w:t>
+      <w:r>
+        <w:t xml:space="preserve">XBridge Shield RP18 </w:t>
       </w:r>
       <w:r>
         <w:t>data</w:t>
@@ -6546,26 +6169,10 @@
         <w:pStyle w:val="TAMainText"/>
       </w:pPr>
       <w:r>
-        <w:t xml:space="preserve">This project was supported by the National Science Centre, Poland (grant 2015/18/E/ST4/00449). AK was also supported by the project POWR.03.02.00-00-I035/16-00 </w:t>
-      </w:r>
-      <w:proofErr w:type="spellStart"/>
-      <w:r>
-        <w:t>cofinanced</w:t>
-      </w:r>
-      <w:proofErr w:type="spellEnd"/>
-      <w:r>
-        <w:t xml:space="preserve"> by </w:t>
-      </w:r>
-      <w:r>
-        <w:t xml:space="preserve">the European Union through the European Social Fund under the Operational </w:t>
-      </w:r>
-      <w:proofErr w:type="spellStart"/>
-      <w:r>
-        <w:t>Programme</w:t>
-      </w:r>
-      <w:proofErr w:type="spellEnd"/>
-      <w:r>
-        <w:t xml:space="preserve"> Knowledge Education Development 2014–2020.</w:t>
+        <w:t xml:space="preserve">This project was supported by the National Science Centre, Poland (grant 2015/18/E/ST4/00449). AK was also supported by the project POWR.03.02.00-00-I035/16-00 cofinanced by </w:t>
+      </w:r>
+      <w:r>
+        <w:t>the European Union through the European Social Fund under the Operational Programme Knowledge Education Development 2014–2020.</w:t>
       </w:r>
       <w:r>
         <w:t xml:space="preserve"> </w:t>
@@ -8211,6 +7818,7 @@
   <w:style w:type="character" w:default="1" w:styleId="Domylnaczcionkaakapitu">
     <w:name w:val="Default Paragraph Font"/>
     <w:uiPriority w:val="1"/>
+    <w:semiHidden/>
     <w:unhideWhenUsed/>
   </w:style>
   <w:style w:type="table" w:default="1" w:styleId="Standardowy">

</xml_diff>

<commit_message>
Added TOC, improving uncertainity chromatograms,minor corrections to the text
</commit_message>
<xml_diff>
--- a/manuscript/manuscriptR0.docx
+++ b/manuscript/manuscriptR0.docx
@@ -29,7 +29,21 @@
         <w:rPr>
           <w:lang w:val="pl-PL"/>
         </w:rPr>
-        <w:t>Agnieszka Kamedulska, Łukasz Kubik, Julia Jacyna, Wiktoria Struck-Lewicka, Michał J. Markuszewski, Paweł Wiczling*</w:t>
+        <w:t xml:space="preserve">Agnieszka Kamedulska, Łukasz Kubik, Julia Jacyna, Wiktoria </w:t>
+      </w:r>
+      <w:proofErr w:type="spellStart"/>
+      <w:r>
+        <w:rPr>
+          <w:lang w:val="pl-PL"/>
+        </w:rPr>
+        <w:t>Struck</w:t>
+      </w:r>
+      <w:proofErr w:type="spellEnd"/>
+      <w:r>
+        <w:rPr>
+          <w:lang w:val="pl-PL"/>
+        </w:rPr>
+        <w:t>-Lewicka, Michał J. Markuszewski, Paweł Wiczling*</w:t>
       </w:r>
     </w:p>
     <w:p>
@@ -37,7 +51,31 @@
         <w:pStyle w:val="BCAuthorAddress"/>
       </w:pPr>
       <w:r>
-        <w:t xml:space="preserve">Department of Biopharmaceutics and Pharmacodynamics, Medical University of Gdańsk, Al. Gen. Hallera 107, 80-416 Gdańsk, Poland </w:t>
+        <w:t xml:space="preserve">Department of Biopharmaceutics and Pharmacodynamics, Medical University of </w:t>
+      </w:r>
+      <w:proofErr w:type="spellStart"/>
+      <w:r>
+        <w:t>Gdańsk</w:t>
+      </w:r>
+      <w:proofErr w:type="spellEnd"/>
+      <w:r>
+        <w:t xml:space="preserve">, Al. Gen. </w:t>
+      </w:r>
+      <w:proofErr w:type="spellStart"/>
+      <w:r>
+        <w:t>Hallera</w:t>
+      </w:r>
+      <w:proofErr w:type="spellEnd"/>
+      <w:r>
+        <w:t xml:space="preserve"> 107, 80-416 </w:t>
+      </w:r>
+      <w:proofErr w:type="spellStart"/>
+      <w:r>
+        <w:t>Gdańsk</w:t>
+      </w:r>
+      <w:proofErr w:type="spellEnd"/>
+      <w:r>
+        <w:t xml:space="preserve">, Poland </w:t>
       </w:r>
     </w:p>
     <w:p>
@@ -78,8 +116,13 @@
       <w:r>
         <w:t xml:space="preserve"> </w:t>
       </w:r>
-      <w:r>
-        <w:t xml:space="preserve">XBridge Shield </w:t>
+      <w:proofErr w:type="spellStart"/>
+      <w:r>
+        <w:t>XBridge</w:t>
+      </w:r>
+      <w:proofErr w:type="spellEnd"/>
+      <w:r>
+        <w:t xml:space="preserve"> Shield </w:t>
       </w:r>
       <w:r>
         <w:t>RP</w:t>
@@ -90,20 +133,35 @@
       <w:r>
         <w:t xml:space="preserve"> </w:t>
       </w:r>
-      <w:r>
-        <w:t>XTerra MS C18</w:t>
+      <w:proofErr w:type="spellStart"/>
+      <w:r>
+        <w:t>XTerra</w:t>
+      </w:r>
+      <w:proofErr w:type="spellEnd"/>
+      <w:r>
+        <w:t xml:space="preserve"> MS C18</w:t>
       </w:r>
       <w:r>
         <w:t xml:space="preserve">, </w:t>
       </w:r>
-      <w:r>
-        <w:t>XBridge Phenyl</w:t>
+      <w:proofErr w:type="spellStart"/>
+      <w:r>
+        <w:t>XBridge</w:t>
+      </w:r>
+      <w:proofErr w:type="spellEnd"/>
+      <w:r>
+        <w:t xml:space="preserve"> Phenyl</w:t>
       </w:r>
       <w:r>
         <w:t xml:space="preserve">, </w:t>
       </w:r>
-      <w:r>
-        <w:t>XBridge C8</w:t>
+      <w:proofErr w:type="spellStart"/>
+      <w:r>
+        <w:t>XBridge</w:t>
+      </w:r>
+      <w:proofErr w:type="spellEnd"/>
+      <w:r>
+        <w:t xml:space="preserve"> C8</w:t>
       </w:r>
       <w:r>
         <w:t xml:space="preserve"> and </w:t>
@@ -217,7 +275,10 @@
         <w:t xml:space="preserve">stationary </w:t>
       </w:r>
       <w:r>
-        <w:t>phase properties that can be readily used in decision-making,  i.e. to transfer a method to other column based on a limited set of experiments.</w:t>
+        <w:t>phase properties that can be used in decision-making</w:t>
+      </w:r>
+      <w:r>
+        <w:t>.</w:t>
       </w:r>
       <w:r>
         <w:t xml:space="preserve"> </w:t>
@@ -255,25 +316,10 @@
         <w:t>and approache</w:t>
       </w:r>
       <w:r>
-        <w:t>s used to select appropriate column for a given problem</w:t>
-      </w:r>
-      <w:r>
-        <w:t xml:space="preserve">. </w:t>
-      </w:r>
-      <w:r>
-        <w:t>All t</w:t>
-      </w:r>
-      <w:r>
-        <w:t xml:space="preserve">he methods </w:t>
-      </w:r>
-      <w:r>
-        <w:t>has been recently</w:t>
-      </w:r>
-      <w:r>
-        <w:t xml:space="preserve"> </w:t>
-      </w:r>
-      <w:r>
-        <w:t>reviewed</w:t>
+        <w:t xml:space="preserve">s </w:t>
+      </w:r>
+      <w:r>
+        <w:t>available in literature</w:t>
       </w:r>
       <w:r>
         <w:fldChar w:fldCharType="begin"/>
@@ -343,7 +389,13 @@
         <w:t xml:space="preserve"> nevertheless </w:t>
       </w:r>
       <w:r>
-        <w:t xml:space="preserve">they require an extensive sets of experiments and as such are available for few </w:t>
+        <w:t xml:space="preserve">they require an extensive sets of experiments and as such are </w:t>
+      </w:r>
+      <w:r>
+        <w:t xml:space="preserve">limited to </w:t>
+      </w:r>
+      <w:r>
+        <w:t xml:space="preserve">few </w:t>
       </w:r>
       <w:r>
         <w:t>analytes</w:t>
@@ -485,46 +537,169 @@
         <w:fldChar w:fldCharType="end"/>
       </w:r>
       <w:r>
-        <w:t xml:space="preserve"> to characterize chromatographic gradient retention time datasets collected using a multicomponent mixtures of analytes, two stationary phases, and a wide range of chromatographic conditions (pH, organic modifier, temperature, gradient program). </w:t>
-      </w:r>
-      <w:r>
-        <w:t xml:space="preserve">The multilevel model </w:t>
+        <w:t xml:space="preserve"> to characterize chromatographic gradient retention time datasets collected using a multicomponent mixtures of analytes, </w:t>
+      </w:r>
+      <w:r>
+        <w:t>five</w:t>
+      </w:r>
+      <w:r>
+        <w:t xml:space="preserve"> stationary phases, and a wide range of chromatographic conditions (pH, organic modifier, temperature, gradient program). </w:t>
+      </w:r>
+      <w:r>
+        <w:t xml:space="preserve">The </w:t>
+      </w:r>
+      <w:r>
+        <w:t>general idea is to statistically characterize the retention of acids, bases and neutral analytes</w:t>
+      </w:r>
+      <w:r>
+        <w:t xml:space="preserve"> </w:t>
+      </w:r>
+      <w:r>
+        <w:t xml:space="preserve">using </w:t>
+      </w:r>
+      <w:r>
+        <w:t>common</w:t>
+      </w:r>
+      <w:r>
+        <w:t xml:space="preserve"> chromatographic parameters</w:t>
+      </w:r>
+      <w:r>
+        <w:t xml:space="preserve">, such as </w:t>
+      </w:r>
+      <w:proofErr w:type="spellStart"/>
+      <w:r>
+        <w:t>logkw</w:t>
+      </w:r>
+      <w:proofErr w:type="spellEnd"/>
+      <w:r>
+        <w:t xml:space="preserve"> and S of the Neue model. </w:t>
       </w:r>
     </w:p>
     <w:p>
       <w:pPr>
         <w:pStyle w:val="TAMainText"/>
       </w:pPr>
+      <w:r>
+        <w:t>We decided to</w:t>
+      </w:r>
+      <w:r>
+        <w:t xml:space="preserve"> compared </w:t>
+      </w:r>
+      <w:r>
+        <w:t>five</w:t>
+      </w:r>
+      <w:r>
+        <w:t xml:space="preserve"> RP-HPLC stationary phases </w:t>
+      </w:r>
+      <w:proofErr w:type="spellStart"/>
+      <w:r>
+        <w:t>XBridge</w:t>
+      </w:r>
+      <w:proofErr w:type="spellEnd"/>
+      <w:r>
+        <w:t xml:space="preserve"> </w:t>
+      </w:r>
+      <w:r>
+        <w:t xml:space="preserve">Shield </w:t>
+      </w:r>
+      <w:r>
+        <w:t>RP</w:t>
+      </w:r>
+      <w:r>
+        <w:t>18,</w:t>
+      </w:r>
+      <w:r>
+        <w:t xml:space="preserve"> </w:t>
+      </w:r>
+      <w:proofErr w:type="spellStart"/>
+      <w:r>
+        <w:t>XTerra</w:t>
+      </w:r>
+      <w:proofErr w:type="spellEnd"/>
+      <w:r>
+        <w:t xml:space="preserve"> MS C18</w:t>
+      </w:r>
+      <w:r>
+        <w:t xml:space="preserve">, </w:t>
+      </w:r>
+      <w:proofErr w:type="spellStart"/>
+      <w:r>
+        <w:t>XBridge</w:t>
+      </w:r>
+      <w:proofErr w:type="spellEnd"/>
+      <w:r>
+        <w:t xml:space="preserve"> Phenyl</w:t>
+      </w:r>
+      <w:r>
+        <w:t xml:space="preserve">, </w:t>
+      </w:r>
+      <w:proofErr w:type="spellStart"/>
+      <w:r>
+        <w:t>XBridge</w:t>
+      </w:r>
+      <w:proofErr w:type="spellEnd"/>
+      <w:r>
+        <w:t xml:space="preserve"> C8</w:t>
+      </w:r>
+      <w:r>
+        <w:t xml:space="preserve"> and </w:t>
+      </w:r>
+      <w:r>
+        <w:t>Xterra MS C8</w:t>
+      </w:r>
+      <w:r>
+        <w:t xml:space="preserve">. At the end we illustrate the usefulness of the model for decision making given access to different types of preliminary data. </w:t>
+      </w:r>
+    </w:p>
+    <w:p>
+      <w:pPr>
+        <w:pStyle w:val="Nagwek1"/>
+      </w:pPr>
+      <w:r>
+        <w:t>EXPERIMENTAL SECTION</w:t>
+      </w:r>
+    </w:p>
+    <w:p>
+      <w:pPr>
+        <w:pStyle w:val="Nagwek2"/>
+      </w:pPr>
+      <w:r>
+        <w:t>Data</w:t>
+      </w:r>
     </w:p>
     <w:p>
       <w:pPr>
         <w:pStyle w:val="TAMainText"/>
       </w:pPr>
+      <w:r>
+        <w:t>The data were collected by performing 84 different liquid chromatography experiments using an initial mixture of 300 analytes. The experiments differed with respect to gradient duration (30, 90, and 270 min), pH of the mobile phase (from 2.5 to 10.5), type of organic modifier (methanol (MeOH) or acetonitrile (ACN)) and column temperature (25 °C and 35 °C).</w:t>
+      </w:r>
     </w:p>
     <w:p>
       <w:pPr>
         <w:pStyle w:val="TAMainText"/>
       </w:pPr>
       <w:r>
-        <w:t>We decided to</w:t>
-      </w:r>
-      <w:r>
-        <w:t xml:space="preserve"> compared </w:t>
-      </w:r>
-      <w:r>
-        <w:t>five</w:t>
-      </w:r>
-      <w:r>
-        <w:t xml:space="preserve"> RP-HPLC stationary phases </w:t>
-      </w:r>
+        <w:t>Briefly t</w:t>
+      </w:r>
+      <w:r>
+        <w:t xml:space="preserve">he liquid chromatography experiments were carried out using an Agilent Technologies 1260 Infinity system (Agilent Technologies, </w:t>
+      </w:r>
+      <w:proofErr w:type="spellStart"/>
+      <w:r>
+        <w:t>Waldbronn</w:t>
+      </w:r>
+      <w:proofErr w:type="spellEnd"/>
+      <w:r>
+        <w:t xml:space="preserve">, Germany) and a 6224 time of flight (TOF) mass spectrometer with a dual electrospray ionization source (Dual ESI) in positive polarity, using an </w:t>
+      </w:r>
+      <w:proofErr w:type="spellStart"/>
       <w:r>
         <w:t>XBridge</w:t>
       </w:r>
-      <w:r>
-        <w:t xml:space="preserve"> </w:t>
-      </w:r>
-      <w:r>
-        <w:t xml:space="preserve">Shield </w:t>
+      <w:proofErr w:type="spellEnd"/>
+      <w:r>
+        <w:t xml:space="preserve"> Shield </w:t>
       </w:r>
       <w:r>
         <w:t>RP</w:t>
@@ -535,20 +710,35 @@
       <w:r>
         <w:t xml:space="preserve"> </w:t>
       </w:r>
-      <w:r>
-        <w:t>XTerra MS C18</w:t>
+      <w:proofErr w:type="spellStart"/>
+      <w:r>
+        <w:t>XTerra</w:t>
+      </w:r>
+      <w:proofErr w:type="spellEnd"/>
+      <w:r>
+        <w:t xml:space="preserve"> MS C18</w:t>
       </w:r>
       <w:r>
         <w:t xml:space="preserve">, </w:t>
       </w:r>
-      <w:r>
-        <w:t>XBridge Phenyl</w:t>
+      <w:proofErr w:type="spellStart"/>
+      <w:r>
+        <w:t>XBridge</w:t>
+      </w:r>
+      <w:proofErr w:type="spellEnd"/>
+      <w:r>
+        <w:t xml:space="preserve"> Phenyl</w:t>
       </w:r>
       <w:r>
         <w:t xml:space="preserve">, </w:t>
       </w:r>
-      <w:r>
-        <w:t>XBridge C8</w:t>
+      <w:proofErr w:type="spellStart"/>
+      <w:r>
+        <w:t>XBridge</w:t>
+      </w:r>
+      <w:proofErr w:type="spellEnd"/>
+      <w:r>
+        <w:t xml:space="preserve"> C8</w:t>
       </w:r>
       <w:r>
         <w:t xml:space="preserve"> and </w:t>
@@ -557,23 +747,82 @@
         <w:t>Xterra MS C8</w:t>
       </w:r>
       <w:r>
-        <w:t xml:space="preserve">. At the end we illustrate the usefulness of the model for decision making given access to different types of preliminary data. </w:t>
-      </w:r>
-    </w:p>
-    <w:p>
-      <w:pPr>
-        <w:pStyle w:val="Nagwek1"/>
-      </w:pPr>
-      <w:r>
-        <w:t>EXPERIMENTAL SECTION</w:t>
-      </w:r>
-    </w:p>
-    <w:p>
-      <w:pPr>
-        <w:pStyle w:val="Nagwek2"/>
-      </w:pPr>
-      <w:r>
-        <w:t>Data</w:t>
+        <w:t xml:space="preserve"> </w:t>
+      </w:r>
+      <w:r>
+        <w:t xml:space="preserve">Waters Ltd., Milford, MA, USA, 3 mm × 50 mm, 2.5 </w:t>
+      </w:r>
+      <w:proofErr w:type="spellStart"/>
+      <w:r>
+        <w:t>μm</w:t>
+      </w:r>
+      <w:proofErr w:type="spellEnd"/>
+      <w:r>
+        <w:t>)</w:t>
+      </w:r>
+      <w:r>
+        <w:t>. The extra column volume and system dwell volume (</w:t>
+      </w:r>
+      <w:proofErr w:type="spellStart"/>
+      <w:r>
+        <w:rPr>
+          <w:i/>
+        </w:rPr>
+        <w:t>V</w:t>
+      </w:r>
+      <w:r>
+        <w:rPr>
+          <w:i/>
+          <w:vertAlign w:val="subscript"/>
+        </w:rPr>
+        <w:t>d</w:t>
+      </w:r>
+      <w:proofErr w:type="spellEnd"/>
+      <w:r>
+        <w:t>) equaled 0.020 mL and 1.05 mL, respectively. The column hold-up volume (</w:t>
+      </w:r>
+      <w:r>
+        <w:rPr>
+          <w:i/>
+        </w:rPr>
+        <w:t>V</w:t>
+      </w:r>
+      <w:r>
+        <w:rPr>
+          <w:i/>
+          <w:vertAlign w:val="subscript"/>
+        </w:rPr>
+        <w:t>0</w:t>
+      </w:r>
+      <w:r>
+        <w:t>) was 0.266 mL</w:t>
+      </w:r>
+      <w:r>
+        <w:t xml:space="preserve"> 0.271</w:t>
+      </w:r>
+      <w:r>
+        <w:t xml:space="preserve">, 0.271, 0.276, 0.284 </w:t>
+      </w:r>
+      <w:r>
+        <w:t xml:space="preserve">mL </w:t>
+      </w:r>
+      <w:r>
+        <w:t>and the flow rate (</w:t>
+      </w:r>
+      <w:r>
+        <w:rPr>
+          <w:i/>
+        </w:rPr>
+        <w:t>F</w:t>
+      </w:r>
+      <w:r>
+        <w:t>) was 0.5 mL/min</w:t>
+      </w:r>
+      <w:r>
+        <w:t>.</w:t>
+      </w:r>
+      <w:r>
+        <w:t xml:space="preserve"> </w:t>
       </w:r>
     </w:p>
     <w:p>
@@ -581,7 +830,39 @@
         <w:pStyle w:val="TAMainText"/>
       </w:pPr>
       <w:r>
-        <w:t>The data were collected by performing 84 different liquid chromatography experiments using an initial mixture of 300 analytes. The experiments differed with respect to gradient duration (30, 90, and 270 min), pH of the mobile phase (from 2.5 to 10.5), type of organic modifier (methanol (MeOH) or acetonitrile (ACN)) and column temperature (25 °C and 35 °C).</w:t>
+        <w:t xml:space="preserve">Ammonium bicarbonate, ammonium acetate and ammonium </w:t>
+      </w:r>
+      <w:proofErr w:type="spellStart"/>
+      <w:r>
+        <w:t>formate</w:t>
+      </w:r>
+      <w:proofErr w:type="spellEnd"/>
+      <w:r>
+        <w:t xml:space="preserve"> were selected as buffers to control the pH of the mobile phase during chromatographic separation. The pH of the buffers (nominal aqueous pH) was adjusted to the desired pH (ammonium </w:t>
+      </w:r>
+      <w:proofErr w:type="spellStart"/>
+      <w:r>
+        <w:t>formate</w:t>
+      </w:r>
+      <w:proofErr w:type="spellEnd"/>
+      <w:r>
+        <w:t xml:space="preserve">: 2.5, 3.3, 4.1, 8.9, and 9.7; ammonium acetate: 4.9 and 5.8; and ammonium bicarbonate: 6.8 and 10.5) by an appropriate addition of formic acid, acetic acid and ammonia, respectively. The pH was measured at 25 °C and 35 °C using an S220 pH meter (Mettler Toledo, </w:t>
+      </w:r>
+      <w:proofErr w:type="spellStart"/>
+      <w:r>
+        <w:t>Greifensee</w:t>
+      </w:r>
+      <w:proofErr w:type="spellEnd"/>
+      <w:r>
+        <w:t xml:space="preserve">, Switzerland) with an </w:t>
+      </w:r>
+      <w:proofErr w:type="spellStart"/>
+      <w:r>
+        <w:t>InLab</w:t>
+      </w:r>
+      <w:proofErr w:type="spellEnd"/>
+      <w:r>
+        <w:t xml:space="preserve">® Routine Pro ISM electrode after mixing an organic modifier with the buffer solution. </w:t>
       </w:r>
     </w:p>
     <w:p>
@@ -589,114 +870,50 @@
         <w:pStyle w:val="TAMainText"/>
       </w:pPr>
       <w:r>
-        <w:t>Briefly t</w:t>
-      </w:r>
-      <w:r>
-        <w:t xml:space="preserve">he liquid chromatography experiments were carried out using an Agilent Technologies 1260 Infinity system (Agilent Technologies, Waldbronn, Germany) and a 6224 time of flight (TOF) mass spectrometer with a dual electrospray ionization source (Dual ESI) in positive polarity, using an </w:t>
-      </w:r>
-      <w:r>
-        <w:t xml:space="preserve">XBridge Shield </w:t>
-      </w:r>
-      <w:r>
-        <w:t>RP</w:t>
-      </w:r>
-      <w:r>
-        <w:t>18,</w:t>
-      </w:r>
-      <w:r>
-        <w:t xml:space="preserve"> </w:t>
-      </w:r>
-      <w:r>
-        <w:t>XTerra MS C18</w:t>
-      </w:r>
-      <w:r>
-        <w:t xml:space="preserve">, </w:t>
-      </w:r>
-      <w:r>
-        <w:t>XBridge Phenyl</w:t>
-      </w:r>
-      <w:r>
-        <w:t xml:space="preserve">, </w:t>
-      </w:r>
-      <w:r>
-        <w:t>XBridge C8</w:t>
-      </w:r>
-      <w:r>
-        <w:t xml:space="preserve"> and </w:t>
-      </w:r>
-      <w:r>
-        <w:t>Xterra MS C8</w:t>
-      </w:r>
-      <w:r>
-        <w:t xml:space="preserve"> </w:t>
-      </w:r>
-      <w:r>
-        <w:t>Waters Ltd., Milford, MA, USA, 3 mm × 50 mm, 2.5 μm</w:t>
-      </w:r>
-      <w:r>
-        <w:t>)</w:t>
-      </w:r>
-      <w:r>
-        <w:t>. The extra column volume and system dwell volume (</w:t>
-      </w:r>
-      <w:r>
-        <w:rPr>
-          <w:i/>
-        </w:rPr>
-        <w:t>V</w:t>
-      </w:r>
-      <w:r>
-        <w:rPr>
-          <w:i/>
-          <w:vertAlign w:val="subscript"/>
-        </w:rPr>
-        <w:t>d</w:t>
-      </w:r>
-      <w:r>
-        <w:t>) equaled 0.020 mL and 1.05 mL, respectively. The column hold-up volume (</w:t>
-      </w:r>
-      <w:r>
-        <w:rPr>
-          <w:i/>
-        </w:rPr>
-        <w:t>V</w:t>
-      </w:r>
-      <w:r>
-        <w:rPr>
-          <w:i/>
-          <w:vertAlign w:val="subscript"/>
-        </w:rPr>
-        <w:t>0</w:t>
-      </w:r>
-      <w:r>
-        <w:t>) was 0.266 mL</w:t>
-      </w:r>
-      <w:r>
-        <w:t xml:space="preserve"> 0.271</w:t>
-      </w:r>
-      <w:r>
-        <w:t xml:space="preserve">, 0.271, 0.276, 0.284 </w:t>
-      </w:r>
-      <w:r>
-        <w:t xml:space="preserve">mL </w:t>
-      </w:r>
-      <w:r>
-        <w:t>and the flow rate (</w:t>
-      </w:r>
-      <w:r>
-        <w:rPr>
-          <w:i/>
-        </w:rPr>
-        <w:t>F</w:t>
-      </w:r>
-      <w:r>
-        <w:t>) was 0.5 mL/min</w:t>
-      </w:r>
-      <w:r>
-        <w:t>.</w:t>
-      </w:r>
-      <w:r>
-        <w:t xml:space="preserve"> </w:t>
+        <w:t xml:space="preserve">The </w:t>
+      </w:r>
+      <w:proofErr w:type="spellStart"/>
+      <w:r>
+        <w:t>MassHunter</w:t>
+      </w:r>
+      <w:proofErr w:type="spellEnd"/>
+      <w:r>
+        <w:t xml:space="preserve"> </w:t>
+      </w:r>
+      <w:proofErr w:type="spellStart"/>
+      <w:r>
+        <w:t>Profinder</w:t>
+      </w:r>
+      <w:proofErr w:type="spellEnd"/>
+      <w:r>
+        <w:t xml:space="preserve"> B.08.00 (Agilent Technologies, </w:t>
+      </w:r>
+      <w:proofErr w:type="spellStart"/>
+      <w:r>
+        <w:t>Waldbronn</w:t>
+      </w:r>
+      <w:proofErr w:type="spellEnd"/>
+      <w:r>
+        <w:t xml:space="preserve">, Germany) was selected to find all the matches per formula using “Batch Targeted Feature Extraction” (containing </w:t>
+      </w:r>
+      <w:r>
+        <w:lastRenderedPageBreak/>
+        <w:t>300 predefined mases for each analyte included in the mixture).</w:t>
+      </w:r>
+      <w:r>
+        <w:t xml:space="preserve"> </w:t>
+      </w:r>
+      <w:r>
+        <w:t>The data for analysis were restricted to analytes that had “Identification</w:t>
+      </w:r>
+      <w:r>
+        <w:rPr>
+          <w:b/>
+        </w:rPr>
+        <w:t xml:space="preserve"> </w:t>
+      </w:r>
+      <w:r>
+        <w:t xml:space="preserve">Scores” higher than 95%, that were present on at least 42 chromatograms, and that had less than 2 dissociation steps in a pH range from 2 to 11. </w:t>
       </w:r>
     </w:p>
     <w:p>
@@ -704,38 +921,6 @@
         <w:pStyle w:val="TAMainText"/>
       </w:pPr>
       <w:r>
-        <w:t xml:space="preserve">Ammonium bicarbonate, ammonium acetate and ammonium formate were selected as buffers to control the pH of the mobile phase during chromatographic separation. The pH of the buffers (nominal aqueous pH) was adjusted to the desired pH (ammonium formate: 2.5, 3.3, 4.1, 8.9, and 9.7; ammonium acetate: 4.9 and 5.8; and ammonium bicarbonate: 6.8 and 10.5) by an appropriate addition of formic acid, acetic acid and ammonia, respectively. The pH was measured at 25 °C and 35 °C using an S220 pH meter (Mettler Toledo, Greifensee, Switzerland) with an InLab® Routine Pro ISM electrode after mixing an organic modifier with the buffer solution. </w:t>
-      </w:r>
-    </w:p>
-    <w:p>
-      <w:pPr>
-        <w:pStyle w:val="TAMainText"/>
-      </w:pPr>
-      <w:r>
-        <w:lastRenderedPageBreak/>
-        <w:t>The MassHunter Profinder B.08.00 (Agilent Technologies, Waldbronn, Germany) was selected to find all the matches per formula using “Batch Targeted Feature Extraction” (containing 300 predefined mases for each analyte included in the mixture).</w:t>
-      </w:r>
-      <w:r>
-        <w:t xml:space="preserve"> </w:t>
-      </w:r>
-      <w:r>
-        <w:t>The data for analysis were restricted to analytes that had “Identification</w:t>
-      </w:r>
-      <w:r>
-        <w:rPr>
-          <w:b/>
-        </w:rPr>
-        <w:t xml:space="preserve"> </w:t>
-      </w:r>
-      <w:r>
-        <w:t xml:space="preserve">Scores” higher than 95%, that were present on at least 42 chromatograms, and that had less than 2 dissociation steps in a pH range from 2 to 11. </w:t>
-      </w:r>
-    </w:p>
-    <w:p>
-      <w:pPr>
-        <w:pStyle w:val="TAMainText"/>
-      </w:pPr>
-      <w:r>
         <w:t xml:space="preserve">The </w:t>
       </w:r>
       <w:r>
@@ -745,7 +930,15 @@
         <w:t xml:space="preserve"> were determined</w:t>
       </w:r>
       <w:r>
-        <w:t xml:space="preserve"> using Checkmol (version 0.5b N. Haider, University of Vienna, 2003-2018).</w:t>
+        <w:t xml:space="preserve"> using </w:t>
+      </w:r>
+      <w:proofErr w:type="spellStart"/>
+      <w:r>
+        <w:t>Checkmol</w:t>
+      </w:r>
+      <w:proofErr w:type="spellEnd"/>
+      <w:r>
+        <w:t xml:space="preserve"> (version 0.5b N. Haider, University of Vienna, 2003-2018).</w:t>
       </w:r>
       <w:r>
         <w:fldChar w:fldCharType="begin"/>
@@ -781,12 +974,14 @@
       <w:r>
         <w:t>), dissociation constant (</w:t>
       </w:r>
+      <w:proofErr w:type="spellStart"/>
       <w:r>
         <w:rPr>
           <w:i/>
         </w:rPr>
         <w:t>pKalit</w:t>
       </w:r>
+      <w:proofErr w:type="spellEnd"/>
       <w:r>
         <w:t>) were calculated using the ACD/Labs program</w:t>
       </w:r>
@@ -1419,6 +1614,7 @@
       <w:r>
         <w:t xml:space="preserve"> denotes the </w:t>
       </w:r>
+      <w:proofErr w:type="spellStart"/>
       <w:r>
         <w:rPr>
           <w:i/>
@@ -1432,6 +1628,7 @@
         </w:rPr>
         <w:t>th</w:t>
       </w:r>
+      <w:proofErr w:type="spellEnd"/>
       <w:r>
         <w:rPr>
           <w:i/>
@@ -2002,6 +2199,7 @@
       <w:r>
         <w:t xml:space="preserve"> due to the increase in temperature by 10 °C, </w:t>
       </w:r>
+      <w:proofErr w:type="spellStart"/>
       <w:r>
         <w:rPr>
           <w:i/>
@@ -2015,6 +2213,7 @@
         </w:rPr>
         <w:t>r</w:t>
       </w:r>
+      <w:proofErr w:type="spellEnd"/>
       <w:r>
         <w:t xml:space="preserve"> denotes pH effects for cations and anions</w:t>
       </w:r>
@@ -2059,6 +2258,7 @@
       <w:r>
         <w:t xml:space="preserve">Furthermore, a linear relationship between </w:t>
       </w:r>
+      <w:proofErr w:type="spellStart"/>
       <w:r>
         <w:rPr>
           <w:i/>
@@ -2072,6 +2272,7 @@
         </w:rPr>
         <w:t>a</w:t>
       </w:r>
+      <w:proofErr w:type="spellEnd"/>
       <w:r>
         <w:t xml:space="preserve"> values and organic modifier content was assumed:</w:t>
       </w:r>
@@ -2259,6 +2460,7 @@
       <w:r>
         <w:t xml:space="preserve"> denotes aqueous </w:t>
       </w:r>
+      <w:proofErr w:type="spellStart"/>
       <w:r>
         <w:rPr>
           <w:i/>
@@ -2272,6 +2474,7 @@
         </w:rPr>
         <w:t>a</w:t>
       </w:r>
+      <w:proofErr w:type="spellEnd"/>
       <w:r>
         <w:t xml:space="preserve">, and </w:t>
       </w:r>
@@ -2327,6 +2530,7 @@
       <w:r>
         <w:t>The observed retention factors (</w:t>
       </w:r>
+      <w:proofErr w:type="spellStart"/>
       <w:r>
         <w:rPr>
           <w:i/>
@@ -2340,6 +2544,7 @@
         </w:rPr>
         <w:t>Robs,z</w:t>
       </w:r>
+      <w:proofErr w:type="spellEnd"/>
       <w:r>
         <w:t>) were modeled using the following model:</w:t>
       </w:r>
@@ -2525,6 +2730,7 @@
       <w:r>
         <w:t xml:space="preserve"> denotes the </w:t>
       </w:r>
+      <w:proofErr w:type="spellStart"/>
       <w:r>
         <w:rPr>
           <w:i/>
@@ -2538,6 +2744,7 @@
         </w:rPr>
         <w:t>th</w:t>
       </w:r>
+      <w:proofErr w:type="spellEnd"/>
       <w:r>
         <w:rPr>
           <w:i/>
@@ -2547,15 +2754,18 @@
       <w:r>
         <w:t xml:space="preserve">measurement and </w:t>
       </w:r>
+      <w:proofErr w:type="spellStart"/>
       <w:r>
         <w:rPr>
           <w:i/>
         </w:rPr>
         <w:t>student_t</w:t>
       </w:r>
+      <w:proofErr w:type="spellEnd"/>
       <w:r>
         <w:t xml:space="preserve"> denotes the student’s t-distribution with the mean given by the predicted retention time </w:t>
       </w:r>
+      <w:proofErr w:type="spellStart"/>
       <w:r>
         <w:rPr>
           <w:i/>
@@ -2569,6 +2779,7 @@
         </w:rPr>
         <w:t>R,z</w:t>
       </w:r>
+      <w:proofErr w:type="spellEnd"/>
       <w:r>
         <w:t xml:space="preserve">, scale </w:t>
       </w:r>
@@ -2595,6 +2806,7 @@
       <w:r>
         <w:t xml:space="preserve">. The retention time </w:t>
       </w:r>
+      <w:proofErr w:type="spellStart"/>
       <w:r>
         <w:rPr>
           <w:i/>
@@ -2608,6 +2820,7 @@
         </w:rPr>
         <w:t>R,z</w:t>
       </w:r>
+      <w:proofErr w:type="spellEnd"/>
       <w:r>
         <w:t xml:space="preserve"> under an organic modifier gradient was calculated utilizing the well-known integral equation:</w:t>
       </w:r>
@@ -2891,6 +3104,7 @@
       <w:r>
         <w:t xml:space="preserve">denotes column hold-up (dead) time, </w:t>
       </w:r>
+      <w:proofErr w:type="spellStart"/>
       <w:r>
         <w:rPr>
           <w:i/>
@@ -2904,6 +3118,7 @@
         </w:rPr>
         <w:t>e</w:t>
       </w:r>
+      <w:proofErr w:type="spellEnd"/>
       <w:r>
         <w:t xml:space="preserve"> denotes extra column time, and </w:t>
       </w:r>
@@ -2974,7 +3189,15 @@
         <w:t>observation</w:t>
       </w:r>
       <w:r>
-        <w:t>. The numerical solution of this integral equation was carried out using the method of steps with 4 and 10 steps for methanol and acetonitrile gradients using the method proposed by Nikitas et al.</w:t>
+        <w:t xml:space="preserve">. The numerical solution of this integral equation was carried out using the method of steps with 4 and 10 steps for methanol and acetonitrile gradients using the method proposed by </w:t>
+      </w:r>
+      <w:proofErr w:type="spellStart"/>
+      <w:r>
+        <w:t>Nikitas</w:t>
+      </w:r>
+      <w:proofErr w:type="spellEnd"/>
+      <w:r>
+        <w:t xml:space="preserve"> et al.</w:t>
       </w:r>
       <w:r>
         <w:fldChar w:fldCharType="begin"/>
@@ -3336,13 +3559,27 @@
         <w:t xml:space="preserve"> </w:t>
       </w:r>
       <w:r>
-        <w:t xml:space="preserve">that correspond to a typical analyte with </w:t>
-      </w:r>
-      <w:r>
-        <w:rPr>
-          <w:i/>
-        </w:rPr>
-        <w:t>logP=</w:t>
+        <w:t>that correspond to a</w:t>
+      </w:r>
+      <w:r>
+        <w:t xml:space="preserve">n </w:t>
+      </w:r>
+      <w:r>
+        <w:t xml:space="preserve">analyte with </w:t>
+      </w:r>
+      <w:proofErr w:type="spellStart"/>
+      <w:r>
+        <w:rPr>
+          <w:i/>
+        </w:rPr>
+        <w:t>logP</w:t>
+      </w:r>
+      <w:proofErr w:type="spellEnd"/>
+      <w:r>
+        <w:rPr>
+          <w:i/>
+        </w:rPr>
+        <w:t>=</w:t>
       </w:r>
       <w:r>
         <w:t>2.2</w:t>
@@ -3393,9 +3630,15 @@
         <w:t xml:space="preserve">, </w:t>
       </w:r>
       <w:r>
-        <w:t xml:space="preserve">and </w:t>
+        <w:t>and</w:t>
       </w:r>
       <m:oMath>
+        <m:r>
+          <w:rPr>
+            <w:rFonts w:ascii="Cambria Math" w:hAnsi="Cambria Math"/>
+          </w:rPr>
+          <m:t xml:space="preserve"> </m:t>
+        </m:r>
         <m:sSub>
           <m:sSubPr>
             <m:ctrlPr>
@@ -3469,6 +3712,7 @@
       <w:r>
         <w:t xml:space="preserve"> </w:t>
       </w:r>
+      <w:proofErr w:type="spellStart"/>
       <w:r>
         <w:rPr>
           <w:i/>
@@ -3476,6 +3720,7 @@
         </w:rPr>
         <w:t>logkw</w:t>
       </w:r>
+      <w:proofErr w:type="spellEnd"/>
       <w:r>
         <w:t xml:space="preserve"> and </w:t>
       </w:r>
@@ -3536,6 +3781,7 @@
       <w:r>
         <w:t xml:space="preserve"> and depended on </w:t>
       </w:r>
+      <w:proofErr w:type="spellStart"/>
       <w:r>
         <w:rPr>
           <w:i/>
@@ -3543,6 +3789,7 @@
         </w:rPr>
         <w:t>logP</w:t>
       </w:r>
+      <w:proofErr w:type="spellEnd"/>
       <w:r>
         <w:t xml:space="preserve"> (</w:t>
       </w:r>
@@ -3596,8 +3843,17 @@
         <w:t>dS1</w:t>
       </w:r>
       <w:r>
-        <w:t>), the effect of temperature on logkw (</w:t>
-      </w:r>
+        <w:t xml:space="preserve">), the effect of temperature on </w:t>
+      </w:r>
+      <w:proofErr w:type="spellStart"/>
+      <w:r>
+        <w:t>logkw</w:t>
+      </w:r>
+      <w:proofErr w:type="spellEnd"/>
+      <w:r>
+        <w:t xml:space="preserve"> (</w:t>
+      </w:r>
+      <w:proofErr w:type="spellStart"/>
       <w:r>
         <w:rPr>
           <w:i/>
@@ -3605,12 +3861,14 @@
         </w:rPr>
         <w:t>dlogkT</w:t>
       </w:r>
+      <w:proofErr w:type="spellEnd"/>
       <w:r>
         <w:t xml:space="preserve">), the effects of dissociation </w:t>
       </w:r>
       <w:r>
         <w:t xml:space="preserve">on </w:t>
       </w:r>
+      <w:proofErr w:type="spellStart"/>
       <w:r>
         <w:rPr>
           <w:i/>
@@ -3618,6 +3876,7 @@
         </w:rPr>
         <w:t>logkw</w:t>
       </w:r>
+      <w:proofErr w:type="spellEnd"/>
       <w:r>
         <w:t xml:space="preserve">, </w:t>
       </w:r>
@@ -3644,6 +3903,7 @@
       <w:r>
         <w:t>(</w:t>
       </w:r>
+      <w:proofErr w:type="spellStart"/>
       <w:r>
         <w:rPr>
           <w:i/>
@@ -3651,6 +3911,7 @@
         </w:rPr>
         <w:t>dlogkw</w:t>
       </w:r>
+      <w:proofErr w:type="spellEnd"/>
       <w:r>
         <w:t xml:space="preserve">, </w:t>
       </w:r>
@@ -3692,6 +3953,7 @@
       <w:r>
         <w:t xml:space="preserve"> (</w:t>
       </w:r>
+      <w:proofErr w:type="spellStart"/>
       <w:r>
         <w:rPr>
           <w:i/>
@@ -3699,6 +3961,7 @@
         </w:rPr>
         <w:t>clogkw</w:t>
       </w:r>
+      <w:proofErr w:type="spellEnd"/>
       <w:r>
         <w:t xml:space="preserve">, </w:t>
       </w:r>
@@ -3740,6 +4003,7 @@
       <w:r>
         <w:t xml:space="preserve">, </w:t>
       </w:r>
+      <w:proofErr w:type="spellStart"/>
       <w:r>
         <w:rPr>
           <w:i/>
@@ -3747,9 +4011,11 @@
         </w:rPr>
         <w:t>cdlogkT</w:t>
       </w:r>
+      <w:proofErr w:type="spellEnd"/>
       <w:r>
         <w:t xml:space="preserve">, </w:t>
       </w:r>
+      <w:proofErr w:type="spellStart"/>
       <w:r>
         <w:rPr>
           <w:i/>
@@ -3757,6 +4023,7 @@
         </w:rPr>
         <w:t>cdlogkw</w:t>
       </w:r>
+      <w:proofErr w:type="spellEnd"/>
       <w:r>
         <w:t xml:space="preserve">, </w:t>
       </w:r>
@@ -3781,7 +4048,16 @@
         <w:t>)</w:t>
       </w:r>
       <w:r>
-        <w:t xml:space="preserve"> were used to characterized the impacte of design variables on model paramters</w:t>
+        <w:t xml:space="preserve"> were used to characterized the impact of </w:t>
+      </w:r>
+      <w:r>
+        <w:t>chromatographic conditions</w:t>
+      </w:r>
+      <w:r>
+        <w:t xml:space="preserve"> on model </w:t>
+      </w:r>
+      <w:r>
+        <w:t>parameters</w:t>
       </w:r>
       <w:r>
         <w:t xml:space="preserve">. </w:t>
@@ -3789,6 +4065,7 @@
       <w:r>
         <w:t xml:space="preserve"> Also the </w:t>
       </w:r>
+      <w:proofErr w:type="spellStart"/>
       <w:r>
         <w:rPr>
           <w:i/>
@@ -3796,11 +4073,22 @@
         </w:rPr>
         <w:t>clogkw</w:t>
       </w:r>
+      <w:proofErr w:type="spellEnd"/>
       <w:r>
         <w:t xml:space="preserve"> for neutral</w:t>
       </w:r>
       <w:r>
-        <w:t xml:space="preserve"> forms were found to be corelated (c</w:t>
+        <w:t xml:space="preserve"> forms </w:t>
+      </w:r>
+      <w:r>
+        <w:t>was assumed</w:t>
+      </w:r>
+      <w:r>
+        <w:t xml:space="preserve"> to be corelated (</w:t>
+      </w:r>
+      <w:proofErr w:type="spellStart"/>
+      <w:r>
+        <w:t>c</w:t>
       </w:r>
       <w:r>
         <w:rPr>
@@ -3808,6 +4096,7 @@
         </w:rPr>
         <w:t>ρ</w:t>
       </w:r>
+      <w:proofErr w:type="spellEnd"/>
       <w:r>
         <w:t xml:space="preserve">). </w:t>
       </w:r>
@@ -3826,6 +4115,7 @@
       <w:r>
         <w:t>(</w:t>
       </w:r>
+      <w:proofErr w:type="spellStart"/>
       <w:r>
         <w:rPr>
           <w:i/>
@@ -3833,6 +4123,7 @@
         </w:rPr>
         <w:t>apH</w:t>
       </w:r>
+      <w:proofErr w:type="spellEnd"/>
       <w:r>
         <w:t xml:space="preserve">) were assumed </w:t>
       </w:r>
@@ -3854,6 +4145,7 @@
       <w:r>
         <w:t xml:space="preserve"> (</w:t>
       </w:r>
+      <w:proofErr w:type="spellStart"/>
       <w:r>
         <w:rPr>
           <w:i/>
@@ -3861,6 +4153,7 @@
         </w:rPr>
         <w:t>capH</w:t>
       </w:r>
+      <w:proofErr w:type="spellEnd"/>
       <w:r>
         <w:t>)</w:t>
       </w:r>
@@ -3917,6 +4210,7 @@
       <w:r>
         <w:t xml:space="preserve">Also the BAV was assigned for dissociation related parameters: </w:t>
       </w:r>
+      <w:proofErr w:type="spellStart"/>
       <w:r>
         <w:rPr>
           <w:i/>
@@ -3924,6 +4218,7 @@
         </w:rPr>
         <w:t>pKaw</w:t>
       </w:r>
+      <w:proofErr w:type="spellEnd"/>
       <w:r>
         <w:t xml:space="preserve"> </w:t>
       </w:r>
@@ -3936,6 +4231,7 @@
       <w:r>
         <w:t xml:space="preserve">literature </w:t>
       </w:r>
+      <w:proofErr w:type="spellStart"/>
       <w:r>
         <w:rPr>
           <w:i/>
@@ -3943,6 +4239,7 @@
         </w:rPr>
         <w:t>pKa</w:t>
       </w:r>
+      <w:proofErr w:type="spellEnd"/>
       <w:r>
         <w:t xml:space="preserve"> values</w:t>
       </w:r>
@@ -4024,6 +4321,7 @@
         </w:rPr>
         <w:t xml:space="preserve">ω and </w:t>
       </w:r>
+      <w:proofErr w:type="spellStart"/>
       <w:r>
         <w:rPr>
           <w:i/>
@@ -4039,11 +4337,20 @@
         </w:rPr>
         <w:t>ω</w:t>
       </w:r>
+      <w:proofErr w:type="spellEnd"/>
       <w:r>
         <w:t xml:space="preserve"> for the parameters of the neutral form of analyte</w:t>
       </w:r>
       <w:r>
-        <w:t xml:space="preserve"> on XBridge Shield RP18 (</w:t>
+        <w:t xml:space="preserve"> on </w:t>
+      </w:r>
+      <w:proofErr w:type="spellStart"/>
+      <w:r>
+        <w:t>XBridge</w:t>
+      </w:r>
+      <w:proofErr w:type="spellEnd"/>
+      <w:r>
+        <w:t xml:space="preserve"> Shield RP18 (</w:t>
       </w:r>
       <w:r>
         <w:rPr>
@@ -4052,7 +4359,15 @@
         <w:t>ω)</w:t>
       </w:r>
       <w:r>
-        <w:t xml:space="preserve"> and for the difference between the other columns and XBridge Shield RP18(</w:t>
+        <w:t xml:space="preserve"> and for the difference between the other columns and </w:t>
+      </w:r>
+      <w:proofErr w:type="spellStart"/>
+      <w:r>
+        <w:t>XBridge</w:t>
+      </w:r>
+      <w:proofErr w:type="spellEnd"/>
+      <w:r>
+        <w:t xml:space="preserve"> Shield RP18(</w:t>
       </w:r>
       <w:r>
         <w:rPr>
@@ -4066,6 +4381,7 @@
       <w:r>
         <w:t xml:space="preserve">, </w:t>
       </w:r>
+      <w:proofErr w:type="spellStart"/>
       <w:r>
         <w:rPr>
           <w:rFonts w:ascii="Times New Roman" w:hAnsi="Times New Roman"/>
@@ -4083,6 +4399,7 @@
         </w:rPr>
         <w:t>T</w:t>
       </w:r>
+      <w:proofErr w:type="spellEnd"/>
       <w:r>
         <w:rPr>
           <w:rFonts w:ascii="Times New Roman" w:hAnsi="Times New Roman"/>
@@ -4093,6 +4410,7 @@
       <w:r>
         <w:t xml:space="preserve">and </w:t>
       </w:r>
+      <w:proofErr w:type="spellStart"/>
       <w:r>
         <w:rPr>
           <w:i/>
@@ -4117,6 +4435,7 @@
         </w:rPr>
         <w:t>T</w:t>
       </w:r>
+      <w:proofErr w:type="spellEnd"/>
       <w:r>
         <w:t xml:space="preserve"> for temperature effects, </w:t>
       </w:r>
@@ -4124,11 +4443,16 @@
         <w:t>κ</w:t>
       </w:r>
       <w:r>
-        <w:t xml:space="preserve"> and c</w:t>
+        <w:t xml:space="preserve"> and </w:t>
+      </w:r>
+      <w:proofErr w:type="spellStart"/>
+      <w:r>
+        <w:t>c</w:t>
       </w:r>
       <w:r>
         <w:t>κ</w:t>
       </w:r>
+      <w:proofErr w:type="spellEnd"/>
       <w:r>
         <w:t xml:space="preserve"> for the parameter related to dissociated forms and </w:t>
       </w:r>
@@ -4261,7 +4585,10 @@
         <w:t xml:space="preserve">. The </w:t>
       </w:r>
       <w:r>
-        <w:t>standard deviation were 0.5</w:t>
+        <w:t>standard deviation were</w:t>
+      </w:r>
+      <w:r>
+        <w:t xml:space="preserve"> set to about half</w:t>
       </w:r>
       <w:r>
         <w:t xml:space="preserve"> of the</w:t>
@@ -4273,13 +4600,21 @@
         <w:t>/scales</w:t>
       </w:r>
       <w:r>
-        <w:t xml:space="preserve"> used for X</w:t>
+        <w:t xml:space="preserve"> used for </w:t>
+      </w:r>
+      <w:proofErr w:type="spellStart"/>
+      <w:r>
+        <w:t>X</w:t>
       </w:r>
       <w:r>
         <w:t>B</w:t>
       </w:r>
       <w:r>
-        <w:t>ridge Shi</w:t>
+        <w:t>ridge</w:t>
+      </w:r>
+      <w:proofErr w:type="spellEnd"/>
+      <w:r>
+        <w:t xml:space="preserve"> Shi</w:t>
       </w:r>
       <w:r>
         <w:t>e</w:t>
@@ -4291,7 +4626,7 @@
         <w:t xml:space="preserve"> parameters</w:t>
       </w:r>
       <w:r>
-        <w:t xml:space="preserve">. </w:t>
+        <w:t>.</w:t>
       </w:r>
     </w:p>
     <w:p>
@@ -4348,23 +4683,19 @@
         <w:t>iterations</w:t>
       </w:r>
       <w:r>
-        <w:t xml:space="preserve"> after 1000 warm up </w:t>
-      </w:r>
-      <w:r>
-        <w:t>1000</w:t>
-      </w:r>
-      <w:r>
-        <w:t xml:space="preserve"> iterations</w:t>
+        <w:t xml:space="preserve"> after 1000 warm up iterations</w:t>
       </w:r>
       <w:r>
         <w:t xml:space="preserve">. The </w:t>
       </w:r>
+      <w:proofErr w:type="spellStart"/>
       <w:r>
         <w:rPr>
           <w:i/>
         </w:rPr>
         <w:t>reduce_sum</w:t>
       </w:r>
+      <w:proofErr w:type="spellEnd"/>
       <w:r>
         <w:t xml:space="preserve"> function was </w:t>
       </w:r>
@@ -4378,23 +4709,23 @@
         <w:t xml:space="preserve"> </w:t>
       </w:r>
       <w:r>
-        <w:t xml:space="preserve">by parallelizing the execution of a single Stan chain across multiple cores. Convergence diagnostics were checked using Gelman-Rubin statistics and trace plots. No divergence was reported in the model. The R code, data and Stan code used to analyze the data are publicly </w:t>
+        <w:t>by parallelizing the execution of a single Stan chain across multiple cores. Convergence diagnostics were checked using Gelman-Rubin statistics and trace plots. No divergence was reported in the model. The R code, data and Stan code used to analyze the data are publicly available from GitHub (</w:t>
+      </w:r>
+      <w:r>
+        <w:t>https://github.com/</w:t>
+      </w:r>
+      <w:r>
+        <w:t>w</w:t>
+      </w:r>
+      <w:r>
+        <w:t>iczling/columncomparison</w:t>
+      </w:r>
+      <w:r>
+        <w:t xml:space="preserve">). The raw data </w:t>
       </w:r>
       <w:r>
         <w:lastRenderedPageBreak/>
-        <w:t>available from GitHub (</w:t>
-      </w:r>
-      <w:r>
-        <w:t>https://github.com/</w:t>
-      </w:r>
-      <w:r>
-        <w:t>w</w:t>
-      </w:r>
-      <w:r>
-        <w:t>iczling/columncomparison</w:t>
-      </w:r>
-      <w:r>
-        <w:t>). The raw data are also available through a repository.</w:t>
+        <w:t>are also available through a repository.</w:t>
       </w:r>
       <w:r>
         <w:rPr>
@@ -4420,7 +4751,15 @@
         <w:t xml:space="preserve"> calculations were run on the</w:t>
       </w:r>
       <w:r>
-        <w:t xml:space="preserve"> Tryton computing cluster</w:t>
+        <w:t xml:space="preserve"> </w:t>
+      </w:r>
+      <w:proofErr w:type="spellStart"/>
+      <w:r>
+        <w:t>Tryton</w:t>
+      </w:r>
+      <w:proofErr w:type="spellEnd"/>
+      <w:r>
+        <w:t xml:space="preserve"> computing cluster</w:t>
       </w:r>
       <w:r>
         <w:t xml:space="preserve"> </w:t>
@@ -4432,7 +4771,15 @@
         <w:t xml:space="preserve"> </w:t>
       </w:r>
       <w:r>
-        <w:t>Centre of Informatics Tricity Academic Supercomputer</w:t>
+        <w:t xml:space="preserve">Centre of Informatics </w:t>
+      </w:r>
+      <w:proofErr w:type="spellStart"/>
+      <w:r>
+        <w:t>Tricity</w:t>
+      </w:r>
+      <w:proofErr w:type="spellEnd"/>
+      <w:r>
+        <w:t xml:space="preserve"> Academic Supercomputer</w:t>
       </w:r>
       <w:r>
         <w:t>.</w:t>
@@ -4503,13 +4850,21 @@
         <w:t xml:space="preserve">future predictions given access to the experimental data collected </w:t>
       </w:r>
       <w:r>
-        <w:t>for X</w:t>
+        <w:t xml:space="preserve">for </w:t>
+      </w:r>
+      <w:proofErr w:type="spellStart"/>
+      <w:r>
+        <w:t>X</w:t>
       </w:r>
       <w:r>
         <w:t>B</w:t>
       </w:r>
       <w:r>
-        <w:t>ridge Shield</w:t>
+        <w:t>ridge</w:t>
+      </w:r>
+      <w:proofErr w:type="spellEnd"/>
+      <w:r>
+        <w:t xml:space="preserve"> Shield</w:t>
       </w:r>
       <w:r>
         <w:t xml:space="preserve"> RP18 column</w:t>
@@ -4521,13 +4876,19 @@
         <w:t xml:space="preserve"> </w:t>
       </w:r>
       <w:r>
-        <w:t xml:space="preserve">For this problem all the population parameters were fixed and the </w:t>
+        <w:t xml:space="preserve">For this problem all the population parameters were fixed </w:t>
+      </w:r>
+      <w:r>
+        <w:t>to the final model estimates. T</w:t>
+      </w:r>
+      <w:r>
+        <w:t xml:space="preserve">he </w:t>
       </w:r>
       <w:r>
         <w:t>individual parameters for our six analytes</w:t>
       </w:r>
       <w:r>
-        <w:t xml:space="preserve"> were re-estimated using the </w:t>
+        <w:t xml:space="preserve"> were re-estimated using </w:t>
       </w:r>
       <w:r>
         <w:t>limited</w:t>
@@ -4536,7 +4897,13 @@
         <w:t xml:space="preserve"> data. </w:t>
       </w:r>
       <w:r>
-        <w:t xml:space="preserve">It </w:t>
+        <w:t>It</w:t>
+      </w:r>
+      <w:r>
+        <w:t xml:space="preserve"> allowed to</w:t>
+      </w:r>
+      <w:r>
+        <w:t xml:space="preserve"> </w:t>
       </w:r>
       <w:r>
         <w:t>assess the accuracy of prediction</w:t>
@@ -4545,10 +4912,30 @@
         <w:t xml:space="preserve"> on other columns in a situation of having a very good understating of retention in </w:t>
       </w:r>
       <w:r>
-        <w:t>one</w:t>
-      </w:r>
-      <w:r>
-        <w:t xml:space="preserve"> reference column. </w:t>
+        <w:t xml:space="preserve">one reference column (specifically </w:t>
+      </w:r>
+      <w:proofErr w:type="spellStart"/>
+      <w:r>
+        <w:t>X</w:t>
+      </w:r>
+      <w:r>
+        <w:t>B</w:t>
+      </w:r>
+      <w:r>
+        <w:t>ridge</w:t>
+      </w:r>
+      <w:proofErr w:type="spellEnd"/>
+      <w:r>
+        <w:t xml:space="preserve"> Shield</w:t>
+      </w:r>
+      <w:r>
+        <w:t xml:space="preserve"> RP18 column</w:t>
+      </w:r>
+      <w:r>
+        <w:t>)</w:t>
+      </w:r>
+      <w:r>
+        <w:t xml:space="preserve">. </w:t>
       </w:r>
     </w:p>
     <w:p>
@@ -4792,13 +5179,16 @@
         <w:t xml:space="preserve">parameters is straightforward. Each parameter isolates </w:t>
       </w:r>
       <w:r>
-        <w:t>and quantitat</w:t>
-      </w:r>
-      <w:r>
-        <w:t>es an</w:t>
-      </w:r>
-      <w:r>
-        <w:t xml:space="preserve"> effect of a design factor (pH, organic modifier type and content, temperature, column type) on</w:t>
+        <w:t>and quantitates an</w:t>
+      </w:r>
+      <w:r>
+        <w:t xml:space="preserve"> effect of a </w:t>
+      </w:r>
+      <w:r>
+        <w:t>chromatographic condition</w:t>
+      </w:r>
+      <w:r>
+        <w:t xml:space="preserve"> (pH, organic modifier type and content, temperature, column type) on</w:t>
       </w:r>
       <w:r>
         <w:t xml:space="preserve"> the</w:t>
@@ -4810,28 +5200,59 @@
         <w:t xml:space="preserve"> of neutral, acidic and basic form of an analyte</w:t>
       </w:r>
       <w:r>
-        <w:t xml:space="preserve">. As an example, the typical logkw of a neutral form of an analyte (a measure of hydrophobicity) is </w:t>
+        <w:t xml:space="preserve">. As an example, the typical </w:t>
+      </w:r>
+      <w:proofErr w:type="spellStart"/>
+      <w:r>
+        <w:t>logkw</w:t>
+      </w:r>
+      <w:proofErr w:type="spellEnd"/>
+      <w:r>
+        <w:t xml:space="preserve"> of a neutral form of an analyte (a measure of hydrophobicity) is </w:t>
       </w:r>
       <w:r>
         <w:t>3.6</w:t>
       </w:r>
       <w:r>
-        <w:t xml:space="preserve"> for XBridge Shield RP18, and is 0.42, 0.17, 0.10, and 0.17 higher for </w:t>
-      </w:r>
-      <w:r>
-        <w:t>XTerra MS C18</w:t>
+        <w:t xml:space="preserve"> for </w:t>
+      </w:r>
+      <w:proofErr w:type="spellStart"/>
+      <w:r>
+        <w:t>XBridge</w:t>
+      </w:r>
+      <w:proofErr w:type="spellEnd"/>
+      <w:r>
+        <w:t xml:space="preserve"> Shield RP18, and is 0.42, 0.17, 0.10, and 0.17 higher for </w:t>
+      </w:r>
+      <w:proofErr w:type="spellStart"/>
+      <w:r>
+        <w:t>XTerra</w:t>
+      </w:r>
+      <w:proofErr w:type="spellEnd"/>
+      <w:r>
+        <w:t xml:space="preserve"> MS C18</w:t>
       </w:r>
       <w:r>
         <w:t xml:space="preserve">, </w:t>
       </w:r>
-      <w:r>
-        <w:t>XBridge Phenyl</w:t>
+      <w:proofErr w:type="spellStart"/>
+      <w:r>
+        <w:t>XBridge</w:t>
+      </w:r>
+      <w:proofErr w:type="spellEnd"/>
+      <w:r>
+        <w:t xml:space="preserve"> Phenyl</w:t>
       </w:r>
       <w:r>
         <w:t xml:space="preserve">, </w:t>
       </w:r>
-      <w:r>
-        <w:t>XBridge C8</w:t>
+      <w:proofErr w:type="spellStart"/>
+      <w:r>
+        <w:t>XBridge</w:t>
+      </w:r>
+      <w:proofErr w:type="spellEnd"/>
+      <w:r>
+        <w:t xml:space="preserve"> C8</w:t>
       </w:r>
       <w:r>
         <w:t xml:space="preserve"> and </w:t>
@@ -4851,11 +5272,24 @@
       <w:r>
         <w:t xml:space="preserve"> </w:t>
       </w:r>
-      <w:r>
-        <w:t>XBridge Shield RP18 and the other columns is 0.59, -0.12, 0.36, 0.48.</w:t>
-      </w:r>
-      <w:r>
-        <w:t xml:space="preserve"> The S1 and logkw parameters are highly correlated (</w:t>
+      <w:proofErr w:type="spellStart"/>
+      <w:r>
+        <w:t>XBridge</w:t>
+      </w:r>
+      <w:proofErr w:type="spellEnd"/>
+      <w:r>
+        <w:t xml:space="preserve"> Shield RP18 and the other columns is 0.59, -0.12, 0.36, 0.48.</w:t>
+      </w:r>
+      <w:r>
+        <w:t xml:space="preserve"> The S1 and </w:t>
+      </w:r>
+      <w:proofErr w:type="spellStart"/>
+      <w:r>
+        <w:t>logkw</w:t>
+      </w:r>
+      <w:proofErr w:type="spellEnd"/>
+      <w:r>
+        <w:t xml:space="preserve"> parameters are highly correlated (</w:t>
       </w:r>
       <w:r>
         <w:rPr>
@@ -4870,7 +5304,31 @@
         <w:t xml:space="preserve">. </w:t>
       </w:r>
       <w:r>
-        <w:t xml:space="preserve">The log P effects logkw and S1 with a slope of 0.83 and 0.48 for XBridge Shield RP 18. The effect of other column on the parameter are small. The largest difference is between XBridge C8 and Xterra MS C18 (about 0.18) for cS1. </w:t>
+        <w:t xml:space="preserve">The log P effects </w:t>
+      </w:r>
+      <w:proofErr w:type="spellStart"/>
+      <w:r>
+        <w:t>logkw</w:t>
+      </w:r>
+      <w:proofErr w:type="spellEnd"/>
+      <w:r>
+        <w:t xml:space="preserve"> and S1 with a slope of 0.83 and 0.48 for </w:t>
+      </w:r>
+      <w:proofErr w:type="spellStart"/>
+      <w:r>
+        <w:t>XBridge</w:t>
+      </w:r>
+      <w:proofErr w:type="spellEnd"/>
+      <w:r>
+        <w:t xml:space="preserve"> Shield RP 18. The effect of other column on the parameter are small. The largest difference is between </w:t>
+      </w:r>
+      <w:proofErr w:type="spellStart"/>
+      <w:r>
+        <w:t>XBridge</w:t>
+      </w:r>
+      <w:proofErr w:type="spellEnd"/>
+      <w:r>
+        <w:t xml:space="preserve"> C8 and Xterra MS C18 (about 0.18) for cS1. </w:t>
       </w:r>
       <w:r>
         <w:t xml:space="preserve">The S1 is higher </w:t>
@@ -4893,26 +5351,43 @@
       <w:r>
         <w:t xml:space="preserve"> for </w:t>
       </w:r>
-      <w:r>
-        <w:t>XBridge Shield RP18</w:t>
-      </w:r>
-      <w:r>
-        <w:t xml:space="preserve"> column, and for </w:t>
-      </w:r>
-      <w:r>
-        <w:t>XTerra MS C18</w:t>
+      <w:proofErr w:type="spellStart"/>
+      <w:r>
+        <w:t>XBridge</w:t>
+      </w:r>
+      <w:proofErr w:type="spellEnd"/>
+      <w:r>
+        <w:t xml:space="preserve"> Shield RP18 column, and for </w:t>
+      </w:r>
+      <w:proofErr w:type="spellStart"/>
+      <w:r>
+        <w:t>XTerra</w:t>
+      </w:r>
+      <w:proofErr w:type="spellEnd"/>
+      <w:r>
+        <w:t xml:space="preserve"> MS C18</w:t>
       </w:r>
       <w:r>
         <w:t xml:space="preserve">, </w:t>
       </w:r>
-      <w:r>
-        <w:t>XBridge Phenyl</w:t>
+      <w:proofErr w:type="spellStart"/>
+      <w:r>
+        <w:t>XBridge</w:t>
+      </w:r>
+      <w:proofErr w:type="spellEnd"/>
+      <w:r>
+        <w:t xml:space="preserve"> Phenyl</w:t>
       </w:r>
       <w:r>
         <w:t xml:space="preserve">, </w:t>
       </w:r>
-      <w:r>
-        <w:t>XBridge C8</w:t>
+      <w:proofErr w:type="spellStart"/>
+      <w:r>
+        <w:t>XBridge</w:t>
+      </w:r>
+      <w:proofErr w:type="spellEnd"/>
+      <w:r>
+        <w:t xml:space="preserve"> C8</w:t>
       </w:r>
       <w:r>
         <w:t xml:space="preserve"> and </w:t>
@@ -4930,15 +5405,31 @@
         <w:t>0.15 0.81, 0.51, 0.04.</w:t>
       </w:r>
       <w:r>
-        <w:t xml:space="preserve"> The effect of temperatures are small and </w:t>
-      </w:r>
-      <w:r>
-        <w:t>consisted with prior knowledge. The XBridge Phenyl column seems to have the largest temperature effects.</w:t>
-      </w:r>
-    </w:p>
-    <w:p>
-      <w:r>
-        <w:t xml:space="preserve">The logkw for acids and bases is lower by </w:t>
+        <w:t xml:space="preserve"> The effect of temperatures are small and consisted with </w:t>
+      </w:r>
+      <w:r>
+        <w:t xml:space="preserve">prior knowledge. The </w:t>
+      </w:r>
+      <w:proofErr w:type="spellStart"/>
+      <w:r>
+        <w:t>XBridge</w:t>
+      </w:r>
+      <w:proofErr w:type="spellEnd"/>
+      <w:r>
+        <w:t xml:space="preserve"> Phenyl column seems to have the largest temperature effects.</w:t>
+      </w:r>
+    </w:p>
+    <w:p>
+      <w:r>
+        <w:t xml:space="preserve">The </w:t>
+      </w:r>
+      <w:proofErr w:type="spellStart"/>
+      <w:r>
+        <w:t>logkw</w:t>
+      </w:r>
+      <w:proofErr w:type="spellEnd"/>
+      <w:r>
+        <w:t xml:space="preserve"> for acids and bases is lower by </w:t>
       </w:r>
       <w:r>
         <w:t>-0.79</w:t>
@@ -4950,12 +5441,36 @@
         <w:t>-0.97</w:t>
       </w:r>
       <w:r>
-        <w:t xml:space="preserve"> on XBridge Shield RP18. The between column differences for that parameter are small. </w:t>
-      </w:r>
-    </w:p>
-    <w:p>
-      <w:r>
-        <w:t>The pH effects on logkw for acids and bases (apH) are small and negative for acids and positive for bases. This effects reflects the changes in stationary phase properties due to pH of the mobile phases.</w:t>
+        <w:t xml:space="preserve"> on </w:t>
+      </w:r>
+      <w:proofErr w:type="spellStart"/>
+      <w:r>
+        <w:t>XBridge</w:t>
+      </w:r>
+      <w:proofErr w:type="spellEnd"/>
+      <w:r>
+        <w:t xml:space="preserve"> Shield RP18. The between column differences for that parameter are small. </w:t>
+      </w:r>
+    </w:p>
+    <w:p>
+      <w:r>
+        <w:t xml:space="preserve">The pH effects on </w:t>
+      </w:r>
+      <w:proofErr w:type="spellStart"/>
+      <w:r>
+        <w:t>logkw</w:t>
+      </w:r>
+      <w:proofErr w:type="spellEnd"/>
+      <w:r>
+        <w:t xml:space="preserve"> for acids and bases (</w:t>
+      </w:r>
+      <w:proofErr w:type="spellStart"/>
+      <w:r>
+        <w:t>apH</w:t>
+      </w:r>
+      <w:proofErr w:type="spellEnd"/>
+      <w:r>
+        <w:t>) are small and negative for acids and positive for bases. This effects reflects the changes in stationary phase properties due to pH of the mobile phases.</w:t>
       </w:r>
     </w:p>
     <w:p/>
@@ -5137,8 +5652,13 @@
       <w:r>
         <w:t xml:space="preserve"> and </w:t>
       </w:r>
-      <w:r>
-        <w:t>XBridge Shield RP18</w:t>
+      <w:proofErr w:type="spellStart"/>
+      <w:r>
+        <w:t>XBridge</w:t>
+      </w:r>
+      <w:proofErr w:type="spellEnd"/>
+      <w:r>
+        <w:t xml:space="preserve"> Shield RP18</w:t>
       </w:r>
       <w:r>
         <w:t xml:space="preserve"> column</w:t>
@@ -5241,8 +5761,13 @@
       <w:r>
         <w:t xml:space="preserve">reference </w:t>
       </w:r>
-      <w:r>
-        <w:t>XBridge Shield RP18 column</w:t>
+      <w:proofErr w:type="spellStart"/>
+      <w:r>
+        <w:t>XBridge</w:t>
+      </w:r>
+      <w:proofErr w:type="spellEnd"/>
+      <w:r>
+        <w:t xml:space="preserve"> Shield RP18 column</w:t>
       </w:r>
       <w:r>
         <w:t>.</w:t>
@@ -5321,6 +5846,17 @@
       <w:r>
         <w:t xml:space="preserve">. </w:t>
       </w:r>
+      <w:r>
+        <w:t xml:space="preserve">By comparing them to the population predictions one is able to assess the added predicted value of </w:t>
+      </w:r>
+      <w:proofErr w:type="spellStart"/>
+      <w:r>
+        <w:t>XBridge</w:t>
+      </w:r>
+      <w:proofErr w:type="spellEnd"/>
+      <w:r>
+        <w:t xml:space="preserve"> Shield RP18 data.</w:t>
+      </w:r>
     </w:p>
     <w:p>
       <w:r>
@@ -5456,10 +5992,10 @@
           <w:noProof/>
         </w:rPr>
         <w:drawing>
-          <wp:inline distT="0" distB="0" distL="0" distR="0" wp14:anchorId="74C22D73" wp14:editId="3D213CD2">
+          <wp:inline distT="0" distB="0" distL="0" distR="0" wp14:anchorId="08B877A2" wp14:editId="4894023F">
             <wp:extent cx="3044825" cy="3044825"/>
             <wp:effectExtent l="0" t="0" r="3175" b="3175"/>
-            <wp:docPr id="9" name="Obraz 9"/>
+            <wp:docPr id="14" name="Grafika 14"/>
             <wp:cNvGraphicFramePr>
               <a:graphicFrameLocks xmlns:a="http://schemas.openxmlformats.org/drawingml/2006/main" noChangeAspect="1"/>
             </wp:cNvGraphicFramePr>
@@ -5467,7 +6003,7 @@
               <a:graphicData uri="http://schemas.openxmlformats.org/drawingml/2006/picture">
                 <pic:pic xmlns:pic="http://schemas.openxmlformats.org/drawingml/2006/picture">
                   <pic:nvPicPr>
-                    <pic:cNvPr id="9" name="Obraz 9"/>
+                    <pic:cNvPr id="14" name="Grafika 14"/>
                     <pic:cNvPicPr/>
                   </pic:nvPicPr>
                   <pic:blipFill>
@@ -5475,6 +6011,9 @@
                       <a:extLst>
                         <a:ext uri="{28A0092B-C50C-407E-A947-70E740481C1C}">
                           <a14:useLocalDpi xmlns:a14="http://schemas.microsoft.com/office/drawing/2010/main" val="0"/>
+                        </a:ext>
+                        <a:ext uri="{96DAC541-7B7A-43D3-8B79-37D633B846F1}">
+                          <asvg:svgBlip xmlns:asvg="http://schemas.microsoft.com/office/drawing/2016/SVG/main" r:embed="rId14"/>
                         </a:ext>
                       </a:extLst>
                     </a:blip>
@@ -5598,13 +6137,7 @@
         <w:t xml:space="preserve"> given various </w:t>
       </w:r>
       <w:r>
-        <w:t xml:space="preserve">number of experimental data (even </w:t>
-      </w:r>
-      <w:r>
-        <w:t>lack of any</w:t>
-      </w:r>
-      <w:r>
-        <w:t xml:space="preserve"> data).</w:t>
+        <w:t>number of experimental data.</w:t>
       </w:r>
       <w:r>
         <w:t xml:space="preserve"> Such prediction</w:t>
@@ -5666,16 +6199,24 @@
         </w:rPr>
         <w:t xml:space="preserve"> experiments collected for </w:t>
       </w:r>
+      <w:proofErr w:type="spellStart"/>
       <w:r>
         <w:rPr>
           <w:bCs/>
         </w:rPr>
-        <w:t>XBridge Shield RP 18)</w:t>
-      </w:r>
+        <w:t>XBridge</w:t>
+      </w:r>
+      <w:proofErr w:type="spellEnd"/>
       <w:r>
         <w:rPr>
           <w:bCs/>
         </w:rPr>
+        <w:t xml:space="preserve"> Shield RP 18)</w:t>
+      </w:r>
+      <w:r>
+        <w:rPr>
+          <w:bCs/>
+        </w:rPr>
         <w:t xml:space="preserve">. Simulations </w:t>
       </w:r>
       <w:r>
@@ -5768,13 +6309,7 @@
         <w:t xml:space="preserve">the </w:t>
       </w:r>
       <w:r>
-        <w:t>h</w:t>
-      </w:r>
-      <w:r>
-        <w:t>is</w:t>
-      </w:r>
-      <w:r>
-        <w:t xml:space="preserve"> limited data predictions </w:t>
+        <w:t xml:space="preserve">limited data predictions </w:t>
       </w:r>
       <w:r>
         <w:t>the</w:t>
@@ -5786,8 +6321,17 @@
         <w:t xml:space="preserve">almost entirely </w:t>
       </w:r>
       <w:r>
-        <w:t>reduced for XBridge Shield RP18 column (there is a lot of data). For other columns there is still some proportion of uncertainty left (</w:t>
-      </w:r>
+        <w:t xml:space="preserve">reduced for </w:t>
+      </w:r>
+      <w:proofErr w:type="spellStart"/>
+      <w:r>
+        <w:t>XBridge</w:t>
+      </w:r>
+      <w:proofErr w:type="spellEnd"/>
+      <w:r>
+        <w:t xml:space="preserve"> Shield RP18 column (there is a lot of data). For other columns there is still some proportion of uncertainty left (</w:t>
+      </w:r>
+      <w:proofErr w:type="spellStart"/>
       <w:r>
         <w:rPr>
           <w:i/>
@@ -5803,6 +6347,7 @@
         </w:rPr>
         <w:t>ω</w:t>
       </w:r>
+      <w:proofErr w:type="spellEnd"/>
       <w:r>
         <w:rPr>
           <w:rFonts w:ascii="Times New Roman" w:hAnsi="Times New Roman"/>
@@ -5815,6 +6360,7 @@
         </w:rPr>
         <w:t xml:space="preserve"> </w:t>
       </w:r>
+      <w:proofErr w:type="spellStart"/>
       <w:r>
         <w:t>c</w:t>
       </w:r>
@@ -5824,6 +6370,7 @@
         </w:rPr>
         <w:t>ω</w:t>
       </w:r>
+      <w:proofErr w:type="spellEnd"/>
       <w:r>
         <w:rPr>
           <w:rFonts w:ascii="Times New Roman" w:hAnsi="Times New Roman"/>
@@ -5883,7 +6430,15 @@
         <w:t xml:space="preserve">, </w:t>
       </w:r>
       <w:r>
-        <w:t xml:space="preserve">these standard deviations has to be interpreted accordingly. For example the between analyte variability of 0.1 for clogkw implies that the predicted effects of the column are on the order of </w:t>
+        <w:t xml:space="preserve">these standard deviations has to be interpreted accordingly. For example the between analyte variability of 0.1 for </w:t>
+      </w:r>
+      <w:proofErr w:type="spellStart"/>
+      <w:r>
+        <w:t>clogkw</w:t>
+      </w:r>
+      <w:proofErr w:type="spellEnd"/>
+      <w:r>
+        <w:t xml:space="preserve"> implies that the predicted effects of the column are on the order of </w:t>
       </w:r>
       <w:r>
         <w:rPr>
@@ -5906,51 +6461,57 @@
         </w:rPr>
         <w:t xml:space="preserve"> </w:t>
       </w:r>
+      <w:r>
+        <w:rPr>
+          <w:rFonts w:ascii="Times New Roman" w:hAnsi="Times New Roman"/>
+        </w:rPr>
+        <w:t>For simple problems involving few analyte it indicates that one is able to predict retention with an uncertainty of few minutes</w:t>
+      </w:r>
+      <w:r>
+        <w:rPr>
+          <w:rFonts w:ascii="Times New Roman" w:hAnsi="Times New Roman"/>
+        </w:rPr>
+        <w:t xml:space="preserve">. It </w:t>
+      </w:r>
+      <w:r>
+        <w:rPr>
+          <w:rFonts w:ascii="Times New Roman" w:hAnsi="Times New Roman"/>
+        </w:rPr>
+        <w:t>might be of practical usefulness</w:t>
+      </w:r>
+      <w:r>
+        <w:rPr>
+          <w:rFonts w:ascii="Times New Roman" w:hAnsi="Times New Roman"/>
+        </w:rPr>
+        <w:t xml:space="preserve"> for simple problems </w:t>
+      </w:r>
+      <w:r>
+        <w:rPr>
+          <w:rFonts w:ascii="Times New Roman" w:hAnsi="Times New Roman"/>
+        </w:rPr>
+        <w:t>involving</w:t>
+      </w:r>
+      <w:r>
+        <w:rPr>
+          <w:rFonts w:ascii="Times New Roman" w:hAnsi="Times New Roman"/>
+        </w:rPr>
+        <w:t xml:space="preserve"> few analytes.</w:t>
+      </w:r>
     </w:p>
     <w:p>
       <w:pPr>
         <w:pStyle w:val="TAMainText"/>
-        <w:rPr>
-          <w:rFonts w:ascii="Times New Roman" w:hAnsi="Times New Roman"/>
-        </w:rPr>
-      </w:pPr>
-    </w:p>
-    <w:p>
-      <w:pPr>
-        <w:pStyle w:val="TAMainText"/>
-      </w:pPr>
-      <w:r>
-        <w:rPr>
-          <w:rFonts w:ascii="Times New Roman" w:hAnsi="Times New Roman"/>
-        </w:rPr>
-        <w:t>For simple problems involving few analyte it indicates that one is able to predict retention with an uncertainty of few minutes</w:t>
-      </w:r>
-      <w:r>
-        <w:rPr>
-          <w:rFonts w:ascii="Times New Roman" w:hAnsi="Times New Roman"/>
-        </w:rPr>
-        <w:t xml:space="preserve">. It </w:t>
-      </w:r>
-      <w:r>
-        <w:rPr>
-          <w:rFonts w:ascii="Times New Roman" w:hAnsi="Times New Roman"/>
-        </w:rPr>
-        <w:t>might be of practical usefulness.</w:t>
-      </w:r>
-    </w:p>
-    <w:p>
-      <w:pPr>
-        <w:pStyle w:val="TAMainText"/>
       </w:pPr>
       <w:r>
         <w:rPr>
           <w:noProof/>
         </w:rPr>
+        <w:lastRenderedPageBreak/>
         <w:drawing>
-          <wp:inline distT="0" distB="0" distL="0" distR="0" wp14:anchorId="0584EB35" wp14:editId="0B594E16">
+          <wp:inline distT="0" distB="0" distL="0" distR="0" wp14:anchorId="282DF282" wp14:editId="7033CB35">
             <wp:extent cx="3044825" cy="3044825"/>
             <wp:effectExtent l="0" t="0" r="3175" b="3175"/>
-            <wp:docPr id="10" name="Obraz 10"/>
+            <wp:docPr id="21" name="Obraz 21"/>
             <wp:cNvGraphicFramePr>
               <a:graphicFrameLocks xmlns:a="http://schemas.openxmlformats.org/drawingml/2006/main" noChangeAspect="1"/>
             </wp:cNvGraphicFramePr>
@@ -5958,88 +6519,7 @@
               <a:graphicData uri="http://schemas.openxmlformats.org/drawingml/2006/picture">
                 <pic:pic xmlns:pic="http://schemas.openxmlformats.org/drawingml/2006/picture">
                   <pic:nvPicPr>
-                    <pic:cNvPr id="10" name="Obraz 10"/>
-                    <pic:cNvPicPr/>
-                  </pic:nvPicPr>
-                  <pic:blipFill>
-                    <a:blip r:embed="rId14" cstate="print">
-                      <a:extLst>
-                        <a:ext uri="{28A0092B-C50C-407E-A947-70E740481C1C}">
-                          <a14:useLocalDpi xmlns:a14="http://schemas.microsoft.com/office/drawing/2010/main" val="0"/>
-                        </a:ext>
-                      </a:extLst>
-                    </a:blip>
-                    <a:stretch>
-                      <a:fillRect/>
-                    </a:stretch>
-                  </pic:blipFill>
-                  <pic:spPr>
-                    <a:xfrm>
-                      <a:off x="0" y="0"/>
-                      <a:ext cx="3044825" cy="3044825"/>
-                    </a:xfrm>
-                    <a:prstGeom prst="rect">
-                      <a:avLst/>
-                    </a:prstGeom>
-                  </pic:spPr>
-                </pic:pic>
-              </a:graphicData>
-            </a:graphic>
-          </wp:inline>
-        </w:drawing>
-      </w:r>
-    </w:p>
-    <w:p>
-      <w:pPr>
-        <w:pStyle w:val="VAFigureCaption"/>
-      </w:pPr>
-      <w:r>
-        <w:t>F</w:t>
-      </w:r>
-      <w:r>
-        <w:t xml:space="preserve">igure </w:t>
-      </w:r>
-      <w:r>
-        <w:t>5</w:t>
-      </w:r>
-      <w:r>
-        <w:t xml:space="preserve">. </w:t>
-      </w:r>
-      <w:r>
-        <w:t xml:space="preserve">Uncertainty chromatograms displaying the predictions for 6 selected analytes using </w:t>
-      </w:r>
-      <w:r>
-        <w:t>no</w:t>
-      </w:r>
-      <w:r>
-        <w:t xml:space="preserve"> preliminary information. Each peak represents the range of analyte retention factors compatible with prior and preliminary data.</w:t>
-      </w:r>
-      <w:r>
-        <w:t xml:space="preserve"> </w:t>
-      </w:r>
-    </w:p>
-    <w:p>
-      <w:pPr>
-        <w:pStyle w:val="VAFigureCaption"/>
-      </w:pPr>
-      <w:r>
-        <w:rPr>
-          <w:noProof/>
-        </w:rPr>
-        <w:lastRenderedPageBreak/>
-        <w:drawing>
-          <wp:inline distT="0" distB="0" distL="0" distR="0" wp14:anchorId="57B7A440" wp14:editId="155B2E5E">
-            <wp:extent cx="3044825" cy="3044825"/>
-            <wp:effectExtent l="0" t="0" r="3175" b="3175"/>
-            <wp:docPr id="11" name="Obraz 11"/>
-            <wp:cNvGraphicFramePr>
-              <a:graphicFrameLocks xmlns:a="http://schemas.openxmlformats.org/drawingml/2006/main" noChangeAspect="1"/>
-            </wp:cNvGraphicFramePr>
-            <a:graphic xmlns:a="http://schemas.openxmlformats.org/drawingml/2006/main">
-              <a:graphicData uri="http://schemas.openxmlformats.org/drawingml/2006/picture">
-                <pic:pic xmlns:pic="http://schemas.openxmlformats.org/drawingml/2006/picture">
-                  <pic:nvPicPr>
-                    <pic:cNvPr id="11" name="Obraz 11"/>
+                    <pic:cNvPr id="21" name="Obraz 21"/>
                     <pic:cNvPicPr/>
                   </pic:nvPicPr>
                   <pic:blipFill>
@@ -6075,6 +6555,117 @@
         <w:pStyle w:val="VAFigureCaption"/>
       </w:pPr>
       <w:r>
+        <w:t>F</w:t>
+      </w:r>
+      <w:r>
+        <w:t xml:space="preserve">igure </w:t>
+      </w:r>
+      <w:r>
+        <w:t>5</w:t>
+      </w:r>
+      <w:r>
+        <w:t xml:space="preserve">. </w:t>
+      </w:r>
+      <w:r>
+        <w:t xml:space="preserve">Uncertainty chromatograms displaying the predictions for 6 selected analytes using </w:t>
+      </w:r>
+      <w:r>
+        <w:t>individual (sharp peaks) and population (broad peaks) predictions</w:t>
+      </w:r>
+      <w:r>
+        <w:t>. Each peak represents the range of analyte retention factors compatible with prior and preliminary data.</w:t>
+      </w:r>
+      <w:r>
+        <w:t xml:space="preserve"> </w:t>
+      </w:r>
+      <w:r>
+        <w:t xml:space="preserve"> </w:t>
+      </w:r>
+      <w:r>
+        <w:t xml:space="preserve">The chromatographic conditions were </w:t>
+      </w:r>
+      <w:proofErr w:type="spellStart"/>
+      <w:r>
+        <w:t>pHo</w:t>
+      </w:r>
+      <w:proofErr w:type="spellEnd"/>
+      <w:r>
+        <w:t>=8.9, ACN, 25</w:t>
+      </w:r>
+      <w:r>
+        <w:rPr>
+          <w:vertAlign w:val="superscript"/>
+        </w:rPr>
+        <w:t>o</w:t>
+      </w:r>
+      <w:r>
+        <w:t xml:space="preserve">C, and </w:t>
+      </w:r>
+      <w:proofErr w:type="spellStart"/>
+      <w:r>
+        <w:t>tg</w:t>
+      </w:r>
+      <w:proofErr w:type="spellEnd"/>
+      <w:r>
+        <w:t xml:space="preserve"> = 90 min.</w:t>
+      </w:r>
+    </w:p>
+    <w:p>
+      <w:pPr>
+        <w:pStyle w:val="VAFigureCaption"/>
+      </w:pPr>
+      <w:r>
+        <w:rPr>
+          <w:noProof/>
+        </w:rPr>
+        <w:drawing>
+          <wp:inline distT="0" distB="0" distL="0" distR="0" wp14:anchorId="09184A36" wp14:editId="635D543E">
+            <wp:extent cx="3044825" cy="3044825"/>
+            <wp:effectExtent l="0" t="0" r="3175" b="3175"/>
+            <wp:docPr id="22" name="Obraz 22"/>
+            <wp:cNvGraphicFramePr>
+              <a:graphicFrameLocks xmlns:a="http://schemas.openxmlformats.org/drawingml/2006/main" noChangeAspect="1"/>
+            </wp:cNvGraphicFramePr>
+            <a:graphic xmlns:a="http://schemas.openxmlformats.org/drawingml/2006/main">
+              <a:graphicData uri="http://schemas.openxmlformats.org/drawingml/2006/picture">
+                <pic:pic xmlns:pic="http://schemas.openxmlformats.org/drawingml/2006/picture">
+                  <pic:nvPicPr>
+                    <pic:cNvPr id="22" name="Obraz 22"/>
+                    <pic:cNvPicPr/>
+                  </pic:nvPicPr>
+                  <pic:blipFill>
+                    <a:blip r:embed="rId16" cstate="print">
+                      <a:extLst>
+                        <a:ext uri="{28A0092B-C50C-407E-A947-70E740481C1C}">
+                          <a14:useLocalDpi xmlns:a14="http://schemas.microsoft.com/office/drawing/2010/main" val="0"/>
+                        </a:ext>
+                      </a:extLst>
+                    </a:blip>
+                    <a:stretch>
+                      <a:fillRect/>
+                    </a:stretch>
+                  </pic:blipFill>
+                  <pic:spPr>
+                    <a:xfrm>
+                      <a:off x="0" y="0"/>
+                      <a:ext cx="3044825" cy="3044825"/>
+                    </a:xfrm>
+                    <a:prstGeom prst="rect">
+                      <a:avLst/>
+                    </a:prstGeom>
+                  </pic:spPr>
+                </pic:pic>
+              </a:graphicData>
+            </a:graphic>
+          </wp:inline>
+        </w:drawing>
+      </w:r>
+    </w:p>
+    <w:p>
+      <w:pPr>
+        <w:pStyle w:val="VAFigureCaption"/>
+      </w:pPr>
+      <w:r>
         <w:t xml:space="preserve">Figure </w:t>
       </w:r>
       <w:r>
@@ -6086,8 +6677,13 @@
       <w:r>
         <w:t xml:space="preserve">Uncertainty chromatograms displaying the predictions for 6 selected analytes based on </w:t>
       </w:r>
-      <w:r>
-        <w:t xml:space="preserve">XBridge Shield RP18 </w:t>
+      <w:proofErr w:type="spellStart"/>
+      <w:r>
+        <w:t>XBridge</w:t>
+      </w:r>
+      <w:proofErr w:type="spellEnd"/>
+      <w:r>
+        <w:t xml:space="preserve"> Shield RP18 </w:t>
       </w:r>
       <w:r>
         <w:t>data</w:t>
@@ -6101,71 +6697,245 @@
       <w:r>
         <w:t>.</w:t>
       </w:r>
+      <w:r>
+        <w:t xml:space="preserve"> </w:t>
+      </w:r>
+      <w:r>
+        <w:t xml:space="preserve">The </w:t>
+      </w:r>
+      <w:r>
+        <w:t xml:space="preserve">chromatographic </w:t>
+      </w:r>
+      <w:r>
+        <w:t xml:space="preserve">conditions </w:t>
+      </w:r>
+      <w:r>
+        <w:t>were</w:t>
+      </w:r>
+      <w:r>
+        <w:t xml:space="preserve"> </w:t>
+      </w:r>
+      <w:proofErr w:type="spellStart"/>
+      <w:r>
+        <w:t>pHo</w:t>
+      </w:r>
+      <w:proofErr w:type="spellEnd"/>
+      <w:r>
+        <w:t>=8.9, ACN, 25</w:t>
+      </w:r>
+      <w:r>
+        <w:rPr>
+          <w:vertAlign w:val="superscript"/>
+        </w:rPr>
+        <w:t>o</w:t>
+      </w:r>
+      <w:r>
+        <w:t xml:space="preserve">C, and </w:t>
+      </w:r>
+      <w:proofErr w:type="spellStart"/>
+      <w:r>
+        <w:t>tg</w:t>
+      </w:r>
+      <w:proofErr w:type="spellEnd"/>
+      <w:r>
+        <w:t xml:space="preserve"> = 90 min.</w:t>
+      </w:r>
+      <w:r>
+        <w:t xml:space="preserve"> </w:t>
+      </w:r>
+    </w:p>
+    <w:p>
+      <w:r>
+        <w:t xml:space="preserve">One </w:t>
+      </w:r>
+      <w:r>
+        <w:t>could</w:t>
+      </w:r>
+      <w:r>
+        <w:t xml:space="preserve"> </w:t>
+      </w:r>
+      <w:r>
+        <w:t>includ</w:t>
+      </w:r>
+      <w:r>
+        <w:t xml:space="preserve">e </w:t>
+      </w:r>
+      <w:r>
+        <w:t xml:space="preserve">column </w:t>
+      </w:r>
+      <w:r>
+        <w:t>as a</w:t>
+      </w:r>
+      <w:r>
+        <w:t xml:space="preserve"> random effects</w:t>
+      </w:r>
+      <w:r>
+        <w:t xml:space="preserve"> and </w:t>
+      </w:r>
+      <w:r>
+        <w:t>add</w:t>
+      </w:r>
+      <w:r>
+        <w:t xml:space="preserve"> </w:t>
+      </w:r>
+      <w:r>
+        <w:t xml:space="preserve">column-level </w:t>
+      </w:r>
+      <w:r>
+        <w:t>predictors</w:t>
+      </w:r>
+      <w:r>
+        <w:t xml:space="preserve">. It would allow to build a model that generalized to other columns in a similar way the proposed model generalized to other analytes. </w:t>
+      </w:r>
+      <w:r>
+        <w:t xml:space="preserve">This </w:t>
+      </w:r>
+      <w:r>
+        <w:t>idea is</w:t>
+      </w:r>
+      <w:r>
+        <w:t xml:space="preserve"> worth pursuing, however requires data </w:t>
+      </w:r>
+      <w:r>
+        <w:t xml:space="preserve">collected for a wide range of </w:t>
+      </w:r>
+      <w:proofErr w:type="spellStart"/>
+      <w:r>
+        <w:t>colum</w:t>
+      </w:r>
+      <w:r>
+        <w:t>s</w:t>
+      </w:r>
+      <w:proofErr w:type="spellEnd"/>
+      <w:r>
+        <w:t>.</w:t>
+      </w:r>
+      <w:r>
+        <w:t xml:space="preserve"> </w:t>
+      </w:r>
+    </w:p>
+    <w:p>
+      <w:r>
+        <w:t>The model can be used for various decision making by providing the likely chromatogram for a wide range of analytes and chromatographic conditions. One possible application is to use the model to find the best experimental design (the number and chromatographic conditions) ensuring large informativeness of preliminary (scouting) experiments. Since this model provides a prior information for subsequent analysis this prior information can be utilized for that purpose to decrease the required number of experiments.</w:t>
+      </w:r>
+    </w:p>
+    <w:p>
+      <w:r>
+        <w:t>We are aware that t</w:t>
+      </w:r>
+      <w:r>
+        <w:t xml:space="preserve">he model </w:t>
+      </w:r>
+      <w:r>
+        <w:t>might need</w:t>
+      </w:r>
+      <w:r>
+        <w:t xml:space="preserve"> </w:t>
+      </w:r>
+      <w:r>
+        <w:t xml:space="preserve">some </w:t>
+      </w:r>
+      <w:r>
+        <w:t>improvement</w:t>
+      </w:r>
+      <w:r>
+        <w:t xml:space="preserve">s. At it is current form the model </w:t>
+      </w:r>
+      <w:r>
+        <w:t>is complex</w:t>
+      </w:r>
+      <w:r>
+        <w:t xml:space="preserve"> but there are some uncounted complexities. </w:t>
+      </w:r>
+      <w:r>
+        <w:t xml:space="preserve">Specifically, the S2 parameter was assumed similar across columns. This is a strong assumptions, but justified by the fact that any small change of S2 can be equally well accounted for by changes in S1. </w:t>
+      </w:r>
+      <w:r>
+        <w:t xml:space="preserve">There are </w:t>
+      </w:r>
+      <w:r>
+        <w:t xml:space="preserve">also </w:t>
+      </w:r>
+      <w:r>
+        <w:t xml:space="preserve">several technical difficulties </w:t>
+      </w:r>
+      <w:r>
+        <w:t>that</w:t>
+      </w:r>
+      <w:r>
+        <w:t xml:space="preserve"> required some simplifications to run </w:t>
+      </w:r>
+      <w:r>
+        <w:t xml:space="preserve">the model </w:t>
+      </w:r>
+      <w:r>
+        <w:t>without divergences</w:t>
+      </w:r>
+      <w:r>
+        <w:t>, e.g. excluding analytes with more that 2 dissociations steps.</w:t>
+      </w:r>
+      <w:r>
+        <w:t xml:space="preserve"> </w:t>
+      </w:r>
+    </w:p>
+    <w:p>
+      <w:r>
+        <w:t xml:space="preserve">The </w:t>
+      </w:r>
+      <w:r>
+        <w:t>results lead to the conclusion</w:t>
+      </w:r>
+      <w:r>
+        <w:t xml:space="preserve"> </w:t>
+      </w:r>
+      <w:r>
+        <w:t xml:space="preserve">that </w:t>
+      </w:r>
+      <w:r>
+        <w:t>it is rather hopeless to predict analyte</w:t>
+      </w:r>
+      <w:r>
+        <w:t xml:space="preserve"> retention </w:t>
+      </w:r>
+      <w:r>
+        <w:t xml:space="preserve">precisely without </w:t>
+      </w:r>
+      <w:r>
+        <w:t xml:space="preserve">a set of preliminary </w:t>
+      </w:r>
+      <w:r>
+        <w:t xml:space="preserve">chromatographic </w:t>
+      </w:r>
+      <w:r>
+        <w:t>measurements</w:t>
+      </w:r>
+      <w:r>
+        <w:t>.</w:t>
+      </w:r>
+      <w:r>
+        <w:t xml:space="preserve"> Even having access to the extensive data collected for one column, the retention time can be predicted with </w:t>
+      </w:r>
+      <w:r>
+        <w:t>~</w:t>
+      </w:r>
+      <w:r>
+        <w:t xml:space="preserve">25% precisions for the most optimistic scenario of </w:t>
+      </w:r>
+      <w:r>
+        <w:t xml:space="preserve">a </w:t>
+      </w:r>
+      <w:r>
+        <w:t>neutral compound.</w:t>
+      </w:r>
+      <w:r>
+        <w:t xml:space="preserve"> It might by sufficient for some problems</w:t>
+      </w:r>
+      <w:r>
+        <w:t>.</w:t>
+      </w:r>
     </w:p>
     <w:p/>
     <w:p>
-      <w:r>
-        <w:t xml:space="preserve">There are several improvements possible. One </w:t>
-      </w:r>
-      <w:r>
-        <w:t>could</w:t>
-      </w:r>
-      <w:r>
-        <w:t xml:space="preserve"> </w:t>
-      </w:r>
-      <w:r>
-        <w:t>includ</w:t>
-      </w:r>
-      <w:r>
-        <w:t xml:space="preserve">e </w:t>
-      </w:r>
-      <w:r>
-        <w:t xml:space="preserve">column </w:t>
-      </w:r>
-      <w:r>
-        <w:t>as a</w:t>
-      </w:r>
-      <w:r>
-        <w:t xml:space="preserve"> random effects</w:t>
-      </w:r>
-      <w:r>
-        <w:t xml:space="preserve"> and </w:t>
-      </w:r>
-      <w:r>
-        <w:t>add</w:t>
-      </w:r>
-      <w:r>
-        <w:t xml:space="preserve"> </w:t>
-      </w:r>
-      <w:r>
-        <w:t xml:space="preserve">column-level </w:t>
-      </w:r>
-      <w:r>
-        <w:t>predictors</w:t>
-      </w:r>
-      <w:r>
-        <w:t>. It would allow to build a model that generalized to other columns in a similar way the proposed model generalized to other analytes. Here the data collected for a wider range of column would be necessary.</w:t>
-      </w:r>
-      <w:r>
-        <w:t xml:space="preserve"> </w:t>
-      </w:r>
-    </w:p>
-    <w:p>
-      <w:r>
-        <w:t xml:space="preserve">Also the model might needs improvement. There are several technical difficulties in using the proposed model. As it is rather slow and complex. It required some simplifications to have it run smoothly. Here the S2 parameter was assumed similar across columns. This is a strong assumptions. However any small deviation of S2 can be equally well accounted for by changes in S1. </w:t>
-      </w:r>
-    </w:p>
-    <w:p/>
-    <w:p>
-      <w:r>
-        <w:t xml:space="preserve">The </w:t>
-      </w:r>
-      <w:r>
-        <w:t>model concludes that it is rather hopeless to predict analyte precisely without measurments.</w:t>
-      </w:r>
-    </w:p>
-    <w:p/>
-    <w:p>
       <w:pPr>
         <w:pStyle w:val="Nagwek1"/>
       </w:pPr>
@@ -6184,7 +6954,13 @@
         <w:t>s</w:t>
       </w:r>
       <w:r>
-        <w:t xml:space="preserve"> the application of a Bayesian multilevel model to compare various stationary phases using large datasets collected for a wide range of chromatographic conditions. The analysis characterizes the difference in chromatographic retention of neutral, acidic, and basic analytes.</w:t>
+        <w:t xml:space="preserve"> the application of a Bayesian multilevel model to compare various stationary phases using large datasets collected for a wide range of chromatographic conditions. The analysis characterizes the</w:t>
+      </w:r>
+      <w:r>
+        <w:t xml:space="preserve"> </w:t>
+      </w:r>
+      <w:r>
+        <w:t>chromatographic retention of neutral, acidic, and basic analytes.</w:t>
       </w:r>
       <w:r>
         <w:t xml:space="preserve"> </w:t>
@@ -6340,7 +7116,23 @@
         <w:pStyle w:val="TAMainText"/>
       </w:pPr>
       <w:r>
-        <w:t>This project was supported by the National Science Centre, Poland (grant 2015/18/E/ST4/00449). AK was also supported by the project POWR.03.02.00-00-I035/16-00 cofinanced by the European Union through the European Social Fund under the Operational Programme Knowledge Education Development 2014–2020.</w:t>
+        <w:t xml:space="preserve">This project was supported by the National Science Centre, Poland (grant 2015/18/E/ST4/00449). AK was also supported by the project POWR.03.02.00-00-I035/16-00 </w:t>
+      </w:r>
+      <w:proofErr w:type="spellStart"/>
+      <w:r>
+        <w:t>cofinanced</w:t>
+      </w:r>
+      <w:proofErr w:type="spellEnd"/>
+      <w:r>
+        <w:t xml:space="preserve"> by the European Union through the European Social Fund under the Operational </w:t>
+      </w:r>
+      <w:proofErr w:type="spellStart"/>
+      <w:r>
+        <w:t>Programme</w:t>
+      </w:r>
+      <w:proofErr w:type="spellEnd"/>
+      <w:r>
+        <w:t xml:space="preserve"> Knowledge Education Development 2014–2020.</w:t>
       </w:r>
       <w:r>
         <w:t xml:space="preserve"> </w:t>
@@ -6392,7 +7184,11 @@
       </w:r>
       <w:r>
         <w:tab/>
-        <w:t xml:space="preserve">Žuvela, P.; Skoczylas, M.; Jay Liu, J.; Ba̧czek, T.; Kaliszan, R.; Wong, M. W.; Buszewski, B. Column Characterization and Selection Systems in Reversed-Phase High-Performance Liquid Chromatography. </w:t>
+        <w:t xml:space="preserve">Žuvela, P.; Skoczylas, M.; Jay Liu, J.; Ba̧czek, T.; Kaliszan, R.; Wong, M. W.; Buszewski, B. Column </w:t>
+      </w:r>
+      <w:r>
+        <w:lastRenderedPageBreak/>
+        <w:t xml:space="preserve">Characterization and Selection Systems in Reversed-Phase High-Performance Liquid Chromatography. </w:t>
       </w:r>
       <w:r>
         <w:rPr>
@@ -6641,7 +7437,14 @@
           <w:i/>
           <w:iCs/>
         </w:rPr>
-        <w:t>ANALYTICAL AND BIOANALYTICAL CHEMISTRY</w:t>
+        <w:t xml:space="preserve">ANALYTICAL AND </w:t>
+      </w:r>
+      <w:r>
+        <w:rPr>
+          <w:i/>
+          <w:iCs/>
+        </w:rPr>
+        <w:t>BIOANALYTICAL CHEMISTRY</w:t>
       </w:r>
       <w:r>
         <w:t xml:space="preserve">, 2018, </w:t>
@@ -6768,7 +7571,6 @@
         <w:pStyle w:val="Bibliografia"/>
       </w:pPr>
       <w:r>
-        <w:lastRenderedPageBreak/>
         <w:t>(11)</w:t>
       </w:r>
       <w:r>
@@ -6815,10 +7617,7 @@
       </w:r>
       <w:r>
         <w:tab/>
-        <w:t xml:space="preserve">Jano, I.; Hardcastle, J. E.; Zhao, K.; Vermillion-Salsbury, R. General Equation for Calculating the Dissociation </w:t>
-      </w:r>
-      <w:r>
-        <w:t xml:space="preserve">Constants of Polyprotic Acids and Bases from Measured Retention Factors in High-Performance Liquid Chromatography. </w:t>
+        <w:t xml:space="preserve">Jano, I.; Hardcastle, J. E.; Zhao, K.; Vermillion-Salsbury, R. General Equation for Calculating the Dissociation Constants of Polyprotic Acids and Bases from Measured Retention Factors in High-Performance Liquid Chromatography. </w:t>
       </w:r>
       <w:r>
         <w:rPr>
@@ -6899,11 +7698,61 @@
       </w:r>
     </w:p>
     <w:p/>
-    <w:p/>
+    <w:p>
+      <w:r>
+        <w:rPr>
+          <w:noProof/>
+        </w:rPr>
+        <w:drawing>
+          <wp:inline distT="0" distB="0" distL="0" distR="0" wp14:anchorId="395750D3" wp14:editId="72CFFEFC">
+            <wp:extent cx="3048000" cy="1714500"/>
+            <wp:effectExtent l="0" t="0" r="0" b="0"/>
+            <wp:docPr id="19" name="Grafika 19"/>
+            <wp:cNvGraphicFramePr>
+              <a:graphicFrameLocks xmlns:a="http://schemas.openxmlformats.org/drawingml/2006/main" noChangeAspect="1"/>
+            </wp:cNvGraphicFramePr>
+            <a:graphic xmlns:a="http://schemas.openxmlformats.org/drawingml/2006/main">
+              <a:graphicData uri="http://schemas.openxmlformats.org/drawingml/2006/picture">
+                <pic:pic xmlns:pic="http://schemas.openxmlformats.org/drawingml/2006/picture">
+                  <pic:nvPicPr>
+                    <pic:cNvPr id="19" name="Grafika 19"/>
+                    <pic:cNvPicPr/>
+                  </pic:nvPicPr>
+                  <pic:blipFill>
+                    <a:blip r:embed="rId17">
+                      <a:extLst>
+                        <a:ext uri="{28A0092B-C50C-407E-A947-70E740481C1C}">
+                          <a14:useLocalDpi xmlns:a14="http://schemas.microsoft.com/office/drawing/2010/main" val="0"/>
+                        </a:ext>
+                        <a:ext uri="{96DAC541-7B7A-43D3-8B79-37D633B846F1}">
+                          <asvg:svgBlip xmlns:asvg="http://schemas.microsoft.com/office/drawing/2016/SVG/main" r:embed="rId18"/>
+                        </a:ext>
+                      </a:extLst>
+                    </a:blip>
+                    <a:stretch>
+                      <a:fillRect/>
+                    </a:stretch>
+                  </pic:blipFill>
+                  <pic:spPr>
+                    <a:xfrm>
+                      <a:off x="0" y="0"/>
+                      <a:ext cx="3048000" cy="1714500"/>
+                    </a:xfrm>
+                    <a:prstGeom prst="rect">
+                      <a:avLst/>
+                    </a:prstGeom>
+                  </pic:spPr>
+                </pic:pic>
+              </a:graphicData>
+            </a:graphic>
+          </wp:inline>
+        </w:drawing>
+      </w:r>
+    </w:p>
     <w:sectPr>
-      <w:headerReference w:type="even" r:id="rId16"/>
-      <w:footerReference w:type="even" r:id="rId17"/>
-      <w:footerReference w:type="default" r:id="rId18"/>
+      <w:headerReference w:type="even" r:id="rId19"/>
+      <w:footerReference w:type="even" r:id="rId20"/>
+      <w:footerReference w:type="default" r:id="rId21"/>
       <w:type w:val="continuous"/>
       <w:pgSz w:w="12240" w:h="15840"/>
       <w:pgMar w:top="720" w:right="1094" w:bottom="720" w:left="1094" w:header="0" w:footer="0" w:gutter="0"/>

</xml_diff>

<commit_message>
Small improvements in the text
</commit_message>
<xml_diff>
--- a/manuscript/manuscriptR0.docx
+++ b/manuscript/manuscriptR0.docx
@@ -3667,7 +3667,7 @@
                 <w:sz w:val="14"/>
                 <w:szCs w:val="14"/>
               </w:rPr>
-              <m:t>P</m:t>
+              <m:t>R</m:t>
             </m:r>
           </m:sub>
         </m:sSub>
@@ -3863,7 +3863,7 @@
       </w:r>
       <w:proofErr w:type="spellEnd"/>
       <w:r>
-        <w:t xml:space="preserve">), the effects of dissociation </w:t>
+        <w:t xml:space="preserve">), the effect of dissociation </w:t>
       </w:r>
       <w:r>
         <w:t xml:space="preserve">on </w:t>
@@ -3933,6 +3933,16 @@
         <w:t>ddS1</w:t>
       </w:r>
       <w:r>
+        <w:rPr>
+          <w:i/>
+          <w:iCs/>
+        </w:rPr>
+        <w:t xml:space="preserve">) </w:t>
+      </w:r>
+      <w:r>
+        <w:t>separately</w:t>
+      </w:r>
+      <w:r>
         <w:t xml:space="preserve"> </w:t>
       </w:r>
       <w:r>
@@ -4078,7 +4088,13 @@
         <w:t xml:space="preserve"> for neutral</w:t>
       </w:r>
       <w:r>
-        <w:t xml:space="preserve"> forms </w:t>
+        <w:t xml:space="preserve"> forms</w:t>
+      </w:r>
+      <w:r>
+        <w:t xml:space="preserve"> of analytes</w:t>
+      </w:r>
+      <w:r>
+        <w:t xml:space="preserve"> </w:t>
       </w:r>
       <w:r>
         <w:t>was assumed</w:t>
@@ -4628,6 +4644,9 @@
       <w:r>
         <w:t>.</w:t>
       </w:r>
+      <w:r>
+        <w:t xml:space="preserve"> </w:t>
+      </w:r>
     </w:p>
     <w:p>
       <w:pPr>
@@ -4709,7 +4728,11 @@
         <w:t xml:space="preserve"> </w:t>
       </w:r>
       <w:r>
-        <w:t>by parallelizing the execution of a single Stan chain across multiple cores. Convergence diagnostics were checked using Gelman-Rubin statistics and trace plots. No divergence was reported in the model. The R code, data and Stan code used to analyze the data are publicly available from GitHub (</w:t>
+        <w:t xml:space="preserve">by parallelizing the execution of a single Stan chain across multiple cores. Convergence diagnostics were checked using Gelman-Rubin statistics and trace plots. No divergence was reported in the model. The R code, data and Stan code used to analyze the data are publicly available from GitHub </w:t>
+      </w:r>
+      <w:r>
+        <w:lastRenderedPageBreak/>
+        <w:t>(</w:t>
       </w:r>
       <w:r>
         <w:t>https://github.com/</w:t>
@@ -4721,11 +4744,7 @@
         <w:t>iczling/columncomparison</w:t>
       </w:r>
       <w:r>
-        <w:t xml:space="preserve">). The raw data </w:t>
-      </w:r>
-      <w:r>
-        <w:lastRenderedPageBreak/>
-        <w:t>are also available through a repository.</w:t>
+        <w:t>). The raw data are also available through a repository.</w:t>
       </w:r>
       <w:r>
         <w:rPr>
@@ -4847,7 +4866,13 @@
         <w:t xml:space="preserve">a </w:t>
       </w:r>
       <w:r>
-        <w:t xml:space="preserve">future predictions given access to the experimental data collected </w:t>
+        <w:t xml:space="preserve">future predictions given </w:t>
+      </w:r>
+      <w:r>
+        <w:t xml:space="preserve">all </w:t>
+      </w:r>
+      <w:r>
+        <w:t xml:space="preserve">the experimental data collected </w:t>
       </w:r>
       <w:r>
         <w:t xml:space="preserve">for </w:t>
@@ -4929,10 +4954,7 @@
         <w:t xml:space="preserve"> Shield</w:t>
       </w:r>
       <w:r>
-        <w:t xml:space="preserve"> RP18 column</w:t>
-      </w:r>
-      <w:r>
-        <w:t>)</w:t>
+        <w:t xml:space="preserve"> RP18 column)</w:t>
       </w:r>
       <w:r>
         <w:t xml:space="preserve">. </w:t>
@@ -5045,19 +5067,46 @@
         <w:t xml:space="preserve"> </w:t>
       </w:r>
       <w:r>
-        <w:t>allow to characterize the stationary phases properties using</w:t>
-      </w:r>
-      <w:r>
-        <w:t xml:space="preserve"> the parameters of </w:t>
-      </w:r>
-      <w:r>
-        <w:t xml:space="preserve">the </w:t>
-      </w:r>
-      <w:r>
-        <w:t>Neue model</w:t>
-      </w:r>
-      <w:r>
-        <w:t>. This allows for an easy</w:t>
+        <w:t>allow</w:t>
+      </w:r>
+      <w:r>
+        <w:t>ed us</w:t>
+      </w:r>
+      <w:r>
+        <w:t xml:space="preserve"> to characterize the stationary phases properties using</w:t>
+      </w:r>
+      <w:r>
+        <w:t xml:space="preserve"> the</w:t>
+      </w:r>
+      <w:r>
+        <w:t xml:space="preserve"> commonly used</w:t>
+      </w:r>
+      <w:r>
+        <w:t xml:space="preserve"> parameters</w:t>
+      </w:r>
+      <w:r>
+        <w:t xml:space="preserve"> in chromatography</w:t>
+      </w:r>
+      <w:r>
+        <w:t xml:space="preserve">. </w:t>
+      </w:r>
+      <w:r>
+        <w:t>It</w:t>
+      </w:r>
+      <w:r>
+        <w:t xml:space="preserve"> </w:t>
+      </w:r>
+      <w:r>
+        <w:t xml:space="preserve">also </w:t>
+      </w:r>
+      <w:r>
+        <w:t>allow</w:t>
+      </w:r>
+      <w:r>
+        <w:t xml:space="preserve"> </w:t>
+      </w:r>
+      <w:r>
+        <w:t>for an easy</w:t>
       </w:r>
       <w:r>
         <w:t xml:space="preserve"> </w:t>
@@ -5281,7 +5330,10 @@
         <w:t xml:space="preserve"> Shield RP18 and the other columns is 0.59, -0.12, 0.36, 0.48.</w:t>
       </w:r>
       <w:r>
-        <w:t xml:space="preserve"> The S1 and </w:t>
+        <w:t xml:space="preserve"> </w:t>
+      </w:r>
+      <w:r>
+        <w:t xml:space="preserve">The BAV for </w:t>
       </w:r>
       <w:proofErr w:type="spellStart"/>
       <w:r>
@@ -5289,139 +5341,179 @@
       </w:r>
       <w:proofErr w:type="spellEnd"/>
       <w:r>
-        <w:t xml:space="preserve"> parameters are highly correlated (</w:t>
+        <w:t xml:space="preserve"> and S1 </w:t>
+      </w:r>
+      <w:r>
+        <w:t>(</w:t>
       </w:r>
       <w:r>
         <w:rPr>
           <w:rFonts w:ascii="Times New Roman" w:hAnsi="Times New Roman"/>
         </w:rPr>
+        <w:t>ω</w:t>
+      </w:r>
+      <w:r>
+        <w:rPr>
+          <w:vertAlign w:val="subscript"/>
+        </w:rPr>
+        <w:t>1</w:t>
+      </w:r>
+      <w:r>
+        <w:t xml:space="preserve"> and </w:t>
+      </w:r>
+      <w:r>
+        <w:rPr>
+          <w:rFonts w:ascii="Times New Roman" w:hAnsi="Times New Roman"/>
+        </w:rPr>
+        <w:t>ω</w:t>
+      </w:r>
+      <w:r>
+        <w:rPr>
+          <w:vertAlign w:val="subscript"/>
+        </w:rPr>
+        <w:t>2</w:t>
+      </w:r>
+      <w:r>
+        <w:t xml:space="preserve">) </w:t>
+      </w:r>
+      <w:r>
+        <w:t>for XB</w:t>
+      </w:r>
+      <w:proofErr w:type="spellStart"/>
+      <w:r>
+        <w:t>ridge</w:t>
+      </w:r>
+      <w:proofErr w:type="spellEnd"/>
+      <w:r>
+        <w:t xml:space="preserve"> Shield RP18</w:t>
+      </w:r>
+      <w:r>
+        <w:t xml:space="preserve"> is about 0.9 with a</w:t>
+      </w:r>
+      <w:r>
+        <w:t xml:space="preserve"> high correlat</w:t>
+      </w:r>
+      <w:r>
+        <w:t>ion</w:t>
+      </w:r>
+      <w:r>
+        <w:t xml:space="preserve"> (</w:t>
+      </w:r>
+      <w:r>
+        <w:rPr>
+          <w:rFonts w:ascii="Times New Roman" w:hAnsi="Times New Roman"/>
+        </w:rPr>
         <w:t>ρ</w:t>
       </w:r>
       <w:r>
-        <w:t>=0.87)</w:t>
-      </w:r>
-      <w:r>
+        <w:t>=0.87).</w:t>
+      </w:r>
+      <w:r>
+        <w:t xml:space="preserve"> The BAV for column effects on </w:t>
+      </w:r>
+      <w:proofErr w:type="spellStart"/>
+      <w:r>
+        <w:t>logkw</w:t>
+      </w:r>
+      <w:proofErr w:type="spellEnd"/>
+      <w:r>
+        <w:t xml:space="preserve"> and S1 (c</w:t>
+      </w:r>
+      <w:r>
+        <w:rPr>
+          <w:rFonts w:ascii="Times New Roman" w:hAnsi="Times New Roman"/>
+        </w:rPr>
+        <w:t>ω</w:t>
+      </w:r>
+      <w:r>
+        <w:rPr>
+          <w:vertAlign w:val="subscript"/>
+        </w:rPr>
+        <w:t>1</w:t>
+      </w:r>
+      <w:r>
+        <w:rPr>
+          <w:vertAlign w:val="subscript"/>
+        </w:rPr>
+        <w:t>:4</w:t>
+      </w:r>
+      <w:r>
+        <w:t xml:space="preserve">) are smaller and equal about 0.1. They are also correlated with </w:t>
+      </w:r>
+      <w:proofErr w:type="spellStart"/>
+      <w:r>
+        <w:t>c</w:t>
+      </w:r>
+      <w:r>
+        <w:rPr>
+          <w:rFonts w:ascii="Times New Roman" w:hAnsi="Times New Roman"/>
+        </w:rPr>
+        <w:t>ρ</w:t>
+      </w:r>
+      <w:proofErr w:type="spellEnd"/>
+      <w:r>
+        <w:rPr>
+          <w:rFonts w:ascii="Times New Roman" w:hAnsi="Times New Roman"/>
+        </w:rPr>
+        <w:t xml:space="preserve"> ranging from 0.55-0.92 depending on </w:t>
+      </w:r>
+      <w:r>
+        <w:rPr>
+          <w:rFonts w:ascii="Times New Roman" w:hAnsi="Times New Roman"/>
+        </w:rPr>
+        <w:t>the columns</w:t>
+      </w:r>
+      <w:r>
+        <w:rPr>
+          <w:rFonts w:ascii="Times New Roman" w:hAnsi="Times New Roman"/>
+        </w:rPr>
         <w:t xml:space="preserve">. </w:t>
       </w:r>
       <w:r>
-        <w:t xml:space="preserve">The log P effects </w:t>
+        <w:rPr>
+          <w:rFonts w:ascii="Times New Roman" w:hAnsi="Times New Roman"/>
+        </w:rPr>
+        <w:t xml:space="preserve">Since </w:t>
+      </w:r>
+      <w:r>
+        <w:t xml:space="preserve">the between analyte variabilities are on a log (with base 10) scale, all standard deviations has to be interpreted accordingly. For example the </w:t>
+      </w:r>
+      <w:r>
+        <w:t xml:space="preserve">between analyte variability of 0.1 for </w:t>
       </w:r>
       <w:proofErr w:type="spellStart"/>
       <w:r>
-        <w:t>logkw</w:t>
+        <w:t>clogkw</w:t>
       </w:r>
       <w:proofErr w:type="spellEnd"/>
       <w:r>
-        <w:t xml:space="preserve"> and S1 with a slope of 0.83 and 0.48 for </w:t>
-      </w:r>
-      <w:proofErr w:type="spellStart"/>
-      <w:r>
-        <w:t>XBridge</w:t>
-      </w:r>
-      <w:proofErr w:type="spellEnd"/>
-      <w:r>
-        <w:t xml:space="preserve"> Shield RP 18. The effect of other column on the parameter are small. The largest difference is between </w:t>
-      </w:r>
-      <w:proofErr w:type="spellStart"/>
-      <w:r>
-        <w:t>XBridge</w:t>
-      </w:r>
-      <w:proofErr w:type="spellEnd"/>
-      <w:r>
-        <w:t xml:space="preserve"> C8 and Xterra MS C18 (about 0.18) for cS1. </w:t>
-      </w:r>
-      <w:r>
-        <w:t xml:space="preserve">The S1 is higher </w:t>
-      </w:r>
-      <w:r>
-        <w:t>in</w:t>
-      </w:r>
-      <w:r>
-        <w:t xml:space="preserve"> ACN </w:t>
-      </w:r>
-      <w:r>
-        <w:t>than in</w:t>
-      </w:r>
-      <w:r>
-        <w:t xml:space="preserve"> MeOH</w:t>
-      </w:r>
-      <w:r>
-        <w:t xml:space="preserve"> by 0.61</w:t>
-      </w:r>
-      <w:r>
-        <w:t xml:space="preserve"> for </w:t>
-      </w:r>
-      <w:proofErr w:type="spellStart"/>
-      <w:r>
-        <w:t>XBridge</w:t>
-      </w:r>
-      <w:proofErr w:type="spellEnd"/>
-      <w:r>
-        <w:t xml:space="preserve"> Shield RP18 column, and for </w:t>
-      </w:r>
-      <w:proofErr w:type="spellStart"/>
-      <w:r>
-        <w:t>XTerra</w:t>
-      </w:r>
-      <w:proofErr w:type="spellEnd"/>
-      <w:r>
-        <w:t xml:space="preserve"> MS C18</w:t>
-      </w:r>
-      <w:r>
-        <w:t xml:space="preserve">, </w:t>
-      </w:r>
-      <w:proofErr w:type="spellStart"/>
-      <w:r>
-        <w:t>XBridge</w:t>
-      </w:r>
-      <w:proofErr w:type="spellEnd"/>
-      <w:r>
-        <w:t xml:space="preserve"> Phenyl</w:t>
-      </w:r>
-      <w:r>
-        <w:t xml:space="preserve">, </w:t>
-      </w:r>
-      <w:proofErr w:type="spellStart"/>
-      <w:r>
-        <w:t>XBridge</w:t>
-      </w:r>
-      <w:proofErr w:type="spellEnd"/>
-      <w:r>
-        <w:t xml:space="preserve"> C8</w:t>
-      </w:r>
-      <w:r>
-        <w:t xml:space="preserve"> and </w:t>
-      </w:r>
-      <w:r>
-        <w:t>Xterra MS C8</w:t>
-      </w:r>
-      <w:r>
-        <w:t xml:space="preserve"> this difference is</w:t>
-      </w:r>
-      <w:r>
-        <w:t xml:space="preserve"> higher by </w:t>
-      </w:r>
-      <w:r>
-        <w:t>0.15 0.81, 0.51, 0.04.</w:t>
-      </w:r>
-      <w:r>
-        <w:t xml:space="preserve"> The effect of temperatures are small and consisted with </w:t>
-      </w:r>
-      <w:r>
-        <w:t xml:space="preserve">prior knowledge. The </w:t>
-      </w:r>
-      <w:proofErr w:type="spellStart"/>
-      <w:r>
-        <w:t>XBridge</w:t>
-      </w:r>
-      <w:proofErr w:type="spellEnd"/>
-      <w:r>
-        <w:t xml:space="preserve"> Phenyl column seems to have the largest temperature effects.</w:t>
+        <w:t xml:space="preserve"> implies that the predicted effects of the column are on the order of </w:t>
+      </w:r>
+      <w:r>
+        <w:rPr>
+          <w:rFonts w:ascii="Times New Roman" w:hAnsi="Times New Roman"/>
+        </w:rPr>
+        <w:t>±</w:t>
+      </w:r>
+      <w:r>
+        <w:t xml:space="preserve"> 0.1, which corresponds to a multiplicative factors from exp(-2.3*0.1)=</w:t>
+      </w:r>
+      <w:r>
+        <w:t>0.79</w:t>
+      </w:r>
+      <w:r>
+        <w:t xml:space="preserve"> to exp(2.3*0.1)=1.26.</w:t>
+      </w:r>
+      <w:r>
+        <w:rPr>
+          <w:rFonts w:ascii="Times New Roman" w:hAnsi="Times New Roman"/>
+        </w:rPr>
+        <w:t xml:space="preserve"> </w:t>
       </w:r>
     </w:p>
     <w:p>
       <w:r>
-        <w:t xml:space="preserve">The </w:t>
+        <w:t xml:space="preserve">The log P effects </w:t>
       </w:r>
       <w:proofErr w:type="spellStart"/>
       <w:r>
@@ -5429,19 +5521,100 @@
       </w:r>
       <w:proofErr w:type="spellEnd"/>
       <w:r>
-        <w:t xml:space="preserve"> for acids and bases is lower by </w:t>
-      </w:r>
-      <w:r>
-        <w:t>-0.79</w:t>
+        <w:t xml:space="preserve"> and S1 with a slope of 0.83 and 0.48 for </w:t>
+      </w:r>
+      <w:proofErr w:type="spellStart"/>
+      <w:r>
+        <w:t>XBridge</w:t>
+      </w:r>
+      <w:proofErr w:type="spellEnd"/>
+      <w:r>
+        <w:t xml:space="preserve"> Shield RP 18. The effect of other column on the parameter are small. The largest difference is between </w:t>
+      </w:r>
+      <w:proofErr w:type="spellStart"/>
+      <w:r>
+        <w:t>XBridge</w:t>
+      </w:r>
+      <w:proofErr w:type="spellEnd"/>
+      <w:r>
+        <w:t xml:space="preserve"> C8 and Xterra MS C18 (about 0.18) for cS1. </w:t>
+      </w:r>
+      <w:r>
+        <w:t xml:space="preserve">The S1 is higher </w:t>
+      </w:r>
+      <w:r>
+        <w:t>in</w:t>
+      </w:r>
+      <w:r>
+        <w:t xml:space="preserve"> ACN </w:t>
+      </w:r>
+      <w:r>
+        <w:t>than in</w:t>
+      </w:r>
+      <w:r>
+        <w:t xml:space="preserve"> MeOH</w:t>
+      </w:r>
+      <w:r>
+        <w:t xml:space="preserve"> by 0.61</w:t>
+      </w:r>
+      <w:r>
+        <w:t xml:space="preserve"> for </w:t>
+      </w:r>
+      <w:proofErr w:type="spellStart"/>
+      <w:r>
+        <w:t>XBridge</w:t>
+      </w:r>
+      <w:proofErr w:type="spellEnd"/>
+      <w:r>
+        <w:t xml:space="preserve"> Shield RP18 column, and for </w:t>
+      </w:r>
+      <w:proofErr w:type="spellStart"/>
+      <w:r>
+        <w:t>XTerra</w:t>
+      </w:r>
+      <w:proofErr w:type="spellEnd"/>
+      <w:r>
+        <w:t xml:space="preserve"> MS C18</w:t>
+      </w:r>
+      <w:r>
+        <w:t xml:space="preserve">, </w:t>
+      </w:r>
+      <w:proofErr w:type="spellStart"/>
+      <w:r>
+        <w:t>XBridge</w:t>
+      </w:r>
+      <w:proofErr w:type="spellEnd"/>
+      <w:r>
+        <w:t xml:space="preserve"> Phenyl</w:t>
+      </w:r>
+      <w:r>
+        <w:t xml:space="preserve">, </w:t>
+      </w:r>
+      <w:proofErr w:type="spellStart"/>
+      <w:r>
+        <w:t>XBridge</w:t>
+      </w:r>
+      <w:proofErr w:type="spellEnd"/>
+      <w:r>
+        <w:t xml:space="preserve"> C8</w:t>
       </w:r>
       <w:r>
         <w:t xml:space="preserve"> and </w:t>
       </w:r>
       <w:r>
-        <w:t>-0.97</w:t>
-      </w:r>
-      <w:r>
-        <w:t xml:space="preserve"> on </w:t>
+        <w:t>Xterra MS C8</w:t>
+      </w:r>
+      <w:r>
+        <w:t xml:space="preserve"> this difference is</w:t>
+      </w:r>
+      <w:r>
+        <w:t xml:space="preserve"> higher by </w:t>
+      </w:r>
+      <w:r>
+        <w:t>0.15 0.81, 0.51, 0.04.</w:t>
+      </w:r>
+      <w:r>
+        <w:t xml:space="preserve"> The effect of temperatures are small and consisted with prior knowledge. The </w:t>
       </w:r>
       <w:proofErr w:type="spellStart"/>
       <w:r>
@@ -5449,12 +5622,12 @@
       </w:r>
       <w:proofErr w:type="spellEnd"/>
       <w:r>
-        <w:t xml:space="preserve"> Shield RP18. The between column differences for that parameter are small. </w:t>
+        <w:t xml:space="preserve"> Phenyl column seems to have the largest temperature effects.</w:t>
       </w:r>
     </w:p>
     <w:p>
       <w:r>
-        <w:t xml:space="preserve">The pH effects on </w:t>
+        <w:t xml:space="preserve">The </w:t>
       </w:r>
       <w:proofErr w:type="spellStart"/>
       <w:r>
@@ -5462,6 +5635,34 @@
       </w:r>
       <w:proofErr w:type="spellEnd"/>
       <w:r>
+        <w:t xml:space="preserve"> for acids and bases is lower by </w:t>
+      </w:r>
+      <w:r>
+        <w:t>-0.79</w:t>
+      </w:r>
+      <w:r>
+        <w:t xml:space="preserve"> and </w:t>
+      </w:r>
+      <w:r>
+        <w:t>-0.97</w:t>
+      </w:r>
+      <w:r>
+        <w:t xml:space="preserve"> on </w:t>
+      </w:r>
+      <w:proofErr w:type="spellStart"/>
+      <w:r>
+        <w:t>XBridge</w:t>
+      </w:r>
+      <w:proofErr w:type="spellEnd"/>
+      <w:r>
+        <w:t xml:space="preserve"> Shield RP18. The between column differences for that parameter are small. The pH effects on </w:t>
+      </w:r>
+      <w:proofErr w:type="spellStart"/>
+      <w:r>
+        <w:t>logkw</w:t>
+      </w:r>
+      <w:proofErr w:type="spellEnd"/>
+      <w:r>
         <w:t xml:space="preserve"> for acids and bases (</w:t>
       </w:r>
       <w:proofErr w:type="spellStart"/>
@@ -5473,7 +5674,6 @@
         <w:t>) are small and negative for acids and positive for bases. This effects reflects the changes in stationary phase properties due to pH of the mobile phases.</w:t>
       </w:r>
     </w:p>
-    <w:p/>
     <w:p>
       <w:pPr>
         <w:pStyle w:val="TAMainText"/>
@@ -5562,6 +5762,42 @@
     </w:p>
     <w:p>
       <w:r>
+        <w:t xml:space="preserve">The model predictions are well calibrated with the data, as shown in Figure </w:t>
+      </w:r>
+      <w:r>
+        <w:t>S3</w:t>
+      </w:r>
+      <w:r>
+        <w:t xml:space="preserve">. </w:t>
+      </w:r>
+      <w:r>
+        <w:t>The in</w:t>
+      </w:r>
+      <w:r>
+        <w:t xml:space="preserve">dividual and population predictions versus observed </w:t>
+      </w:r>
+      <w:r>
+        <w:t>retention times</w:t>
+      </w:r>
+      <w:r>
+        <w:t xml:space="preserve"> are relatively symmetrically distributed around the line of identity</w:t>
+      </w:r>
+      <w:r>
+        <w:t xml:space="preserve"> indicating model applicability for predictions. The individual and population predictions for several analytes are shown in Figure S4 and S5. The individual prediction are very precise and close to observed data. The population predictions are also well calibrated but are less precise. The limited data predictions are shown in Figure S6. By comparing them to the population predictions one is able to assess the added predicted value of </w:t>
+      </w:r>
+      <w:proofErr w:type="spellStart"/>
+      <w:r>
+        <w:t>XBridge</w:t>
+      </w:r>
+      <w:proofErr w:type="spellEnd"/>
+      <w:r>
+        <w:t xml:space="preserve"> Shield RP18 data.</w:t>
+      </w:r>
+    </w:p>
+    <w:p/>
+    <w:p>
+      <w:r>
+        <w:lastRenderedPageBreak/>
         <w:tab/>
       </w:r>
       <w:r>
@@ -5628,11 +5864,7 @@
         <w:t xml:space="preserve">Summary of marginal posterior distributions of the key population-level parameters characterizing </w:t>
       </w:r>
       <w:r>
-        <w:t xml:space="preserve">the difference </w:t>
-      </w:r>
-      <w:r>
-        <w:lastRenderedPageBreak/>
-        <w:t xml:space="preserve">in retention </w:t>
+        <w:t xml:space="preserve">the difference in retention </w:t>
       </w:r>
       <w:r>
         <w:t xml:space="preserve">of analytes </w:t>
@@ -5775,115 +6007,30 @@
     </w:p>
     <w:p>
       <w:r>
-        <w:t xml:space="preserve">The model predictions are well calibrated with the data, as shown in Figure </w:t>
-      </w:r>
-      <w:r>
-        <w:t>S</w:t>
-      </w:r>
-      <w:r>
-        <w:t>3</w:t>
+        <w:t>All model</w:t>
+      </w:r>
+      <w:r>
+        <w:t xml:space="preserve"> parameters jointly </w:t>
+      </w:r>
+      <w:r>
+        <w:t>affect</w:t>
+      </w:r>
+      <w:r>
+        <w:t xml:space="preserve"> </w:t>
+      </w:r>
+      <w:r>
+        <w:t>a</w:t>
+      </w:r>
+      <w:r>
+        <w:t xml:space="preserve">nalyte </w:t>
+      </w:r>
+      <w:r>
+        <w:t>retention</w:t>
       </w:r>
       <w:r>
         <w:t xml:space="preserve">. </w:t>
       </w:r>
       <w:r>
-        <w:t>The in</w:t>
-      </w:r>
-      <w:r>
-        <w:t xml:space="preserve">dividual and population predictions versus observed </w:t>
-      </w:r>
-      <w:r>
-        <w:t>retention times</w:t>
-      </w:r>
-      <w:r>
-        <w:t xml:space="preserve"> are relatively symmetrically distributed around the line of identity</w:t>
-      </w:r>
-      <w:r>
-        <w:t xml:space="preserve"> indicating model applicability for predictions. </w:t>
-      </w:r>
-      <w:r>
-        <w:t>The individual and population predictions</w:t>
-      </w:r>
-      <w:r>
-        <w:t xml:space="preserve"> for several analytes</w:t>
-      </w:r>
-      <w:r>
-        <w:t xml:space="preserve"> are shown in Figure S</w:t>
-      </w:r>
-      <w:r>
-        <w:t>4 and S5</w:t>
-      </w:r>
-      <w:r>
-        <w:t>.</w:t>
-      </w:r>
-      <w:r>
-        <w:t xml:space="preserve"> </w:t>
-      </w:r>
-      <w:r>
-        <w:t>The individual prediction are very precise and close to observed data. The population predictions are</w:t>
-      </w:r>
-      <w:r>
-        <w:t xml:space="preserve"> also</w:t>
-      </w:r>
-      <w:r>
-        <w:t xml:space="preserve"> well calibrate</w:t>
-      </w:r>
-      <w:r>
-        <w:t>d</w:t>
-      </w:r>
-      <w:r>
-        <w:t xml:space="preserve"> </w:t>
-      </w:r>
-      <w:r>
-        <w:t xml:space="preserve">but </w:t>
-      </w:r>
-      <w:r>
-        <w:t xml:space="preserve">are less precise. </w:t>
-      </w:r>
-      <w:r>
-        <w:t>The limited data predictions are shown in Figure S6</w:t>
-      </w:r>
-      <w:r>
-        <w:t xml:space="preserve">. </w:t>
-      </w:r>
-      <w:r>
-        <w:t xml:space="preserve">By comparing them to the population predictions one is able to assess the added predicted value of </w:t>
-      </w:r>
-      <w:proofErr w:type="spellStart"/>
-      <w:r>
-        <w:t>XBridge</w:t>
-      </w:r>
-      <w:proofErr w:type="spellEnd"/>
-      <w:r>
-        <w:t xml:space="preserve"> Shield RP18 data.</w:t>
-      </w:r>
-    </w:p>
-    <w:p>
-      <w:r>
-        <w:t>All model</w:t>
-      </w:r>
-      <w:r>
-        <w:t xml:space="preserve"> parameters jointly </w:t>
-      </w:r>
-      <w:r>
-        <w:t>affect</w:t>
-      </w:r>
-      <w:r>
-        <w:t xml:space="preserve"> </w:t>
-      </w:r>
-      <w:r>
-        <w:t>a</w:t>
-      </w:r>
-      <w:r>
-        <w:t xml:space="preserve">nalyte </w:t>
-      </w:r>
-      <w:r>
-        <w:t>retention</w:t>
-      </w:r>
-      <w:r>
-        <w:t xml:space="preserve">. </w:t>
-      </w:r>
-      <w:r>
         <w:t xml:space="preserve">To better illustrate </w:t>
       </w:r>
       <w:r>
@@ -5905,7 +6052,7 @@
         <w:t xml:space="preserve">, </w:t>
       </w:r>
       <w:r>
-        <w:t>we simulated the average retention factors for</w:t>
+        <w:t>we simulated the retention factors for</w:t>
       </w:r>
       <w:r>
         <w:t xml:space="preserve"> the typical</w:t>
@@ -6124,379 +6271,304 @@
       </w:r>
     </w:p>
     <w:p>
+      <w:r>
+        <w:t>The model provides quantitative results allowing to predict likely chromatogram</w:t>
+      </w:r>
+      <w:r>
+        <w:t xml:space="preserve"> given various </w:t>
+      </w:r>
+      <w:r>
+        <w:t>number of experimental data.</w:t>
+      </w:r>
+      <w:r>
+        <w:t xml:space="preserve"> Such prediction</w:t>
+      </w:r>
+      <w:r>
+        <w:t xml:space="preserve"> </w:t>
+      </w:r>
+      <w:r>
+        <w:t>can be used for</w:t>
+      </w:r>
+      <w:r>
+        <w:t xml:space="preserve"> </w:t>
+      </w:r>
+      <w:r>
+        <w:t>decision making.</w:t>
+      </w:r>
+      <w:r>
+        <w:t xml:space="preserve"> In this work we show t</w:t>
+      </w:r>
+      <w:r>
+        <w:t xml:space="preserve">he comparison of </w:t>
+      </w:r>
+      <w:r>
+        <w:t xml:space="preserve">individual, </w:t>
+      </w:r>
+      <w:r>
+        <w:t>population</w:t>
+      </w:r>
+      <w:r>
+        <w:t xml:space="preserve"> </w:t>
+      </w:r>
+      <w:r>
+        <w:t>and limited data predictions</w:t>
+      </w:r>
+      <w:r>
+        <w:t>.</w:t>
+      </w:r>
+      <w:r>
+        <w:rPr>
+          <w:bCs/>
+        </w:rPr>
+        <w:t xml:space="preserve"> Simulations </w:t>
+      </w:r>
+      <w:r>
+        <w:t xml:space="preserve">are shown in Figures </w:t>
+      </w:r>
+      <w:r>
+        <w:t>5</w:t>
+      </w:r>
+      <w:r>
+        <w:t xml:space="preserve"> and </w:t>
+      </w:r>
+      <w:r>
+        <w:t>6</w:t>
+      </w:r>
+      <w:r>
+        <w:t xml:space="preserve">. </w:t>
+      </w:r>
+      <w:r>
+        <w:t xml:space="preserve">The population predictions (Figure </w:t>
+      </w:r>
+      <w:r>
+        <w:t>5</w:t>
+      </w:r>
+      <w:r>
+        <w:t xml:space="preserve">) </w:t>
+      </w:r>
+      <w:r>
+        <w:t xml:space="preserve">are </w:t>
+      </w:r>
+      <w:r>
+        <w:t>very uncertain</w:t>
+      </w:r>
+      <w:r>
+        <w:t xml:space="preserve"> and of l</w:t>
+      </w:r>
+      <w:r>
+        <w:t xml:space="preserve">imited usefulness. </w:t>
+      </w:r>
+      <w:r>
+        <w:t>Basically</w:t>
+      </w:r>
+      <w:r>
+        <w:t>, th</w:t>
+      </w:r>
+      <w:r>
+        <w:t>e</w:t>
+      </w:r>
+      <w:r>
+        <w:t>y</w:t>
+      </w:r>
+      <w:r>
+        <w:t xml:space="preserve"> </w:t>
+      </w:r>
+      <w:r>
+        <w:t>are</w:t>
+      </w:r>
+      <w:r>
+        <w:t xml:space="preserve"> driven by unexplained </w:t>
+      </w:r>
+      <w:r>
+        <w:t>BAV</w:t>
+      </w:r>
+      <w:r>
+        <w:t xml:space="preserve"> </w:t>
+      </w:r>
+      <w:r>
+        <w:rPr>
+          <w:rFonts w:ascii="Times New Roman" w:hAnsi="Times New Roman"/>
+          <w:i/>
+          <w:iCs/>
+        </w:rPr>
+        <w:t>ω</w:t>
+      </w:r>
+      <w:r>
+        <w:t>, which is large.</w:t>
+      </w:r>
+      <w:r>
+        <w:t xml:space="preserve"> </w:t>
+      </w:r>
+      <w:r>
+        <w:t xml:space="preserve">However, </w:t>
+      </w:r>
+      <w:r>
+        <w:t xml:space="preserve">by </w:t>
+      </w:r>
+      <w:r>
+        <w:t xml:space="preserve">adding information </w:t>
+      </w:r>
+      <w:r>
+        <w:t xml:space="preserve">one </w:t>
+      </w:r>
+      <w:r>
+        <w:t xml:space="preserve">can decrease </w:t>
+      </w:r>
+      <w:r>
+        <w:t xml:space="preserve">this </w:t>
+      </w:r>
+      <w:r>
+        <w:t>uncertainty</w:t>
+      </w:r>
+      <w:r>
+        <w:t xml:space="preserve">. </w:t>
+      </w:r>
+      <w:r>
+        <w:t xml:space="preserve">Including all the data provides a very accurate predictions. </w:t>
+      </w:r>
+      <w:r>
+        <w:t xml:space="preserve">For </w:t>
+      </w:r>
+      <w:r>
+        <w:t xml:space="preserve">the </w:t>
+      </w:r>
+      <w:r>
+        <w:t xml:space="preserve">limited data predictions </w:t>
+      </w:r>
+      <w:r>
+        <w:t>the</w:t>
+      </w:r>
+      <w:r>
+        <w:t xml:space="preserve"> uncertainty is </w:t>
+      </w:r>
+      <w:r>
+        <w:t xml:space="preserve">almost entirely </w:t>
+      </w:r>
+      <w:r>
+        <w:t xml:space="preserve">reduced for </w:t>
+      </w:r>
+      <w:proofErr w:type="spellStart"/>
+      <w:r>
+        <w:t>XBridge</w:t>
+      </w:r>
+      <w:proofErr w:type="spellEnd"/>
+      <w:r>
+        <w:t xml:space="preserve"> Shield RP18 column (</w:t>
+      </w:r>
+      <w:r>
+        <w:t xml:space="preserve">as </w:t>
+      </w:r>
+      <w:r>
+        <w:t>there is a lot of data</w:t>
+      </w:r>
+      <w:r>
+        <w:t xml:space="preserve"> collect using that column</w:t>
+      </w:r>
+      <w:r>
+        <w:t>). For other columns there is still some proportion of uncertainty left</w:t>
+      </w:r>
+      <w:r>
+        <w:t xml:space="preserve">, here mostly driven by </w:t>
+      </w:r>
+      <w:proofErr w:type="spellStart"/>
+      <w:r>
+        <w:t>c</w:t>
+      </w:r>
+      <w:r>
+        <w:rPr>
+          <w:rFonts w:ascii="Times New Roman" w:hAnsi="Times New Roman"/>
+          <w:i/>
+          <w:iCs/>
+        </w:rPr>
+        <w:t>ω</w:t>
+      </w:r>
+      <w:proofErr w:type="spellEnd"/>
+      <w:r>
+        <w:rPr>
+          <w:rFonts w:ascii="Times New Roman" w:hAnsi="Times New Roman"/>
+        </w:rPr>
+        <w:t>. Since</w:t>
+      </w:r>
+      <w:r>
+        <w:rPr>
+          <w:rFonts w:ascii="Times New Roman" w:hAnsi="Times New Roman"/>
+        </w:rPr>
+        <w:t xml:space="preserve"> </w:t>
+      </w:r>
+      <w:proofErr w:type="spellStart"/>
+      <w:r>
+        <w:t>c</w:t>
+      </w:r>
+      <w:r>
+        <w:rPr>
+          <w:rFonts w:ascii="Times New Roman" w:hAnsi="Times New Roman"/>
+        </w:rPr>
+        <w:t>ω</w:t>
+      </w:r>
+      <w:proofErr w:type="spellEnd"/>
+      <w:r>
+        <w:rPr>
+          <w:rFonts w:ascii="Times New Roman" w:hAnsi="Times New Roman"/>
+          <w:i/>
+          <w:iCs/>
+        </w:rPr>
+        <w:t xml:space="preserve"> </w:t>
+      </w:r>
+      <w:r>
+        <w:t>is small (about 0.1</w:t>
+      </w:r>
+      <w:r>
+        <w:t xml:space="preserve"> for neutral forms of analyte</w:t>
+      </w:r>
+      <w:r>
+        <w:t>)</w:t>
+      </w:r>
+      <w:r>
+        <w:rPr>
+          <w:rFonts w:ascii="Times New Roman" w:hAnsi="Times New Roman"/>
+          <w:i/>
+          <w:iCs/>
+        </w:rPr>
+        <w:t xml:space="preserve"> </w:t>
+      </w:r>
+      <w:r>
+        <w:rPr>
+          <w:rFonts w:ascii="Times New Roman" w:hAnsi="Times New Roman"/>
+        </w:rPr>
+        <w:t xml:space="preserve">one can expect a </w:t>
+      </w:r>
+      <w:r>
+        <w:rPr>
+          <w:rFonts w:ascii="Times New Roman" w:hAnsi="Times New Roman"/>
+        </w:rPr>
+        <w:t>fairly</w:t>
+      </w:r>
+      <w:r>
+        <w:rPr>
+          <w:rFonts w:ascii="Times New Roman" w:hAnsi="Times New Roman"/>
+        </w:rPr>
+        <w:t xml:space="preserve"> precise predictions.</w:t>
+      </w:r>
+      <w:r>
+        <w:rPr>
+          <w:rFonts w:ascii="Times New Roman" w:hAnsi="Times New Roman"/>
+        </w:rPr>
+        <w:t xml:space="preserve"> </w:t>
+      </w:r>
+      <w:r>
+        <w:rPr>
+          <w:rFonts w:ascii="Times New Roman" w:hAnsi="Times New Roman"/>
+        </w:rPr>
+        <w:t>It indicates that one is able to predict retention factor with an uncertainty of about 20-25%. It might be of practical usefulness for simple problems involving few analytes.</w:t>
+      </w:r>
+    </w:p>
+    <w:p>
       <w:pPr>
         <w:pStyle w:val="TAMainText"/>
         <w:rPr>
           <w:rFonts w:ascii="Times New Roman" w:hAnsi="Times New Roman"/>
         </w:rPr>
       </w:pPr>
-      <w:r>
-        <w:t>The model provides quantitative results allowing to predict likely chromatogram</w:t>
-      </w:r>
-      <w:r>
-        <w:t xml:space="preserve"> given various </w:t>
-      </w:r>
-      <w:r>
-        <w:t>number of experimental data.</w:t>
-      </w:r>
-      <w:r>
-        <w:t xml:space="preserve"> Such prediction</w:t>
-      </w:r>
-      <w:r>
-        <w:t xml:space="preserve"> </w:t>
-      </w:r>
-      <w:r>
-        <w:t>can be used for</w:t>
-      </w:r>
-      <w:r>
-        <w:t xml:space="preserve"> </w:t>
-      </w:r>
-      <w:r>
-        <w:t>decision making.</w:t>
-      </w:r>
-      <w:r>
-        <w:t xml:space="preserve"> In this work we show t</w:t>
-      </w:r>
-      <w:r>
-        <w:t>he comparison of population</w:t>
-      </w:r>
-      <w:r>
-        <w:t xml:space="preserve"> (</w:t>
-      </w:r>
-      <w:r>
-        <w:rPr>
-          <w:bCs/>
-        </w:rPr>
-        <w:t>future observations when no experimental data are available</w:t>
-      </w:r>
-      <w:r>
-        <w:t>)</w:t>
-      </w:r>
-      <w:r>
-        <w:t xml:space="preserve"> </w:t>
-      </w:r>
-      <w:r>
-        <w:t>and limited data predictions</w:t>
-      </w:r>
-      <w:r>
-        <w:t xml:space="preserve"> (</w:t>
-      </w:r>
-      <w:r>
-        <w:rPr>
-          <w:bCs/>
-        </w:rPr>
-        <w:t xml:space="preserve">future predictions given access to </w:t>
-      </w:r>
-      <w:r>
-        <w:rPr>
-          <w:bCs/>
-        </w:rPr>
-        <w:t>all</w:t>
-      </w:r>
-      <w:r>
-        <w:rPr>
-          <w:bCs/>
-        </w:rPr>
-        <w:t xml:space="preserve"> experiments collected for </w:t>
-      </w:r>
-      <w:proofErr w:type="spellStart"/>
-      <w:r>
-        <w:rPr>
-          <w:bCs/>
-        </w:rPr>
-        <w:t>XBridge</w:t>
-      </w:r>
-      <w:proofErr w:type="spellEnd"/>
-      <w:r>
-        <w:rPr>
-          <w:bCs/>
-        </w:rPr>
-        <w:t xml:space="preserve"> Shield RP 18)</w:t>
-      </w:r>
-      <w:r>
-        <w:rPr>
-          <w:bCs/>
-        </w:rPr>
-        <w:t xml:space="preserve">. Simulations </w:t>
-      </w:r>
-      <w:r>
-        <w:t xml:space="preserve">are shown in Figures </w:t>
-      </w:r>
-      <w:r>
-        <w:t>5</w:t>
-      </w:r>
-      <w:r>
-        <w:t xml:space="preserve"> and </w:t>
-      </w:r>
-      <w:r>
-        <w:t>6</w:t>
-      </w:r>
-      <w:r>
-        <w:t xml:space="preserve">. </w:t>
-      </w:r>
-      <w:r>
-        <w:t xml:space="preserve">The population predictions (Figure </w:t>
-      </w:r>
-      <w:r>
-        <w:t>5</w:t>
-      </w:r>
-      <w:r>
-        <w:t xml:space="preserve">) are of limited usefulness as they lead to a very large uncertainties. </w:t>
-      </w:r>
-      <w:r>
-        <w:t>Basically, the uncertaint</w:t>
-      </w:r>
-      <w:r>
-        <w:t>ies</w:t>
-      </w:r>
-      <w:r>
-        <w:t xml:space="preserve"> for population predictions </w:t>
-      </w:r>
-      <w:r>
-        <w:t>are</w:t>
-      </w:r>
-      <w:r>
-        <w:t xml:space="preserve"> </w:t>
-      </w:r>
-      <w:r>
-        <w:t xml:space="preserve">mostly </w:t>
-      </w:r>
-      <w:r>
-        <w:t xml:space="preserve">driven by unexplained variability, </w:t>
-      </w:r>
-      <w:r>
-        <w:rPr>
-          <w:rFonts w:ascii="Times New Roman" w:hAnsi="Times New Roman"/>
-          <w:i/>
-          <w:iCs/>
-        </w:rPr>
-        <w:t>ω</w:t>
-      </w:r>
-      <w:r>
-        <w:t>, which is large.</w:t>
-      </w:r>
-      <w:r>
-        <w:t xml:space="preserve"> </w:t>
-      </w:r>
-      <w:r>
-        <w:t xml:space="preserve">However, </w:t>
-      </w:r>
-      <w:r>
-        <w:t xml:space="preserve">by </w:t>
-      </w:r>
-      <w:r>
-        <w:t xml:space="preserve">adding information </w:t>
-      </w:r>
-      <w:r>
-        <w:t xml:space="preserve">one </w:t>
-      </w:r>
-      <w:r>
-        <w:t xml:space="preserve">can decrease </w:t>
-      </w:r>
-      <w:r>
-        <w:t xml:space="preserve">this </w:t>
-      </w:r>
-      <w:r>
-        <w:t>uncertainty</w:t>
-      </w:r>
-      <w:r>
-        <w:t xml:space="preserve">. </w:t>
-      </w:r>
-      <w:r>
-        <w:t xml:space="preserve">For </w:t>
-      </w:r>
-      <w:r>
-        <w:t xml:space="preserve">the </w:t>
-      </w:r>
-      <w:r>
-        <w:t xml:space="preserve">limited data predictions </w:t>
-      </w:r>
-      <w:r>
-        <w:t>the</w:t>
-      </w:r>
-      <w:r>
-        <w:t xml:space="preserve"> uncertainty is </w:t>
-      </w:r>
-      <w:r>
-        <w:t xml:space="preserve">almost entirely </w:t>
-      </w:r>
-      <w:r>
-        <w:t xml:space="preserve">reduced for </w:t>
-      </w:r>
-      <w:proofErr w:type="spellStart"/>
-      <w:r>
-        <w:t>XBridge</w:t>
-      </w:r>
-      <w:proofErr w:type="spellEnd"/>
-      <w:r>
-        <w:t xml:space="preserve"> Shield RP18 column (there is a lot of data). For other columns there is still some proportion of uncertainty left (</w:t>
-      </w:r>
-      <w:proofErr w:type="spellStart"/>
-      <w:r>
-        <w:rPr>
-          <w:i/>
-          <w:iCs/>
-        </w:rPr>
-        <w:t>c</w:t>
-      </w:r>
-      <w:r>
-        <w:rPr>
-          <w:rFonts w:ascii="Times New Roman" w:hAnsi="Times New Roman"/>
-          <w:i/>
-          <w:iCs/>
-        </w:rPr>
-        <w:t>ω</w:t>
-      </w:r>
-      <w:proofErr w:type="spellEnd"/>
-      <w:r>
-        <w:rPr>
-          <w:rFonts w:ascii="Times New Roman" w:hAnsi="Times New Roman"/>
-        </w:rPr>
-        <w:t>). Since</w:t>
-      </w:r>
-      <w:r>
-        <w:rPr>
-          <w:rFonts w:ascii="Times New Roman" w:hAnsi="Times New Roman"/>
-        </w:rPr>
-        <w:t xml:space="preserve"> </w:t>
-      </w:r>
-      <w:proofErr w:type="spellStart"/>
-      <w:r>
-        <w:t>c</w:t>
-      </w:r>
-      <w:r>
-        <w:rPr>
-          <w:rFonts w:ascii="Times New Roman" w:hAnsi="Times New Roman"/>
-        </w:rPr>
-        <w:t>ω</w:t>
-      </w:r>
-      <w:proofErr w:type="spellEnd"/>
-      <w:r>
-        <w:rPr>
-          <w:rFonts w:ascii="Times New Roman" w:hAnsi="Times New Roman"/>
-          <w:i/>
-          <w:iCs/>
-        </w:rPr>
-        <w:t xml:space="preserve"> </w:t>
-      </w:r>
-      <w:r>
-        <w:t>is small (about 0.1)</w:t>
-      </w:r>
-      <w:r>
-        <w:rPr>
-          <w:rFonts w:ascii="Times New Roman" w:hAnsi="Times New Roman"/>
-          <w:i/>
-          <w:iCs/>
-        </w:rPr>
-        <w:t xml:space="preserve"> </w:t>
-      </w:r>
-      <w:r>
-        <w:rPr>
-          <w:rFonts w:ascii="Times New Roman" w:hAnsi="Times New Roman"/>
-        </w:rPr>
-        <w:t xml:space="preserve">one can expect a </w:t>
-      </w:r>
-      <w:r>
-        <w:rPr>
-          <w:rFonts w:ascii="Times New Roman" w:hAnsi="Times New Roman"/>
-        </w:rPr>
-        <w:t>fairly</w:t>
-      </w:r>
-      <w:r>
-        <w:rPr>
-          <w:rFonts w:ascii="Times New Roman" w:hAnsi="Times New Roman"/>
-        </w:rPr>
-        <w:t xml:space="preserve"> precise predictions.</w:t>
-      </w:r>
-      <w:r>
-        <w:rPr>
-          <w:rFonts w:ascii="Times New Roman" w:hAnsi="Times New Roman"/>
-        </w:rPr>
-        <w:t xml:space="preserve"> </w:t>
-      </w:r>
-      <w:r>
-        <w:rPr>
-          <w:rFonts w:ascii="Times New Roman" w:hAnsi="Times New Roman"/>
-        </w:rPr>
-        <w:t xml:space="preserve">Since </w:t>
-      </w:r>
-      <w:r>
-        <w:t>t</w:t>
-      </w:r>
-      <w:r>
-        <w:t>he between analyte variabilities are on a log (with base 10) scale</w:t>
-      </w:r>
-      <w:r>
-        <w:t xml:space="preserve">, </w:t>
-      </w:r>
-      <w:r>
-        <w:t xml:space="preserve">these standard deviations has to be interpreted accordingly. For example the between analyte variability of 0.1 for </w:t>
-      </w:r>
-      <w:proofErr w:type="spellStart"/>
-      <w:r>
-        <w:t>clogkw</w:t>
-      </w:r>
-      <w:proofErr w:type="spellEnd"/>
-      <w:r>
-        <w:t xml:space="preserve"> implies that the predicted effects of the column are on the order of </w:t>
-      </w:r>
-      <w:r>
-        <w:rPr>
-          <w:rFonts w:ascii="Times New Roman" w:hAnsi="Times New Roman"/>
-        </w:rPr>
-        <w:t>±</w:t>
-      </w:r>
-      <w:r>
-        <w:t xml:space="preserve"> 0.1, which corresponds to a multiplicative factors from exp(-2.3*0.1)=</w:t>
-      </w:r>
-      <w:r>
-        <w:t>0.79</w:t>
-      </w:r>
-      <w:r>
-        <w:t xml:space="preserve"> to exp(2.3*0.1)=1.26.</w:t>
-      </w:r>
-      <w:r>
-        <w:rPr>
-          <w:rFonts w:ascii="Times New Roman" w:hAnsi="Times New Roman"/>
-        </w:rPr>
-        <w:t xml:space="preserve"> </w:t>
-      </w:r>
-      <w:r>
-        <w:rPr>
-          <w:rFonts w:ascii="Times New Roman" w:hAnsi="Times New Roman"/>
-        </w:rPr>
-        <w:t>For simple problems involving few analyte it indicates that one is able to predict retention with an uncertainty of few minutes</w:t>
-      </w:r>
-      <w:r>
-        <w:rPr>
-          <w:rFonts w:ascii="Times New Roman" w:hAnsi="Times New Roman"/>
-        </w:rPr>
-        <w:t xml:space="preserve">. It </w:t>
-      </w:r>
-      <w:r>
-        <w:rPr>
-          <w:rFonts w:ascii="Times New Roman" w:hAnsi="Times New Roman"/>
-        </w:rPr>
-        <w:t>might be of practical usefulness</w:t>
-      </w:r>
-      <w:r>
-        <w:rPr>
-          <w:rFonts w:ascii="Times New Roman" w:hAnsi="Times New Roman"/>
-        </w:rPr>
-        <w:t xml:space="preserve"> for simple problems </w:t>
-      </w:r>
-      <w:r>
-        <w:rPr>
-          <w:rFonts w:ascii="Times New Roman" w:hAnsi="Times New Roman"/>
-        </w:rPr>
-        <w:t>involving</w:t>
-      </w:r>
-      <w:r>
-        <w:rPr>
-          <w:rFonts w:ascii="Times New Roman" w:hAnsi="Times New Roman"/>
-        </w:rPr>
-        <w:t xml:space="preserve"> few analytes.</w:t>
-      </w:r>
     </w:p>
     <w:p>
       <w:pPr>
@@ -6590,7 +6662,16 @@
       </w:r>
       <w:proofErr w:type="spellEnd"/>
       <w:r>
-        <w:t>=8.9, ACN, 25</w:t>
+        <w:t>=8.9</w:t>
+      </w:r>
+      <w:r>
+        <w:t xml:space="preserve">, ACN, </w:t>
+      </w:r>
+      <w:r>
+        <w:t xml:space="preserve"> </w:t>
+      </w:r>
+      <w:r>
+        <w:t>25</w:t>
       </w:r>
       <w:r>
         <w:rPr>
@@ -6599,7 +6680,10 @@
         <w:t>o</w:t>
       </w:r>
       <w:r>
-        <w:t xml:space="preserve">C, and </w:t>
+        <w:t>C</w:t>
+      </w:r>
+      <w:r>
+        <w:t xml:space="preserve">, </w:t>
       </w:r>
       <w:proofErr w:type="spellStart"/>
       <w:r>
@@ -6607,7 +6691,13 @@
       </w:r>
       <w:proofErr w:type="spellEnd"/>
       <w:r>
-        <w:t xml:space="preserve"> = 90 min.</w:t>
+        <w:t xml:space="preserve"> </w:t>
+      </w:r>
+      <w:r>
+        <w:t xml:space="preserve">= </w:t>
+      </w:r>
+      <w:r>
+        <w:t>90 min.</w:t>
       </w:r>
     </w:p>
     <w:p>
@@ -6675,7 +6765,19 @@
         <w:t xml:space="preserve">. </w:t>
       </w:r>
       <w:r>
-        <w:t xml:space="preserve">Uncertainty chromatograms displaying the predictions for 6 selected analytes based on </w:t>
+        <w:t>Uncertainty chromatograms displaying the predictions for 6 selected analytes based on</w:t>
+      </w:r>
+      <w:r>
+        <w:t xml:space="preserve"> the </w:t>
+      </w:r>
+      <w:r>
+        <w:t>proposed</w:t>
+      </w:r>
+      <w:r>
+        <w:t xml:space="preserve"> model and</w:t>
+      </w:r>
+      <w:r>
+        <w:t xml:space="preserve"> </w:t>
       </w:r>
       <w:proofErr w:type="spellStart"/>
       <w:r>
@@ -6701,19 +6803,7 @@
         <w:t xml:space="preserve"> </w:t>
       </w:r>
       <w:r>
-        <w:t xml:space="preserve">The </w:t>
-      </w:r>
-      <w:r>
-        <w:t xml:space="preserve">chromatographic </w:t>
-      </w:r>
-      <w:r>
-        <w:t xml:space="preserve">conditions </w:t>
-      </w:r>
-      <w:r>
-        <w:t>were</w:t>
-      </w:r>
-      <w:r>
-        <w:t xml:space="preserve"> </w:t>
+        <w:t xml:space="preserve">The chromatographic conditions were </w:t>
       </w:r>
       <w:proofErr w:type="spellStart"/>
       <w:r>
@@ -6721,7 +6811,7 @@
       </w:r>
       <w:proofErr w:type="spellEnd"/>
       <w:r>
-        <w:t>=8.9, ACN, 25</w:t>
+        <w:t>=8.9, ACN,  25</w:t>
       </w:r>
       <w:r>
         <w:rPr>
@@ -6730,7 +6820,7 @@
         <w:t>o</w:t>
       </w:r>
       <w:r>
-        <w:t xml:space="preserve">C, and </w:t>
+        <w:t xml:space="preserve">C, </w:t>
       </w:r>
       <w:proofErr w:type="spellStart"/>
       <w:r>
@@ -6738,15 +6828,18 @@
       </w:r>
       <w:proofErr w:type="spellEnd"/>
       <w:r>
-        <w:t xml:space="preserve"> = 90 min.</w:t>
-      </w:r>
-      <w:r>
-        <w:t xml:space="preserve"> </w:t>
+        <w:t xml:space="preserve"> = 90 min</w:t>
+      </w:r>
+      <w:r>
+        <w:t xml:space="preserve">. </w:t>
       </w:r>
     </w:p>
     <w:p>
       <w:r>
-        <w:t xml:space="preserve">One </w:t>
+        <w:t>There are several possible improvements of the model. For example o</w:t>
+      </w:r>
+      <w:r>
+        <w:t xml:space="preserve">ne </w:t>
       </w:r>
       <w:r>
         <w:t>could</w:t>
@@ -6799,83 +6892,54 @@
       <w:r>
         <w:t xml:space="preserve">collected for a wide range of </w:t>
       </w:r>
+      <w:r>
+        <w:t>columns</w:t>
+      </w:r>
+      <w:r>
+        <w:t>.</w:t>
+      </w:r>
+      <w:r>
+        <w:t xml:space="preserve"> </w:t>
+      </w:r>
+      <w:r>
+        <w:t xml:space="preserve">At it is current form the model is complex but </w:t>
+      </w:r>
+      <w:r>
+        <w:t xml:space="preserve">still </w:t>
+      </w:r>
+      <w:r>
+        <w:t>there are some uncounted complexities</w:t>
+      </w:r>
+      <w:r>
+        <w:t xml:space="preserve"> (temperature effects for the dissociated forms, BAV for S2 and </w:t>
+      </w:r>
       <w:proofErr w:type="spellStart"/>
       <w:r>
-        <w:t>colum</w:t>
-      </w:r>
-      <w:r>
-        <w:t>s</w:t>
+        <w:t>apH</w:t>
       </w:r>
       <w:proofErr w:type="spellEnd"/>
       <w:r>
-        <w:t>.</w:t>
-      </w:r>
-      <w:r>
-        <w:t xml:space="preserve"> </w:t>
+        <w:t>, etc</w:t>
+      </w:r>
+      <w:r>
+        <w:t xml:space="preserve">. Specifically, the S2 parameter was assumed similar across columns. This is a strong assumptions, but justified by the fact that any small change of S2 can be equally well accounted for by changes in S1. There are also several technical difficulties that required some simplifications to run the model without divergences, e.g. excluding analytes with more </w:t>
+      </w:r>
+      <w:r>
+        <w:t>than</w:t>
+      </w:r>
+      <w:r>
+        <w:t xml:space="preserve"> 2 dissociations steps.</w:t>
       </w:r>
     </w:p>
     <w:p>
       <w:r>
-        <w:t>The model can be used for various decision making by providing the likely chromatogram for a wide range of analytes and chromatographic conditions. One possible application is to use the model to find the best experimental design (the number and chromatographic conditions) ensuring large informativeness of preliminary (scouting) experiments. Since this model provides a prior information for subsequent analysis this prior information can be utilized for that purpose to decrease the required number of experiments.</w:t>
-      </w:r>
-    </w:p>
-    <w:p>
-      <w:r>
-        <w:t>We are aware that t</w:t>
-      </w:r>
-      <w:r>
-        <w:t xml:space="preserve">he model </w:t>
-      </w:r>
-      <w:r>
-        <w:t>might need</w:t>
-      </w:r>
-      <w:r>
-        <w:t xml:space="preserve"> </w:t>
-      </w:r>
-      <w:r>
-        <w:t xml:space="preserve">some </w:t>
-      </w:r>
-      <w:r>
-        <w:t>improvement</w:t>
-      </w:r>
-      <w:r>
-        <w:t xml:space="preserve">s. At it is current form the model </w:t>
-      </w:r>
-      <w:r>
-        <w:t>is complex</w:t>
-      </w:r>
-      <w:r>
-        <w:t xml:space="preserve"> but there are some uncounted complexities. </w:t>
-      </w:r>
-      <w:r>
-        <w:t xml:space="preserve">Specifically, the S2 parameter was assumed similar across columns. This is a strong assumptions, but justified by the fact that any small change of S2 can be equally well accounted for by changes in S1. </w:t>
-      </w:r>
-      <w:r>
-        <w:t xml:space="preserve">There are </w:t>
-      </w:r>
-      <w:r>
-        <w:t xml:space="preserve">also </w:t>
-      </w:r>
-      <w:r>
-        <w:t xml:space="preserve">several technical difficulties </w:t>
-      </w:r>
-      <w:r>
-        <w:t>that</w:t>
-      </w:r>
-      <w:r>
-        <w:t xml:space="preserve"> required some simplifications to run </w:t>
-      </w:r>
-      <w:r>
-        <w:t xml:space="preserve">the model </w:t>
-      </w:r>
-      <w:r>
-        <w:t>without divergences</w:t>
-      </w:r>
-      <w:r>
-        <w:t>, e.g. excluding analytes with more that 2 dissociations steps.</w:t>
-      </w:r>
-      <w:r>
-        <w:t xml:space="preserve"> </w:t>
+        <w:t xml:space="preserve">The model can be used for various decision making by providing the likely chromatogram for a wide range of analytes and chromatographic conditions. One possible application is to use the model to find the best experimental design ensuring </w:t>
+      </w:r>
+      <w:r>
+        <w:t>the highest</w:t>
+      </w:r>
+      <w:r>
+        <w:t xml:space="preserve"> informativeness of preliminary (scouting) experiments. Since this model provides a prior information for subsequent analysis this prior information can be utilized for that purpose to decrease the required number of experiments. </w:t>
       </w:r>
     </w:p>
     <w:p>
@@ -6954,7 +7018,13 @@
         <w:t>s</w:t>
       </w:r>
       <w:r>
-        <w:t xml:space="preserve"> the application of a Bayesian multilevel model to compare various stationary phases using large datasets collected for a wide range of chromatographic conditions. The analysis characterizes the</w:t>
+        <w:t xml:space="preserve"> the application of a Bayesian multilevel model to compare various stationary phases using large datasets collected for a wide range of chromatographic conditions. Th</w:t>
+      </w:r>
+      <w:r>
+        <w:t>is</w:t>
+      </w:r>
+      <w:r>
+        <w:t xml:space="preserve"> analysis characterizes the</w:t>
       </w:r>
       <w:r>
         <w:t xml:space="preserve"> </w:t>
@@ -6987,7 +7057,7 @@
         <w:t xml:space="preserve"> analyte retention</w:t>
       </w:r>
       <w:r>
-        <w:t>.</w:t>
+        <w:t xml:space="preserve"> across a range of columns</w:t>
       </w:r>
     </w:p>
     <w:p>
@@ -7016,10 +7086,436 @@
     </w:p>
     <w:p>
       <w:pPr>
-        <w:pStyle w:val="TESupportingInformation"/>
-      </w:pPr>
-      <w:r>
-        <w:t>…</w:t>
+        <w:pStyle w:val="Nagwek1"/>
+        <w:rPr>
+          <w:b w:val="0"/>
+          <w:bCs w:val="0"/>
+          <w:kern w:val="20"/>
+          <w:sz w:val="18"/>
+        </w:rPr>
+      </w:pPr>
+      <w:r>
+        <w:rPr>
+          <w:b w:val="0"/>
+          <w:bCs w:val="0"/>
+          <w:kern w:val="20"/>
+          <w:sz w:val="18"/>
+        </w:rPr>
+        <w:t>1. </w:t>
+      </w:r>
+      <w:r>
+        <w:rPr>
+          <w:b w:val="0"/>
+          <w:bCs w:val="0"/>
+          <w:kern w:val="20"/>
+          <w:sz w:val="18"/>
+        </w:rPr>
+        <w:t>Model</w:t>
+      </w:r>
+      <w:r>
+        <w:rPr>
+          <w:b w:val="0"/>
+          <w:bCs w:val="0"/>
+          <w:kern w:val="20"/>
+          <w:sz w:val="18"/>
+        </w:rPr>
+        <w:t xml:space="preserve">; </w:t>
+      </w:r>
+      <w:r>
+        <w:rPr>
+          <w:b w:val="0"/>
+          <w:bCs w:val="0"/>
+          <w:kern w:val="20"/>
+          <w:sz w:val="18"/>
+        </w:rPr>
+        <w:t>2</w:t>
+      </w:r>
+      <w:r>
+        <w:rPr>
+          <w:b w:val="0"/>
+          <w:bCs w:val="0"/>
+          <w:kern w:val="20"/>
+          <w:sz w:val="18"/>
+        </w:rPr>
+        <w:t xml:space="preserve">. </w:t>
+      </w:r>
+      <w:r>
+        <w:rPr>
+          <w:b w:val="0"/>
+          <w:bCs w:val="0"/>
+          <w:kern w:val="20"/>
+          <w:sz w:val="18"/>
+        </w:rPr>
+        <w:t>Table S1. Summary of the MCMC simulations of the marginal posterior distributions</w:t>
+      </w:r>
+      <w:r>
+        <w:rPr>
+          <w:b w:val="0"/>
+          <w:bCs w:val="0"/>
+          <w:kern w:val="20"/>
+          <w:sz w:val="18"/>
+        </w:rPr>
+        <w:t xml:space="preserve"> </w:t>
+      </w:r>
+      <w:r>
+        <w:rPr>
+          <w:b w:val="0"/>
+          <w:bCs w:val="0"/>
+          <w:kern w:val="20"/>
+          <w:sz w:val="18"/>
+        </w:rPr>
+        <w:t>of population-level model parameters</w:t>
+      </w:r>
+      <w:r>
+        <w:rPr>
+          <w:b w:val="0"/>
+          <w:bCs w:val="0"/>
+          <w:kern w:val="20"/>
+          <w:sz w:val="18"/>
+        </w:rPr>
+        <w:t xml:space="preserve">; </w:t>
+      </w:r>
+      <w:r>
+        <w:rPr>
+          <w:b w:val="0"/>
+          <w:bCs w:val="0"/>
+          <w:kern w:val="20"/>
+          <w:sz w:val="18"/>
+        </w:rPr>
+        <w:t>3</w:t>
+      </w:r>
+      <w:r>
+        <w:rPr>
+          <w:b w:val="0"/>
+          <w:bCs w:val="0"/>
+          <w:kern w:val="20"/>
+          <w:sz w:val="18"/>
+        </w:rPr>
+        <w:t>. </w:t>
+      </w:r>
+      <w:r>
+        <w:rPr>
+          <w:b w:val="0"/>
+          <w:bCs w:val="0"/>
+          <w:kern w:val="20"/>
+          <w:sz w:val="18"/>
+        </w:rPr>
+        <w:t>Figure S1. Raw data for 6 selected analytes</w:t>
+      </w:r>
+      <w:r>
+        <w:rPr>
+          <w:b w:val="0"/>
+          <w:bCs w:val="0"/>
+          <w:kern w:val="20"/>
+          <w:sz w:val="18"/>
+        </w:rPr>
+        <w:t>;</w:t>
+      </w:r>
+      <w:r>
+        <w:rPr>
+          <w:b w:val="0"/>
+          <w:bCs w:val="0"/>
+          <w:kern w:val="20"/>
+          <w:sz w:val="18"/>
+        </w:rPr>
+        <w:t xml:space="preserve"> 4</w:t>
+      </w:r>
+      <w:r>
+        <w:rPr>
+          <w:b w:val="0"/>
+          <w:bCs w:val="0"/>
+          <w:kern w:val="20"/>
+          <w:sz w:val="18"/>
+        </w:rPr>
+        <w:t>. </w:t>
+      </w:r>
+      <w:r>
+        <w:rPr>
+          <w:b w:val="0"/>
+          <w:bCs w:val="0"/>
+          <w:kern w:val="20"/>
+          <w:sz w:val="18"/>
+        </w:rPr>
+        <w:t>Figure S2. Summary of the MCMC simulations of the marginal posterior distributions</w:t>
+      </w:r>
+      <w:r>
+        <w:rPr>
+          <w:b w:val="0"/>
+          <w:bCs w:val="0"/>
+          <w:kern w:val="20"/>
+          <w:sz w:val="18"/>
+        </w:rPr>
+        <w:t xml:space="preserve"> </w:t>
+      </w:r>
+      <w:r>
+        <w:rPr>
+          <w:b w:val="0"/>
+          <w:bCs w:val="0"/>
+          <w:kern w:val="20"/>
+          <w:sz w:val="18"/>
+        </w:rPr>
+        <w:t>of population-level model parameters</w:t>
+      </w:r>
+      <w:r>
+        <w:rPr>
+          <w:b w:val="0"/>
+          <w:bCs w:val="0"/>
+          <w:kern w:val="20"/>
+          <w:sz w:val="18"/>
+        </w:rPr>
+        <w:t>;</w:t>
+      </w:r>
+      <w:r>
+        <w:rPr>
+          <w:b w:val="0"/>
+          <w:bCs w:val="0"/>
+          <w:kern w:val="20"/>
+          <w:sz w:val="18"/>
+        </w:rPr>
+        <w:t xml:space="preserve"> 5</w:t>
+      </w:r>
+      <w:r>
+        <w:rPr>
+          <w:b w:val="0"/>
+          <w:bCs w:val="0"/>
+          <w:kern w:val="20"/>
+          <w:sz w:val="18"/>
+        </w:rPr>
+        <w:t>. </w:t>
+      </w:r>
+      <w:r>
+        <w:rPr>
+          <w:b w:val="0"/>
+          <w:bCs w:val="0"/>
+          <w:kern w:val="20"/>
+          <w:sz w:val="18"/>
+        </w:rPr>
+        <w:t>Figure S3. Goodness of fit plots</w:t>
+      </w:r>
+      <w:r>
+        <w:rPr>
+          <w:b w:val="0"/>
+          <w:bCs w:val="0"/>
+          <w:kern w:val="20"/>
+          <w:sz w:val="18"/>
+        </w:rPr>
+        <w:t>;</w:t>
+      </w:r>
+      <w:r>
+        <w:rPr>
+          <w:b w:val="0"/>
+          <w:bCs w:val="0"/>
+          <w:kern w:val="20"/>
+          <w:sz w:val="18"/>
+        </w:rPr>
+        <w:t>6</w:t>
+      </w:r>
+      <w:r>
+        <w:rPr>
+          <w:b w:val="0"/>
+          <w:bCs w:val="0"/>
+          <w:kern w:val="20"/>
+          <w:sz w:val="18"/>
+        </w:rPr>
+        <w:t>. </w:t>
+      </w:r>
+      <w:r>
+        <w:rPr>
+          <w:b w:val="0"/>
+          <w:bCs w:val="0"/>
+          <w:kern w:val="20"/>
+          <w:sz w:val="18"/>
+        </w:rPr>
+        <w:t>Figure S4. Individual gradient predictions</w:t>
+      </w:r>
+      <w:r>
+        <w:rPr>
+          <w:b w:val="0"/>
+          <w:bCs w:val="0"/>
+          <w:kern w:val="20"/>
+          <w:sz w:val="18"/>
+        </w:rPr>
+        <w:t>;</w:t>
+      </w:r>
+      <w:r>
+        <w:rPr>
+          <w:b w:val="0"/>
+          <w:bCs w:val="0"/>
+          <w:kern w:val="20"/>
+          <w:sz w:val="18"/>
+        </w:rPr>
+        <w:t xml:space="preserve"> 7</w:t>
+      </w:r>
+      <w:r>
+        <w:rPr>
+          <w:b w:val="0"/>
+          <w:bCs w:val="0"/>
+          <w:kern w:val="20"/>
+          <w:sz w:val="18"/>
+        </w:rPr>
+        <w:t>. </w:t>
+      </w:r>
+      <w:r>
+        <w:rPr>
+          <w:b w:val="0"/>
+          <w:bCs w:val="0"/>
+          <w:kern w:val="20"/>
+          <w:sz w:val="18"/>
+        </w:rPr>
+        <w:t>Figure S5. Population gradient predictions</w:t>
+      </w:r>
+      <w:r>
+        <w:rPr>
+          <w:b w:val="0"/>
+          <w:bCs w:val="0"/>
+          <w:kern w:val="20"/>
+          <w:sz w:val="18"/>
+        </w:rPr>
+        <w:t>;</w:t>
+      </w:r>
+      <w:r>
+        <w:rPr>
+          <w:b w:val="0"/>
+          <w:bCs w:val="0"/>
+          <w:kern w:val="20"/>
+          <w:sz w:val="18"/>
+        </w:rPr>
+        <w:t>8</w:t>
+      </w:r>
+      <w:r>
+        <w:rPr>
+          <w:b w:val="0"/>
+          <w:bCs w:val="0"/>
+          <w:kern w:val="20"/>
+          <w:sz w:val="18"/>
+        </w:rPr>
+        <w:t>. </w:t>
+      </w:r>
+      <w:r>
+        <w:rPr>
+          <w:b w:val="0"/>
+          <w:bCs w:val="0"/>
+          <w:kern w:val="20"/>
+          <w:sz w:val="18"/>
+        </w:rPr>
+        <w:t>Figure S6. Limited data gradient predictions</w:t>
+      </w:r>
+      <w:r>
+        <w:rPr>
+          <w:b w:val="0"/>
+          <w:bCs w:val="0"/>
+          <w:kern w:val="20"/>
+          <w:sz w:val="18"/>
+        </w:rPr>
+        <w:t>;</w:t>
+      </w:r>
+      <w:r>
+        <w:rPr>
+          <w:b w:val="0"/>
+          <w:bCs w:val="0"/>
+          <w:kern w:val="20"/>
+          <w:sz w:val="18"/>
+        </w:rPr>
+        <w:t xml:space="preserve"> 9</w:t>
+      </w:r>
+      <w:r>
+        <w:rPr>
+          <w:b w:val="0"/>
+          <w:bCs w:val="0"/>
+          <w:kern w:val="20"/>
+          <w:sz w:val="18"/>
+        </w:rPr>
+        <w:t>. </w:t>
+      </w:r>
+      <w:r>
+        <w:rPr>
+          <w:b w:val="0"/>
+          <w:bCs w:val="0"/>
+          <w:kern w:val="20"/>
+          <w:sz w:val="18"/>
+        </w:rPr>
+        <w:t xml:space="preserve">Figure S7. Individual </w:t>
+      </w:r>
+      <w:r>
+        <w:rPr>
+          <w:b w:val="0"/>
+          <w:bCs w:val="0"/>
+          <w:kern w:val="20"/>
+          <w:sz w:val="18"/>
+        </w:rPr>
+        <w:t>isocratic</w:t>
+      </w:r>
+      <w:r>
+        <w:rPr>
+          <w:b w:val="0"/>
+          <w:bCs w:val="0"/>
+          <w:kern w:val="20"/>
+          <w:sz w:val="18"/>
+        </w:rPr>
+        <w:t xml:space="preserve"> predictions</w:t>
+      </w:r>
+      <w:r>
+        <w:rPr>
+          <w:b w:val="0"/>
+          <w:bCs w:val="0"/>
+          <w:kern w:val="20"/>
+          <w:sz w:val="18"/>
+        </w:rPr>
+        <w:t>;</w:t>
+      </w:r>
+      <w:r>
+        <w:rPr>
+          <w:b w:val="0"/>
+          <w:bCs w:val="0"/>
+          <w:kern w:val="20"/>
+          <w:sz w:val="18"/>
+        </w:rPr>
+        <w:t xml:space="preserve"> 10</w:t>
+      </w:r>
+      <w:r>
+        <w:rPr>
+          <w:b w:val="0"/>
+          <w:bCs w:val="0"/>
+          <w:kern w:val="20"/>
+          <w:sz w:val="18"/>
+        </w:rPr>
+        <w:t>. </w:t>
+      </w:r>
+      <w:r>
+        <w:rPr>
+          <w:b w:val="0"/>
+          <w:bCs w:val="0"/>
+          <w:kern w:val="20"/>
+          <w:sz w:val="18"/>
+        </w:rPr>
+        <w:t>Figure S8. Population isocratic predictions</w:t>
+      </w:r>
+      <w:r>
+        <w:rPr>
+          <w:b w:val="0"/>
+          <w:bCs w:val="0"/>
+          <w:kern w:val="20"/>
+          <w:sz w:val="18"/>
+        </w:rPr>
+        <w:t>;</w:t>
+      </w:r>
+      <w:r>
+        <w:rPr>
+          <w:b w:val="0"/>
+          <w:bCs w:val="0"/>
+          <w:kern w:val="20"/>
+          <w:sz w:val="18"/>
+        </w:rPr>
+        <w:t xml:space="preserve"> </w:t>
+      </w:r>
+      <w:r>
+        <w:rPr>
+          <w:b w:val="0"/>
+          <w:bCs w:val="0"/>
+          <w:kern w:val="20"/>
+          <w:sz w:val="18"/>
+        </w:rPr>
+        <w:t xml:space="preserve"> </w:t>
       </w:r>
     </w:p>
     <w:p>
@@ -7116,7 +7612,11 @@
         <w:pStyle w:val="TAMainText"/>
       </w:pPr>
       <w:r>
-        <w:t xml:space="preserve">This project was supported by the National Science Centre, Poland (grant 2015/18/E/ST4/00449). AK was also supported by the project POWR.03.02.00-00-I035/16-00 </w:t>
+        <w:t xml:space="preserve">This project was supported by the National Science Centre, Poland (grant 2015/18/E/ST4/00449). AK was also supported </w:t>
+      </w:r>
+      <w:r>
+        <w:lastRenderedPageBreak/>
+        <w:t xml:space="preserve">by the project POWR.03.02.00-00-I035/16-00 </w:t>
       </w:r>
       <w:proofErr w:type="spellStart"/>
       <w:r>
@@ -7184,11 +7684,7 @@
       </w:r>
       <w:r>
         <w:tab/>
-        <w:t xml:space="preserve">Žuvela, P.; Skoczylas, M.; Jay Liu, J.; Ba̧czek, T.; Kaliszan, R.; Wong, M. W.; Buszewski, B. Column </w:t>
-      </w:r>
-      <w:r>
-        <w:lastRenderedPageBreak/>
-        <w:t xml:space="preserve">Characterization and Selection Systems in Reversed-Phase High-Performance Liquid Chromatography. </w:t>
+        <w:t xml:space="preserve">Žuvela, P.; Skoczylas, M.; Jay Liu, J.; Ba̧czek, T.; Kaliszan, R.; Wong, M. W.; Buszewski, B. Column Characterization and Selection Systems in Reversed-Phase High-Performance Liquid Chromatography. </w:t>
       </w:r>
       <w:r>
         <w:rPr>
@@ -7398,7 +7894,10 @@
       </w:r>
       <w:r>
         <w:tab/>
-        <w:t xml:space="preserve">Wiczling, P.; Kamedulska, A.; Kubik, L. Application of Bayesian Multilevel Modeling in the Quantitative Structure-Retention Relationship Studies of Heterogeneous Compounds. </w:t>
+        <w:t xml:space="preserve">Wiczling, P.; Kamedulska, A.; Kubik, L. Application of Bayesian Multilevel Modeling in the Quantitative Structure-Retention Relationship Studies of </w:t>
+      </w:r>
+      <w:r>
+        <w:t xml:space="preserve">Heterogeneous Compounds. </w:t>
       </w:r>
       <w:r>
         <w:rPr>
@@ -7437,14 +7936,7 @@
           <w:i/>
           <w:iCs/>
         </w:rPr>
-        <w:t xml:space="preserve">ANALYTICAL AND </w:t>
-      </w:r>
-      <w:r>
-        <w:rPr>
-          <w:i/>
-          <w:iCs/>
-        </w:rPr>
-        <w:t>BIOANALYTICAL CHEMISTRY</w:t>
+        <w:t>ANALYTICAL AND BIOANALYTICAL CHEMISTRY</w:t>
       </w:r>
       <w:r>
         <w:t xml:space="preserve">, 2018, </w:t>
@@ -8021,6 +8513,95 @@
     </w:lvl>
   </w:abstractNum>
   <w:abstractNum w:abstractNumId="4" w15:restartNumberingAfterBreak="0">
+    <w:nsid w:val="38AE330B"/>
+    <w:multiLevelType w:val="hybridMultilevel"/>
+    <w:tmpl w:val="171A9F82"/>
+    <w:lvl w:ilvl="0" w:tplc="0409000F">
+      <w:start w:val="1"/>
+      <w:numFmt w:val="decimal"/>
+      <w:lvlText w:val="%1."/>
+      <w:lvlJc w:val="left"/>
+      <w:pPr>
+        <w:ind w:left="720" w:hanging="360"/>
+      </w:pPr>
+      <w:rPr>
+        <w:rFonts w:hint="default"/>
+      </w:rPr>
+    </w:lvl>
+    <w:lvl w:ilvl="1" w:tplc="04090019" w:tentative="1">
+      <w:start w:val="1"/>
+      <w:numFmt w:val="lowerLetter"/>
+      <w:lvlText w:val="%2."/>
+      <w:lvlJc w:val="left"/>
+      <w:pPr>
+        <w:ind w:left="1440" w:hanging="360"/>
+      </w:pPr>
+    </w:lvl>
+    <w:lvl w:ilvl="2" w:tplc="0409001B" w:tentative="1">
+      <w:start w:val="1"/>
+      <w:numFmt w:val="lowerRoman"/>
+      <w:lvlText w:val="%3."/>
+      <w:lvlJc w:val="right"/>
+      <w:pPr>
+        <w:ind w:left="2160" w:hanging="180"/>
+      </w:pPr>
+    </w:lvl>
+    <w:lvl w:ilvl="3" w:tplc="0409000F" w:tentative="1">
+      <w:start w:val="1"/>
+      <w:numFmt w:val="decimal"/>
+      <w:lvlText w:val="%4."/>
+      <w:lvlJc w:val="left"/>
+      <w:pPr>
+        <w:ind w:left="2880" w:hanging="360"/>
+      </w:pPr>
+    </w:lvl>
+    <w:lvl w:ilvl="4" w:tplc="04090019" w:tentative="1">
+      <w:start w:val="1"/>
+      <w:numFmt w:val="lowerLetter"/>
+      <w:lvlText w:val="%5."/>
+      <w:lvlJc w:val="left"/>
+      <w:pPr>
+        <w:ind w:left="3600" w:hanging="360"/>
+      </w:pPr>
+    </w:lvl>
+    <w:lvl w:ilvl="5" w:tplc="0409001B" w:tentative="1">
+      <w:start w:val="1"/>
+      <w:numFmt w:val="lowerRoman"/>
+      <w:lvlText w:val="%6."/>
+      <w:lvlJc w:val="right"/>
+      <w:pPr>
+        <w:ind w:left="4320" w:hanging="180"/>
+      </w:pPr>
+    </w:lvl>
+    <w:lvl w:ilvl="6" w:tplc="0409000F" w:tentative="1">
+      <w:start w:val="1"/>
+      <w:numFmt w:val="decimal"/>
+      <w:lvlText w:val="%7."/>
+      <w:lvlJc w:val="left"/>
+      <w:pPr>
+        <w:ind w:left="5040" w:hanging="360"/>
+      </w:pPr>
+    </w:lvl>
+    <w:lvl w:ilvl="7" w:tplc="04090019" w:tentative="1">
+      <w:start w:val="1"/>
+      <w:numFmt w:val="lowerLetter"/>
+      <w:lvlText w:val="%8."/>
+      <w:lvlJc w:val="left"/>
+      <w:pPr>
+        <w:ind w:left="5760" w:hanging="360"/>
+      </w:pPr>
+    </w:lvl>
+    <w:lvl w:ilvl="8" w:tplc="0409001B" w:tentative="1">
+      <w:start w:val="1"/>
+      <w:numFmt w:val="lowerRoman"/>
+      <w:lvlText w:val="%9."/>
+      <w:lvlJc w:val="right"/>
+      <w:pPr>
+        <w:ind w:left="6480" w:hanging="180"/>
+      </w:pPr>
+    </w:lvl>
+  </w:abstractNum>
+  <w:abstractNum w:abstractNumId="5" w15:restartNumberingAfterBreak="0">
     <w:nsid w:val="3E7A7E0C"/>
     <w:multiLevelType w:val="singleLevel"/>
     <w:tmpl w:val="E32C900E"/>
@@ -8040,7 +8621,7 @@
       </w:rPr>
     </w:lvl>
   </w:abstractNum>
-  <w:abstractNum w:abstractNumId="5" w15:restartNumberingAfterBreak="0">
+  <w:abstractNum w:abstractNumId="6" w15:restartNumberingAfterBreak="0">
     <w:nsid w:val="41DB2E3C"/>
     <w:multiLevelType w:val="singleLevel"/>
     <w:tmpl w:val="E5E28CB0"/>
@@ -8060,7 +8641,7 @@
       </w:rPr>
     </w:lvl>
   </w:abstractNum>
-  <w:abstractNum w:abstractNumId="6" w15:restartNumberingAfterBreak="0">
+  <w:abstractNum w:abstractNumId="7" w15:restartNumberingAfterBreak="0">
     <w:nsid w:val="449B3CD3"/>
     <w:multiLevelType w:val="hybridMultilevel"/>
     <w:tmpl w:val="4F0CD562"/>
@@ -8146,7 +8727,7 @@
       </w:pPr>
     </w:lvl>
   </w:abstractNum>
-  <w:abstractNum w:abstractNumId="7" w15:restartNumberingAfterBreak="0">
+  <w:abstractNum w:abstractNumId="8" w15:restartNumberingAfterBreak="0">
     <w:nsid w:val="4BB17FAA"/>
     <w:multiLevelType w:val="hybridMultilevel"/>
     <w:tmpl w:val="4F0CD562"/>
@@ -8232,7 +8813,7 @@
       </w:pPr>
     </w:lvl>
   </w:abstractNum>
-  <w:abstractNum w:abstractNumId="8" w15:restartNumberingAfterBreak="0">
+  <w:abstractNum w:abstractNumId="9" w15:restartNumberingAfterBreak="0">
     <w:nsid w:val="71300AB4"/>
     <w:multiLevelType w:val="multilevel"/>
     <w:tmpl w:val="8C90D352"/>
@@ -8346,13 +8927,13 @@
     </w:lvl>
   </w:abstractNum>
   <w:num w:numId="1">
-    <w:abstractNumId w:val="4"/>
+    <w:abstractNumId w:val="5"/>
   </w:num>
   <w:num w:numId="2">
     <w:abstractNumId w:val="2"/>
   </w:num>
   <w:num w:numId="3">
-    <w:abstractNumId w:val="5"/>
+    <w:abstractNumId w:val="6"/>
   </w:num>
   <w:num w:numId="4">
     <w:abstractNumId w:val="3"/>
@@ -8364,13 +8945,16 @@
     <w:abstractNumId w:val="0"/>
   </w:num>
   <w:num w:numId="7">
+    <w:abstractNumId w:val="8"/>
+  </w:num>
+  <w:num w:numId="8">
     <w:abstractNumId w:val="7"/>
   </w:num>
-  <w:num w:numId="8">
-    <w:abstractNumId w:val="6"/>
+  <w:num w:numId="9">
+    <w:abstractNumId w:val="9"/>
   </w:num>
-  <w:num w:numId="9">
-    <w:abstractNumId w:val="8"/>
+  <w:num w:numId="10">
+    <w:abstractNumId w:val="4"/>
   </w:num>
 </w:numbering>
 </file>
@@ -8839,6 +9423,7 @@
   <w:style w:type="character" w:default="1" w:styleId="Domylnaczcionkaakapitu">
     <w:name w:val="Default Paragraph Font"/>
     <w:uiPriority w:val="1"/>
+    <w:semiHidden/>
     <w:unhideWhenUsed/>
   </w:style>
   <w:style w:type="table" w:default="1" w:styleId="Standardowy">

</xml_diff>

<commit_message>
add utility maps to supplement
</commit_message>
<xml_diff>
--- a/manuscript/manuscriptR0.docx
+++ b/manuscript/manuscriptR0.docx
@@ -7322,10 +7322,10 @@
           <w:noProof/>
         </w:rPr>
         <w:drawing>
-          <wp:inline distT="0" distB="0" distL="0" distR="0" wp14:anchorId="7B6BEF54" wp14:editId="5B2CE605">
+          <wp:inline distT="0" distB="0" distL="0" distR="0" wp14:anchorId="4AACC5BF" wp14:editId="1205B97F">
             <wp:extent cx="3044825" cy="3044825"/>
             <wp:effectExtent l="0" t="0" r="3175" b="3175"/>
-            <wp:docPr id="1" name="Obraz 1"/>
+            <wp:docPr id="7" name="Obraz 7"/>
             <wp:cNvGraphicFramePr>
               <a:graphicFrameLocks xmlns:a="http://schemas.openxmlformats.org/drawingml/2006/main" noChangeAspect="1"/>
             </wp:cNvGraphicFramePr>
@@ -7333,7 +7333,7 @@
               <a:graphicData uri="http://schemas.openxmlformats.org/drawingml/2006/picture">
                 <pic:pic xmlns:pic="http://schemas.openxmlformats.org/drawingml/2006/picture">
                   <pic:nvPicPr>
-                    <pic:cNvPr id="1" name="Obraz 1"/>
+                    <pic:cNvPr id="7" name="Obraz 7"/>
                     <pic:cNvPicPr/>
                   </pic:nvPicPr>
                   <pic:blipFill>
@@ -7457,10 +7457,10 @@
           <w:noProof/>
         </w:rPr>
         <w:drawing>
-          <wp:inline distT="0" distB="0" distL="0" distR="0" wp14:anchorId="3DCE114B" wp14:editId="79B6ADB6">
+          <wp:inline distT="0" distB="0" distL="0" distR="0" wp14:anchorId="3FFA8F1A" wp14:editId="537083D7">
             <wp:extent cx="3044825" cy="3044825"/>
             <wp:effectExtent l="0" t="0" r="3175" b="3175"/>
-            <wp:docPr id="9" name="Obraz 9"/>
+            <wp:docPr id="6" name="Obraz 6"/>
             <wp:cNvGraphicFramePr>
               <a:graphicFrameLocks xmlns:a="http://schemas.openxmlformats.org/drawingml/2006/main" noChangeAspect="1"/>
             </wp:cNvGraphicFramePr>
@@ -7468,7 +7468,7 @@
               <a:graphicData uri="http://schemas.openxmlformats.org/drawingml/2006/picture">
                 <pic:pic xmlns:pic="http://schemas.openxmlformats.org/drawingml/2006/picture">
                   <pic:nvPicPr>
-                    <pic:cNvPr id="9" name="Obraz 9"/>
+                    <pic:cNvPr id="6" name="Obraz 6"/>
                     <pic:cNvPicPr/>
                   </pic:nvPicPr>
                   <pic:blipFill>

</xml_diff>

<commit_message>
correcting manuscript and supplement.
</commit_message>
<xml_diff>
--- a/manuscript/manuscriptR0.docx
+++ b/manuscript/manuscriptR0.docx
@@ -81,6 +81,202 @@
     <w:p>
       <w:pPr>
         <w:pStyle w:val="BDAbstract"/>
+      </w:pPr>
+      <w:r>
+        <w:rPr>
+          <w:rStyle w:val="BDAbstractTitleChar"/>
+        </w:rPr>
+        <w:t>ABSTRACT:</w:t>
+      </w:r>
+      <w:r>
+        <w:t xml:space="preserve"> We used a Bayesian multilevel model of chromatographic retention to compare </w:t>
+      </w:r>
+      <w:r>
+        <w:t>five</w:t>
+      </w:r>
+      <w:r>
+        <w:t xml:space="preserve"> </w:t>
+      </w:r>
+      <w:r>
+        <w:t xml:space="preserve">RP-HPLC </w:t>
+      </w:r>
+      <w:r>
+        <w:t>stationary phases</w:t>
+      </w:r>
+      <w:r>
+        <w:t>:</w:t>
+      </w:r>
+      <w:r>
+        <w:t xml:space="preserve"> </w:t>
+      </w:r>
+      <w:proofErr w:type="spellStart"/>
+      <w:r>
+        <w:t>XBridge</w:t>
+      </w:r>
+      <w:proofErr w:type="spellEnd"/>
+      <w:r>
+        <w:t xml:space="preserve"> Shield </w:t>
+      </w:r>
+      <w:r>
+        <w:t>RP</w:t>
+      </w:r>
+      <w:r>
+        <w:t>18,</w:t>
+      </w:r>
+      <w:r>
+        <w:t xml:space="preserve"> </w:t>
+      </w:r>
+      <w:proofErr w:type="spellStart"/>
+      <w:r>
+        <w:t>XTerra</w:t>
+      </w:r>
+      <w:proofErr w:type="spellEnd"/>
+      <w:r>
+        <w:t xml:space="preserve"> MS C18</w:t>
+      </w:r>
+      <w:r>
+        <w:t xml:space="preserve">, </w:t>
+      </w:r>
+      <w:proofErr w:type="spellStart"/>
+      <w:r>
+        <w:t>XBridge</w:t>
+      </w:r>
+      <w:proofErr w:type="spellEnd"/>
+      <w:r>
+        <w:t xml:space="preserve"> Phenyl</w:t>
+      </w:r>
+      <w:r>
+        <w:t xml:space="preserve">, </w:t>
+      </w:r>
+      <w:proofErr w:type="spellStart"/>
+      <w:r>
+        <w:t>XBridge</w:t>
+      </w:r>
+      <w:proofErr w:type="spellEnd"/>
+      <w:r>
+        <w:t xml:space="preserve"> C8</w:t>
+      </w:r>
+      <w:r>
+        <w:t xml:space="preserve"> and </w:t>
+      </w:r>
+      <w:r>
+        <w:t>Xterra MS C8</w:t>
+      </w:r>
+      <w:r>
+        <w:t xml:space="preserve">. For that purpose we used a </w:t>
+      </w:r>
+      <w:r>
+        <w:t xml:space="preserve">large </w:t>
+      </w:r>
+      <w:r>
+        <w:t xml:space="preserve">dataset </w:t>
+      </w:r>
+      <w:r>
+        <w:t xml:space="preserve">of retention times </w:t>
+      </w:r>
+      <w:r>
+        <w:t>collected using chromatographic techniques coupled with mass spectrometry detection</w:t>
+      </w:r>
+      <w:r>
+        <w:t xml:space="preserve">. The experiments were conducted in a gradient mode for a mixture of 300 small analytes for </w:t>
+      </w:r>
+      <w:r>
+        <w:t xml:space="preserve">a wide range of pH values, </w:t>
+      </w:r>
+      <w:r>
+        <w:t>in MeOH and ACN</w:t>
+      </w:r>
+      <w:r>
+        <w:t xml:space="preserve">, </w:t>
+      </w:r>
+      <w:r>
+        <w:t xml:space="preserve">at </w:t>
+      </w:r>
+      <w:r>
+        <w:t xml:space="preserve">two temperatures, </w:t>
+      </w:r>
+      <w:r>
+        <w:t xml:space="preserve">and for </w:t>
+      </w:r>
+      <w:r>
+        <w:t xml:space="preserve">three gradient durations. </w:t>
+      </w:r>
+      <w:r>
+        <w:t xml:space="preserve">Our analysis </w:t>
+      </w:r>
+      <w:r>
+        <w:t xml:space="preserve">is </w:t>
+      </w:r>
+      <w:r>
+        <w:t xml:space="preserve">based on a </w:t>
+      </w:r>
+      <w:r>
+        <w:t xml:space="preserve">mechanistic </w:t>
+      </w:r>
+      <w:r>
+        <w:t>model</w:t>
+      </w:r>
+      <w:r>
+        <w:t xml:space="preserve"> derived from principles and fundamentals of liquid chromatography and utilizes the literature prior knowledge about model parameters.</w:t>
+      </w:r>
+      <w:r>
+        <w:t xml:space="preserve"> The data and model allowed us</w:t>
+      </w:r>
+      <w:r>
+        <w:t xml:space="preserve"> </w:t>
+      </w:r>
+      <w:r>
+        <w:t>to</w:t>
+      </w:r>
+      <w:r>
+        <w:t xml:space="preserve"> characterizes the </w:t>
+      </w:r>
+      <w:r>
+        <w:t xml:space="preserve">between column </w:t>
+      </w:r>
+      <w:r>
+        <w:t>differences in retention of neutral, acid</w:t>
+      </w:r>
+      <w:r>
+        <w:t xml:space="preserve">ic, </w:t>
+      </w:r>
+      <w:r>
+        <w:t xml:space="preserve">and </w:t>
+      </w:r>
+      <w:r>
+        <w:t>basic</w:t>
+      </w:r>
+      <w:r>
+        <w:t xml:space="preserve"> analytes.</w:t>
+      </w:r>
+      <w:r>
+        <w:t xml:space="preserve"> The proposed </w:t>
+      </w:r>
+      <w:r>
+        <w:t>approach</w:t>
+      </w:r>
+      <w:r>
+        <w:t xml:space="preserve"> provides interpretable summar</w:t>
+      </w:r>
+      <w:r>
+        <w:t>y</w:t>
+      </w:r>
+      <w:r>
+        <w:t xml:space="preserve"> of </w:t>
+      </w:r>
+      <w:r>
+        <w:t xml:space="preserve">stationary </w:t>
+      </w:r>
+      <w:r>
+        <w:t>phase properties that can be used in decision-making</w:t>
+      </w:r>
+      <w:r>
+        <w:t xml:space="preserve">, i.e. finding the best chromatographic conditions given limited experimental data. </w:t>
+      </w:r>
+    </w:p>
+    <w:p>
+      <w:pPr>
+        <w:pStyle w:val="TAMainText"/>
         <w:sectPr>
           <w:footerReference w:type="even" r:id="rId8"/>
           <w:footerReference w:type="default" r:id="rId9"/>
@@ -89,200 +285,6 @@
           <w:cols w:space="461"/>
         </w:sectPr>
       </w:pPr>
-      <w:r>
-        <w:rPr>
-          <w:rStyle w:val="BDAbstractTitleChar"/>
-        </w:rPr>
-        <w:t>ABSTRACT:</w:t>
-      </w:r>
-      <w:r>
-        <w:t xml:space="preserve"> We used a Bayesian multilevel model of chromatographic retention to compare </w:t>
-      </w:r>
-      <w:r>
-        <w:t>five</w:t>
-      </w:r>
-      <w:r>
-        <w:t xml:space="preserve"> </w:t>
-      </w:r>
-      <w:r>
-        <w:t xml:space="preserve">RP-HPLC </w:t>
-      </w:r>
-      <w:r>
-        <w:t>stationary phases</w:t>
-      </w:r>
-      <w:r>
-        <w:t>:</w:t>
-      </w:r>
-      <w:r>
-        <w:t xml:space="preserve"> </w:t>
-      </w:r>
-      <w:proofErr w:type="spellStart"/>
-      <w:r>
-        <w:t>XBridge</w:t>
-      </w:r>
-      <w:proofErr w:type="spellEnd"/>
-      <w:r>
-        <w:t xml:space="preserve"> Shield </w:t>
-      </w:r>
-      <w:r>
-        <w:t>RP</w:t>
-      </w:r>
-      <w:r>
-        <w:t>18,</w:t>
-      </w:r>
-      <w:r>
-        <w:t xml:space="preserve"> </w:t>
-      </w:r>
-      <w:proofErr w:type="spellStart"/>
-      <w:r>
-        <w:t>XTerra</w:t>
-      </w:r>
-      <w:proofErr w:type="spellEnd"/>
-      <w:r>
-        <w:t xml:space="preserve"> MS C18</w:t>
-      </w:r>
-      <w:r>
-        <w:t xml:space="preserve">, </w:t>
-      </w:r>
-      <w:proofErr w:type="spellStart"/>
-      <w:r>
-        <w:t>XBridge</w:t>
-      </w:r>
-      <w:proofErr w:type="spellEnd"/>
-      <w:r>
-        <w:t xml:space="preserve"> Phenyl</w:t>
-      </w:r>
-      <w:r>
-        <w:t xml:space="preserve">, </w:t>
-      </w:r>
-      <w:proofErr w:type="spellStart"/>
-      <w:r>
-        <w:t>XBridge</w:t>
-      </w:r>
-      <w:proofErr w:type="spellEnd"/>
-      <w:r>
-        <w:t xml:space="preserve"> C8</w:t>
-      </w:r>
-      <w:r>
-        <w:t xml:space="preserve"> and </w:t>
-      </w:r>
-      <w:r>
-        <w:t>Xterra MS C8</w:t>
-      </w:r>
-      <w:r>
-        <w:t xml:space="preserve">. For that purpose we used a </w:t>
-      </w:r>
-      <w:r>
-        <w:t xml:space="preserve">large </w:t>
-      </w:r>
-      <w:r>
-        <w:t xml:space="preserve">dataset </w:t>
-      </w:r>
-      <w:r>
-        <w:t xml:space="preserve">of retention times </w:t>
-      </w:r>
-      <w:r>
-        <w:t>collected using chromatographic techniques coupled with mass spectrometry detection</w:t>
-      </w:r>
-      <w:r>
-        <w:t xml:space="preserve">. The experiments were conducted in a gradient mode for a mixture of 300 small analytes for </w:t>
-      </w:r>
-      <w:r>
-        <w:t xml:space="preserve">a wide range of pH values, </w:t>
-      </w:r>
-      <w:r>
-        <w:t>in MeOH and ACN</w:t>
-      </w:r>
-      <w:r>
-        <w:t xml:space="preserve">, </w:t>
-      </w:r>
-      <w:r>
-        <w:t xml:space="preserve">at </w:t>
-      </w:r>
-      <w:r>
-        <w:t xml:space="preserve">two temperatures, </w:t>
-      </w:r>
-      <w:r>
-        <w:t xml:space="preserve">and for </w:t>
-      </w:r>
-      <w:r>
-        <w:t xml:space="preserve">three gradient durations. </w:t>
-      </w:r>
-      <w:r>
-        <w:t xml:space="preserve">Our analysis </w:t>
-      </w:r>
-      <w:r>
-        <w:t xml:space="preserve">is </w:t>
-      </w:r>
-      <w:r>
-        <w:t xml:space="preserve">based on a </w:t>
-      </w:r>
-      <w:r>
-        <w:t xml:space="preserve">mechanistic </w:t>
-      </w:r>
-      <w:r>
-        <w:t>model</w:t>
-      </w:r>
-      <w:r>
-        <w:t xml:space="preserve"> derived from principles and fundamentals of liquid chromatography and utilizes the literature prior knowledge about model parameters.</w:t>
-      </w:r>
-      <w:r>
-        <w:t xml:space="preserve"> The data and model allowed us</w:t>
-      </w:r>
-      <w:r>
-        <w:t xml:space="preserve"> </w:t>
-      </w:r>
-      <w:r>
-        <w:t>to</w:t>
-      </w:r>
-      <w:r>
-        <w:t xml:space="preserve"> characterizes the </w:t>
-      </w:r>
-      <w:r>
-        <w:t xml:space="preserve">between column </w:t>
-      </w:r>
-      <w:r>
-        <w:t>differences in retention of neutral, acid</w:t>
-      </w:r>
-      <w:r>
-        <w:t xml:space="preserve">ic, </w:t>
-      </w:r>
-      <w:r>
-        <w:t xml:space="preserve">and </w:t>
-      </w:r>
-      <w:r>
-        <w:t>basic</w:t>
-      </w:r>
-      <w:r>
-        <w:t xml:space="preserve"> analytes.</w:t>
-      </w:r>
-      <w:r>
-        <w:t xml:space="preserve"> The proposed </w:t>
-      </w:r>
-      <w:r>
-        <w:t>approach</w:t>
-      </w:r>
-      <w:r>
-        <w:t xml:space="preserve"> provides interpretable summar</w:t>
-      </w:r>
-      <w:r>
-        <w:t>y</w:t>
-      </w:r>
-      <w:r>
-        <w:t xml:space="preserve"> of </w:t>
-      </w:r>
-      <w:r>
-        <w:t xml:space="preserve">stationary </w:t>
-      </w:r>
-      <w:r>
-        <w:t>phase properties that can be used in decision-making</w:t>
-      </w:r>
-      <w:r>
-        <w:t>.</w:t>
-      </w:r>
-      <w:r>
-        <w:t xml:space="preserve"> </w:t>
-      </w:r>
     </w:p>
     <w:p>
       <w:pPr>
@@ -353,10 +355,22 @@
         <w:t xml:space="preserve">usually </w:t>
       </w:r>
       <w:r>
-        <w:t xml:space="preserve">characterized by a small set of experiments using few probe analytes. </w:t>
-      </w:r>
-      <w:r>
-        <w:t xml:space="preserve">This method provide a rough estimates of “bulkiness”, “acidity”, “polarity” on retention. Also a very </w:t>
+        <w:t>characterized using few probe analytes</w:t>
+      </w:r>
+      <w:r>
+        <w:t xml:space="preserve"> at limited set of chromatographic conditions</w:t>
+      </w:r>
+      <w:r>
+        <w:t xml:space="preserve">. </w:t>
+      </w:r>
+      <w:r>
+        <w:t xml:space="preserve">This method provide a rough estimates of </w:t>
+      </w:r>
+      <w:r>
+        <w:t>analyte characteristics</w:t>
+      </w:r>
+      <w:r>
+        <w:t xml:space="preserve"> on retention. Also a very </w:t>
       </w:r>
       <w:r>
         <w:t xml:space="preserve">detailed physical </w:t>
@@ -870,6 +884,7 @@
         <w:pStyle w:val="TAMainText"/>
       </w:pPr>
       <w:r>
+        <w:lastRenderedPageBreak/>
         <w:t xml:space="preserve">The </w:t>
       </w:r>
       <w:proofErr w:type="spellStart"/>
@@ -894,11 +909,7 @@
       </w:r>
       <w:proofErr w:type="spellEnd"/>
       <w:r>
-        <w:t xml:space="preserve">, Germany) was selected to find all the matches per formula using “Batch Targeted Feature Extraction” (containing </w:t>
-      </w:r>
-      <w:r>
-        <w:lastRenderedPageBreak/>
-        <w:t>300 predefined mases for each analyte included in the mixture).</w:t>
+        <w:t>, Germany) was selected to find all the matches per formula using “Batch Targeted Feature Extraction” (containing 300 predefined mases for each analyte included in the mixture).</w:t>
       </w:r>
       <w:r>
         <w:t xml:space="preserve"> </w:t>
@@ -2189,7 +2200,15 @@
         </m:r>
       </m:oMath>
       <w:r>
-        <w:t xml:space="preserve"> denotes the change in </w:t>
+        <w:t xml:space="preserve"> denotes the cha</w:t>
+      </w:r>
+      <w:proofErr w:type="spellStart"/>
+      <w:r>
+        <w:t>nge</w:t>
+      </w:r>
+      <w:proofErr w:type="spellEnd"/>
+      <w:r>
+        <w:t xml:space="preserve"> in </w:t>
       </w:r>
       <m:oMath>
         <m:r>
@@ -3189,7 +3208,15 @@
         </m:d>
       </m:oMath>
       <w:r>
-        <w:t xml:space="preserve"> denotes the instantaneous isocratic retention factor corresponding to the mobile phase composition at time </w:t>
+        <w:t xml:space="preserve"> deno</w:t>
+      </w:r>
+      <w:proofErr w:type="spellStart"/>
+      <w:r>
+        <w:t>tes</w:t>
+      </w:r>
+      <w:proofErr w:type="spellEnd"/>
+      <w:r>
+        <w:t xml:space="preserve"> the instantaneous isocratic retention factor corresponding to the mobile phase composition at time </w:t>
       </w:r>
       <w:r>
         <w:rPr>
@@ -4758,7 +4785,11 @@
         <w:t xml:space="preserve"> </w:t>
       </w:r>
       <w:r>
-        <w:t>by parallelizing the execution of a single Stan chain across multiple cores. Convergence diagnostics were checked using Gelman-Rubin statistics and trace plots. No divergence was reported in the model. The R code, data and Stan code used to analyze the data are publicly available from GitHub (</w:t>
+        <w:t xml:space="preserve">by parallelizing the execution of a single Stan chain across multiple cores. Convergence diagnostics were checked using Gelman-Rubin statistics and trace plots. No divergence was reported in the model. The R code, data and Stan code used to analyze the data are publicly </w:t>
+      </w:r>
+      <w:r>
+        <w:lastRenderedPageBreak/>
+        <w:t>available from GitHub (</w:t>
       </w:r>
       <w:r>
         <w:t>https://github.com/</w:t>
@@ -4770,68 +4801,246 @@
         <w:t>iczling/columncomparison</w:t>
       </w:r>
       <w:r>
-        <w:t xml:space="preserve">). The raw data </w:t>
-      </w:r>
-      <w:r>
-        <w:lastRenderedPageBreak/>
-        <w:t>are also available through a repository.</w:t>
+        <w:t>). The raw data are also available through a repository</w:t>
+      </w:r>
+      <w:r>
+        <w:t xml:space="preserve">. </w:t>
+      </w:r>
+      <w:r>
+        <w:t>T</w:t>
+      </w:r>
+      <w:r>
+        <w:t>he</w:t>
+      </w:r>
+      <w:r>
+        <w:t xml:space="preserve"> calculations were run on the</w:t>
+      </w:r>
+      <w:r>
+        <w:t xml:space="preserve"> </w:t>
+      </w:r>
+      <w:proofErr w:type="spellStart"/>
+      <w:r>
+        <w:t>Tryton</w:t>
+      </w:r>
+      <w:proofErr w:type="spellEnd"/>
+      <w:r>
+        <w:t xml:space="preserve"> computing cluster</w:t>
+      </w:r>
+      <w:r>
+        <w:t xml:space="preserve"> </w:t>
+      </w:r>
+      <w:r>
+        <w:t>in</w:t>
+      </w:r>
+      <w:r>
+        <w:t xml:space="preserve"> </w:t>
+      </w:r>
+      <w:r>
+        <w:t xml:space="preserve">Centre of Informatics </w:t>
+      </w:r>
+      <w:proofErr w:type="spellStart"/>
+      <w:r>
+        <w:t>Tricity</w:t>
+      </w:r>
+      <w:proofErr w:type="spellEnd"/>
+      <w:r>
+        <w:t xml:space="preserve"> Academic Supercomputer</w:t>
+      </w:r>
+      <w:r>
+        <w:t>.</w:t>
+      </w:r>
+    </w:p>
+    <w:p>
+      <w:pPr>
+        <w:pStyle w:val="TAMainText"/>
+      </w:pPr>
+      <w:r>
+        <w:rPr>
+          <w:b/>
+        </w:rPr>
+        <w:t>Predictions Using a Limited Set of Experiments.</w:t>
+      </w:r>
+      <w:r>
+        <w:rPr>
+          <w:b/>
+        </w:rPr>
+        <w:t xml:space="preserve"> </w:t>
+      </w:r>
+      <w:r>
+        <w:t>The</w:t>
+      </w:r>
+      <w:r>
+        <w:t xml:space="preserve"> </w:t>
+      </w:r>
+      <w:r>
+        <w:t xml:space="preserve">model applicability </w:t>
+      </w:r>
+      <w:r>
+        <w:t>w</w:t>
+      </w:r>
+      <w:r>
+        <w:t>as illustrated using</w:t>
+      </w:r>
+      <w:r>
+        <w:t xml:space="preserve"> selected 6 analytes with different acidic/basic properties: acridine (monoprotic acid), baclofen (zwitterion: acidic and basic group), hydrocortisone (neutral), pioglitazone (zwitterion: basic and acidic group), quinine (diprotic: 2 basic groups), and tolbutamide (monoprotic base).</w:t>
+      </w:r>
+      <w:r>
+        <w:rPr>
+          <w:color w:val="FF0000"/>
+        </w:rPr>
+        <w:t xml:space="preserve"> </w:t>
+      </w:r>
+      <w:r>
+        <w:t xml:space="preserve">In this </w:t>
+      </w:r>
+      <w:r>
+        <w:t>work we present t</w:t>
+      </w:r>
+      <w:r>
+        <w:t xml:space="preserve">he </w:t>
+      </w:r>
+      <w:r>
+        <w:t xml:space="preserve">limited data predictions </w:t>
+      </w:r>
+      <w:r>
+        <w:t xml:space="preserve">that </w:t>
+      </w:r>
+      <w:r>
+        <w:t xml:space="preserve">correspond to </w:t>
+      </w:r>
+      <w:r>
+        <w:t xml:space="preserve">a </w:t>
+      </w:r>
+      <w:r>
+        <w:t xml:space="preserve">future predictions given </w:t>
+      </w:r>
+      <w:r>
+        <w:t xml:space="preserve">all </w:t>
+      </w:r>
+      <w:r>
+        <w:t xml:space="preserve">the experimental data collected </w:t>
+      </w:r>
+      <w:r>
+        <w:t xml:space="preserve">for </w:t>
+      </w:r>
+      <w:proofErr w:type="spellStart"/>
+      <w:r>
+        <w:t>X</w:t>
+      </w:r>
+      <w:r>
+        <w:t>B</w:t>
+      </w:r>
+      <w:r>
+        <w:t>ridge</w:t>
+      </w:r>
+      <w:proofErr w:type="spellEnd"/>
+      <w:r>
+        <w:t xml:space="preserve"> Shield</w:t>
+      </w:r>
+      <w:r>
+        <w:t xml:space="preserve"> RP18 column</w:t>
+      </w:r>
+      <w:r>
+        <w:t>.</w:t>
+      </w:r>
+      <w:r>
+        <w:t xml:space="preserve"> </w:t>
+      </w:r>
+      <w:r>
+        <w:t xml:space="preserve">For this problem all the population parameters were fixed </w:t>
+      </w:r>
+      <w:r>
+        <w:t>to the final model estimates. T</w:t>
+      </w:r>
+      <w:r>
+        <w:t xml:space="preserve">he </w:t>
+      </w:r>
+      <w:r>
+        <w:t>individual parameters for our six analytes</w:t>
+      </w:r>
+      <w:r>
+        <w:t xml:space="preserve"> were re-estimated using </w:t>
+      </w:r>
+      <w:r>
+        <w:t>limited</w:t>
+      </w:r>
+      <w:r>
+        <w:t xml:space="preserve"> data. </w:t>
+      </w:r>
+      <w:r>
+        <w:t>It</w:t>
+      </w:r>
+      <w:r>
+        <w:t xml:space="preserve"> allowed to</w:t>
+      </w:r>
+      <w:r>
+        <w:t xml:space="preserve"> </w:t>
+      </w:r>
+      <w:r>
+        <w:t>assess the accuracy of prediction</w:t>
+      </w:r>
+      <w:r>
+        <w:t xml:space="preserve"> on other columns in a situation of having a very good understating of retention in </w:t>
+      </w:r>
+      <w:r>
+        <w:t xml:space="preserve">one reference column (specifically </w:t>
+      </w:r>
+      <w:proofErr w:type="spellStart"/>
+      <w:r>
+        <w:t>X</w:t>
+      </w:r>
+      <w:r>
+        <w:t>B</w:t>
+      </w:r>
+      <w:r>
+        <w:t>ridge</w:t>
+      </w:r>
+      <w:proofErr w:type="spellEnd"/>
+      <w:r>
+        <w:t xml:space="preserve"> Shield</w:t>
+      </w:r>
+      <w:r>
+        <w:t xml:space="preserve"> RP18 column)</w:t>
+      </w:r>
+      <w:r>
+        <w:t xml:space="preserve">. </w:t>
+      </w:r>
+    </w:p>
+    <w:p>
+      <w:pPr>
+        <w:pStyle w:val="TAMainText"/>
+      </w:pPr>
+      <w:r>
+        <w:rPr>
+          <w:b/>
+          <w:bCs/>
+        </w:rPr>
+        <w:t>Uncertainty chromatogram</w:t>
+      </w:r>
+      <w:r>
+        <w:t xml:space="preserve">. </w:t>
+      </w:r>
+      <w:r>
+        <w:t xml:space="preserve">The predictions </w:t>
+      </w:r>
+      <w:r>
+        <w:t>were</w:t>
+      </w:r>
+      <w:r>
+        <w:t xml:space="preserve"> summarized as uncertainty chromatograms (posterior distribution of retention times expected for a given set of chromatographed analytes under given conditions).</w:t>
       </w:r>
       <w:r>
         <w:rPr>
           <w:noProof/>
           <w:vertAlign w:val="superscript"/>
         </w:rPr>
-        <w:t>36</w:t>
-      </w:r>
-      <w:r>
-        <w:rPr>
-          <w:noProof/>
-          <w:vertAlign w:val="superscript"/>
-        </w:rPr>
-        <w:t xml:space="preserve"> </w:t>
-      </w:r>
-      <w:r>
-        <w:t>T</w:t>
-      </w:r>
-      <w:r>
-        <w:t>he</w:t>
-      </w:r>
-      <w:r>
-        <w:t xml:space="preserve"> calculations were run on the</w:t>
-      </w:r>
-      <w:r>
-        <w:t xml:space="preserve"> </w:t>
-      </w:r>
-      <w:proofErr w:type="spellStart"/>
-      <w:r>
-        <w:t>Tryton</w:t>
-      </w:r>
-      <w:proofErr w:type="spellEnd"/>
-      <w:r>
-        <w:t xml:space="preserve"> computing cluster</w:t>
-      </w:r>
-      <w:r>
-        <w:t xml:space="preserve"> </w:t>
-      </w:r>
-      <w:r>
-        <w:t>in</w:t>
-      </w:r>
-      <w:r>
-        <w:t xml:space="preserve"> </w:t>
-      </w:r>
-      <w:r>
-        <w:t xml:space="preserve">Centre of Informatics </w:t>
-      </w:r>
-      <w:proofErr w:type="spellStart"/>
-      <w:r>
-        <w:t>Tricity</w:t>
-      </w:r>
-      <w:proofErr w:type="spellEnd"/>
-      <w:r>
-        <w:t xml:space="preserve"> Academic Supercomputer</w:t>
-      </w:r>
-      <w:r>
-        <w:t>.</w:t>
+        <w:t>12</w:t>
+      </w:r>
+      <w:r>
+        <w:t xml:space="preserve"> The uncertainty chromatogram visualizes the uncertainty for the locations of the maximum of each peak on a given chromatogram. Any area under the uncertainty chromatogram for a particular analyte can be probabilistically interpreted as a fraction of analytes (similar with respect to predictors and gathered data) that are expected to have a </w:t>
+      </w:r>
+      <w:r>
+        <w:t>retention time within the range that the area was calculated.</w:t>
       </w:r>
     </w:p>
     <w:p>
@@ -4841,315 +5050,157 @@
       <w:r>
         <w:rPr>
           <w:b/>
-        </w:rPr>
-        <w:t>Predictions Using a Limited Set of Experiments.</w:t>
-      </w:r>
-      <w:r>
-        <w:rPr>
-          <w:b/>
-        </w:rPr>
-        <w:t xml:space="preserve"> </w:t>
-      </w:r>
-      <w:r>
-        <w:t>The</w:t>
-      </w:r>
-      <w:r>
-        <w:t xml:space="preserve"> </w:t>
-      </w:r>
-      <w:r>
-        <w:t xml:space="preserve">model applicability </w:t>
-      </w:r>
-      <w:r>
-        <w:t>w</w:t>
-      </w:r>
-      <w:r>
-        <w:t>as illustrated using</w:t>
-      </w:r>
-      <w:r>
-        <w:t xml:space="preserve"> selected 6 analytes with different acidic/basic properties: acridine (monoprotic acid), baclofen (zwitterion: acidic and basic group), hydrocortisone (neutral), pioglitazone (zwitterion: basic and acidic group), quinine (diprotic: 2 basic groups), and tolbutamide (monoprotic base).</w:t>
-      </w:r>
-      <w:r>
-        <w:rPr>
-          <w:color w:val="FF0000"/>
-        </w:rPr>
-        <w:t xml:space="preserve"> </w:t>
-      </w:r>
-      <w:r>
-        <w:t xml:space="preserve">In this </w:t>
-      </w:r>
-      <w:r>
-        <w:t>work we present t</w:t>
-      </w:r>
-      <w:r>
-        <w:t xml:space="preserve">he </w:t>
-      </w:r>
-      <w:r>
-        <w:t xml:space="preserve">limited data predictions </w:t>
-      </w:r>
-      <w:r>
-        <w:t xml:space="preserve">that </w:t>
-      </w:r>
-      <w:r>
-        <w:t xml:space="preserve">correspond to </w:t>
-      </w:r>
-      <w:r>
-        <w:t xml:space="preserve">a </w:t>
-      </w:r>
-      <w:r>
-        <w:t xml:space="preserve">future predictions given </w:t>
-      </w:r>
-      <w:r>
-        <w:t xml:space="preserve">all </w:t>
-      </w:r>
-      <w:r>
-        <w:t xml:space="preserve">the experimental data collected </w:t>
-      </w:r>
-      <w:r>
-        <w:t xml:space="preserve">for </w:t>
+          <w:bCs/>
+        </w:rPr>
+        <w:t xml:space="preserve">Decision making. </w:t>
+      </w:r>
+      <w:r>
+        <w:t xml:space="preserve">The Bayesian optimal decision </w:t>
+      </w:r>
+      <w:r>
+        <w:t>was</w:t>
+      </w:r>
+      <w:r>
+        <w:t xml:space="preserve"> </w:t>
+      </w:r>
+      <w:r>
+        <w:t>sought based</w:t>
+      </w:r>
+      <w:r>
+        <w:t xml:space="preserve"> on the</w:t>
+      </w:r>
+      <w:r>
+        <w:t xml:space="preserve"> </w:t>
+      </w:r>
+      <w:r>
+        <w:t>maximum of</w:t>
+      </w:r>
+      <w:r>
+        <w:t xml:space="preserve"> expected utility</w:t>
+      </w:r>
+      <w:r>
+        <w:t xml:space="preserve"> calculated across </w:t>
+      </w:r>
+      <w:r>
+        <w:t xml:space="preserve">a wide </w:t>
+      </w:r>
+      <w:r>
+        <w:t>range</w:t>
+      </w:r>
+      <w:r>
+        <w:t xml:space="preserve"> of chromatographic conditions</w:t>
+      </w:r>
+      <w:r>
+        <w:t xml:space="preserve">. </w:t>
+      </w:r>
+      <w:r>
+        <w:t xml:space="preserve">The utility function </w:t>
+      </w:r>
+      <w:r>
+        <w:t>(</w:t>
+      </w:r>
+      <w:r>
+        <w:rPr>
+          <w:i/>
+          <w:iCs/>
+        </w:rPr>
+        <w:t>U</w:t>
+      </w:r>
+      <w:r>
+        <w:t xml:space="preserve">) </w:t>
+      </w:r>
+      <w:r>
+        <w:t>was</w:t>
+      </w:r>
+      <w:r>
+        <w:t xml:space="preserve"> </w:t>
+      </w:r>
+      <w:r>
+        <w:t xml:space="preserve">specified to each possible chromatogram (posterior predicted retention time). It was defined </w:t>
+      </w:r>
+      <w:r>
+        <w:t>based on the lowest retention time across analytes (</w:t>
       </w:r>
       <w:proofErr w:type="spellStart"/>
       <w:r>
-        <w:t>X</w:t>
-      </w:r>
-      <w:r>
-        <w:t>B</w:t>
-      </w:r>
-      <w:r>
-        <w:t>ridge</w:t>
+        <w:rPr>
+          <w:i/>
+          <w:iCs/>
+        </w:rPr>
+        <w:t>mintr</w:t>
       </w:r>
       <w:proofErr w:type="spellEnd"/>
       <w:r>
-        <w:t xml:space="preserve"> Shield</w:t>
-      </w:r>
-      <w:r>
-        <w:t xml:space="preserve"> RP18 column</w:t>
-      </w:r>
-      <w:r>
-        <w:t>.</w:t>
-      </w:r>
-      <w:r>
-        <w:t xml:space="preserve"> </w:t>
-      </w:r>
-      <w:r>
-        <w:t xml:space="preserve">For this problem all the population parameters were fixed </w:t>
-      </w:r>
-      <w:r>
-        <w:t>to the final model estimates. T</w:t>
-      </w:r>
-      <w:r>
-        <w:t xml:space="preserve">he </w:t>
-      </w:r>
-      <w:r>
-        <w:t>individual parameters for our six analytes</w:t>
-      </w:r>
-      <w:r>
-        <w:t xml:space="preserve"> were re-estimated using </w:t>
-      </w:r>
-      <w:r>
-        <w:t>limited</w:t>
-      </w:r>
-      <w:r>
-        <w:t xml:space="preserve"> data. </w:t>
-      </w:r>
-      <w:r>
-        <w:t>It</w:t>
-      </w:r>
-      <w:r>
-        <w:t xml:space="preserve"> allowed to</w:t>
-      </w:r>
-      <w:r>
-        <w:t xml:space="preserve"> </w:t>
-      </w:r>
-      <w:r>
-        <w:t>assess the accuracy of prediction</w:t>
-      </w:r>
-      <w:r>
-        <w:t xml:space="preserve"> on other columns in a situation of having a very good understating of retention in </w:t>
-      </w:r>
-      <w:r>
-        <w:t xml:space="preserve">one reference column (specifically </w:t>
+        <w:t>), the highest retention time across analytes (</w:t>
       </w:r>
       <w:proofErr w:type="spellStart"/>
       <w:r>
-        <w:t>X</w:t>
-      </w:r>
-      <w:r>
-        <w:t>B</w:t>
-      </w:r>
-      <w:r>
-        <w:t>ridge</w:t>
+        <w:rPr>
+          <w:i/>
+          <w:iCs/>
+        </w:rPr>
+        <w:t>maxtr</w:t>
       </w:r>
       <w:proofErr w:type="spellEnd"/>
       <w:r>
-        <w:t xml:space="preserve"> Shield</w:t>
-      </w:r>
-      <w:r>
-        <w:t xml:space="preserve"> RP18 column)</w:t>
-      </w:r>
+        <w:t>), and the difference in retention times between the critical pair of analytes (</w:t>
+      </w:r>
+      <w:r>
+        <w:rPr>
+          <w:i/>
+          <w:iCs/>
+        </w:rPr>
+        <w:t>res</w:t>
+      </w:r>
+      <w:r>
+        <w:t xml:space="preserve">). This utility </w:t>
+      </w:r>
+      <w:r>
+        <w:t>was set to</w:t>
+      </w:r>
+      <w:r>
+        <w:t xml:space="preserve"> zero if at least one of the analytes has retention higher than 40</w:t>
+      </w:r>
+      <w:r>
+        <w:t xml:space="preserve"> or</w:t>
+      </w:r>
+      <w:r>
+        <w:t xml:space="preserve"> less than 2 min, </w:t>
+      </w:r>
+      <w:r>
+        <w:t>and if</w:t>
+      </w:r>
+      <w:r>
+        <w:t xml:space="preserve"> the </w:t>
+      </w:r>
+      <w:proofErr w:type="spellStart"/>
+      <w:r>
+        <w:rPr>
+          <w:i/>
+          <w:iCs/>
+        </w:rPr>
+        <w:t>res</w:t>
+      </w:r>
+      <w:proofErr w:type="spellEnd"/>
+      <w:r>
+        <w:t xml:space="preserve"> is</w:t>
+      </w:r>
+      <w:r>
+        <w:t xml:space="preserve"> less than 2. Otherwise, </w:t>
+      </w:r>
+      <w:r>
+        <w:t xml:space="preserve">the utility </w:t>
+      </w:r>
+      <w:r>
+        <w:t xml:space="preserve">was linearly related to </w:t>
+      </w:r>
+      <w:proofErr w:type="spellStart"/>
+      <w:r>
+        <w:t>maxtr</w:t>
+      </w:r>
+      <w:proofErr w:type="spellEnd"/>
       <w:r>
         <w:t xml:space="preserve">. </w:t>
-      </w:r>
-    </w:p>
-    <w:p>
-      <w:pPr>
-        <w:pStyle w:val="TAMainText"/>
-      </w:pPr>
-      <w:r>
-        <w:rPr>
-          <w:b/>
-          <w:bCs/>
-        </w:rPr>
-        <w:t>Uncertainty chromatogram</w:t>
-      </w:r>
-      <w:r>
-        <w:t xml:space="preserve">. </w:t>
-      </w:r>
-      <w:r>
-        <w:t xml:space="preserve">The predictions </w:t>
-      </w:r>
-      <w:r>
-        <w:t>were</w:t>
-      </w:r>
-      <w:r>
-        <w:t xml:space="preserve"> summarized as uncertainty chromatograms (posterior distribution of retention times expected for a given set of chromatographed analytes under given conditions).</w:t>
-      </w:r>
-      <w:r>
-        <w:rPr>
-          <w:noProof/>
-          <w:vertAlign w:val="superscript"/>
-        </w:rPr>
-        <w:t>12</w:t>
-      </w:r>
-      <w:r>
-        <w:t xml:space="preserve"> The uncertainty chromatogram visualizes the uncertainty for the locations of the maximum of each peak on a given chromatogram. Any area under the uncertainty chromatogram for a particular analyte can be probabilistically interpreted as a fraction of analytes (similar with respect to predictors and gathered data) that are expected to have a </w:t>
-      </w:r>
-      <w:r>
-        <w:t>retention time within the range that the area was calculated.</w:t>
-      </w:r>
-    </w:p>
-    <w:p>
-      <w:pPr>
-        <w:pStyle w:val="TAMainText"/>
-      </w:pPr>
-      <w:r>
-        <w:rPr>
-          <w:b/>
-          <w:bCs/>
-        </w:rPr>
-        <w:t xml:space="preserve">Decision making. </w:t>
-      </w:r>
-      <w:r>
-        <w:t xml:space="preserve">The Bayesian optimal decision is </w:t>
-      </w:r>
-      <w:r>
-        <w:t>sought based</w:t>
-      </w:r>
-      <w:r>
-        <w:t xml:space="preserve"> on the</w:t>
-      </w:r>
-      <w:r>
-        <w:t xml:space="preserve"> </w:t>
-      </w:r>
-      <w:r>
-        <w:t>maximum of</w:t>
-      </w:r>
-      <w:r>
-        <w:t xml:space="preserve"> expected utility. To find th</w:t>
-      </w:r>
-      <w:r>
-        <w:t>at</w:t>
-      </w:r>
-      <w:r>
-        <w:t xml:space="preserve"> maximum </w:t>
-      </w:r>
-      <w:r>
-        <w:t>one need to</w:t>
-      </w:r>
-      <w:r>
-        <w:t xml:space="preserve"> specify a notion of utility to each uncertainty chromatogram predicted for</w:t>
-      </w:r>
-      <w:r>
-        <w:t xml:space="preserve"> a wide range of chromatographic conditions</w:t>
-      </w:r>
-      <w:r>
-        <w:t xml:space="preserve">. </w:t>
-      </w:r>
-      <w:r>
-        <w:t>We used individual and limited predictions</w:t>
-      </w:r>
-      <w:r>
-        <w:t xml:space="preserve"> in this work</w:t>
-      </w:r>
-      <w:r>
-        <w:t xml:space="preserve">. </w:t>
-      </w:r>
-      <w:r>
-        <w:t xml:space="preserve">The utility function </w:t>
-      </w:r>
-      <w:r>
-        <w:t>(</w:t>
-      </w:r>
-      <w:r>
-        <w:rPr>
-          <w:i/>
-          <w:iCs/>
-        </w:rPr>
-        <w:t>U</w:t>
-      </w:r>
-      <w:r>
-        <w:t xml:space="preserve">) </w:t>
-      </w:r>
-      <w:r>
-        <w:t>was</w:t>
-      </w:r>
-      <w:r>
-        <w:t xml:space="preserve"> calculated based on the lowest retention time across analytes (</w:t>
-      </w:r>
-      <w:proofErr w:type="spellStart"/>
-      <w:r>
-        <w:rPr>
-          <w:i/>
-          <w:iCs/>
-        </w:rPr>
-        <w:t>mintr</w:t>
-      </w:r>
-      <w:proofErr w:type="spellEnd"/>
-      <w:r>
-        <w:t>), the highest retention time across analytes (</w:t>
-      </w:r>
-      <w:proofErr w:type="spellStart"/>
-      <w:r>
-        <w:rPr>
-          <w:i/>
-          <w:iCs/>
-        </w:rPr>
-        <w:t>maxtr</w:t>
-      </w:r>
-      <w:proofErr w:type="spellEnd"/>
-      <w:r>
-        <w:t>), and the difference in retention times between the critical pair of analytes (</w:t>
-      </w:r>
-      <w:r>
-        <w:rPr>
-          <w:i/>
-          <w:iCs/>
-        </w:rPr>
-        <w:t>res</w:t>
-      </w:r>
-      <w:r>
-        <w:t xml:space="preserve">). This utility </w:t>
-      </w:r>
-      <w:r>
-        <w:t>was set to</w:t>
-      </w:r>
-      <w:r>
-        <w:t xml:space="preserve"> zero if at least one of the analytes has retention higher than 40, less than 2 min, or the difference in retention times is less than 2. Otherwise, it favor</w:t>
-      </w:r>
-      <w:r>
-        <w:t>ed</w:t>
-      </w:r>
-      <w:r>
-        <w:t xml:space="preserve"> shorter runs. </w:t>
       </w:r>
     </w:p>
     <w:p>
@@ -5440,13 +5491,52 @@
         <w:rPr>
           <w:szCs w:val="19"/>
         </w:rPr>
-        <w:t>for a dense set of</w:t>
+        <w:t xml:space="preserve">for a dense </w:t>
       </w:r>
       <w:r>
         <w:rPr>
           <w:szCs w:val="19"/>
         </w:rPr>
-        <w:t xml:space="preserve"> chromatographic conditions to find the maximum (expected utility map). </w:t>
+        <w:t>grid</w:t>
+      </w:r>
+      <w:r>
+        <w:rPr>
+          <w:szCs w:val="19"/>
+        </w:rPr>
+        <w:t xml:space="preserve"> of</w:t>
+      </w:r>
+      <w:r>
+        <w:rPr>
+          <w:szCs w:val="19"/>
+        </w:rPr>
+        <w:t xml:space="preserve"> chromatographic conditions (</w:t>
+      </w:r>
+      <w:r>
+        <w:rPr>
+          <w:szCs w:val="19"/>
+        </w:rPr>
+        <w:t xml:space="preserve">the </w:t>
+      </w:r>
+      <w:r>
+        <w:rPr>
+          <w:szCs w:val="19"/>
+        </w:rPr>
+        <w:t xml:space="preserve">expected utility map). </w:t>
+      </w:r>
+      <w:r>
+        <w:rPr>
+          <w:szCs w:val="19"/>
+        </w:rPr>
+        <w:t xml:space="preserve">Based on that graph </w:t>
+      </w:r>
+      <w:r>
+        <w:rPr>
+          <w:szCs w:val="19"/>
+        </w:rPr>
+        <w:t>one can identify regions of chromatographic conditions leading to the desired/optimal separation</w:t>
+      </w:r>
+      <w:r>
+        <w:t xml:space="preserve"> given access to various data.</w:t>
       </w:r>
     </w:p>
     <w:p>
@@ -5545,135 +5635,123 @@
         <w:t xml:space="preserve"> in chromatography</w:t>
       </w:r>
       <w:r>
-        <w:t xml:space="preserve">. </w:t>
-      </w:r>
-      <w:r>
-        <w:t>It</w:t>
-      </w:r>
-      <w:r>
-        <w:t xml:space="preserve"> </w:t>
+        <w:t xml:space="preserve"> that allow for</w:t>
+      </w:r>
+      <w:r>
+        <w:t xml:space="preserve"> an easy</w:t>
+      </w:r>
+      <w:r>
+        <w:t xml:space="preserve"> </w:t>
+      </w:r>
+      <w:r>
+        <w:t>interpretation and application of this parameters in decision making</w:t>
+      </w:r>
+      <w:r>
+        <w:t>.</w:t>
+      </w:r>
+      <w:r>
+        <w:t xml:space="preserve"> </w:t>
+      </w:r>
+      <w:r>
+        <w:t xml:space="preserve">The model parameters are summarized </w:t>
+      </w:r>
+      <w:r>
+        <w:t xml:space="preserve">in </w:t>
+      </w:r>
+      <w:r>
+        <w:t>Table S1</w:t>
+      </w:r>
+      <w:r>
+        <w:t xml:space="preserve"> and Figure S2</w:t>
+      </w:r>
+      <w:r>
+        <w:t xml:space="preserve">. The key parameters are </w:t>
       </w:r>
       <w:r>
         <w:t xml:space="preserve">also </w:t>
       </w:r>
       <w:r>
-        <w:t>allow</w:t>
-      </w:r>
-      <w:r>
-        <w:t xml:space="preserve"> </w:t>
-      </w:r>
-      <w:r>
-        <w:t>for an easy</w:t>
-      </w:r>
-      <w:r>
-        <w:t xml:space="preserve"> </w:t>
-      </w:r>
-      <w:r>
-        <w:t>interpretation and application of this parameters in decision making</w:t>
+        <w:t xml:space="preserve">provided in </w:t>
+      </w:r>
+      <w:r>
+        <w:t>Figure</w:t>
+      </w:r>
+      <w:r>
+        <w:t>s</w:t>
+      </w:r>
+      <w:r>
+        <w:t xml:space="preserve"> </w:t>
+      </w:r>
+      <w:r>
+        <w:t>1-3</w:t>
       </w:r>
       <w:r>
         <w:t>.</w:t>
       </w:r>
       <w:r>
-        <w:t xml:space="preserve"> </w:t>
-      </w:r>
-      <w:r>
-        <w:t xml:space="preserve">The model parameters are summarized </w:t>
-      </w:r>
-      <w:r>
-        <w:t xml:space="preserve">in </w:t>
-      </w:r>
-      <w:r>
-        <w:t>Table S1</w:t>
-      </w:r>
-      <w:r>
-        <w:t xml:space="preserve"> and Figure S2</w:t>
-      </w:r>
-      <w:r>
-        <w:t xml:space="preserve">. The key parameters are </w:t>
-      </w:r>
-      <w:r>
-        <w:t xml:space="preserve">also </w:t>
-      </w:r>
-      <w:r>
-        <w:t xml:space="preserve">provided in </w:t>
-      </w:r>
-      <w:r>
-        <w:t>Figure</w:t>
+        <w:t xml:space="preserve"> Th</w:t>
+      </w:r>
+      <w:r>
+        <w:t>e</w:t>
       </w:r>
       <w:r>
         <w:t>s</w:t>
       </w:r>
       <w:r>
-        <w:t xml:space="preserve"> </w:t>
-      </w:r>
-      <w:r>
-        <w:t>1-3</w:t>
+        <w:t>e</w:t>
+      </w:r>
+      <w:r>
+        <w:t xml:space="preserve"> parameters pr</w:t>
+      </w:r>
+      <w:r>
+        <w:t>ovide a</w:t>
+      </w:r>
+      <w:r>
+        <w:t xml:space="preserve"> </w:t>
+      </w:r>
+      <w:r>
+        <w:t xml:space="preserve">concise </w:t>
+      </w:r>
+      <w:r>
+        <w:t xml:space="preserve">summary </w:t>
+      </w:r>
+      <w:r>
+        <w:t>o</w:t>
+      </w:r>
+      <w:r>
+        <w:t xml:space="preserve">f </w:t>
+      </w:r>
+      <w:r>
+        <w:t>influence of various factors affecting retention</w:t>
+      </w:r>
+      <w:r>
+        <w:t xml:space="preserve"> </w:t>
+      </w:r>
+      <w:r>
+        <w:t xml:space="preserve">of analytes </w:t>
+      </w:r>
+      <w:r>
+        <w:t xml:space="preserve">on </w:t>
+      </w:r>
+      <w:r>
+        <w:t xml:space="preserve">the </w:t>
+      </w:r>
+      <w:r>
+        <w:t>tested</w:t>
+      </w:r>
+      <w:r>
+        <w:t xml:space="preserve"> </w:t>
+      </w:r>
+      <w:r>
+        <w:t>column</w:t>
+      </w:r>
+      <w:r>
+        <w:t>s</w:t>
       </w:r>
       <w:r>
         <w:t>.</w:t>
       </w:r>
       <w:r>
-        <w:t xml:space="preserve"> Th</w:t>
-      </w:r>
-      <w:r>
-        <w:t>e</w:t>
-      </w:r>
-      <w:r>
-        <w:t>s</w:t>
-      </w:r>
-      <w:r>
-        <w:t>e</w:t>
-      </w:r>
-      <w:r>
-        <w:t xml:space="preserve"> parameters pr</w:t>
-      </w:r>
-      <w:r>
-        <w:t>ovide a</w:t>
-      </w:r>
-      <w:r>
-        <w:t xml:space="preserve"> </w:t>
-      </w:r>
-      <w:r>
-        <w:t xml:space="preserve">concise </w:t>
-      </w:r>
-      <w:r>
-        <w:t xml:space="preserve">summary </w:t>
-      </w:r>
-      <w:r>
-        <w:t>o</w:t>
-      </w:r>
-      <w:r>
-        <w:t xml:space="preserve">f </w:t>
-      </w:r>
-      <w:r>
-        <w:t>influence of various factors affecting retention</w:t>
-      </w:r>
-      <w:r>
-        <w:t xml:space="preserve"> </w:t>
-      </w:r>
-      <w:r>
-        <w:t xml:space="preserve">of analytes </w:t>
-      </w:r>
-      <w:r>
-        <w:t xml:space="preserve">on </w:t>
-      </w:r>
-      <w:r>
-        <w:t xml:space="preserve">the </w:t>
-      </w:r>
-      <w:r>
-        <w:t>tested</w:t>
-      </w:r>
-      <w:r>
-        <w:t xml:space="preserve"> column</w:t>
-      </w:r>
-      <w:r>
-        <w:t>s</w:t>
-      </w:r>
-      <w:r>
-        <w:t>.</w:t>
-      </w:r>
-      <w:r>
         <w:t xml:space="preserve"> Basically,</w:t>
       </w:r>
       <w:r>
@@ -5698,10 +5776,7 @@
         <w:t>/analyte properties</w:t>
       </w:r>
       <w:r>
-        <w:t xml:space="preserve"> (pH, </w:t>
-      </w:r>
-      <w:r>
-        <w:t>organic modifier type and content, temperature, column type</w:t>
+        <w:t xml:space="preserve"> (pH, organic modifier type and content, temperature, column type</w:t>
       </w:r>
       <w:r>
         <w:t>, log P</w:t>
@@ -6210,91 +6285,11 @@
       <w:r>
         <w:t xml:space="preserve"> and for column effect range from (0.14-0.47)</w:t>
       </w:r>
-    </w:p>
-    <w:p/>
-    <w:p>
-      <w:r>
-        <w:t xml:space="preserve">The effect of temperatures are small and consisted with prior knowledge. The </w:t>
-      </w:r>
-      <w:r>
-        <w:t xml:space="preserve">column effects on temperature seems to the larges for </w:t>
-      </w:r>
-      <w:proofErr w:type="spellStart"/>
-      <w:r>
-        <w:t>XBridge</w:t>
-      </w:r>
-      <w:proofErr w:type="spellEnd"/>
-      <w:r>
-        <w:t xml:space="preserve"> Phenyl column.</w:t>
+      <w:r>
+        <w:t>.</w:t>
       </w:r>
     </w:p>
     <w:p>
-      <w:r>
-        <w:t xml:space="preserve">The </w:t>
-      </w:r>
-      <w:proofErr w:type="spellStart"/>
-      <w:r>
-        <w:t>logkw</w:t>
-      </w:r>
-      <w:proofErr w:type="spellEnd"/>
-      <w:r>
-        <w:t xml:space="preserve"> for acids and bases is lower by </w:t>
-      </w:r>
-      <w:r>
-        <w:t>-0.79</w:t>
-      </w:r>
-      <w:r>
-        <w:t xml:space="preserve"> and </w:t>
-      </w:r>
-      <w:r>
-        <w:t>-0.97</w:t>
-      </w:r>
-      <w:r>
-        <w:t xml:space="preserve"> on </w:t>
-      </w:r>
-      <w:proofErr w:type="spellStart"/>
-      <w:r>
-        <w:t>XBridge</w:t>
-      </w:r>
-      <w:proofErr w:type="spellEnd"/>
-      <w:r>
-        <w:t xml:space="preserve"> Shield RP18. The </w:t>
-      </w:r>
-      <w:r>
-        <w:t>column effects</w:t>
-      </w:r>
-      <w:r>
-        <w:t xml:space="preserve"> for that parameter are</w:t>
-      </w:r>
-      <w:r>
-        <w:t xml:space="preserve"> very</w:t>
-      </w:r>
-      <w:r>
-        <w:t xml:space="preserve"> small. The pH effects on </w:t>
-      </w:r>
-      <w:proofErr w:type="spellStart"/>
-      <w:r>
-        <w:t>logkw</w:t>
-      </w:r>
-      <w:proofErr w:type="spellEnd"/>
-      <w:r>
-        <w:t xml:space="preserve"> for acids and bases (</w:t>
-      </w:r>
-      <w:proofErr w:type="spellStart"/>
-      <w:r>
-        <w:t>apH</w:t>
-      </w:r>
-      <w:proofErr w:type="spellEnd"/>
-      <w:r>
-        <w:t>) are small and negative for acids and positive for bases. This effects reflects the changes in stationary phase properties due to pH of the mobile phases.</w:t>
-      </w:r>
-    </w:p>
-    <w:p>
-      <w:r>
-        <w:t>…</w:t>
-      </w:r>
-    </w:p>
-    <w:p>
       <w:pPr>
         <w:pStyle w:val="TAMainText"/>
       </w:pPr>
@@ -6302,9 +6297,8 @@
         <w:rPr>
           <w:noProof/>
         </w:rPr>
-        <w:lastRenderedPageBreak/>
         <w:drawing>
-          <wp:inline distT="0" distB="0" distL="0" distR="0" wp14:anchorId="7A09D0CD" wp14:editId="35FB0999">
+          <wp:inline distT="0" distB="0" distL="0" distR="0" wp14:anchorId="4931D512" wp14:editId="17C7F207">
             <wp:extent cx="3044825" cy="3044825"/>
             <wp:effectExtent l="0" t="0" r="3175" b="3175"/>
             <wp:docPr id="3" name="Obraz 3"/>
@@ -6363,26 +6357,100 @@
         <w:t>of</w:t>
       </w:r>
       <w:r>
-        <w:t xml:space="preserve"> the</w:t>
-      </w:r>
-      <w:r>
-        <w:t xml:space="preserve"> key</w:t>
-      </w:r>
-      <w:r>
-        <w:t xml:space="preserve"> population-level parameters</w:t>
-      </w:r>
-      <w:r>
-        <w:t xml:space="preserve"> characterizing retention of </w:t>
-      </w:r>
-      <w:r>
-        <w:t>analytes in the</w:t>
-      </w:r>
-      <w:r>
-        <w:t xml:space="preserve"> tested columns.</w:t>
+        <w:t xml:space="preserve"> the key population-level parameters</w:t>
+      </w:r>
+      <w:r>
+        <w:t xml:space="preserve"> characterizing retention of analytes in the tested columns.</w:t>
       </w:r>
     </w:p>
     <w:p>
       <w:r>
+        <w:t xml:space="preserve">The effect of temperatures are small and consisted with prior knowledge. The </w:t>
+      </w:r>
+      <w:r>
+        <w:t xml:space="preserve">column effects on temperature seems to the larges for </w:t>
+      </w:r>
+      <w:proofErr w:type="spellStart"/>
+      <w:r>
+        <w:t>XBridge</w:t>
+      </w:r>
+      <w:proofErr w:type="spellEnd"/>
+      <w:r>
+        <w:t xml:space="preserve"> Phenyl column.</w:t>
+      </w:r>
+    </w:p>
+    <w:p>
+      <w:r>
+        <w:t xml:space="preserve">The </w:t>
+      </w:r>
+      <w:proofErr w:type="spellStart"/>
+      <w:r>
+        <w:t>logkw</w:t>
+      </w:r>
+      <w:proofErr w:type="spellEnd"/>
+      <w:r>
+        <w:t xml:space="preserve"> for acids and bases is lower by </w:t>
+      </w:r>
+      <w:r>
+        <w:t>-0.79</w:t>
+      </w:r>
+      <w:r>
+        <w:t xml:space="preserve"> and </w:t>
+      </w:r>
+      <w:r>
+        <w:t>-0.97</w:t>
+      </w:r>
+      <w:r>
+        <w:t xml:space="preserve"> on </w:t>
+      </w:r>
+      <w:proofErr w:type="spellStart"/>
+      <w:r>
+        <w:t>XBridge</w:t>
+      </w:r>
+      <w:proofErr w:type="spellEnd"/>
+      <w:r>
+        <w:t xml:space="preserve"> Shield RP18. The </w:t>
+      </w:r>
+      <w:r>
+        <w:t>column effects</w:t>
+      </w:r>
+      <w:r>
+        <w:t xml:space="preserve"> for that parameter </w:t>
+      </w:r>
+      <w:r>
+        <w:lastRenderedPageBreak/>
+        <w:t>are</w:t>
+      </w:r>
+      <w:r>
+        <w:t xml:space="preserve"> very</w:t>
+      </w:r>
+      <w:r>
+        <w:t xml:space="preserve"> small. The pH effects on </w:t>
+      </w:r>
+      <w:proofErr w:type="spellStart"/>
+      <w:r>
+        <w:t>logkw</w:t>
+      </w:r>
+      <w:proofErr w:type="spellEnd"/>
+      <w:r>
+        <w:t xml:space="preserve"> for acids and bases (</w:t>
+      </w:r>
+      <w:proofErr w:type="spellStart"/>
+      <w:r>
+        <w:t>apH</w:t>
+      </w:r>
+      <w:proofErr w:type="spellEnd"/>
+      <w:r>
+        <w:t>) are small and negative for acids and positive for bases. This effects reflects the changes in stationary phase properties due to pH of the mobile phases.</w:t>
+      </w:r>
+    </w:p>
+    <w:p>
+      <w:r>
+        <w:t>…</w:t>
+      </w:r>
+    </w:p>
+    <w:p>
+      <w:r>
         <w:t xml:space="preserve">The model predictions are well calibrated with the data, as shown in Figure </w:t>
       </w:r>
       <w:r>
@@ -6414,8 +6482,19 @@
       <w:r>
         <w:t xml:space="preserve"> Shield RP18 data.</w:t>
       </w:r>
+      <w:r>
+        <w:t xml:space="preserve"> Uncertainty chromatograms for one chromatographic conditions are shown </w:t>
+      </w:r>
+      <w:r>
+        <w:t xml:space="preserve">in Figures </w:t>
+      </w:r>
+      <w:r>
+        <w:t>S7</w:t>
+      </w:r>
+      <w:r>
+        <w:t>.</w:t>
+      </w:r>
     </w:p>
-    <w:p/>
     <w:p>
       <w:r>
         <w:tab/>
@@ -6747,7 +6826,16 @@
         <w:t>retention (</w:t>
       </w:r>
       <w:r>
-        <w:t>Figure S7 and S8</w:t>
+        <w:t>Figure S</w:t>
+      </w:r>
+      <w:r>
+        <w:t>8</w:t>
+      </w:r>
+      <w:r>
+        <w:t xml:space="preserve"> and S</w:t>
+      </w:r>
+      <w:r>
+        <w:t>9</w:t>
       </w:r>
       <w:r>
         <w:t>)</w:t>
@@ -6895,92 +6983,159 @@
     </w:p>
     <w:p>
       <w:r>
-        <w:t>The model provides quantitative results allowing to predict likely chromatogram</w:t>
-      </w:r>
-      <w:r>
-        <w:t xml:space="preserve"> given various </w:t>
-      </w:r>
-      <w:r>
-        <w:t>number of experimental data</w:t>
-      </w:r>
-      <w:r>
-        <w:t>.</w:t>
-      </w:r>
-      <w:r>
-        <w:t xml:space="preserve"> In this work we show t</w:t>
-      </w:r>
-      <w:r>
-        <w:t xml:space="preserve">he comparison of </w:t>
-      </w:r>
-      <w:r>
-        <w:t xml:space="preserve">individual, </w:t>
-      </w:r>
-      <w:r>
-        <w:t>population</w:t>
-      </w:r>
-      <w:r>
-        <w:t xml:space="preserve"> </w:t>
-      </w:r>
-      <w:r>
-        <w:t>and limited data predictions</w:t>
-      </w:r>
-      <w:r>
-        <w:t>.</w:t>
-      </w:r>
-      <w:r>
-        <w:rPr>
-          <w:bCs/>
-        </w:rPr>
-        <w:t xml:space="preserve"> Simulations </w:t>
-      </w:r>
-      <w:r>
-        <w:t xml:space="preserve">are shown </w:t>
-      </w:r>
-      <w:r>
-        <w:lastRenderedPageBreak/>
-        <w:t xml:space="preserve">in Figures </w:t>
-      </w:r>
-      <w:r>
-        <w:t>5</w:t>
+        <w:t xml:space="preserve">The population predictions </w:t>
+      </w:r>
+      <w:r>
+        <w:t>are very uncertain and of l</w:t>
+      </w:r>
+      <w:r>
+        <w:t xml:space="preserve">imited usefulness. </w:t>
+      </w:r>
+      <w:r>
+        <w:t>Basically</w:t>
+      </w:r>
+      <w:r>
+        <w:t>, th</w:t>
+      </w:r>
+      <w:r>
+        <w:t>e</w:t>
+      </w:r>
+      <w:r>
+        <w:t>y</w:t>
+      </w:r>
+      <w:r>
+        <w:t xml:space="preserve"> </w:t>
+      </w:r>
+      <w:r>
+        <w:t>are</w:t>
+      </w:r>
+      <w:r>
+        <w:t xml:space="preserve"> driven by unexplained </w:t>
+      </w:r>
+      <w:r>
+        <w:t>BAV</w:t>
+      </w:r>
+      <w:r>
+        <w:t xml:space="preserve"> </w:t>
+      </w:r>
+      <w:r>
+        <w:rPr>
+          <w:rFonts w:ascii="Times New Roman" w:hAnsi="Times New Roman"/>
+          <w:i/>
+          <w:iCs/>
+        </w:rPr>
+        <w:t>ω</w:t>
+      </w:r>
+      <w:r>
+        <w:t xml:space="preserve">, which </w:t>
+      </w:r>
+      <w:r>
+        <w:t>is large.</w:t>
+      </w:r>
+      <w:r>
+        <w:t xml:space="preserve"> </w:t>
+      </w:r>
+      <w:r>
+        <w:t xml:space="preserve">However, </w:t>
+      </w:r>
+      <w:r>
+        <w:t xml:space="preserve">by </w:t>
+      </w:r>
+      <w:r>
+        <w:t xml:space="preserve">adding </w:t>
+      </w:r>
+      <w:r>
+        <w:t xml:space="preserve">experimental </w:t>
+      </w:r>
+      <w:r>
+        <w:t xml:space="preserve">information </w:t>
+      </w:r>
+      <w:r>
+        <w:t xml:space="preserve">one </w:t>
+      </w:r>
+      <w:r>
+        <w:t xml:space="preserve">can decrease </w:t>
+      </w:r>
+      <w:r>
+        <w:t xml:space="preserve">this </w:t>
+      </w:r>
+      <w:r>
+        <w:t>uncertainty</w:t>
       </w:r>
       <w:r>
         <w:t xml:space="preserve">. </w:t>
       </w:r>
       <w:r>
-        <w:t xml:space="preserve">The population predictions </w:t>
-      </w:r>
-      <w:r>
-        <w:t>are very uncertain and of l</w:t>
-      </w:r>
-      <w:r>
-        <w:t xml:space="preserve">imited usefulness. </w:t>
-      </w:r>
-      <w:r>
-        <w:t>Basically</w:t>
-      </w:r>
-      <w:r>
-        <w:t>, th</w:t>
-      </w:r>
-      <w:r>
-        <w:t>e</w:t>
-      </w:r>
-      <w:r>
-        <w:t>y</w:t>
-      </w:r>
-      <w:r>
-        <w:t xml:space="preserve"> </w:t>
-      </w:r>
-      <w:r>
-        <w:t>are</w:t>
-      </w:r>
-      <w:r>
-        <w:t xml:space="preserve"> driven by unexplained </w:t>
-      </w:r>
-      <w:r>
-        <w:t>BAV</w:t>
-      </w:r>
-      <w:r>
-        <w:t xml:space="preserve"> </w:t>
+        <w:t>For example, i</w:t>
+      </w:r>
+      <w:r>
+        <w:t xml:space="preserve">ncluding all the </w:t>
+      </w:r>
+      <w:r>
+        <w:t xml:space="preserve">experimental </w:t>
+      </w:r>
+      <w:r>
+        <w:t>data provides a very accurate predictions</w:t>
+      </w:r>
+      <w:r>
+        <w:t xml:space="preserve"> (individual predictions)</w:t>
+      </w:r>
+      <w:r>
+        <w:t xml:space="preserve">. </w:t>
+      </w:r>
+      <w:r>
+        <w:t xml:space="preserve">For </w:t>
+      </w:r>
+      <w:r>
+        <w:t xml:space="preserve">the </w:t>
+      </w:r>
+      <w:r>
+        <w:t xml:space="preserve">limited data predictions </w:t>
+      </w:r>
+      <w:r>
+        <w:t>the</w:t>
+      </w:r>
+      <w:r>
+        <w:t xml:space="preserve"> uncertainty is </w:t>
+      </w:r>
+      <w:r>
+        <w:t xml:space="preserve">almost entirely </w:t>
+      </w:r>
+      <w:r>
+        <w:t xml:space="preserve">reduced for </w:t>
+      </w:r>
+      <w:proofErr w:type="spellStart"/>
+      <w:r>
+        <w:t>XBridge</w:t>
+      </w:r>
+      <w:proofErr w:type="spellEnd"/>
+      <w:r>
+        <w:t xml:space="preserve"> Shield RP18 column (</w:t>
+      </w:r>
+      <w:r>
+        <w:t xml:space="preserve">as </w:t>
+      </w:r>
+      <w:r>
+        <w:t>there is a lot of data</w:t>
+      </w:r>
+      <w:r>
+        <w:t xml:space="preserve"> collect using that</w:t>
+      </w:r>
+      <w:r>
+        <w:t xml:space="preserve"> particular</w:t>
+      </w:r>
+      <w:r>
+        <w:t xml:space="preserve"> column</w:t>
+      </w:r>
+      <w:r>
+        <w:t>). For other columns there is still some proportion of uncertainty left</w:t>
+      </w:r>
+      <w:r>
+        <w:t xml:space="preserve">, here mostly driven by </w:t>
+      </w:r>
+      <w:proofErr w:type="spellStart"/>
+      <w:r>
+        <w:t>c</w:t>
       </w:r>
       <w:r>
         <w:rPr>
@@ -6990,209 +7145,96 @@
         </w:rPr>
         <w:t>ω</w:t>
       </w:r>
-      <w:r>
-        <w:t xml:space="preserve">, which </w:t>
-      </w:r>
-      <w:r>
-        <w:t>is large.</w:t>
-      </w:r>
-      <w:r>
-        <w:t xml:space="preserve"> </w:t>
-      </w:r>
-      <w:r>
-        <w:t xml:space="preserve">However, </w:t>
-      </w:r>
-      <w:r>
-        <w:t xml:space="preserve">by </w:t>
-      </w:r>
-      <w:r>
-        <w:t xml:space="preserve">adding </w:t>
-      </w:r>
-      <w:r>
-        <w:t xml:space="preserve">experimental </w:t>
-      </w:r>
-      <w:r>
-        <w:t xml:space="preserve">information </w:t>
-      </w:r>
-      <w:r>
-        <w:t xml:space="preserve">one </w:t>
-      </w:r>
-      <w:r>
-        <w:t xml:space="preserve">can decrease </w:t>
-      </w:r>
-      <w:r>
-        <w:t xml:space="preserve">this </w:t>
-      </w:r>
-      <w:r>
-        <w:t>uncertainty</w:t>
-      </w:r>
-      <w:r>
-        <w:t xml:space="preserve">. </w:t>
-      </w:r>
-      <w:r>
-        <w:t>For example, i</w:t>
-      </w:r>
-      <w:r>
-        <w:t xml:space="preserve">ncluding all the </w:t>
-      </w:r>
-      <w:r>
-        <w:t xml:space="preserve">experimental </w:t>
-      </w:r>
-      <w:r>
-        <w:t>data provides a very accurate predictions</w:t>
-      </w:r>
-      <w:r>
-        <w:t xml:space="preserve"> (individual predictions)</w:t>
-      </w:r>
-      <w:r>
-        <w:t xml:space="preserve">. </w:t>
-      </w:r>
-      <w:r>
-        <w:t xml:space="preserve">For </w:t>
-      </w:r>
-      <w:r>
-        <w:t xml:space="preserve">the </w:t>
-      </w:r>
-      <w:r>
-        <w:t xml:space="preserve">limited data predictions </w:t>
-      </w:r>
-      <w:r>
-        <w:t>the</w:t>
-      </w:r>
-      <w:r>
-        <w:t xml:space="preserve"> uncertainty is </w:t>
-      </w:r>
-      <w:r>
-        <w:t xml:space="preserve">almost entirely </w:t>
-      </w:r>
-      <w:r>
-        <w:t xml:space="preserve">reduced for </w:t>
+      <w:proofErr w:type="spellEnd"/>
+      <w:r>
+        <w:rPr>
+          <w:rFonts w:ascii="Times New Roman" w:hAnsi="Times New Roman"/>
+        </w:rPr>
+        <w:t>. Since</w:t>
+      </w:r>
+      <w:r>
+        <w:rPr>
+          <w:rFonts w:ascii="Times New Roman" w:hAnsi="Times New Roman"/>
+        </w:rPr>
+        <w:t xml:space="preserve"> </w:t>
       </w:r>
       <w:proofErr w:type="spellStart"/>
       <w:r>
-        <w:t>XBridge</w:t>
+        <w:t>c</w:t>
+      </w:r>
+      <w:r>
+        <w:rPr>
+          <w:rFonts w:ascii="Times New Roman" w:hAnsi="Times New Roman"/>
+        </w:rPr>
+        <w:t>ω</w:t>
       </w:r>
       <w:proofErr w:type="spellEnd"/>
       <w:r>
-        <w:t xml:space="preserve"> Shield RP18 column (</w:t>
-      </w:r>
-      <w:r>
-        <w:t xml:space="preserve">as </w:t>
-      </w:r>
-      <w:r>
-        <w:t>there is a lot of data</w:t>
-      </w:r>
-      <w:r>
-        <w:t xml:space="preserve"> collect using that column</w:t>
-      </w:r>
-      <w:r>
-        <w:t>). For other columns there is still some proportion of uncertainty left</w:t>
-      </w:r>
-      <w:r>
-        <w:t xml:space="preserve">, here mostly driven by </w:t>
-      </w:r>
-      <w:proofErr w:type="spellStart"/>
-      <w:r>
-        <w:t>c</w:t>
-      </w:r>
-      <w:r>
         <w:rPr>
           <w:rFonts w:ascii="Times New Roman" w:hAnsi="Times New Roman"/>
           <w:i/>
           <w:iCs/>
         </w:rPr>
-        <w:t>ω</w:t>
-      </w:r>
-      <w:proofErr w:type="spellEnd"/>
+        <w:t xml:space="preserve"> </w:t>
+      </w:r>
+      <w:r>
+        <w:t>is small (about 0.1</w:t>
+      </w:r>
+      <w:r>
+        <w:t xml:space="preserve"> for neutral forms of analyte</w:t>
+      </w:r>
+      <w:r>
+        <w:t>)</w:t>
+      </w:r>
       <w:r>
         <w:rPr>
           <w:rFonts w:ascii="Times New Roman" w:hAnsi="Times New Roman"/>
-        </w:rPr>
-        <w:t>. Since</w:t>
+          <w:i/>
+          <w:iCs/>
+        </w:rPr>
+        <w:t xml:space="preserve"> </w:t>
       </w:r>
       <w:r>
         <w:rPr>
           <w:rFonts w:ascii="Times New Roman" w:hAnsi="Times New Roman"/>
         </w:rPr>
-        <w:t xml:space="preserve"> </w:t>
-      </w:r>
-      <w:proofErr w:type="spellStart"/>
-      <w:r>
-        <w:t>c</w:t>
+        <w:t xml:space="preserve">one can expect a </w:t>
       </w:r>
       <w:r>
         <w:rPr>
           <w:rFonts w:ascii="Times New Roman" w:hAnsi="Times New Roman"/>
         </w:rPr>
-        <w:t>ω</w:t>
-      </w:r>
-      <w:proofErr w:type="spellEnd"/>
+        <w:t>fairly</w:t>
+      </w:r>
       <w:r>
         <w:rPr>
           <w:rFonts w:ascii="Times New Roman" w:hAnsi="Times New Roman"/>
-          <w:i/>
-          <w:iCs/>
-        </w:rPr>
-        <w:t xml:space="preserve"> </w:t>
-      </w:r>
-      <w:r>
-        <w:t>is small (about 0.1</w:t>
-      </w:r>
-      <w:r>
-        <w:t xml:space="preserve"> for neutral forms of analyte</w:t>
-      </w:r>
-      <w:r>
-        <w:t>)</w:t>
+        </w:rPr>
+        <w:t xml:space="preserve"> precise predictions</w:t>
       </w:r>
       <w:r>
         <w:rPr>
           <w:rFonts w:ascii="Times New Roman" w:hAnsi="Times New Roman"/>
-          <w:i/>
-          <w:iCs/>
-        </w:rPr>
-        <w:t xml:space="preserve"> </w:t>
+        </w:rPr>
+        <w:t xml:space="preserve">, i.e. </w:t>
       </w:r>
       <w:r>
         <w:rPr>
           <w:rFonts w:ascii="Times New Roman" w:hAnsi="Times New Roman"/>
         </w:rPr>
-        <w:t xml:space="preserve">one can expect a </w:t>
+        <w:t xml:space="preserve">one is able to predict </w:t>
       </w:r>
       <w:r>
         <w:rPr>
           <w:rFonts w:ascii="Times New Roman" w:hAnsi="Times New Roman"/>
         </w:rPr>
-        <w:t>fairly</w:t>
+        <w:t xml:space="preserve">isocratic </w:t>
       </w:r>
       <w:r>
         <w:rPr>
           <w:rFonts w:ascii="Times New Roman" w:hAnsi="Times New Roman"/>
         </w:rPr>
-        <w:t xml:space="preserve"> precise predictions.</w:t>
-      </w:r>
-      <w:r>
-        <w:rPr>
-          <w:rFonts w:ascii="Times New Roman" w:hAnsi="Times New Roman"/>
-        </w:rPr>
-        <w:t xml:space="preserve"> </w:t>
-      </w:r>
-      <w:r>
-        <w:rPr>
-          <w:rFonts w:ascii="Times New Roman" w:hAnsi="Times New Roman"/>
-        </w:rPr>
-        <w:t xml:space="preserve">It indicates that one is able to predict </w:t>
-      </w:r>
-      <w:r>
-        <w:rPr>
-          <w:rFonts w:ascii="Times New Roman" w:hAnsi="Times New Roman"/>
-        </w:rPr>
-        <w:t xml:space="preserve">isocratic </w:t>
-      </w:r>
-      <w:r>
-        <w:rPr>
-          <w:rFonts w:ascii="Times New Roman" w:hAnsi="Times New Roman"/>
-        </w:rPr>
-        <w:t>retention factor with an uncertainty of about 20-25%. It might be of practical usefulness for simple problems involving few analytes.</w:t>
+        <w:t>retention factor with an uncertainty of about 20-25%. It might be of practical usefulness for problems involving few analytes.</w:t>
       </w:r>
     </w:p>
     <w:p>
@@ -7203,22 +7245,95 @@
         </w:rPr>
       </w:pPr>
       <w:r>
-        <w:t>The model can be used for various decision making by providing the likely chromatogram for a wide range of analytes and chromatographic conditions.</w:t>
+        <w:t xml:space="preserve">The model can be used </w:t>
+      </w:r>
+      <w:r>
+        <w:t>in</w:t>
+      </w:r>
+      <w:r>
+        <w:t xml:space="preserve"> decision making </w:t>
+      </w:r>
+      <w:r>
+        <w:t>to help identify</w:t>
+      </w:r>
+      <w:r>
+        <w:t xml:space="preserve"> chromatographic conditions</w:t>
+      </w:r>
+      <w:r>
+        <w:t xml:space="preserve"> leading to the desired separation</w:t>
+      </w:r>
+      <w:r>
+        <w:t>.</w:t>
+      </w:r>
+      <w:r>
+        <w:t xml:space="preserve"> In this work it was illustrated </w:t>
+      </w:r>
+      <w:r>
+        <w:t xml:space="preserve">by specifying a very simply utility function favoring shorter runs within a separation window </w:t>
+      </w:r>
+      <w:r>
+        <w:t>between</w:t>
+      </w:r>
+      <w:r>
+        <w:t xml:space="preserve"> 2 </w:t>
+      </w:r>
+      <w:r>
+        <w:t xml:space="preserve">and </w:t>
+      </w:r>
+      <w:r>
+        <w:t xml:space="preserve">40 min and ensuring at least 2 min difference in retention of critical pairs of analytes. </w:t>
+      </w:r>
+      <w:r>
+        <w:t>The utility maps are presented on Figures S10 and S11</w:t>
+      </w:r>
+      <w:r>
+        <w:t xml:space="preserve"> and the uncertainty chromatograms for the highest expected utility are shown on Figures 5 and 6 for individual and limited data predictions. </w:t>
+      </w:r>
+      <w:r>
+        <w:t>Based on</w:t>
+      </w:r>
+      <w:r>
+        <w:t xml:space="preserve"> </w:t>
+      </w:r>
+      <w:r>
+        <w:t xml:space="preserve">individual predictions </w:t>
+      </w:r>
+      <w:r>
+        <w:t xml:space="preserve">one can identify chromatographic conditions leading to reasonable </w:t>
+      </w:r>
+      <w:r>
+        <w:lastRenderedPageBreak/>
+        <w:t xml:space="preserve">chromatograms for all of the columns. </w:t>
+      </w:r>
+      <w:r>
+        <w:t>The highest utility can be expected for</w:t>
+      </w:r>
+      <w:r>
+        <w:t xml:space="preserve"> </w:t>
+      </w:r>
+      <w:r>
+        <w:t>Xterra MS C8</w:t>
+      </w:r>
+      <w:r>
+        <w:t>.</w:t>
+      </w:r>
+      <w:r>
+        <w:t xml:space="preserve"> Although the differences are small. There are also several “windows” of opportunity presented on the </w:t>
       </w:r>
     </w:p>
     <w:p>
       <w:pPr>
-        <w:pStyle w:val="TAMainText"/>
+        <w:pStyle w:val="VAFigureCaption"/>
       </w:pPr>
       <w:r>
         <w:rPr>
           <w:noProof/>
         </w:rPr>
         <w:drawing>
-          <wp:inline distT="0" distB="0" distL="0" distR="0" wp14:anchorId="30BFC3E2" wp14:editId="609A5530">
+          <wp:inline distT="0" distB="0" distL="0" distR="0" wp14:anchorId="5ABD2D0A" wp14:editId="765525E0">
             <wp:extent cx="3044825" cy="3044825"/>
             <wp:effectExtent l="0" t="0" r="3175" b="3175"/>
-            <wp:docPr id="10" name="Obraz 10"/>
+            <wp:docPr id="1" name="Obraz 1"/>
             <wp:cNvGraphicFramePr>
               <a:graphicFrameLocks xmlns:a="http://schemas.openxmlformats.org/drawingml/2006/main" noChangeAspect="1"/>
             </wp:cNvGraphicFramePr>
@@ -7226,7 +7341,7 @@
               <a:graphicData uri="http://schemas.openxmlformats.org/drawingml/2006/picture">
                 <pic:pic xmlns:pic="http://schemas.openxmlformats.org/drawingml/2006/picture">
                   <pic:nvPicPr>
-                    <pic:cNvPr id="10" name="Obraz 10"/>
+                    <pic:cNvPr id="1" name="Obraz 1"/>
                     <pic:cNvPicPr/>
                   </pic:nvPicPr>
                   <pic:blipFill>
@@ -7262,10 +7377,7 @@
         <w:pStyle w:val="VAFigureCaption"/>
       </w:pPr>
       <w:r>
-        <w:t>F</w:t>
-      </w:r>
-      <w:r>
-        <w:t xml:space="preserve">igure </w:t>
+        <w:t xml:space="preserve">Figure </w:t>
       </w:r>
       <w:r>
         <w:t>5</w:t>
@@ -7274,80 +7386,23 @@
         <w:t xml:space="preserve">. </w:t>
       </w:r>
       <w:r>
-        <w:t xml:space="preserve">Uncertainty chromatograms displaying the predictions for 6 selected analytes using </w:t>
-      </w:r>
-      <w:r>
-        <w:t>individual (sharp peaks) and population (broad peaks) predictions</w:t>
-      </w:r>
-      <w:r>
-        <w:t>. Each peak represents the range of analyte retention factors compatible with prior and preliminary data.</w:t>
-      </w:r>
-      <w:r>
-        <w:t xml:space="preserve"> </w:t>
-      </w:r>
-      <w:r>
-        <w:t xml:space="preserve"> </w:t>
-      </w:r>
-      <w:r>
-        <w:t xml:space="preserve">The chromatographic conditions were </w:t>
-      </w:r>
-      <w:proofErr w:type="spellStart"/>
-      <w:r>
-        <w:t>pHo</w:t>
-      </w:r>
-      <w:proofErr w:type="spellEnd"/>
-      <w:r>
-        <w:t>=8.9</w:t>
-      </w:r>
-      <w:r>
-        <w:t xml:space="preserve">, ACN, </w:t>
-      </w:r>
-      <w:r>
-        <w:t xml:space="preserve"> </w:t>
-      </w:r>
-      <w:r>
-        <w:t>25</w:t>
-      </w:r>
-      <w:r>
-        <w:rPr>
-          <w:vertAlign w:val="superscript"/>
-        </w:rPr>
-        <w:t>o</w:t>
-      </w:r>
-      <w:r>
-        <w:t>C</w:t>
-      </w:r>
-      <w:r>
-        <w:t xml:space="preserve">, </w:t>
-      </w:r>
-      <w:proofErr w:type="spellStart"/>
-      <w:r>
-        <w:t>tg</w:t>
-      </w:r>
-      <w:proofErr w:type="spellEnd"/>
-      <w:r>
-        <w:t xml:space="preserve"> </w:t>
-      </w:r>
-      <w:r>
-        <w:t xml:space="preserve">= </w:t>
-      </w:r>
-      <w:r>
-        <w:t>90 min.</w:t>
+        <w:t xml:space="preserve">The </w:t>
+      </w:r>
+      <w:r>
+        <w:t>optimal Bayesian-based chromatographic conditions found based on individual data predictions.</w:t>
       </w:r>
     </w:p>
+    <w:p/>
     <w:p>
       <w:pPr>
-        <w:pStyle w:val="VAFigureCaption"/>
-        <w:tabs>
-          <w:tab w:val="left" w:pos="709"/>
-        </w:tabs>
+        <w:pStyle w:val="TAMainText"/>
       </w:pPr>
       <w:r>
         <w:rPr>
           <w:noProof/>
         </w:rPr>
         <w:drawing>
-          <wp:inline distT="0" distB="0" distL="0" distR="0" wp14:anchorId="5BDC3EEA" wp14:editId="2E61C3D6">
+          <wp:inline distT="0" distB="0" distL="0" distR="0" wp14:anchorId="1E858DDB" wp14:editId="75A42331">
             <wp:extent cx="3044825" cy="3044825"/>
             <wp:effectExtent l="0" t="0" r="3175" b="3175"/>
             <wp:docPr id="8" name="Obraz 8"/>
@@ -7394,7 +7449,10 @@
         <w:pStyle w:val="VAFigureCaption"/>
       </w:pPr>
       <w:r>
-        <w:t xml:space="preserve">Figure </w:t>
+        <w:t>F</w:t>
+      </w:r>
+      <w:r>
+        <w:t xml:space="preserve">igure </w:t>
       </w:r>
       <w:r>
         <w:t>6</w:t>
@@ -7403,304 +7461,188 @@
         <w:t xml:space="preserve">. </w:t>
       </w:r>
       <w:r>
-        <w:t>Uncertainty chromatograms displaying the predictions for 6 selected analytes based on</w:t>
-      </w:r>
-      <w:r>
-        <w:t xml:space="preserve"> the </w:t>
-      </w:r>
-      <w:r>
-        <w:t>proposed</w:t>
-      </w:r>
-      <w:r>
-        <w:t xml:space="preserve"> model and</w:t>
-      </w:r>
-      <w:r>
-        <w:t xml:space="preserve"> </w:t>
-      </w:r>
-      <w:proofErr w:type="spellStart"/>
-      <w:r>
-        <w:t>XBridge</w:t>
-      </w:r>
-      <w:proofErr w:type="spellEnd"/>
-      <w:r>
-        <w:t xml:space="preserve"> Shield RP18 </w:t>
-      </w:r>
-      <w:r>
-        <w:t>data</w:t>
-      </w:r>
-      <w:r>
-        <w:t xml:space="preserve">. Colors correspond to different analytes that are identified in the </w:t>
-      </w:r>
-      <w:r>
-        <w:t>legend</w:t>
-      </w:r>
-      <w:r>
-        <w:t>.</w:t>
-      </w:r>
-      <w:r>
-        <w:t xml:space="preserve"> </w:t>
-      </w:r>
-      <w:r>
-        <w:t xml:space="preserve">The chromatographic conditions were </w:t>
-      </w:r>
-      <w:proofErr w:type="spellStart"/>
-      <w:r>
-        <w:t>pHo</w:t>
-      </w:r>
-      <w:proofErr w:type="spellEnd"/>
-      <w:r>
-        <w:t>=8.9, ACN,  25</w:t>
-      </w:r>
-      <w:r>
-        <w:rPr>
-          <w:vertAlign w:val="superscript"/>
-        </w:rPr>
-        <w:t>o</w:t>
-      </w:r>
-      <w:r>
-        <w:t xml:space="preserve">C, </w:t>
-      </w:r>
-      <w:proofErr w:type="spellStart"/>
-      <w:r>
-        <w:t>tg</w:t>
-      </w:r>
-      <w:proofErr w:type="spellEnd"/>
-      <w:r>
-        <w:t xml:space="preserve"> = 90 min</w:t>
-      </w:r>
-      <w:r>
-        <w:t xml:space="preserve">. </w:t>
-      </w:r>
-    </w:p>
-    <w:p/>
-    <w:p>
-      <w:pPr>
-        <w:pStyle w:val="VAFigureCaption"/>
-      </w:pPr>
-      <w:r>
-        <w:rPr>
-          <w:noProof/>
-        </w:rPr>
-        <w:drawing>
-          <wp:inline distT="0" distB="0" distL="0" distR="0" wp14:anchorId="5ABD2D0A" wp14:editId="765525E0">
-            <wp:extent cx="3044825" cy="3044825"/>
-            <wp:effectExtent l="0" t="0" r="3175" b="3175"/>
-            <wp:docPr id="1" name="Obraz 1"/>
-            <wp:cNvGraphicFramePr>
-              <a:graphicFrameLocks xmlns:a="http://schemas.openxmlformats.org/drawingml/2006/main" noChangeAspect="1"/>
-            </wp:cNvGraphicFramePr>
-            <a:graphic xmlns:a="http://schemas.openxmlformats.org/drawingml/2006/main">
-              <a:graphicData uri="http://schemas.openxmlformats.org/drawingml/2006/picture">
-                <pic:pic xmlns:pic="http://schemas.openxmlformats.org/drawingml/2006/picture">
-                  <pic:nvPicPr>
-                    <pic:cNvPr id="1" name="Obraz 1"/>
-                    <pic:cNvPicPr/>
-                  </pic:nvPicPr>
-                  <pic:blipFill>
-                    <a:blip r:embed="rId16" cstate="print">
-                      <a:extLst>
-                        <a:ext uri="{28A0092B-C50C-407E-A947-70E740481C1C}">
-                          <a14:useLocalDpi xmlns:a14="http://schemas.microsoft.com/office/drawing/2010/main" val="0"/>
-                        </a:ext>
-                      </a:extLst>
-                    </a:blip>
-                    <a:stretch>
-                      <a:fillRect/>
-                    </a:stretch>
-                  </pic:blipFill>
-                  <pic:spPr>
-                    <a:xfrm>
-                      <a:off x="0" y="0"/>
-                      <a:ext cx="3044825" cy="3044825"/>
-                    </a:xfrm>
-                    <a:prstGeom prst="rect">
-                      <a:avLst/>
-                    </a:prstGeom>
-                  </pic:spPr>
-                </pic:pic>
-              </a:graphicData>
-            </a:graphic>
-          </wp:inline>
-        </w:drawing>
+        <w:t xml:space="preserve">The optimal Bayesian-based chromatographic conditions found based on </w:t>
+      </w:r>
+      <w:r>
+        <w:t>limited</w:t>
+      </w:r>
+      <w:r>
+        <w:t xml:space="preserve"> data predictions.</w:t>
       </w:r>
     </w:p>
     <w:p>
-      <w:pPr>
-        <w:pStyle w:val="VAFigureCaption"/>
-      </w:pPr>
-      <w:r>
-        <w:t xml:space="preserve">Figure </w:t>
-      </w:r>
-      <w:r>
-        <w:t>6</w:t>
+      <w:r>
+        <w:t xml:space="preserve">The proposed model is complex </w:t>
+      </w:r>
+      <w:r>
+        <w:t xml:space="preserve">but there </w:t>
+      </w:r>
+      <w:r>
+        <w:t xml:space="preserve">still </w:t>
+      </w:r>
+      <w:r>
+        <w:t xml:space="preserve">are some uncounted complexities </w:t>
+      </w:r>
+      <w:r>
+        <w:t xml:space="preserve">that can be added </w:t>
+      </w:r>
+      <w:r>
+        <w:t>(</w:t>
+      </w:r>
+      <w:r>
+        <w:t xml:space="preserve">e.g. </w:t>
+      </w:r>
+      <w:r>
+        <w:t xml:space="preserve">temperature effects for the dissociated forms, BAV for S2 and </w:t>
+      </w:r>
+      <w:proofErr w:type="spellStart"/>
+      <w:r>
+        <w:t>apH</w:t>
+      </w:r>
+      <w:proofErr w:type="spellEnd"/>
+      <w:r>
+        <w:t>, etc.</w:t>
+      </w:r>
+      <w:r>
+        <w:t>)</w:t>
       </w:r>
       <w:r>
         <w:t xml:space="preserve">. </w:t>
       </w:r>
       <w:r>
-        <w:t>Application of decision making in the search for the best chromatogram</w:t>
-      </w:r>
-      <w:r>
-        <w:t xml:space="preserve"> based on individual predictions</w:t>
+        <w:t xml:space="preserve">Specifically, the S2 parameter was assumed similar across columns. This is a strong assumptions, but justified by the fact that any small change of S2 can be equally well accounted for by changes in S1. </w:t>
+      </w:r>
+      <w:r>
+        <w:t xml:space="preserve">We also encountered </w:t>
+      </w:r>
+      <w:r>
+        <w:t xml:space="preserve">several technical </w:t>
+      </w:r>
+      <w:r>
+        <w:t xml:space="preserve">difficulties that required </w:t>
+      </w:r>
+      <w:r>
+        <w:t xml:space="preserve">several </w:t>
+      </w:r>
+      <w:r>
+        <w:t xml:space="preserve">simplifications to run the </w:t>
+      </w:r>
+      <w:r>
+        <w:t>MCMC</w:t>
+      </w:r>
+      <w:r>
+        <w:t xml:space="preserve"> without </w:t>
+      </w:r>
+      <w:r>
+        <w:t>problems</w:t>
+      </w:r>
+      <w:r>
+        <w:t>, e.g. excluding analytes with more than 2 dissociations steps.</w:t>
       </w:r>
     </w:p>
     <w:p>
       <w:r>
-        <w:t xml:space="preserve">The proposed model is complex </w:t>
-      </w:r>
-      <w:r>
-        <w:t xml:space="preserve">but there are </w:t>
-      </w:r>
-      <w:r>
-        <w:t xml:space="preserve">still </w:t>
-      </w:r>
-      <w:r>
-        <w:t xml:space="preserve">some uncounted complexities </w:t>
-      </w:r>
-      <w:r>
-        <w:t>that can be added</w:t>
-      </w:r>
-      <w:r>
-        <w:t xml:space="preserve"> </w:t>
-      </w:r>
-      <w:r>
-        <w:t>(</w:t>
-      </w:r>
-      <w:r>
-        <w:t xml:space="preserve">e.g. </w:t>
-      </w:r>
-      <w:r>
-        <w:t xml:space="preserve">temperature effects for the dissociated forms, BAV for S2 and </w:t>
-      </w:r>
-      <w:proofErr w:type="spellStart"/>
-      <w:r>
-        <w:t>apH</w:t>
-      </w:r>
-      <w:proofErr w:type="spellEnd"/>
-      <w:r>
-        <w:t>, etc.</w:t>
-      </w:r>
-      <w:r>
-        <w:t>)</w:t>
-      </w:r>
-      <w:r>
-        <w:t xml:space="preserve">. </w:t>
-      </w:r>
-      <w:r>
-        <w:t xml:space="preserve">Specifically, the S2 parameter was assumed similar across columns. This is a strong assumptions, but justified by the fact that any small change of S2 can be equally well accounted for by changes in S1. </w:t>
-      </w:r>
-      <w:r>
-        <w:t xml:space="preserve">We also encountered </w:t>
-      </w:r>
-      <w:r>
-        <w:t xml:space="preserve">several technical difficulties that required </w:t>
-      </w:r>
-      <w:r>
-        <w:t xml:space="preserve">several </w:t>
-      </w:r>
-      <w:r>
-        <w:t xml:space="preserve">simplifications to run the </w:t>
-      </w:r>
-      <w:r>
-        <w:lastRenderedPageBreak/>
-        <w:t>MCMC</w:t>
-      </w:r>
-      <w:r>
-        <w:t xml:space="preserve"> without </w:t>
-      </w:r>
-      <w:r>
-        <w:t>problems</w:t>
-      </w:r>
-      <w:r>
-        <w:t>, e.g. excluding analytes with more than 2 dissociations steps.</w:t>
+        <w:t>There are possible several modification of the proposed model. For example one could include column as a random effects and add column-level predictors. It would allow to build a model that generalized to other columns in a similar way the proposed model generalized to other analytes. This idea is worth pursuing, however requires data collected for a wide</w:t>
+      </w:r>
+      <w:r>
+        <w:t>r</w:t>
+      </w:r>
+      <w:r>
+        <w:t xml:space="preserve"> range of columns. </w:t>
       </w:r>
     </w:p>
     <w:p>
       <w:r>
-        <w:t xml:space="preserve">There are possible several modification of the proposed model. For example one could include column as a random effects and add column-level predictors. It would allow to build a model that generalized to other columns in a similar way the proposed model generalized to other analytes. This idea is worth pursuing, however requires data collected for a wide range of columns. </w:t>
+        <w:t xml:space="preserve">One possible application </w:t>
+      </w:r>
+      <w:r>
+        <w:t>of the model is in f</w:t>
+      </w:r>
+      <w:r>
+        <w:t>ind</w:t>
+      </w:r>
+      <w:r>
+        <w:t>ing</w:t>
+      </w:r>
+      <w:r>
+        <w:t xml:space="preserve"> the best experimental design ensuring </w:t>
+      </w:r>
+      <w:r>
+        <w:t>the highest</w:t>
+      </w:r>
+      <w:r>
+        <w:t xml:space="preserve"> informativeness </w:t>
+      </w:r>
+      <w:r>
+        <w:t>of a set of</w:t>
+      </w:r>
+      <w:r>
+        <w:t xml:space="preserve"> preliminary (scouting) experiments. Since </w:t>
+      </w:r>
+      <w:r>
+        <w:t>our</w:t>
+      </w:r>
+      <w:r>
+        <w:t xml:space="preserve"> model provides a prior information for subsequent analysis this prior information can be utilized for that purpose to decrease the required number of experiments. </w:t>
       </w:r>
     </w:p>
     <w:p>
       <w:r>
-        <w:t xml:space="preserve">One possible application is to use the model to find the best experimental design ensuring </w:t>
-      </w:r>
-      <w:r>
-        <w:t>the highest</w:t>
-      </w:r>
-      <w:r>
-        <w:t xml:space="preserve"> informativeness </w:t>
-      </w:r>
-      <w:r>
-        <w:t>of a set of</w:t>
-      </w:r>
-      <w:r>
-        <w:t xml:space="preserve"> preliminary (scouting) experiments. Since </w:t>
-      </w:r>
-      <w:r>
-        <w:t>our</w:t>
-      </w:r>
-      <w:r>
-        <w:t xml:space="preserve"> model provides a prior information for subsequent analysis this prior information can be utilized for that purpose to decrease the required number of experiments. </w:t>
+        <w:t xml:space="preserve">The </w:t>
+      </w:r>
+      <w:r>
+        <w:t>results lead to the conclusion</w:t>
+      </w:r>
+      <w:r>
+        <w:t xml:space="preserve"> </w:t>
+      </w:r>
+      <w:r>
+        <w:t xml:space="preserve">that </w:t>
+      </w:r>
+      <w:r>
+        <w:t>it is rather hopeless to predict analyte</w:t>
+      </w:r>
+      <w:r>
+        <w:t xml:space="preserve"> retention </w:t>
+      </w:r>
+      <w:r>
+        <w:t xml:space="preserve">precisely without </w:t>
+      </w:r>
+      <w:r>
+        <w:t xml:space="preserve">a set of preliminary </w:t>
+      </w:r>
+      <w:r>
+        <w:t xml:space="preserve">chromatographic </w:t>
+      </w:r>
+      <w:r>
+        <w:t>measurements</w:t>
+      </w:r>
+      <w:r>
+        <w:t>.</w:t>
+      </w:r>
+      <w:r>
+        <w:t xml:space="preserve"> Even having access to the extensive data collected for one column, the retention time can be predicted with </w:t>
+      </w:r>
+      <w:r>
+        <w:t>~</w:t>
+      </w:r>
+      <w:r>
+        <w:t xml:space="preserve">25% precisions for the most optimistic scenario of </w:t>
+      </w:r>
+      <w:r>
+        <w:t xml:space="preserve">a </w:t>
+      </w:r>
+      <w:r>
+        <w:t>neutral compound.</w:t>
+      </w:r>
+      <w:r>
+        <w:t xml:space="preserve"> It might by sufficient for some problems</w:t>
+      </w:r>
+      <w:r>
+        <w:t xml:space="preserve"> but is not sufficient in general.</w:t>
       </w:r>
     </w:p>
     <w:p>
-      <w:r>
-        <w:t xml:space="preserve">The </w:t>
-      </w:r>
-      <w:r>
-        <w:t>results lead to the conclusion</w:t>
-      </w:r>
-      <w:r>
-        <w:t xml:space="preserve"> </w:t>
-      </w:r>
-      <w:r>
-        <w:t xml:space="preserve">that </w:t>
-      </w:r>
-      <w:r>
-        <w:t>it is rather hopeless to predict analyte</w:t>
-      </w:r>
-      <w:r>
-        <w:t xml:space="preserve"> retention </w:t>
-      </w:r>
-      <w:r>
-        <w:t xml:space="preserve">precisely without </w:t>
-      </w:r>
-      <w:r>
-        <w:t xml:space="preserve">a set of preliminary </w:t>
-      </w:r>
-      <w:r>
-        <w:t xml:space="preserve">chromatographic </w:t>
-      </w:r>
-      <w:r>
-        <w:t>measurements</w:t>
-      </w:r>
-      <w:r>
-        <w:t>.</w:t>
-      </w:r>
-      <w:r>
-        <w:t xml:space="preserve"> Even having access to the extensive data collected for one column, the retention time can be predicted with </w:t>
-      </w:r>
-      <w:r>
-        <w:t>~</w:t>
-      </w:r>
-      <w:r>
-        <w:t xml:space="preserve">25% precisions for the most optimistic scenario of </w:t>
-      </w:r>
-      <w:r>
-        <w:t xml:space="preserve">a </w:t>
-      </w:r>
-      <w:r>
-        <w:t>neutral compound.</w:t>
-      </w:r>
-      <w:r>
-        <w:t xml:space="preserve"> It might by sufficient for some problems</w:t>
-      </w:r>
-      <w:r>
-        <w:t>.</w:t>
-      </w:r>
-    </w:p>
-    <w:p/>
-    <w:p>
       <w:pPr>
         <w:pStyle w:val="Nagwek1"/>
       </w:pPr>
@@ -7759,6 +7701,9 @@
       </w:r>
       <w:r>
         <w:t xml:space="preserve"> across a range of columns</w:t>
+      </w:r>
+      <w:r>
+        <w:t>.</w:t>
       </w:r>
     </w:p>
     <w:p>
@@ -7820,7 +7765,7 @@
           <w:kern w:val="20"/>
           <w:sz w:val="18"/>
         </w:rPr>
-        <w:t xml:space="preserve">; </w:t>
+        <w:t xml:space="preserve"> description</w:t>
       </w:r>
       <w:r>
         <w:rPr>
@@ -7829,7 +7774,7 @@
           <w:kern w:val="20"/>
           <w:sz w:val="18"/>
         </w:rPr>
-        <w:t>2</w:t>
+        <w:t xml:space="preserve">; </w:t>
       </w:r>
       <w:r>
         <w:rPr>
@@ -7838,7 +7783,7 @@
           <w:kern w:val="20"/>
           <w:sz w:val="18"/>
         </w:rPr>
-        <w:t xml:space="preserve">. </w:t>
+        <w:t>2</w:t>
       </w:r>
       <w:r>
         <w:rPr>
@@ -7847,7 +7792,7 @@
           <w:kern w:val="20"/>
           <w:sz w:val="18"/>
         </w:rPr>
-        <w:t>Table S1. Summary of the MCMC simulations of the marginal posterior distributions</w:t>
+        <w:t xml:space="preserve">. </w:t>
       </w:r>
       <w:r>
         <w:rPr>
@@ -7856,7 +7801,7 @@
           <w:kern w:val="20"/>
           <w:sz w:val="18"/>
         </w:rPr>
-        <w:t xml:space="preserve"> </w:t>
+        <w:t>Table S1. Summary of the MCMC simulations of the marginal posterior distributions</w:t>
       </w:r>
       <w:r>
         <w:rPr>
@@ -7865,7 +7810,7 @@
           <w:kern w:val="20"/>
           <w:sz w:val="18"/>
         </w:rPr>
-        <w:t>of population-level model parameters</w:t>
+        <w:t xml:space="preserve"> </w:t>
       </w:r>
       <w:r>
         <w:rPr>
@@ -7874,7 +7819,7 @@
           <w:kern w:val="20"/>
           <w:sz w:val="18"/>
         </w:rPr>
-        <w:t xml:space="preserve">; </w:t>
+        <w:t>of population-level model parameters</w:t>
       </w:r>
       <w:r>
         <w:rPr>
@@ -7883,7 +7828,7 @@
           <w:kern w:val="20"/>
           <w:sz w:val="18"/>
         </w:rPr>
-        <w:t>3</w:t>
+        <w:t xml:space="preserve">; </w:t>
       </w:r>
       <w:r>
         <w:rPr>
@@ -7892,7 +7837,7 @@
           <w:kern w:val="20"/>
           <w:sz w:val="18"/>
         </w:rPr>
-        <w:t>. </w:t>
+        <w:t>3</w:t>
       </w:r>
       <w:r>
         <w:rPr>
@@ -7901,7 +7846,7 @@
           <w:kern w:val="20"/>
           <w:sz w:val="18"/>
         </w:rPr>
-        <w:t>Figure S1. Raw data for 6 selected analytes</w:t>
+        <w:t>. </w:t>
       </w:r>
       <w:r>
         <w:rPr>
@@ -7910,7 +7855,7 @@
           <w:kern w:val="20"/>
           <w:sz w:val="18"/>
         </w:rPr>
-        <w:t>;</w:t>
+        <w:t>Figure S1. Raw data for 6 selected analytes</w:t>
       </w:r>
       <w:r>
         <w:rPr>
@@ -7919,7 +7864,7 @@
           <w:kern w:val="20"/>
           <w:sz w:val="18"/>
         </w:rPr>
-        <w:t xml:space="preserve"> 4</w:t>
+        <w:t>;</w:t>
       </w:r>
       <w:r>
         <w:rPr>
@@ -7928,7 +7873,7 @@
           <w:kern w:val="20"/>
           <w:sz w:val="18"/>
         </w:rPr>
-        <w:t>. </w:t>
+        <w:t xml:space="preserve"> 4</w:t>
       </w:r>
       <w:r>
         <w:rPr>
@@ -7937,7 +7882,7 @@
           <w:kern w:val="20"/>
           <w:sz w:val="18"/>
         </w:rPr>
-        <w:t>Figure S2. Summary of the MCMC simulations of the marginal posterior distributions</w:t>
+        <w:t>. </w:t>
       </w:r>
       <w:r>
         <w:rPr>
@@ -7946,7 +7891,7 @@
           <w:kern w:val="20"/>
           <w:sz w:val="18"/>
         </w:rPr>
-        <w:t xml:space="preserve"> </w:t>
+        <w:t>Figure S2. Summary of the MCMC simulations of the marginal posterior distributions</w:t>
       </w:r>
       <w:r>
         <w:rPr>
@@ -7955,7 +7900,7 @@
           <w:kern w:val="20"/>
           <w:sz w:val="18"/>
         </w:rPr>
-        <w:t>of population-level model parameters</w:t>
+        <w:t xml:space="preserve"> </w:t>
       </w:r>
       <w:r>
         <w:rPr>
@@ -7964,7 +7909,7 @@
           <w:kern w:val="20"/>
           <w:sz w:val="18"/>
         </w:rPr>
-        <w:t>;</w:t>
+        <w:t>of population-level model parameters</w:t>
       </w:r>
       <w:r>
         <w:rPr>
@@ -7973,7 +7918,7 @@
           <w:kern w:val="20"/>
           <w:sz w:val="18"/>
         </w:rPr>
-        <w:t xml:space="preserve"> 5</w:t>
+        <w:t>;</w:t>
       </w:r>
       <w:r>
         <w:rPr>
@@ -7982,7 +7927,7 @@
           <w:kern w:val="20"/>
           <w:sz w:val="18"/>
         </w:rPr>
-        <w:t>. </w:t>
+        <w:t xml:space="preserve"> 5</w:t>
       </w:r>
       <w:r>
         <w:rPr>
@@ -7991,7 +7936,7 @@
           <w:kern w:val="20"/>
           <w:sz w:val="18"/>
         </w:rPr>
-        <w:t>Figure S3. Goodness of fit plots</w:t>
+        <w:t>. </w:t>
       </w:r>
       <w:r>
         <w:rPr>
@@ -8000,7 +7945,7 @@
           <w:kern w:val="20"/>
           <w:sz w:val="18"/>
         </w:rPr>
-        <w:t>;</w:t>
+        <w:t>Figure S3. Goodness of fit plots</w:t>
       </w:r>
       <w:r>
         <w:rPr>
@@ -8009,7 +7954,7 @@
           <w:kern w:val="20"/>
           <w:sz w:val="18"/>
         </w:rPr>
-        <w:t>6</w:t>
+        <w:t>;</w:t>
       </w:r>
       <w:r>
         <w:rPr>
@@ -8018,7 +7963,7 @@
           <w:kern w:val="20"/>
           <w:sz w:val="18"/>
         </w:rPr>
-        <w:t>. </w:t>
+        <w:t xml:space="preserve"> </w:t>
       </w:r>
       <w:r>
         <w:rPr>
@@ -8027,7 +7972,7 @@
           <w:kern w:val="20"/>
           <w:sz w:val="18"/>
         </w:rPr>
-        <w:t>Figure S4. Individual gradient predictions</w:t>
+        <w:t>6</w:t>
       </w:r>
       <w:r>
         <w:rPr>
@@ -8036,7 +7981,7 @@
           <w:kern w:val="20"/>
           <w:sz w:val="18"/>
         </w:rPr>
-        <w:t>;</w:t>
+        <w:t>. </w:t>
       </w:r>
       <w:r>
         <w:rPr>
@@ -8045,7 +7990,7 @@
           <w:kern w:val="20"/>
           <w:sz w:val="18"/>
         </w:rPr>
-        <w:t xml:space="preserve"> 7</w:t>
+        <w:t>Figure S4. Individual gradient predictions</w:t>
       </w:r>
       <w:r>
         <w:rPr>
@@ -8054,7 +7999,7 @@
           <w:kern w:val="20"/>
           <w:sz w:val="18"/>
         </w:rPr>
-        <w:t>. </w:t>
+        <w:t>;</w:t>
       </w:r>
       <w:r>
         <w:rPr>
@@ -8063,7 +8008,7 @@
           <w:kern w:val="20"/>
           <w:sz w:val="18"/>
         </w:rPr>
-        <w:t>Figure S5. Population gradient predictions</w:t>
+        <w:t xml:space="preserve"> 7</w:t>
       </w:r>
       <w:r>
         <w:rPr>
@@ -8072,7 +8017,7 @@
           <w:kern w:val="20"/>
           <w:sz w:val="18"/>
         </w:rPr>
-        <w:t>;</w:t>
+        <w:t>. </w:t>
       </w:r>
       <w:r>
         <w:rPr>
@@ -8081,7 +8026,7 @@
           <w:kern w:val="20"/>
           <w:sz w:val="18"/>
         </w:rPr>
-        <w:t>8</w:t>
+        <w:t>Figure S5. Population gradient predictions</w:t>
       </w:r>
       <w:r>
         <w:rPr>
@@ -8090,7 +8035,7 @@
           <w:kern w:val="20"/>
           <w:sz w:val="18"/>
         </w:rPr>
-        <w:t>. </w:t>
+        <w:t>;</w:t>
       </w:r>
       <w:r>
         <w:rPr>
@@ -8099,7 +8044,7 @@
           <w:kern w:val="20"/>
           <w:sz w:val="18"/>
         </w:rPr>
-        <w:t>Figure S6. Limited data gradient predictions</w:t>
+        <w:t xml:space="preserve"> </w:t>
       </w:r>
       <w:r>
         <w:rPr>
@@ -8108,7 +8053,7 @@
           <w:kern w:val="20"/>
           <w:sz w:val="18"/>
         </w:rPr>
-        <w:t>;</w:t>
+        <w:t>8</w:t>
       </w:r>
       <w:r>
         <w:rPr>
@@ -8117,7 +8062,7 @@
           <w:kern w:val="20"/>
           <w:sz w:val="18"/>
         </w:rPr>
-        <w:t xml:space="preserve"> 9</w:t>
+        <w:t>. </w:t>
       </w:r>
       <w:r>
         <w:rPr>
@@ -8126,7 +8071,7 @@
           <w:kern w:val="20"/>
           <w:sz w:val="18"/>
         </w:rPr>
-        <w:t>. </w:t>
+        <w:t>Figure S6. Limited data gradient predictions</w:t>
       </w:r>
       <w:r>
         <w:rPr>
@@ -8135,7 +8080,7 @@
           <w:kern w:val="20"/>
           <w:sz w:val="18"/>
         </w:rPr>
-        <w:t>Figure S7. Individual isocratic predictions</w:t>
+        <w:t>;</w:t>
       </w:r>
       <w:r>
         <w:rPr>
@@ -8144,7 +8089,7 @@
           <w:kern w:val="20"/>
           <w:sz w:val="18"/>
         </w:rPr>
-        <w:t>;</w:t>
+        <w:t xml:space="preserve"> </w:t>
       </w:r>
       <w:r>
         <w:rPr>
@@ -8153,7 +8098,7 @@
           <w:kern w:val="20"/>
           <w:sz w:val="18"/>
         </w:rPr>
-        <w:t xml:space="preserve"> 10</w:t>
+        <w:t>9 Figure S7. Uncertainty chromatograms.</w:t>
       </w:r>
       <w:r>
         <w:rPr>
@@ -8162,7 +8107,7 @@
           <w:kern w:val="20"/>
           <w:sz w:val="18"/>
         </w:rPr>
-        <w:t>. </w:t>
+        <w:t xml:space="preserve"> 10</w:t>
       </w:r>
       <w:r>
         <w:rPr>
@@ -8171,7 +8116,7 @@
           <w:kern w:val="20"/>
           <w:sz w:val="18"/>
         </w:rPr>
-        <w:t>Figure S8. Population isocratic predictions</w:t>
+        <w:t>. </w:t>
       </w:r>
       <w:r>
         <w:rPr>
@@ -8180,7 +8125,7 @@
           <w:kern w:val="20"/>
           <w:sz w:val="18"/>
         </w:rPr>
-        <w:t>;</w:t>
+        <w:t>Figure S</w:t>
       </w:r>
       <w:r>
         <w:rPr>
@@ -8189,7 +8134,7 @@
           <w:kern w:val="20"/>
           <w:sz w:val="18"/>
         </w:rPr>
-        <w:t xml:space="preserve"> </w:t>
+        <w:t>8</w:t>
       </w:r>
       <w:r>
         <w:rPr>
@@ -8198,7 +8143,7 @@
           <w:kern w:val="20"/>
           <w:sz w:val="18"/>
         </w:rPr>
-        <w:t xml:space="preserve">11. </w:t>
+        <w:t>. Individual isocratic predictions</w:t>
       </w:r>
       <w:r>
         <w:rPr>
@@ -8207,7 +8152,7 @@
           <w:kern w:val="20"/>
           <w:sz w:val="18"/>
         </w:rPr>
-        <w:t xml:space="preserve">Figure S9. Utility maps based on individual </w:t>
+        <w:t>;</w:t>
       </w:r>
       <w:r>
         <w:rPr>
@@ -8216,7 +8161,7 @@
           <w:kern w:val="20"/>
           <w:sz w:val="18"/>
         </w:rPr>
-        <w:t>predictions</w:t>
+        <w:t xml:space="preserve"> 1</w:t>
       </w:r>
       <w:r>
         <w:rPr>
@@ -8225,7 +8170,7 @@
           <w:kern w:val="20"/>
           <w:sz w:val="18"/>
         </w:rPr>
-        <w:t xml:space="preserve">; 12. </w:t>
+        <w:t>1</w:t>
       </w:r>
       <w:r>
         <w:rPr>
@@ -8234,7 +8179,7 @@
           <w:kern w:val="20"/>
           <w:sz w:val="18"/>
         </w:rPr>
-        <w:t xml:space="preserve">Figure S10. Utility maps based on limited data </w:t>
+        <w:t>. </w:t>
       </w:r>
       <w:r>
         <w:rPr>
@@ -8243,7 +8188,7 @@
           <w:kern w:val="20"/>
           <w:sz w:val="18"/>
         </w:rPr>
-        <w:t>predictions</w:t>
+        <w:t>Figure S</w:t>
       </w:r>
       <w:r>
         <w:rPr>
@@ -8252,6 +8197,150 @@
           <w:kern w:val="20"/>
           <w:sz w:val="18"/>
         </w:rPr>
+        <w:t>9</w:t>
+      </w:r>
+      <w:r>
+        <w:rPr>
+          <w:b w:val="0"/>
+          <w:bCs w:val="0"/>
+          <w:kern w:val="20"/>
+          <w:sz w:val="18"/>
+        </w:rPr>
+        <w:t>. Population isocratic predictions</w:t>
+      </w:r>
+      <w:r>
+        <w:rPr>
+          <w:b w:val="0"/>
+          <w:bCs w:val="0"/>
+          <w:kern w:val="20"/>
+          <w:sz w:val="18"/>
+        </w:rPr>
+        <w:t>;</w:t>
+      </w:r>
+      <w:r>
+        <w:rPr>
+          <w:b w:val="0"/>
+          <w:bCs w:val="0"/>
+          <w:kern w:val="20"/>
+          <w:sz w:val="18"/>
+        </w:rPr>
+        <w:t xml:space="preserve"> </w:t>
+      </w:r>
+      <w:r>
+        <w:rPr>
+          <w:b w:val="0"/>
+          <w:bCs w:val="0"/>
+          <w:kern w:val="20"/>
+          <w:sz w:val="18"/>
+        </w:rPr>
+        <w:t>1</w:t>
+      </w:r>
+      <w:r>
+        <w:rPr>
+          <w:b w:val="0"/>
+          <w:bCs w:val="0"/>
+          <w:kern w:val="20"/>
+          <w:sz w:val="18"/>
+        </w:rPr>
+        <w:t>2</w:t>
+      </w:r>
+      <w:r>
+        <w:rPr>
+          <w:b w:val="0"/>
+          <w:bCs w:val="0"/>
+          <w:kern w:val="20"/>
+          <w:sz w:val="18"/>
+        </w:rPr>
+        <w:t xml:space="preserve">. </w:t>
+      </w:r>
+      <w:r>
+        <w:rPr>
+          <w:b w:val="0"/>
+          <w:bCs w:val="0"/>
+          <w:kern w:val="20"/>
+          <w:sz w:val="18"/>
+        </w:rPr>
+        <w:t>Figure S</w:t>
+      </w:r>
+      <w:r>
+        <w:rPr>
+          <w:b w:val="0"/>
+          <w:bCs w:val="0"/>
+          <w:kern w:val="20"/>
+          <w:sz w:val="18"/>
+        </w:rPr>
+        <w:t>10</w:t>
+      </w:r>
+      <w:r>
+        <w:rPr>
+          <w:b w:val="0"/>
+          <w:bCs w:val="0"/>
+          <w:kern w:val="20"/>
+          <w:sz w:val="18"/>
+        </w:rPr>
+        <w:t>. Utility maps based on individual predictions</w:t>
+      </w:r>
+      <w:r>
+        <w:rPr>
+          <w:b w:val="0"/>
+          <w:bCs w:val="0"/>
+          <w:kern w:val="20"/>
+          <w:sz w:val="18"/>
+        </w:rPr>
+        <w:t>; 1</w:t>
+      </w:r>
+      <w:r>
+        <w:rPr>
+          <w:b w:val="0"/>
+          <w:bCs w:val="0"/>
+          <w:kern w:val="20"/>
+          <w:sz w:val="18"/>
+        </w:rPr>
+        <w:t>3</w:t>
+      </w:r>
+      <w:r>
+        <w:rPr>
+          <w:b w:val="0"/>
+          <w:bCs w:val="0"/>
+          <w:kern w:val="20"/>
+          <w:sz w:val="18"/>
+        </w:rPr>
+        <w:t xml:space="preserve">. </w:t>
+      </w:r>
+      <w:r>
+        <w:rPr>
+          <w:b w:val="0"/>
+          <w:bCs w:val="0"/>
+          <w:kern w:val="20"/>
+          <w:sz w:val="18"/>
+        </w:rPr>
+        <w:t>Figure S1</w:t>
+      </w:r>
+      <w:r>
+        <w:rPr>
+          <w:b w:val="0"/>
+          <w:bCs w:val="0"/>
+          <w:kern w:val="20"/>
+          <w:sz w:val="18"/>
+        </w:rPr>
+        <w:t>1</w:t>
+      </w:r>
+      <w:r>
+        <w:rPr>
+          <w:b w:val="0"/>
+          <w:bCs w:val="0"/>
+          <w:kern w:val="20"/>
+          <w:sz w:val="18"/>
+        </w:rPr>
+        <w:t>. Utility maps based on limited data predictions</w:t>
+      </w:r>
+      <w:r>
+        <w:rPr>
+          <w:b w:val="0"/>
+          <w:bCs w:val="0"/>
+          <w:kern w:val="20"/>
+          <w:sz w:val="18"/>
+        </w:rPr>
         <w:t>.</w:t>
       </w:r>
     </w:p>
@@ -8349,6 +8438,7 @@
         <w:pStyle w:val="TAMainText"/>
       </w:pPr>
       <w:r>
+        <w:lastRenderedPageBreak/>
         <w:t xml:space="preserve">This project was supported by the National Science Centre, Poland (grant 2015/18/E/ST4/00449). AK was also supported by the project POWR.03.02.00-00-I035/16-00 </w:t>
       </w:r>
       <w:proofErr w:type="spellStart"/>
@@ -8417,7 +8507,14 @@
       </w:r>
       <w:r>
         <w:tab/>
-        <w:t xml:space="preserve">Žuvela, P.; Skoczylas, M.; Jay Liu, J.; Ba̧czek, T.; Kaliszan, R.; Wong, M. W.; Buszewski, B. Column Characterization and Selection Systems in Reversed-Phase High-Performance Liquid Chromatography. </w:t>
+      </w:r>
+      <w:proofErr w:type="spellStart"/>
+      <w:r>
+        <w:t>Žuvela</w:t>
+      </w:r>
+      <w:proofErr w:type="spellEnd"/>
+      <w:r>
+        <w:t xml:space="preserve">, P.; Skoczylas, M.; Jay Liu, J.; Ba̧czek, T.; Kaliszan, R.; Wong, M. W.; Buszewski, B. Column Characterization and Selection Systems in Reversed-Phase High-Performance Liquid Chromatography. </w:t>
       </w:r>
       <w:r>
         <w:rPr>
@@ -8627,7 +8724,10 @@
       </w:r>
       <w:r>
         <w:tab/>
-        <w:t xml:space="preserve">Wiczling, P.; Kamedulska, A.; Kubik, L. Application of Bayesian Multilevel Modeling in the Quantitative Structure-Retention Relationship Studies of Heterogeneous Compounds. </w:t>
+        <w:t xml:space="preserve">Wiczling, P.; Kamedulska, A.; Kubik, L. Application of Bayesian Multilevel Modeling in the Quantitative </w:t>
+      </w:r>
+      <w:r>
+        <w:t xml:space="preserve">Structure-Retention Relationship Studies of Heterogeneous Compounds. </w:t>
       </w:r>
       <w:r>
         <w:rPr>
@@ -8877,7 +8977,6 @@
         <w:pStyle w:val="TDAckTitle"/>
       </w:pPr>
       <w:r>
-        <w:lastRenderedPageBreak/>
         <w:fldChar w:fldCharType="end"/>
       </w:r>
     </w:p>
@@ -8941,7 +9040,7 @@
                     <pic:cNvPicPr/>
                   </pic:nvPicPr>
                   <pic:blipFill>
-                    <a:blip r:embed="rId17" cstate="print">
+                    <a:blip r:embed="rId16" cstate="print">
                       <a:extLst>
                         <a:ext uri="{28A0092B-C50C-407E-A947-70E740481C1C}">
                           <a14:useLocalDpi xmlns:a14="http://schemas.microsoft.com/office/drawing/2010/main" val="0"/>
@@ -8969,9 +9068,9 @@
       </w:r>
     </w:p>
     <w:sectPr>
-      <w:headerReference w:type="even" r:id="rId18"/>
-      <w:footerReference w:type="even" r:id="rId19"/>
-      <w:footerReference w:type="default" r:id="rId20"/>
+      <w:headerReference w:type="even" r:id="rId17"/>
+      <w:footerReference w:type="even" r:id="rId18"/>
+      <w:footerReference w:type="default" r:id="rId19"/>
       <w:type w:val="continuous"/>
       <w:pgSz w:w="12240" w:h="15840"/>
       <w:pgMar w:top="720" w:right="1094" w:bottom="720" w:left="1094" w:header="0" w:footer="0" w:gutter="0"/>
@@ -8989,6 +9088,8 @@
         <w:separator/>
       </w:r>
     </w:p>
+    <w:p/>
+    <w:p/>
   </w:endnote>
   <w:endnote w:type="continuationSeparator" w:id="0">
     <w:p>
@@ -8996,6 +9097,8 @@
         <w:continuationSeparator/>
       </w:r>
     </w:p>
+    <w:p/>
+    <w:p/>
   </w:endnote>
 </w:endnotes>
 </file>
@@ -9079,6 +9182,8 @@
     </w:pPr>
   </w:p>
   <w:p/>
+  <w:p/>
+  <w:p/>
 </w:ftr>
 </file>
 
@@ -9129,6 +9234,8 @@
     </w:pPr>
   </w:p>
   <w:p/>
+  <w:p/>
+  <w:p/>
 </w:ftr>
 </file>
 
@@ -9140,6 +9247,8 @@
         <w:separator/>
       </w:r>
     </w:p>
+    <w:p/>
+    <w:p/>
   </w:footnote>
   <w:footnote w:type="continuationSeparator" w:id="0">
     <w:p>
@@ -9147,12 +9256,16 @@
         <w:continuationSeparator/>
       </w:r>
     </w:p>
+    <w:p/>
+    <w:p/>
   </w:footnote>
 </w:footnotes>
 </file>
 
 <file path=word/header1.xml><?xml version="1.0" encoding="utf-8"?>
 <w:hdr xmlns:wpc="http://schemas.microsoft.com/office/word/2010/wordprocessingCanvas" xmlns:cx="http://schemas.microsoft.com/office/drawing/2014/chartex" xmlns:cx1="http://schemas.microsoft.com/office/drawing/2015/9/8/chartex" xmlns:cx2="http://schemas.microsoft.com/office/drawing/2015/10/21/chartex" xmlns:cx3="http://schemas.microsoft.com/office/drawing/2016/5/9/chartex" xmlns:cx4="http://schemas.microsoft.com/office/drawing/2016/5/10/chartex" xmlns:cx5="http://schemas.microsoft.com/office/drawing/2016/5/11/chartex" xmlns:cx6="http://schemas.microsoft.com/office/drawing/2016/5/12/chartex" xmlns:cx7="http://schemas.microsoft.com/office/drawing/2016/5/13/chartex" xmlns:cx8="http://schemas.microsoft.com/office/drawing/2016/5/14/chartex" xmlns:mc="http://schemas.openxmlformats.org/markup-compatibility/2006" xmlns:aink="http://schemas.microsoft.com/office/drawing/2016/ink" xmlns:am3d="http://schemas.microsoft.com/office/drawing/2017/model3d" xmlns:o="urn:schemas-microsoft-com:office:office" xmlns:r="http://schemas.openxmlformats.org/officeDocument/2006/relationships" xmlns:m="http://schemas.openxmlformats.org/officeDocument/2006/math" xmlns:v="urn:schemas-microsoft-com:vml" xmlns:wp14="http://schemas.microsoft.com/office/word/2010/wordprocessingDrawing" xmlns:wp="http://schemas.openxmlformats.org/drawingml/2006/wordprocessingDrawing" xmlns:w10="urn:schemas-microsoft-com:office:word" xmlns:w="http://schemas.openxmlformats.org/wordprocessingml/2006/main" xmlns:w14="http://schemas.microsoft.com/office/word/2010/wordml" xmlns:w15="http://schemas.microsoft.com/office/word/2012/wordml" xmlns:w16cex="http://schemas.microsoft.com/office/word/2018/wordml/cex" xmlns:w16cid="http://schemas.microsoft.com/office/word/2016/wordml/cid" xmlns:w16="http://schemas.microsoft.com/office/word/2018/wordml" xmlns:w16sdtdh="http://schemas.microsoft.com/office/word/2020/wordml/sdtdatahash" xmlns:w16se="http://schemas.microsoft.com/office/word/2015/wordml/symex" xmlns:wpg="http://schemas.microsoft.com/office/word/2010/wordprocessingGroup" xmlns:wpi="http://schemas.microsoft.com/office/word/2010/wordprocessingInk" xmlns:wne="http://schemas.microsoft.com/office/word/2006/wordml" xmlns:wps="http://schemas.microsoft.com/office/word/2010/wordprocessingShape" mc:Ignorable="w14 w15 w16se w16cid w16 w16cex w16sdtdh wp14">
+  <w:p/>
+  <w:p/>
   <w:p/>
 </w:hdr>
 </file>

</xml_diff>

<commit_message>
Review of the manuscript
</commit_message>
<xml_diff>
--- a/manuscript/manuscriptR0.docx
+++ b/manuscript/manuscriptR0.docx
@@ -29,6 +29,18 @@
         <w:rPr>
           <w:lang w:val="pl-PL"/>
         </w:rPr>
+        <w:t>Paweł Wiczling*</w:t>
+      </w:r>
+      <w:r>
+        <w:rPr>
+          <w:lang w:val="pl-PL"/>
+        </w:rPr>
+        <w:t xml:space="preserve">, </w:t>
+      </w:r>
+      <w:r>
+        <w:rPr>
+          <w:lang w:val="pl-PL"/>
+        </w:rPr>
         <w:t xml:space="preserve">Agnieszka Kamedulska, Łukasz Kubik, Julia Jacyna, Wiktoria </w:t>
       </w:r>
       <w:proofErr w:type="spellStart"/>
@@ -43,7 +55,7 @@
         <w:rPr>
           <w:lang w:val="pl-PL"/>
         </w:rPr>
-        <w:t>-Lewicka, Michał J. Markuszewski, Paweł Wiczling*</w:t>
+        <w:t xml:space="preserve">-Lewicka, Michał J. Markuszewski </w:t>
       </w:r>
     </w:p>
     <w:p>
@@ -364,7 +376,13 @@
         <w:t>and using a</w:t>
       </w:r>
       <w:r>
-        <w:t xml:space="preserve"> limited set of chromatographic conditions</w:t>
+        <w:t xml:space="preserve"> </w:t>
+      </w:r>
+      <w:r>
+        <w:t xml:space="preserve">rather </w:t>
+      </w:r>
+      <w:r>
+        <w:t>limited set of chromatographic conditions</w:t>
       </w:r>
       <w:r>
         <w:t xml:space="preserve">. </w:t>
@@ -391,7 +409,19 @@
         <w:t>retention</w:t>
       </w:r>
       <w:r>
-        <w:t xml:space="preserve"> but have limited usefulness in extrapolating the results to other analytes and other chromatographic conditions. </w:t>
+        <w:t xml:space="preserve"> </w:t>
+      </w:r>
+      <w:r>
+        <w:t>and as such</w:t>
+      </w:r>
+      <w:r>
+        <w:t xml:space="preserve"> have limited usefulness in extrapolating the results to other analytes and</w:t>
+      </w:r>
+      <w:r>
+        <w:t xml:space="preserve"> to</w:t>
+      </w:r>
+      <w:r>
+        <w:t xml:space="preserve"> other chromatographic conditions. </w:t>
       </w:r>
       <w:r>
         <w:t xml:space="preserve">Also a very </w:t>
@@ -415,7 +445,10 @@
         <w:t>of the chromatographic systems</w:t>
       </w:r>
       <w:r>
-        <w:t xml:space="preserve"> are</w:t>
+        <w:t xml:space="preserve"> </w:t>
+      </w:r>
+      <w:r>
+        <w:t>is</w:t>
       </w:r>
       <w:r>
         <w:t xml:space="preserve"> possible</w:t>
@@ -427,7 +460,16 @@
         <w:t xml:space="preserve"> nevertheless </w:t>
       </w:r>
       <w:r>
-        <w:t xml:space="preserve">they require an extensive sets of </w:t>
+        <w:t>it</w:t>
+      </w:r>
+      <w:r>
+        <w:t xml:space="preserve"> require</w:t>
+      </w:r>
+      <w:r>
+        <w:t>s</w:t>
+      </w:r>
+      <w:r>
+        <w:t xml:space="preserve"> an extensive sets of </w:t>
       </w:r>
       <w:r>
         <w:t xml:space="preserve">carefully controlled </w:t>
@@ -523,7 +565,7 @@
         <w:t xml:space="preserve"> allow for a</w:t>
       </w:r>
       <w:r>
-        <w:t xml:space="preserve"> detailed multidimensional characterization of chromatographic stationary phases and ability to predict retention (along with uncertainty) based on various number of preliminary experiments (e.g. to predict retention time for a set of analytes given no, or several measurements collected using a different stationary phase).</w:t>
+        <w:t xml:space="preserve"> detailed multidimensional characterization of chromatographic stationary phases and ability to predict retention (along with uncertainty) based on various number of preliminary experiments (e.g. to predict retention time for a set of analytes given several measurements collected using a different stationary phase).</w:t>
       </w:r>
       <w:r>
         <w:rPr>
@@ -587,56 +629,147 @@
         <w:t>five</w:t>
       </w:r>
       <w:r>
-        <w:t xml:space="preserve"> stationary phases, and a wide range of chromatographic conditions (pH, organic modifier, temperature, gradient program). </w:t>
+        <w:t xml:space="preserve"> stationary phases</w:t>
+      </w:r>
+      <w:r>
+        <w:t xml:space="preserve"> (</w:t>
+      </w:r>
+      <w:proofErr w:type="spellStart"/>
+      <w:r>
+        <w:t>XBridge</w:t>
+      </w:r>
+      <w:proofErr w:type="spellEnd"/>
+      <w:r>
+        <w:t xml:space="preserve"> </w:t>
+      </w:r>
+      <w:r>
+        <w:t xml:space="preserve">Shield </w:t>
+      </w:r>
+      <w:r>
+        <w:t>RP</w:t>
+      </w:r>
+      <w:r>
+        <w:t>18,</w:t>
+      </w:r>
+      <w:r>
+        <w:t xml:space="preserve"> </w:t>
+      </w:r>
+      <w:proofErr w:type="spellStart"/>
+      <w:r>
+        <w:t>XTerra</w:t>
+      </w:r>
+      <w:proofErr w:type="spellEnd"/>
+      <w:r>
+        <w:t xml:space="preserve"> MS C18</w:t>
+      </w:r>
+      <w:r>
+        <w:t xml:space="preserve">, </w:t>
+      </w:r>
+      <w:proofErr w:type="spellStart"/>
+      <w:r>
+        <w:t>XBridge</w:t>
+      </w:r>
+      <w:proofErr w:type="spellEnd"/>
+      <w:r>
+        <w:t xml:space="preserve"> Phenyl</w:t>
+      </w:r>
+      <w:r>
+        <w:t xml:space="preserve">, </w:t>
+      </w:r>
+      <w:proofErr w:type="spellStart"/>
+      <w:r>
+        <w:t>XBridge</w:t>
+      </w:r>
+      <w:proofErr w:type="spellEnd"/>
+      <w:r>
+        <w:t xml:space="preserve"> C8</w:t>
+      </w:r>
+      <w:r>
+        <w:t xml:space="preserve"> and </w:t>
+      </w:r>
+      <w:r>
+        <w:t>Xterra MS C8</w:t>
+      </w:r>
+      <w:r>
+        <w:t>)</w:t>
+      </w:r>
+      <w:r>
+        <w:t xml:space="preserve">, and a wide range of chromatographic conditions (pH, organic modifier, temperature, gradient program). </w:t>
       </w:r>
       <w:r>
         <w:t xml:space="preserve">The </w:t>
       </w:r>
       <w:r>
-        <w:t xml:space="preserve">general idea is to statistically characterize the retention of acids, bases and neutral </w:t>
-      </w:r>
-      <w:r>
-        <w:t>analytes</w:t>
-      </w:r>
-      <w:r>
-        <w:t xml:space="preserve"> </w:t>
-      </w:r>
-      <w:r>
-        <w:t xml:space="preserve">using </w:t>
-      </w:r>
-      <w:r>
-        <w:t>common</w:t>
-      </w:r>
-      <w:r>
-        <w:t xml:space="preserve"> chromatographic parameters</w:t>
-      </w:r>
-      <w:r>
-        <w:t xml:space="preserve">, such as </w:t>
-      </w:r>
-      <w:proofErr w:type="spellStart"/>
-      <w:r>
-        <w:t>logkw</w:t>
-      </w:r>
-      <w:proofErr w:type="spellEnd"/>
-      <w:r>
-        <w:t xml:space="preserve"> and S of the Neue model. </w:t>
-      </w:r>
-    </w:p>
-    <w:p>
-      <w:pPr>
-        <w:pStyle w:val="TAMainText"/>
-      </w:pPr>
-      <w:r>
-        <w:t>We decided to</w:t>
-      </w:r>
-      <w:r>
-        <w:t xml:space="preserve"> compared </w:t>
-      </w:r>
-      <w:r>
-        <w:t>five</w:t>
-      </w:r>
-      <w:r>
-        <w:t xml:space="preserve"> RP-HPLC stationary phases </w:t>
+        <w:t xml:space="preserve">general idea is to </w:t>
+      </w:r>
+      <w:r>
+        <w:t xml:space="preserve">build a </w:t>
+      </w:r>
+      <w:r>
+        <w:t>mechanistic model that</w:t>
+      </w:r>
+      <w:r>
+        <w:t xml:space="preserve"> </w:t>
+      </w:r>
+      <w:r>
+        <w:t xml:space="preserve">jointly </w:t>
+      </w:r>
+      <w:r>
+        <w:t>characterize</w:t>
+      </w:r>
+      <w:r>
+        <w:t xml:space="preserve"> </w:t>
+      </w:r>
+      <w:r>
+        <w:t xml:space="preserve">the retention </w:t>
+      </w:r>
+      <w:r>
+        <w:t xml:space="preserve">of available </w:t>
+      </w:r>
+      <w:r>
+        <w:t>data</w:t>
+      </w:r>
+      <w:r>
+        <w:t xml:space="preserve">, </w:t>
+      </w:r>
+      <w:r>
+        <w:t xml:space="preserve">to </w:t>
+      </w:r>
+      <w:r>
+        <w:t xml:space="preserve">estimate the column effects on parameters characterizing retention </w:t>
+      </w:r>
+      <w:r>
+        <w:t>of acids, bases and neutral analytes</w:t>
+      </w:r>
+      <w:r>
+        <w:t xml:space="preserve">, to quantify various sources of variation, and characterize uncertainty. </w:t>
+      </w:r>
+      <w:r>
+        <w:t>T</w:t>
+      </w:r>
+      <w:r>
+        <w:t>he usefulness of the model</w:t>
+      </w:r>
+      <w:r>
+        <w:t xml:space="preserve"> will be illustrated</w:t>
+      </w:r>
+      <w:r>
+        <w:t xml:space="preserve"> </w:t>
+      </w:r>
+      <w:r>
+        <w:t>in</w:t>
+      </w:r>
+      <w:r>
+        <w:t xml:space="preserve"> decision making given access to different types of preliminary data</w:t>
+      </w:r>
+      <w:r>
+        <w:t xml:space="preserve">, </w:t>
+      </w:r>
+      <w:r>
+        <w:t>e.g.</w:t>
+      </w:r>
+      <w:r>
+        <w:t xml:space="preserve"> predicting retention on the tested columns given </w:t>
       </w:r>
       <w:proofErr w:type="spellStart"/>
       <w:r>
@@ -653,49 +786,13 @@
         <w:t>RP</w:t>
       </w:r>
       <w:r>
-        <w:t>18,</w:t>
-      </w:r>
-      <w:r>
-        <w:t xml:space="preserve"> </w:t>
-      </w:r>
-      <w:proofErr w:type="spellStart"/>
-      <w:r>
-        <w:t>XTerra</w:t>
-      </w:r>
-      <w:proofErr w:type="spellEnd"/>
-      <w:r>
-        <w:t xml:space="preserve"> MS C18</w:t>
-      </w:r>
-      <w:r>
-        <w:t xml:space="preserve">, </w:t>
-      </w:r>
-      <w:proofErr w:type="spellStart"/>
-      <w:r>
-        <w:t>XBridge</w:t>
-      </w:r>
-      <w:proofErr w:type="spellEnd"/>
-      <w:r>
-        <w:t xml:space="preserve"> Phenyl</w:t>
-      </w:r>
-      <w:r>
-        <w:t xml:space="preserve">, </w:t>
-      </w:r>
-      <w:proofErr w:type="spellStart"/>
-      <w:r>
-        <w:t>XBridge</w:t>
-      </w:r>
-      <w:proofErr w:type="spellEnd"/>
-      <w:r>
-        <w:t xml:space="preserve"> C8</w:t>
-      </w:r>
-      <w:r>
-        <w:t xml:space="preserve"> and </w:t>
-      </w:r>
-      <w:r>
-        <w:t>Xterra MS C8</w:t>
-      </w:r>
-      <w:r>
-        <w:t xml:space="preserve">. At the end we illustrate the usefulness of the model for decision making given access to different types of preliminary data. </w:t>
+        <w:t>18</w:t>
+      </w:r>
+      <w:r>
+        <w:t xml:space="preserve"> data. </w:t>
+      </w:r>
+      <w:r>
+        <w:t xml:space="preserve"> </w:t>
       </w:r>
     </w:p>
     <w:p>
@@ -4611,7 +4708,7 @@
         <w:fldChar w:fldCharType="begin"/>
       </w:r>
       <w:r>
-        <w:instrText xml:space="preserve"> ADDIN ZOTERO_ITEM CSL_CITATION {"citationID":"qjTANIAl","properties":{"formattedCitation":"\\super 4\\nosupersub{}","plainCitation":"4","noteIndex":0},"citationItems":[{"id":413,"uris":["http://zotero.org/users/local/cIlVeWgC/items/UPHXZ32R"],"itemData":{"id":413,"type":"article-journal","abstract":"Large datasets of chromatographic retention times are relatively easy to collect. This statement is particularly true when mixtures of compounds are analyzed under a series of gradient conditions using chromatographic techniques coupled with mass spectrometry detection. Such datasets carry much information about chromatographic retention that, if extracted, can provide useful predictive information. In this work, we proposed a mechanistic model that jointly explains the relationship between pH, organic modifier type, temperature, gradient duration, and analyte retention based on liquid chromatography retention data collected for 187 small molecules. The model was built utilizing a Bayesian multilevel framework. The model assumes (i) a deterministic Neue equation that describes the relationship between retention time and analyte-specific and instrument-specific parameters, (ii) the relationship between analyte-specific descriptors (log P, pKa, and functional groups) and analyte-specific chromatographic parameters, and (iii) stochastic components of between-analyte and residual variability. The model utilizes prior knowledge about model parameters to regularize predictions which is important as there is ample information about the retention behavior of analytes in various stationary phases in the literature. The usefulness of the proposed model in providing interpretable summaries of complex data and in decision making is discussed.","container-title":"Analytical Chemistry","DOI":"10.1021/acs.analchem.2c02034","ISSN":"0003-2700","issue":"31","journalAbbreviation":"Anal. Chem.","note":"publisher: American Chemical Society","page":"11070-11080","source":"ACS Publications","title":"Toward the General Mechanistic Model of Liquid Chromatographic Retention","volume":"94","author":[{"family":"Kamedulska","given":"Agnieszka"},{"family":"Kubik","given":"Łukasz"},{"family":"Jacyna","given":"Julia"},{"family":"Struck-Lewicka","given":"Wiktoria"},{"family":"Markuszewski","given":"Michał J."},{"family":"Wiczling","given":"Paweł"}],"issued":{"date-parts":[["2022",8,9]]}}}],"schema":"https://github.com/citation-style-language/schema/raw/master/csl-citation.json"} </w:instrText>
+        <w:instrText xml:space="preserve"> ADDIN ZOTERO_ITEM CSL_CITATION {"citationID":"Nayn6cTK","properties":{"formattedCitation":"\\super 4\\nosupersub{}","plainCitation":"4","noteIndex":0},"citationItems":[{"id":413,"uris":["http://zotero.org/users/local/cIlVeWgC/items/UPHXZ32R"],"itemData":{"id":413,"type":"article-journal","abstract":"Large datasets of chromatographic retention times are relatively easy to collect. This statement is particularly true when mixtures of compounds are analyzed under a series of gradient conditions using chromatographic techniques coupled with mass spectrometry detection. Such datasets carry much information about chromatographic retention that, if extracted, can provide useful predictive information. In this work, we proposed a mechanistic model that jointly explains the relationship between pH, organic modifier type, temperature, gradient duration, and analyte retention based on liquid chromatography retention data collected for 187 small molecules. The model was built utilizing a Bayesian multilevel framework. The model assumes (i) a deterministic Neue equation that describes the relationship between retention time and analyte-specific and instrument-specific parameters, (ii) the relationship between analyte-specific descriptors (log P, pKa, and functional groups) and analyte-specific chromatographic parameters, and (iii) stochastic components of between-analyte and residual variability. The model utilizes prior knowledge about model parameters to regularize predictions which is important as there is ample information about the retention behavior of analytes in various stationary phases in the literature. The usefulness of the proposed model in providing interpretable summaries of complex data and in decision making is discussed.","container-title":"Analytical Chemistry","DOI":"10.1021/acs.analchem.2c02034","ISSN":"0003-2700","issue":"31","journalAbbreviation":"Anal. Chem.","note":"publisher: American Chemical Society","page":"11070-11080","source":"ACS Publications","title":"Toward the General Mechanistic Model of Liquid Chromatographic Retention","volume":"94","author":[{"family":"Kamedulska","given":"Agnieszka"},{"family":"Kubik","given":"Łukasz"},{"family":"Jacyna","given":"Julia"},{"family":"Struck-Lewicka","given":"Wiktoria"},{"family":"Markuszewski","given":"Michał J."},{"family":"Wiczling","given":"Paweł"}],"issued":{"date-parts":[["2022",8,9]]}}}],"schema":"https://github.com/citation-style-language/schema/raw/master/csl-citation.json"} </w:instrText>
       </w:r>
       <w:r>
         <w:fldChar w:fldCharType="separate"/>
@@ -4756,121 +4853,366 @@
         <w:t>Multilevel modeling was performed in Stan/cmdstanr</w:t>
       </w:r>
       <w:r>
+        <w:fldChar w:fldCharType="begin"/>
+      </w:r>
+      <w:r>
+        <w:instrText xml:space="preserve"> ADDIN ZOTERO_ITEM CSL_CITATION {"citationID":"H14TxtW2","properties":{"formattedCitation":"\\super 13\\nosupersub{}","plainCitation":"13","noteIndex":0},"citationItems":[{"id":180,"uris":["http://zotero.org/users/local/cIlVeWgC/items/G7ERSBJU"],"itemData":{"id":180,"type":"webpage","container-title":"stan-dev.github.io","language":"en","title":"Stan Development Team. YEAR. Stan Modeling Language Users Guide and Reference Manual, VERSION. https://mc-stan.org","URL":"//mc-stan.org/users/citations/","accessed":{"date-parts":[["2022",1,18]]}}}],"schema":"https://github.com/citation-style-language/schema/raw/master/csl-citation.json"} </w:instrText>
+      </w:r>
+      <w:r>
+        <w:fldChar w:fldCharType="separate"/>
+      </w:r>
+      <w:r>
+        <w:rPr>
+          <w:szCs w:val="24"/>
+          <w:vertAlign w:val="superscript"/>
+        </w:rPr>
+        <w:t>13</w:t>
+      </w:r>
+      <w:r>
+        <w:fldChar w:fldCharType="end"/>
+      </w:r>
+      <w:r>
+        <w:t xml:space="preserve"> </w:t>
+      </w:r>
+      <w:r>
+        <w:t>software linked with Rstudio</w:t>
+      </w:r>
+      <w:r>
+        <w:fldChar w:fldCharType="begin"/>
+      </w:r>
+      <w:r>
+        <w:instrText xml:space="preserve"> ADDIN ZOTERO_ITEM CSL_CITATION {"citationID":"c0z0p3CC","properties":{"formattedCitation":"\\super 14\\nosupersub{}","plainCitation":"14","noteIndex":0},"citationItems":[{"id":433,"uris":["http://zotero.org/users/local/cIlVeWgC/items/6P5F3CZ2"],"itemData":{"id":433,"type":"book","event-place":"Boston, MA","publisher":"RStudio, PBC.","publisher-place":"Boston, MA","title":"RStudio: Integrated Development Environment for R","URL":"http://www.rstudio.com/","author":[{"literal":"RStudio Team"}],"issued":{"date-parts":[["2020"]]}}}],"schema":"https://github.com/citation-style-language/schema/raw/master/csl-citation.json"} </w:instrText>
+      </w:r>
+      <w:r>
+        <w:fldChar w:fldCharType="separate"/>
+      </w:r>
+      <w:r>
+        <w:rPr>
+          <w:szCs w:val="24"/>
+          <w:vertAlign w:val="superscript"/>
+        </w:rPr>
+        <w:t>14</w:t>
+      </w:r>
+      <w:r>
+        <w:fldChar w:fldCharType="end"/>
+      </w:r>
+      <w:r>
+        <w:t xml:space="preserve">. For the inference we used </w:t>
+      </w:r>
+      <w:r>
+        <w:t xml:space="preserve">8 Markov chains with 500 </w:t>
+      </w:r>
+      <w:r>
+        <w:t>iterations</w:t>
+      </w:r>
+      <w:r>
+        <w:t xml:space="preserve"> after 1000 warm up iterations</w:t>
+      </w:r>
+      <w:r>
+        <w:t xml:space="preserve">. The </w:t>
+      </w:r>
+      <w:proofErr w:type="spellStart"/>
+      <w:r>
+        <w:rPr>
+          <w:i/>
+        </w:rPr>
+        <w:t>reduce_sum</w:t>
+      </w:r>
+      <w:proofErr w:type="spellEnd"/>
+      <w:r>
+        <w:t xml:space="preserve"> function was </w:t>
+      </w:r>
+      <w:r>
+        <w:t>used</w:t>
+      </w:r>
+      <w:r>
+        <w:t xml:space="preserve"> to accelerate the calculations</w:t>
+      </w:r>
+      <w:r>
+        <w:t xml:space="preserve"> </w:t>
+      </w:r>
+      <w:r>
+        <w:t xml:space="preserve">by parallelizing the execution of a single Stan chain across multiple cores. Convergence diagnostics were checked using Gelman-Rubin statistics and </w:t>
+      </w:r>
+      <w:r>
+        <w:lastRenderedPageBreak/>
+        <w:t>trace plots. No divergence was reported in the model. The R code, data and Stan code used to analyze the data are publicly available from GitHub (</w:t>
+      </w:r>
+      <w:r>
+        <w:t>https://github.com/</w:t>
+      </w:r>
+      <w:r>
+        <w:t>w</w:t>
+      </w:r>
+      <w:r>
+        <w:t>iczling/columncomparison</w:t>
+      </w:r>
+      <w:r>
+        <w:t xml:space="preserve">). The raw data are also available through a </w:t>
+      </w:r>
+      <w:r>
+        <w:t xml:space="preserve">osf.io </w:t>
+      </w:r>
+      <w:r>
+        <w:t>repository</w:t>
+      </w:r>
+      <w:r>
+        <w:fldChar w:fldCharType="begin"/>
+      </w:r>
+      <w:r>
+        <w:instrText xml:space="preserve"> ADDIN ZOTERO_ITEM CSL_CITATION {"citationID":"rKTCO69h","properties":{"formattedCitation":"\\super 15\\uc0\\u8211{}19\\nosupersub{}","plainCitation":"15–19","noteIndex":0},"citationItems":[{"id":425,"uris":["http://zotero.org/users/local/cIlVeWgC/items/QJPPE6QP"],"itemData":{"id":425,"type":"article-journal","container-title":"osf.io/","DOI":"10.17605/OSF.IO/ZQTJ7","issue":"1","language":"eng","page":"1","title":"LC-TOF-MS data collected for 300 small molecules. XBridge Shield RP18 column","volume":"1","author":[{"family":"Kubik","given":"Łukasz"},{"family":"Jacyna","given":"Julia"},{"family":"Struck-Lewicka","given":"Wiktoria"},{"family":"Markuszewski","given":"Michał J."},{"family":"Wiczling","given":"Paweł"}],"issued":{"date-parts":[["2022"]]}}},{"id":426,"uris":["http://zotero.org/users/local/cIlVeWgC/items/759JZ5V8"],"itemData":{"id":426,"type":"article-journal","container-title":"osf.io/","DOI":"10.17605/OSF.IO/QBV7J","issue":"1","language":"eng","page":"1","title":"LC-TOF-MS data collected for 300 small molecules. XTerra MS C18 column","volume":"1","author":[{"family":"Kubik","given":"Łukasz"},{"family":"Jacyna","given":"Julia"},{"family":"Struck-Lewicka","given":"Wiktoria"},{"family":"Markuszewski","given":"Michał J."},{"family":"Wiczling","given":"Paweł"}],"issued":{"date-parts":[["2022"]]}}},{"id":427,"uris":["http://zotero.org/users/local/cIlVeWgC/items/U8Y7DVIR"],"itemData":{"id":427,"type":"article-journal","container-title":"osf.io/","DOI":"10.17605/OSF.IO/2MCNW","issue":"1","language":"eng","page":"1","title":"LC-TOF-MS data collected for 300 small molecules. XTerra-C8 column","volume":"1","author":[{"family":"Kubik","given":"Łukasz"},{"family":"Jacyna","given":"Julia"},{"family":"Struck-Lewicka","given":"Wiktoria"},{"family":"Markuszewski","given":"Michał J."},{"family":"Wiczling","given":"Paweł"}],"issued":{"date-parts":[["2022"]]}}},{"id":428,"uris":["http://zotero.org/users/local/cIlVeWgC/items/VY2LCLKR"],"itemData":{"id":428,"type":"article-journal","container-title":"osf.io/","DOI":"10.17605/OSF.IO/EVUJ9","issue":"1","language":"eng","page":"1","title":"LC-TOF-MS data collected for 300 small molecules. XBridge Phenyl column","volume":"1","author":[{"family":"Kubik","given":"Łukasz"},{"family":"Jacyna","given":"Julia"},{"family":"Struck-Lewicka","given":"Wiktoria"},{"family":"Markuszewski","given":"Michał J."},{"family":"Wiczling","given":"Paweł"}],"issued":{"date-parts":[["2022"]]}}},{"id":429,"uris":["http://zotero.org/users/local/cIlVeWgC/items/FY9EP5G4"],"itemData":{"id":429,"type":"article-journal","container-title":"osf.io/","DOI":"10.17605/OSF.IO/Y6S8P","issue":"1","language":"eng","page":"1","title":"LC-TOF-MS data collected for 300 small molecules. XBridge-C8 column","volume":"1","author":[{"family":"Kubik","given":"Łukasz"},{"family":"Jacyna","given":"Julia"},{"family":"Struck-Lewicka","given":"Wiktoria"},{"family":"Markuszewski","given":"Michał J."},{"family":"Wiczling","given":"Paweł"}],"issued":{"date-parts":[["2022"]]}}}],"schema":"https://github.com/citation-style-language/schema/raw/master/csl-citation.json"} </w:instrText>
+      </w:r>
+      <w:r>
+        <w:fldChar w:fldCharType="separate"/>
+      </w:r>
+      <w:r>
+        <w:rPr>
+          <w:szCs w:val="24"/>
+          <w:vertAlign w:val="superscript"/>
+        </w:rPr>
+        <w:t>15–19</w:t>
+      </w:r>
+      <w:r>
+        <w:fldChar w:fldCharType="end"/>
+      </w:r>
+      <w:r>
+        <w:t xml:space="preserve">. </w:t>
+      </w:r>
+      <w:r>
+        <w:t>T</w:t>
+      </w:r>
+      <w:r>
+        <w:t>he</w:t>
+      </w:r>
+      <w:r>
+        <w:t xml:space="preserve"> calculations were run on the</w:t>
+      </w:r>
+      <w:r>
+        <w:t xml:space="preserve"> </w:t>
+      </w:r>
+      <w:proofErr w:type="spellStart"/>
+      <w:r>
+        <w:t>Tryton</w:t>
+      </w:r>
+      <w:proofErr w:type="spellEnd"/>
+      <w:r>
+        <w:t xml:space="preserve"> computing cluster</w:t>
+      </w:r>
+      <w:r>
+        <w:t xml:space="preserve"> </w:t>
+      </w:r>
+      <w:r>
+        <w:t>in</w:t>
+      </w:r>
+      <w:r>
+        <w:t xml:space="preserve"> </w:t>
+      </w:r>
+      <w:r>
+        <w:t xml:space="preserve">Centre of Informatics </w:t>
+      </w:r>
+      <w:proofErr w:type="spellStart"/>
+      <w:r>
+        <w:t>Tricity</w:t>
+      </w:r>
+      <w:proofErr w:type="spellEnd"/>
+      <w:r>
+        <w:t xml:space="preserve"> Academic Supercomputer</w:t>
+      </w:r>
+      <w:r>
+        <w:t>.</w:t>
+      </w:r>
+    </w:p>
+    <w:p>
+      <w:pPr>
+        <w:pStyle w:val="TAMainText"/>
+      </w:pPr>
+      <w:r>
+        <w:rPr>
+          <w:b/>
+        </w:rPr>
+        <w:t>Predictions Using a Limited Set of Experiments.</w:t>
+      </w:r>
+      <w:r>
+        <w:rPr>
+          <w:b/>
+        </w:rPr>
+        <w:t xml:space="preserve"> </w:t>
+      </w:r>
+      <w:r>
+        <w:t>The</w:t>
+      </w:r>
+      <w:r>
+        <w:t xml:space="preserve"> </w:t>
+      </w:r>
+      <w:r>
+        <w:t xml:space="preserve">model applicability </w:t>
+      </w:r>
+      <w:r>
+        <w:t>w</w:t>
+      </w:r>
+      <w:r>
+        <w:t>as illustrated using</w:t>
+      </w:r>
+      <w:r>
+        <w:t xml:space="preserve"> selected 6 analytes with different acidic/basic properties: acridine (monoprotic acid), baclofen (zwitterion: acidic and basic group), hydrocortisone (neutral), pioglitazone (zwitterion: basic and acidic group), quinine (diprotic: 2 basic groups), and tolbutamide (monoprotic base).</w:t>
+      </w:r>
+      <w:r>
+        <w:rPr>
+          <w:color w:val="FF0000"/>
+        </w:rPr>
+        <w:t xml:space="preserve"> </w:t>
+      </w:r>
+      <w:r>
+        <w:t xml:space="preserve">In this </w:t>
+      </w:r>
+      <w:r>
+        <w:t>work we present t</w:t>
+      </w:r>
+      <w:r>
+        <w:t xml:space="preserve">he </w:t>
+      </w:r>
+      <w:r>
+        <w:t xml:space="preserve">limited data predictions </w:t>
+      </w:r>
+      <w:r>
+        <w:t xml:space="preserve">that </w:t>
+      </w:r>
+      <w:r>
+        <w:t xml:space="preserve">correspond to </w:t>
+      </w:r>
+      <w:r>
+        <w:t xml:space="preserve">a </w:t>
+      </w:r>
+      <w:r>
+        <w:t xml:space="preserve">future predictions given </w:t>
+      </w:r>
+      <w:r>
+        <w:t xml:space="preserve">all </w:t>
+      </w:r>
+      <w:r>
+        <w:t xml:space="preserve">the experimental data collected </w:t>
+      </w:r>
+      <w:r>
+        <w:t xml:space="preserve">for </w:t>
+      </w:r>
+      <w:proofErr w:type="spellStart"/>
+      <w:r>
+        <w:t>X</w:t>
+      </w:r>
+      <w:r>
+        <w:t>B</w:t>
+      </w:r>
+      <w:r>
+        <w:t>ridge</w:t>
+      </w:r>
+      <w:proofErr w:type="spellEnd"/>
+      <w:r>
+        <w:t xml:space="preserve"> Shield</w:t>
+      </w:r>
+      <w:r>
+        <w:t xml:space="preserve"> RP18 column</w:t>
+      </w:r>
+      <w:r>
+        <w:t>.</w:t>
+      </w:r>
+      <w:r>
+        <w:t xml:space="preserve"> </w:t>
+      </w:r>
+      <w:r>
+        <w:t xml:space="preserve">For this problem all the population parameters were fixed </w:t>
+      </w:r>
+      <w:r>
+        <w:t>to the final model estimates. T</w:t>
+      </w:r>
+      <w:r>
+        <w:t xml:space="preserve">he </w:t>
+      </w:r>
+      <w:r>
+        <w:t>individual parameters for our six analytes</w:t>
+      </w:r>
+      <w:r>
+        <w:t xml:space="preserve"> were re-estimated using </w:t>
+      </w:r>
+      <w:r>
+        <w:t>limited</w:t>
+      </w:r>
+      <w:r>
+        <w:t xml:space="preserve"> data. </w:t>
+      </w:r>
+      <w:r>
+        <w:t>It</w:t>
+      </w:r>
+      <w:r>
+        <w:t xml:space="preserve"> allowed to</w:t>
+      </w:r>
+      <w:r>
+        <w:t xml:space="preserve"> </w:t>
+      </w:r>
+      <w:r>
+        <w:t>assess the accuracy of prediction</w:t>
+      </w:r>
+      <w:r>
+        <w:t xml:space="preserve"> on other columns in a situation of having a very good understating of retention in </w:t>
+      </w:r>
+      <w:r>
+        <w:t xml:space="preserve">one reference column (specifically </w:t>
+      </w:r>
+      <w:proofErr w:type="spellStart"/>
+      <w:r>
+        <w:t>X</w:t>
+      </w:r>
+      <w:r>
+        <w:t>B</w:t>
+      </w:r>
+      <w:r>
+        <w:t>ridge</w:t>
+      </w:r>
+      <w:proofErr w:type="spellEnd"/>
+      <w:r>
+        <w:t xml:space="preserve"> Shield</w:t>
+      </w:r>
+      <w:r>
+        <w:t xml:space="preserve"> RP18 column)</w:t>
+      </w:r>
+      <w:r>
+        <w:t xml:space="preserve">. </w:t>
+      </w:r>
+    </w:p>
+    <w:p>
+      <w:pPr>
+        <w:pStyle w:val="TAMainText"/>
+      </w:pPr>
+      <w:r>
+        <w:rPr>
+          <w:b/>
+          <w:bCs/>
+        </w:rPr>
+        <w:t>Uncertainty chromatogram</w:t>
+      </w:r>
+      <w:r>
+        <w:t xml:space="preserve">. </w:t>
+      </w:r>
+      <w:r>
+        <w:t xml:space="preserve">The predictions </w:t>
+      </w:r>
+      <w:r>
+        <w:t>were</w:t>
+      </w:r>
+      <w:r>
+        <w:t xml:space="preserve"> summarized as uncertainty chromatograms (posterior distribution of retention times expected for a given set of chromatographed analytes under given conditions).</w:t>
+      </w:r>
+      <w:r>
         <w:rPr>
           <w:noProof/>
           <w:vertAlign w:val="superscript"/>
         </w:rPr>
-        <w:t>33</w:t>
-      </w:r>
-      <w:r>
-        <w:t xml:space="preserve"> software linked with Rstudio</w:t>
-      </w:r>
-      <w:r>
-        <w:rPr>
-          <w:noProof/>
-          <w:vertAlign w:val="superscript"/>
-        </w:rPr>
-        <w:t>34</w:t>
-      </w:r>
-      <w:r>
-        <w:t xml:space="preserve">. For the inference we used </w:t>
-      </w:r>
-      <w:r>
-        <w:t xml:space="preserve">8 Markov chains with 500 </w:t>
-      </w:r>
-      <w:r>
-        <w:t>iterations</w:t>
-      </w:r>
-      <w:r>
-        <w:t xml:space="preserve"> after 1000 warm up iterations</w:t>
-      </w:r>
-      <w:r>
-        <w:t xml:space="preserve">. The </w:t>
-      </w:r>
-      <w:proofErr w:type="spellStart"/>
-      <w:r>
-        <w:rPr>
-          <w:i/>
-        </w:rPr>
-        <w:t>reduce_sum</w:t>
-      </w:r>
-      <w:proofErr w:type="spellEnd"/>
-      <w:r>
-        <w:t xml:space="preserve"> function was </w:t>
-      </w:r>
-      <w:r>
-        <w:t>used</w:t>
-      </w:r>
-      <w:r>
-        <w:t xml:space="preserve"> to accelerate the calculations</w:t>
-      </w:r>
-      <w:r>
-        <w:t xml:space="preserve"> </w:t>
-      </w:r>
-      <w:r>
-        <w:t xml:space="preserve">by parallelizing the execution of a single Stan chain across multiple cores. Convergence diagnostics were checked using Gelman-Rubin statistics and </w:t>
-      </w:r>
-      <w:r>
-        <w:lastRenderedPageBreak/>
-        <w:t>trace plots. No divergence was reported in the model. The R code, data and Stan code used to analyze the data are publicly available from GitHub (</w:t>
-      </w:r>
-      <w:r>
-        <w:t>https://github.com/</w:t>
-      </w:r>
-      <w:r>
-        <w:t>w</w:t>
-      </w:r>
-      <w:r>
-        <w:t>iczling/columncomparison</w:t>
-      </w:r>
-      <w:r>
-        <w:t>). The raw data are also available through a repository</w:t>
-      </w:r>
-      <w:r>
-        <w:t xml:space="preserve">. </w:t>
-      </w:r>
-      <w:r>
-        <w:t>T</w:t>
-      </w:r>
-      <w:r>
-        <w:t>he</w:t>
-      </w:r>
-      <w:r>
-        <w:t xml:space="preserve"> calculations were run on the</w:t>
-      </w:r>
-      <w:r>
-        <w:t xml:space="preserve"> </w:t>
-      </w:r>
-      <w:proofErr w:type="spellStart"/>
-      <w:r>
-        <w:t>Tryton</w:t>
-      </w:r>
-      <w:proofErr w:type="spellEnd"/>
-      <w:r>
-        <w:t xml:space="preserve"> computing cluster</w:t>
-      </w:r>
-      <w:r>
-        <w:t xml:space="preserve"> </w:t>
-      </w:r>
-      <w:r>
-        <w:t>in</w:t>
-      </w:r>
-      <w:r>
-        <w:t xml:space="preserve"> </w:t>
-      </w:r>
-      <w:r>
-        <w:t xml:space="preserve">Centre of Informatics </w:t>
-      </w:r>
-      <w:proofErr w:type="spellStart"/>
-      <w:r>
-        <w:t>Tricity</w:t>
-      </w:r>
-      <w:proofErr w:type="spellEnd"/>
-      <w:r>
-        <w:t xml:space="preserve"> Academic Supercomputer</w:t>
-      </w:r>
-      <w:r>
-        <w:t>.</w:t>
+        <w:t>12</w:t>
+      </w:r>
+      <w:r>
+        <w:t xml:space="preserve"> The uncertainty chromatogram visualizes the uncertainty for the locations of the maximum of each peak on a given chromatogram. Any area under the uncertainty chromatogram for a particular analyte can be probabilistically interpreted as a fraction of analytes (similar with respect to predictors and gathered data) that are expected to have a </w:t>
+      </w:r>
+      <w:r>
+        <w:t>retention time within the range that the area was calculated.</w:t>
       </w:r>
     </w:p>
     <w:p>
@@ -4880,205 +5222,64 @@
       <w:r>
         <w:rPr>
           <w:b/>
-        </w:rPr>
-        <w:t>Predictions Using a Limited Set of Experiments.</w:t>
-      </w:r>
-      <w:r>
-        <w:rPr>
-          <w:b/>
-        </w:rPr>
-        <w:t xml:space="preserve"> </w:t>
-      </w:r>
-      <w:r>
-        <w:t>The</w:t>
-      </w:r>
-      <w:r>
-        <w:t xml:space="preserve"> </w:t>
-      </w:r>
-      <w:r>
-        <w:t xml:space="preserve">model applicability </w:t>
-      </w:r>
-      <w:r>
-        <w:t>w</w:t>
-      </w:r>
-      <w:r>
-        <w:t>as illustrated using</w:t>
-      </w:r>
-      <w:r>
-        <w:t xml:space="preserve"> selected 6 analytes with different acidic/basic properties: acridine (monoprotic acid), baclofen (zwitterion: acidic and basic group), hydrocortisone (neutral), pioglitazone (zwitterion: basic and acidic group), quinine (diprotic: 2 basic groups), and tolbutamide (monoprotic base).</w:t>
-      </w:r>
-      <w:r>
-        <w:rPr>
-          <w:color w:val="FF0000"/>
-        </w:rPr>
-        <w:t xml:space="preserve"> </w:t>
-      </w:r>
-      <w:r>
-        <w:t xml:space="preserve">In this </w:t>
-      </w:r>
-      <w:r>
-        <w:t>work we present t</w:t>
-      </w:r>
-      <w:r>
-        <w:t xml:space="preserve">he </w:t>
-      </w:r>
-      <w:r>
-        <w:t xml:space="preserve">limited data predictions </w:t>
-      </w:r>
-      <w:r>
-        <w:t xml:space="preserve">that </w:t>
-      </w:r>
-      <w:r>
-        <w:t xml:space="preserve">correspond to </w:t>
-      </w:r>
-      <w:r>
-        <w:t xml:space="preserve">a </w:t>
-      </w:r>
-      <w:r>
-        <w:t xml:space="preserve">future predictions given </w:t>
-      </w:r>
-      <w:r>
-        <w:t xml:space="preserve">all </w:t>
-      </w:r>
-      <w:r>
-        <w:t xml:space="preserve">the experimental data collected </w:t>
-      </w:r>
-      <w:r>
-        <w:t xml:space="preserve">for </w:t>
-      </w:r>
-      <w:proofErr w:type="spellStart"/>
-      <w:r>
-        <w:t>X</w:t>
-      </w:r>
-      <w:r>
-        <w:t>B</w:t>
-      </w:r>
-      <w:r>
-        <w:t>ridge</w:t>
-      </w:r>
-      <w:proofErr w:type="spellEnd"/>
-      <w:r>
-        <w:t xml:space="preserve"> Shield</w:t>
-      </w:r>
-      <w:r>
-        <w:t xml:space="preserve"> RP18 column</w:t>
-      </w:r>
-      <w:r>
-        <w:t>.</w:t>
-      </w:r>
-      <w:r>
-        <w:t xml:space="preserve"> </w:t>
-      </w:r>
-      <w:r>
-        <w:t xml:space="preserve">For this problem all the population parameters were fixed </w:t>
-      </w:r>
-      <w:r>
-        <w:t>to the final model estimates. T</w:t>
-      </w:r>
-      <w:r>
-        <w:t xml:space="preserve">he </w:t>
-      </w:r>
-      <w:r>
-        <w:t>individual parameters for our six analytes</w:t>
-      </w:r>
-      <w:r>
-        <w:t xml:space="preserve"> were re-estimated using </w:t>
-      </w:r>
-      <w:r>
-        <w:t>limited</w:t>
-      </w:r>
-      <w:r>
-        <w:t xml:space="preserve"> data. </w:t>
-      </w:r>
-      <w:r>
-        <w:t>It</w:t>
-      </w:r>
-      <w:r>
-        <w:t xml:space="preserve"> allowed to</w:t>
-      </w:r>
-      <w:r>
-        <w:t xml:space="preserve"> </w:t>
-      </w:r>
-      <w:r>
-        <w:t>assess the accuracy of prediction</w:t>
-      </w:r>
-      <w:r>
-        <w:t xml:space="preserve"> on other columns in a situation of having a very good understating of retention in </w:t>
-      </w:r>
-      <w:r>
-        <w:t xml:space="preserve">one reference column (specifically </w:t>
-      </w:r>
-      <w:proofErr w:type="spellStart"/>
-      <w:r>
-        <w:t>X</w:t>
-      </w:r>
-      <w:r>
-        <w:t>B</w:t>
-      </w:r>
-      <w:r>
-        <w:t>ridge</w:t>
-      </w:r>
-      <w:proofErr w:type="spellEnd"/>
-      <w:r>
-        <w:t xml:space="preserve"> Shield</w:t>
-      </w:r>
-      <w:r>
-        <w:t xml:space="preserve"> RP18 column)</w:t>
+          <w:bCs/>
+        </w:rPr>
+        <w:t xml:space="preserve">Decision making. </w:t>
+      </w:r>
+      <w:r>
+        <w:t xml:space="preserve">The Bayesian optimal decision </w:t>
+      </w:r>
+      <w:r>
+        <w:t>was</w:t>
+      </w:r>
+      <w:r>
+        <w:t xml:space="preserve"> </w:t>
+      </w:r>
+      <w:r>
+        <w:t>sought based</w:t>
+      </w:r>
+      <w:r>
+        <w:t xml:space="preserve"> on the</w:t>
+      </w:r>
+      <w:r>
+        <w:t xml:space="preserve"> </w:t>
+      </w:r>
+      <w:r>
+        <w:t>maximum of</w:t>
+      </w:r>
+      <w:r>
+        <w:t xml:space="preserve"> expected utility</w:t>
+      </w:r>
+      <w:r>
+        <w:t xml:space="preserve"> calculated across </w:t>
+      </w:r>
+      <w:r>
+        <w:t xml:space="preserve">a wide </w:t>
+      </w:r>
+      <w:r>
+        <w:t>range</w:t>
+      </w:r>
+      <w:r>
+        <w:t xml:space="preserve"> of chromatographic conditions</w:t>
       </w:r>
       <w:r>
         <w:t xml:space="preserve">. </w:t>
       </w:r>
-    </w:p>
-    <w:p>
-      <w:pPr>
-        <w:pStyle w:val="TAMainText"/>
-      </w:pPr>
-      <w:r>
-        <w:rPr>
-          <w:b/>
-          <w:bCs/>
-        </w:rPr>
-        <w:t>Uncertainty chromatogram</w:t>
-      </w:r>
-      <w:r>
-        <w:t xml:space="preserve">. </w:t>
-      </w:r>
-      <w:r>
-        <w:t xml:space="preserve">The predictions </w:t>
-      </w:r>
-      <w:r>
-        <w:t>were</w:t>
-      </w:r>
-      <w:r>
-        <w:t xml:space="preserve"> summarized as uncertainty chromatograms (posterior distribution of retention times expected for a given set of chromatographed analytes under given conditions).</w:t>
-      </w:r>
-      <w:r>
-        <w:rPr>
-          <w:noProof/>
-          <w:vertAlign w:val="superscript"/>
-        </w:rPr>
-        <w:t>12</w:t>
-      </w:r>
-      <w:r>
-        <w:t xml:space="preserve"> The uncertainty chromatogram visualizes the uncertainty for the locations of the maximum of each peak on a given chromatogram. Any area under the uncertainty chromatogram for a particular analyte can be probabilistically interpreted as a fraction of analytes (similar with respect to predictors and gathered data) that are expected to have a </w:t>
-      </w:r>
-      <w:r>
-        <w:t>retention time within the range that the area was calculated.</w:t>
-      </w:r>
-    </w:p>
-    <w:p>
-      <w:pPr>
-        <w:pStyle w:val="TAMainText"/>
-      </w:pPr>
-      <w:r>
-        <w:rPr>
-          <w:b/>
-          <w:bCs/>
-        </w:rPr>
-        <w:t xml:space="preserve">Decision making. </w:t>
-      </w:r>
-      <w:r>
-        <w:t xml:space="preserve">The Bayesian optimal decision </w:t>
+      <w:r>
+        <w:t xml:space="preserve">The utility function </w:t>
+      </w:r>
+      <w:r>
+        <w:t>(</w:t>
+      </w:r>
+      <w:r>
+        <w:rPr>
+          <w:i/>
+          <w:iCs/>
+        </w:rPr>
+        <w:t>U</w:t>
+      </w:r>
+      <w:r>
+        <w:t xml:space="preserve">) </w:t>
       </w:r>
       <w:r>
         <w:t>was</w:t>
@@ -5087,74 +5288,34 @@
         <w:t xml:space="preserve"> </w:t>
       </w:r>
       <w:r>
-        <w:t>sought based</w:t>
-      </w:r>
-      <w:r>
-        <w:t xml:space="preserve"> on the</w:t>
-      </w:r>
-      <w:r>
-        <w:t xml:space="preserve"> </w:t>
-      </w:r>
-      <w:r>
-        <w:t>maximum of</w:t>
-      </w:r>
-      <w:r>
-        <w:t xml:space="preserve"> expected utility</w:t>
-      </w:r>
-      <w:r>
-        <w:t xml:space="preserve"> calculated across </w:t>
-      </w:r>
-      <w:r>
-        <w:t xml:space="preserve">a wide </w:t>
-      </w:r>
-      <w:r>
-        <w:t>range</w:t>
-      </w:r>
-      <w:r>
-        <w:t xml:space="preserve"> of chromatographic conditions</w:t>
-      </w:r>
-      <w:r>
-        <w:t xml:space="preserve">. </w:t>
-      </w:r>
-      <w:r>
-        <w:t xml:space="preserve">The utility function </w:t>
-      </w:r>
-      <w:r>
-        <w:t>(</w:t>
-      </w:r>
+        <w:t xml:space="preserve">specified to each possible chromatogram (posterior predicted retention time). It was defined </w:t>
+      </w:r>
+      <w:r>
+        <w:t xml:space="preserve">based on the lowest retention time </w:t>
+      </w:r>
+      <w:r>
+        <w:t>among</w:t>
+      </w:r>
+      <w:r>
+        <w:t xml:space="preserve"> analytes (</w:t>
+      </w:r>
+      <w:proofErr w:type="spellStart"/>
       <w:r>
         <w:rPr>
           <w:i/>
           <w:iCs/>
         </w:rPr>
-        <w:t>U</w:t>
-      </w:r>
-      <w:r>
-        <w:t xml:space="preserve">) </w:t>
-      </w:r>
-      <w:r>
-        <w:t>was</w:t>
-      </w:r>
-      <w:r>
-        <w:t xml:space="preserve"> </w:t>
-      </w:r>
-      <w:r>
-        <w:t xml:space="preserve">specified to each possible chromatogram (posterior predicted retention time). It was defined </w:t>
-      </w:r>
-      <w:r>
-        <w:t>based on the lowest retention time across analytes (</w:t>
-      </w:r>
-      <w:proofErr w:type="spellStart"/>
-      <w:r>
-        <w:rPr>
-          <w:i/>
-          <w:iCs/>
-        </w:rPr>
         <w:t>mintr</w:t>
       </w:r>
       <w:proofErr w:type="spellEnd"/>
       <w:r>
-        <w:t>), the highest retention time across analytes (</w:t>
+        <w:t xml:space="preserve">), the highest retention time </w:t>
+      </w:r>
+      <w:r>
+        <w:t>among</w:t>
+      </w:r>
+      <w:r>
+        <w:t xml:space="preserve"> analytes (</w:t>
       </w:r>
       <w:proofErr w:type="spellStart"/>
       <w:r>
@@ -5532,19 +5693,25 @@
         <w:rPr>
           <w:szCs w:val="19"/>
         </w:rPr>
-        <w:t xml:space="preserve"> chromatographic conditions (</w:t>
+        <w:t xml:space="preserve"> chromatographic conditions </w:t>
       </w:r>
       <w:r>
         <w:rPr>
           <w:szCs w:val="19"/>
         </w:rPr>
+        <w:t xml:space="preserve">yielding </w:t>
+      </w:r>
+      <w:r>
+        <w:rPr>
+          <w:szCs w:val="19"/>
+        </w:rPr>
         <w:t xml:space="preserve">the </w:t>
       </w:r>
       <w:r>
         <w:rPr>
           <w:szCs w:val="19"/>
         </w:rPr>
-        <w:t xml:space="preserve">expected utility map). </w:t>
+        <w:t xml:space="preserve">expected utility map. </w:t>
       </w:r>
       <w:r>
         <w:rPr>
@@ -5658,7 +5825,16 @@
         <w:t xml:space="preserve"> in chromatography</w:t>
       </w:r>
       <w:r>
-        <w:t xml:space="preserve"> that allow for</w:t>
+        <w:t xml:space="preserve">. It </w:t>
+      </w:r>
+      <w:r>
+        <w:t xml:space="preserve">also </w:t>
+      </w:r>
+      <w:r>
+        <w:t xml:space="preserve">allows </w:t>
+      </w:r>
+      <w:r>
+        <w:t>for</w:t>
       </w:r>
       <w:r>
         <w:t xml:space="preserve"> an easy</w:t>
@@ -5667,7 +5843,25 @@
         <w:t xml:space="preserve"> </w:t>
       </w:r>
       <w:r>
-        <w:t>interpretation and application of this parameters in decision making</w:t>
+        <w:t xml:space="preserve">interpretation </w:t>
+      </w:r>
+      <w:r>
+        <w:t xml:space="preserve">of </w:t>
+      </w:r>
+      <w:r>
+        <w:t xml:space="preserve">the </w:t>
+      </w:r>
+      <w:r>
+        <w:t>estimated effects and a</w:t>
+      </w:r>
+      <w:r>
+        <w:t xml:space="preserve">pplication of </w:t>
+      </w:r>
+      <w:r>
+        <w:t xml:space="preserve">results </w:t>
+      </w:r>
+      <w:r>
+        <w:t>in decision making</w:t>
       </w:r>
       <w:r>
         <w:t>.</w:t>
@@ -5694,7 +5888,10 @@
         <w:t xml:space="preserve">also </w:t>
       </w:r>
       <w:r>
-        <w:t xml:space="preserve">provided in </w:t>
+        <w:t xml:space="preserve">provided </w:t>
+      </w:r>
+      <w:r>
+        <w:t xml:space="preserve">in </w:t>
       </w:r>
       <w:r>
         <w:t>Figure</w:t>
@@ -5706,10 +5903,7 @@
         <w:t xml:space="preserve"> </w:t>
       </w:r>
       <w:r>
-        <w:t>1-</w:t>
-      </w:r>
-      <w:r>
-        <w:t>3</w:t>
+        <w:t>1-3</w:t>
       </w:r>
       <w:r>
         <w:t>.</w:t>
@@ -5878,7 +6072,43 @@
         <w:t>Xterra MS C8</w:t>
       </w:r>
       <w:r>
-        <w:t xml:space="preserve"> columns. The typical slope </w:t>
+        <w:t xml:space="preserve"> columns. </w:t>
+      </w:r>
+      <w:r>
+        <w:t xml:space="preserve">It corresponds to </w:t>
+      </w:r>
+      <w:r>
+        <w:t>2.6</w:t>
+      </w:r>
+      <w:r>
+        <w:t>4</w:t>
+      </w:r>
+      <w:r>
+        <w:t xml:space="preserve"> 1.4</w:t>
+      </w:r>
+      <w:r>
+        <w:t xml:space="preserve">8, </w:t>
+      </w:r>
+      <w:r>
+        <w:t>1.2</w:t>
+      </w:r>
+      <w:r>
+        <w:t>6</w:t>
+      </w:r>
+      <w:r>
+        <w:t xml:space="preserve"> 1.4</w:t>
+      </w:r>
+      <w:r>
+        <w:t>8-fold larger retention factor)</w:t>
+      </w:r>
+      <w:r>
+        <w:t>.</w:t>
+      </w:r>
+      <w:r>
+        <w:t xml:space="preserve"> </w:t>
+      </w:r>
+      <w:r>
+        <w:t xml:space="preserve">The typical slope </w:t>
       </w:r>
       <w:r>
         <w:t xml:space="preserve">in MeOH </w:t>
@@ -5949,16 +6179,13 @@
       </w:r>
       <w:proofErr w:type="spellEnd"/>
       <w:r>
-        <w:t xml:space="preserve"> Shield RP18 is about 0.9 with a high correlation (</w:t>
-      </w:r>
-      <w:r>
-        <w:rPr>
-          <w:rFonts w:ascii="Times New Roman" w:hAnsi="Times New Roman"/>
-        </w:rPr>
-        <w:t>ρ</w:t>
-      </w:r>
-      <w:r>
-        <w:t xml:space="preserve">=0.87). The BAV for column effects on </w:t>
+        <w:t xml:space="preserve"> Shield RP18 is about 0.9 with a high correlation </w:t>
+      </w:r>
+      <w:r>
+        <w:t xml:space="preserve">of </w:t>
+      </w:r>
+      <w:r>
+        <w:t xml:space="preserve">0.87. The BAV for column effects on </w:t>
       </w:r>
       <w:proofErr w:type="spellStart"/>
       <w:r>
@@ -6097,7 +6324,16 @@
         <w:t>the between analyte variabilities are on a log (with base 10) scale, all standard deviations has to be interpreted accordingly</w:t>
       </w:r>
       <w:r>
-        <w:t xml:space="preserve"> for the retention factor</w:t>
+        <w:t xml:space="preserve"> </w:t>
+      </w:r>
+      <w:r>
+        <w:t xml:space="preserve">to understand the variability </w:t>
+      </w:r>
+      <w:r>
+        <w:t>of</w:t>
+      </w:r>
+      <w:r>
+        <w:t xml:space="preserve"> retention factor</w:t>
       </w:r>
       <w:r>
         <w:t xml:space="preserve">. For example the between analyte variability of 0.1 for </w:t>
@@ -6117,47 +6353,156 @@
         <w:t>±</w:t>
       </w:r>
       <w:r>
-        <w:t xml:space="preserve"> 0.1, which corresponds to a multiplicative factors from exp(-2.3*0.1)=</w:t>
+        <w:t xml:space="preserve"> 0.1, which corresponds to a multiplicative factors </w:t>
+      </w:r>
+      <w:r>
+        <w:t xml:space="preserve">for retention factor </w:t>
+      </w:r>
+      <w:r>
+        <w:t xml:space="preserve">from </w:t>
+      </w:r>
+      <w:r>
+        <w:t>10</w:t>
+      </w:r>
+      <w:r>
+        <w:rPr>
+          <w:vertAlign w:val="superscript"/>
+        </w:rPr>
+        <w:t>-</w:t>
+      </w:r>
+      <w:r>
+        <w:rPr>
+          <w:vertAlign w:val="superscript"/>
+        </w:rPr>
+        <w:t>0.1</w:t>
+      </w:r>
+      <w:r>
+        <w:t>=</w:t>
       </w:r>
       <w:r>
         <w:t>0.79</w:t>
       </w:r>
       <w:r>
-        <w:t xml:space="preserve"> to exp(2.3*0.1)=1.26.</w:t>
+        <w:t xml:space="preserve"> to </w:t>
+      </w:r>
+      <w:r>
+        <w:t>10</w:t>
+      </w:r>
+      <w:r>
+        <w:rPr>
+          <w:vertAlign w:val="superscript"/>
+        </w:rPr>
+        <w:t>0.1</w:t>
+      </w:r>
+      <w:r>
+        <w:t>=1.26.</w:t>
       </w:r>
       <w:r>
         <w:rPr>
           <w:rFonts w:ascii="Times New Roman" w:hAnsi="Times New Roman"/>
         </w:rPr>
         <w:t xml:space="preserve"> </w:t>
+      </w:r>
+      <w:r>
+        <w:t xml:space="preserve">The log P effect </w:t>
+      </w:r>
+      <w:r>
+        <w:t xml:space="preserve">for </w:t>
+      </w:r>
+      <w:proofErr w:type="spellStart"/>
+      <w:r>
+        <w:t>logkw</w:t>
+      </w:r>
+      <w:proofErr w:type="spellEnd"/>
+      <w:r>
+        <w:t xml:space="preserve"> and S1</w:t>
+      </w:r>
+      <w:r>
+        <w:t>m</w:t>
+      </w:r>
+      <w:r>
+        <w:t xml:space="preserve"> </w:t>
+      </w:r>
+      <w:r>
+        <w:t xml:space="preserve">have </w:t>
+      </w:r>
+      <w:r>
+        <w:t xml:space="preserve">slope of 0.83 and 0.48 for </w:t>
+      </w:r>
+      <w:proofErr w:type="spellStart"/>
+      <w:r>
+        <w:t>XBridge</w:t>
+      </w:r>
+      <w:proofErr w:type="spellEnd"/>
+      <w:r>
+        <w:t xml:space="preserve"> Shield RP 18. The effect</w:t>
+      </w:r>
+      <w:r>
+        <w:t>s of</w:t>
+      </w:r>
+      <w:r>
+        <w:t xml:space="preserve"> column</w:t>
+      </w:r>
+      <w:r>
+        <w:t>s</w:t>
+      </w:r>
+      <w:r>
+        <w:t xml:space="preserve"> on </w:t>
+      </w:r>
+      <w:r>
+        <w:t>this</w:t>
+      </w:r>
+      <w:r>
+        <w:t xml:space="preserve"> parameter are small. The largest difference is </w:t>
+      </w:r>
+      <w:r>
+        <w:t>for</w:t>
+      </w:r>
+      <w:r>
+        <w:t xml:space="preserve"> </w:t>
+      </w:r>
+      <w:proofErr w:type="spellStart"/>
+      <w:r>
+        <w:t>XBridge</w:t>
+      </w:r>
+      <w:proofErr w:type="spellEnd"/>
+      <w:r>
+        <w:t xml:space="preserve"> </w:t>
+      </w:r>
+      <w:r>
+        <w:t>Phenyl</w:t>
+      </w:r>
+      <w:r>
+        <w:t xml:space="preserve"> </w:t>
+      </w:r>
+      <w:r>
+        <w:t xml:space="preserve">cS1m </w:t>
+      </w:r>
+      <w:r>
+        <w:t xml:space="preserve">(about 0.1). </w:t>
       </w:r>
     </w:p>
     <w:p>
       <w:r>
-        <w:t xml:space="preserve">The log P effect </w:t>
-      </w:r>
-      <w:r>
-        <w:t xml:space="preserve">for </w:t>
-      </w:r>
-      <w:proofErr w:type="spellStart"/>
-      <w:r>
-        <w:t>logkw</w:t>
-      </w:r>
-      <w:proofErr w:type="spellEnd"/>
-      <w:r>
-        <w:t xml:space="preserve"> and S1</w:t>
-      </w:r>
-      <w:r>
-        <w:t>m</w:t>
-      </w:r>
-      <w:r>
-        <w:t xml:space="preserve"> </w:t>
-      </w:r>
-      <w:r>
-        <w:t xml:space="preserve">have </w:t>
-      </w:r>
-      <w:r>
-        <w:t xml:space="preserve">slope of 0.83 and 0.48 for </w:t>
+        <w:t xml:space="preserve">The S1 is higher </w:t>
+      </w:r>
+      <w:r>
+        <w:t>in</w:t>
+      </w:r>
+      <w:r>
+        <w:t xml:space="preserve"> ACN </w:t>
+      </w:r>
+      <w:r>
+        <w:t>than in</w:t>
+      </w:r>
+      <w:r>
+        <w:t xml:space="preserve"> MeOH</w:t>
+      </w:r>
+      <w:r>
+        <w:t xml:space="preserve"> by 0.61</w:t>
+      </w:r>
+      <w:r>
+        <w:t xml:space="preserve"> for </w:t>
       </w:r>
       <w:proofErr w:type="spellStart"/>
       <w:r>
@@ -6165,151 +6510,123 @@
       </w:r>
       <w:proofErr w:type="spellEnd"/>
       <w:r>
-        <w:t xml:space="preserve"> Shield RP 18. The effect</w:t>
-      </w:r>
-      <w:r>
-        <w:t>s of</w:t>
-      </w:r>
-      <w:r>
-        <w:t xml:space="preserve"> column</w:t>
+        <w:t xml:space="preserve"> Shield RP18 column, and </w:t>
+      </w:r>
+      <w:r>
+        <w:t>additionally</w:t>
+      </w:r>
+      <w:r>
+        <w:t xml:space="preserve"> is</w:t>
+      </w:r>
+      <w:r>
+        <w:t xml:space="preserve"> higher by </w:t>
+      </w:r>
+      <w:r>
+        <w:t>0.15 0.81, 0.51, 0.04</w:t>
+      </w:r>
+      <w:r>
+        <w:t xml:space="preserve"> for </w:t>
+      </w:r>
+      <w:proofErr w:type="spellStart"/>
+      <w:r>
+        <w:t>XTerra</w:t>
+      </w:r>
+      <w:proofErr w:type="spellEnd"/>
+      <w:r>
+        <w:t xml:space="preserve"> MS C18</w:t>
+      </w:r>
+      <w:r>
+        <w:t xml:space="preserve">, </w:t>
+      </w:r>
+      <w:proofErr w:type="spellStart"/>
+      <w:r>
+        <w:t>XBridge</w:t>
+      </w:r>
+      <w:proofErr w:type="spellEnd"/>
+      <w:r>
+        <w:t xml:space="preserve"> Phenyl</w:t>
+      </w:r>
+      <w:r>
+        <w:t xml:space="preserve">, </w:t>
+      </w:r>
+      <w:proofErr w:type="spellStart"/>
+      <w:r>
+        <w:t>XBridge</w:t>
+      </w:r>
+      <w:proofErr w:type="spellEnd"/>
+      <w:r>
+        <w:t xml:space="preserve"> C8</w:t>
+      </w:r>
+      <w:r>
+        <w:t xml:space="preserve"> and </w:t>
+      </w:r>
+      <w:r>
+        <w:t>Xterra MS C8</w:t>
+      </w:r>
+      <w:r>
+        <w:t>.</w:t>
+      </w:r>
+      <w:r>
+        <w:t xml:space="preserve"> </w:t>
+      </w:r>
+      <w:r>
+        <w:t xml:space="preserve">The BAV for </w:t>
+      </w:r>
+      <w:r>
+        <w:rPr>
+          <w:rFonts w:ascii="Times New Roman" w:hAnsi="Times New Roman"/>
+        </w:rPr>
+        <w:t>dS1</w:t>
+      </w:r>
+      <w:r>
+        <w:t xml:space="preserve"> (</w:t>
+      </w:r>
+      <w:r>
+        <w:rPr>
+          <w:rFonts w:ascii="Times New Roman" w:hAnsi="Times New Roman"/>
+        </w:rPr>
+        <w:t>ω</w:t>
+      </w:r>
+      <w:r>
+        <w:rPr>
+          <w:vertAlign w:val="subscript"/>
+        </w:rPr>
+        <w:t>dS1</w:t>
+      </w:r>
+      <w:r>
+        <w:t xml:space="preserve">) </w:t>
+      </w:r>
+      <w:r>
+        <w:t>is about (0.55)</w:t>
+      </w:r>
+      <w:r>
+        <w:t xml:space="preserve"> and for column effect</w:t>
+      </w:r>
+      <w:r>
+        <w:t>s it</w:t>
+      </w:r>
+      <w:r>
+        <w:t xml:space="preserve"> range</w:t>
       </w:r>
       <w:r>
         <w:t>s</w:t>
       </w:r>
       <w:r>
-        <w:t xml:space="preserve"> on </w:t>
-      </w:r>
-      <w:r>
-        <w:t>this</w:t>
-      </w:r>
-      <w:r>
-        <w:t xml:space="preserve"> parameter are small. The largest difference is between </w:t>
-      </w:r>
-      <w:proofErr w:type="spellStart"/>
-      <w:r>
-        <w:t>XBridge</w:t>
-      </w:r>
-      <w:proofErr w:type="spellEnd"/>
-      <w:r>
-        <w:t xml:space="preserve"> C8 and Xterra MS C18 (about 0.18) for cS1. </w:t>
+        <w:t xml:space="preserve"> from (0.14-0.47)</w:t>
+      </w:r>
+      <w:r>
+        <w:t>.</w:t>
       </w:r>
     </w:p>
     <w:p>
       <w:r>
-        <w:t xml:space="preserve">The S1 is higher </w:t>
-      </w:r>
-      <w:r>
-        <w:t>in</w:t>
-      </w:r>
-      <w:r>
-        <w:t xml:space="preserve"> ACN </w:t>
-      </w:r>
-      <w:r>
-        <w:t>than in</w:t>
-      </w:r>
-      <w:r>
-        <w:t xml:space="preserve"> MeOH</w:t>
-      </w:r>
-      <w:r>
-        <w:t xml:space="preserve"> by 0.61</w:t>
-      </w:r>
-      <w:r>
-        <w:t xml:space="preserve"> for </w:t>
-      </w:r>
-      <w:proofErr w:type="spellStart"/>
-      <w:r>
-        <w:t>XBridge</w:t>
-      </w:r>
-      <w:proofErr w:type="spellEnd"/>
-      <w:r>
-        <w:t xml:space="preserve"> Shield RP18 column, and this difference is</w:t>
-      </w:r>
-      <w:r>
-        <w:t xml:space="preserve"> higher by </w:t>
-      </w:r>
-      <w:r>
-        <w:t>0.15 0.81, 0.51, 0.04</w:t>
-      </w:r>
-      <w:r>
-        <w:t xml:space="preserve"> for </w:t>
-      </w:r>
-      <w:proofErr w:type="spellStart"/>
-      <w:r>
-        <w:t>XTerra</w:t>
-      </w:r>
-      <w:proofErr w:type="spellEnd"/>
-      <w:r>
-        <w:t xml:space="preserve"> MS C18</w:t>
-      </w:r>
-      <w:r>
-        <w:t xml:space="preserve">, </w:t>
-      </w:r>
-      <w:proofErr w:type="spellStart"/>
-      <w:r>
-        <w:t>XBridge</w:t>
-      </w:r>
-      <w:proofErr w:type="spellEnd"/>
-      <w:r>
-        <w:t xml:space="preserve"> Phenyl</w:t>
-      </w:r>
-      <w:r>
-        <w:t xml:space="preserve">, </w:t>
-      </w:r>
-      <w:proofErr w:type="spellStart"/>
-      <w:r>
-        <w:t>XBridge</w:t>
-      </w:r>
-      <w:proofErr w:type="spellEnd"/>
-      <w:r>
-        <w:t xml:space="preserve"> C8</w:t>
-      </w:r>
-      <w:r>
-        <w:t xml:space="preserve"> and </w:t>
-      </w:r>
-      <w:r>
-        <w:t>Xterra MS C8</w:t>
-      </w:r>
-      <w:r>
-        <w:t>.</w:t>
-      </w:r>
-      <w:r>
-        <w:t xml:space="preserve"> </w:t>
-      </w:r>
-      <w:r>
-        <w:t xml:space="preserve">The BAV for </w:t>
-      </w:r>
-      <w:r>
-        <w:rPr>
-          <w:rFonts w:ascii="Times New Roman" w:hAnsi="Times New Roman"/>
-        </w:rPr>
-        <w:t>dS1</w:t>
-      </w:r>
-      <w:r>
-        <w:t xml:space="preserve"> (</w:t>
-      </w:r>
-      <w:r>
-        <w:rPr>
-          <w:rFonts w:ascii="Times New Roman" w:hAnsi="Times New Roman"/>
-        </w:rPr>
-        <w:t>ω</w:t>
-      </w:r>
-      <w:r>
-        <w:rPr>
-          <w:vertAlign w:val="subscript"/>
-        </w:rPr>
-        <w:t>dS1</w:t>
-      </w:r>
-      <w:r>
-        <w:t xml:space="preserve">) </w:t>
-      </w:r>
-      <w:r>
-        <w:t>is about (0.55)</w:t>
-      </w:r>
-      <w:r>
-        <w:t xml:space="preserve"> and for column effect range from (0.14-0.47)</w:t>
-      </w:r>
-      <w:r>
-        <w:t>.</w:t>
+        <w:t xml:space="preserve">The S2 parameter of the Neue equation is </w:t>
+      </w:r>
+      <w:r>
+        <w:t>0.4</w:t>
+      </w:r>
+      <w:r>
+        <w:t xml:space="preserve">9 in MeOH and 1.3 in ACN. </w:t>
       </w:r>
     </w:p>
     <w:p>
@@ -6388,10 +6705,77 @@
     </w:p>
     <w:p>
       <w:r>
-        <w:t xml:space="preserve">The effect of temperatures are small and consisted with prior knowledge. The </w:t>
-      </w:r>
-      <w:r>
-        <w:t xml:space="preserve">column effects on temperature seems to the larges for </w:t>
+        <w:lastRenderedPageBreak/>
+        <w:t xml:space="preserve">The </w:t>
+      </w:r>
+      <w:r>
+        <w:t>temperature</w:t>
+      </w:r>
+      <w:r>
+        <w:t xml:space="preserve"> </w:t>
+      </w:r>
+      <w:r>
+        <w:t>effect</w:t>
+      </w:r>
+      <w:r>
+        <w:t xml:space="preserve"> is</w:t>
+      </w:r>
+      <w:r>
+        <w:t xml:space="preserve"> small and consisted with prior knowledge</w:t>
+      </w:r>
+      <w:r>
+        <w:t xml:space="preserve"> (</w:t>
+      </w:r>
+      <w:r>
+        <w:t>-0.09</w:t>
+      </w:r>
+      <w:r>
+        <w:t xml:space="preserve"> per increase in 10</w:t>
+      </w:r>
+      <w:r>
+        <w:rPr>
+          <w:vertAlign w:val="superscript"/>
+        </w:rPr>
+        <w:t>o</w:t>
+      </w:r>
+      <w:r>
+        <w:t xml:space="preserve">C) with </w:t>
+      </w:r>
+      <w:r>
+        <w:t xml:space="preserve">BAV of </w:t>
+      </w:r>
+      <w:r>
+        <w:t>0.03</w:t>
+      </w:r>
+      <w:r>
+        <w:t>.</w:t>
+      </w:r>
+      <w:r>
+        <w:t xml:space="preserve"> The </w:t>
+      </w:r>
+      <w:r>
+        <w:t xml:space="preserve">column effects on temperature </w:t>
+      </w:r>
+      <w:r>
+        <w:t xml:space="preserve">and corresponding BAV </w:t>
+      </w:r>
+      <w:r>
+        <w:t xml:space="preserve">are small. </w:t>
+      </w:r>
+      <w:r>
+        <w:t>The larges</w:t>
+      </w:r>
+      <w:r>
+        <w:t>t</w:t>
+      </w:r>
+      <w:r>
+        <w:t xml:space="preserve"> effects of </w:t>
+      </w:r>
+      <w:r>
+        <w:t>-0.02</w:t>
+      </w:r>
+      <w:r>
+        <w:t xml:space="preserve"> can be expected for </w:t>
       </w:r>
       <w:proofErr w:type="spellStart"/>
       <w:r>
@@ -6399,12 +6783,14 @@
       </w:r>
       <w:proofErr w:type="spellEnd"/>
       <w:r>
-        <w:t xml:space="preserve"> Phenyl column.</w:t>
+        <w:t xml:space="preserve"> Phenyl</w:t>
+      </w:r>
+      <w:r>
+        <w:t xml:space="preserve">. </w:t>
       </w:r>
     </w:p>
     <w:p>
       <w:r>
-        <w:lastRenderedPageBreak/>
         <w:t xml:space="preserve">The </w:t>
       </w:r>
       <w:proofErr w:type="spellStart"/>
@@ -6433,7 +6819,13 @@
       </w:r>
       <w:proofErr w:type="spellEnd"/>
       <w:r>
-        <w:t xml:space="preserve"> Shield RP18. The </w:t>
+        <w:t xml:space="preserve"> Shield RP18</w:t>
+      </w:r>
+      <w:r>
+        <w:t xml:space="preserve"> with BAV of 0.59</w:t>
+      </w:r>
+      <w:r>
+        <w:t xml:space="preserve">. The </w:t>
       </w:r>
       <w:r>
         <w:t>column effects</w:t>
@@ -6445,7 +6837,13 @@
         <w:t xml:space="preserve"> very</w:t>
       </w:r>
       <w:r>
-        <w:t xml:space="preserve"> small. The pH effects on </w:t>
+        <w:t xml:space="preserve"> small</w:t>
+      </w:r>
+      <w:r>
+        <w:t xml:space="preserve"> (from -0.04 to 0.04) with BAV ranging from 0.07-0.11</w:t>
+      </w:r>
+      <w:r>
+        <w:t xml:space="preserve">. The pH effects on </w:t>
       </w:r>
       <w:proofErr w:type="spellStart"/>
       <w:r>
@@ -6461,16 +6859,215 @@
       </w:r>
       <w:proofErr w:type="spellEnd"/>
       <w:r>
-        <w:t>) are small and negative for acids and positive for bases. This effects reflects the changes in stationary phase properties due to pH of the mobile phases.</w:t>
+        <w:t>) are small and negative for acids</w:t>
+      </w:r>
+      <w:r>
+        <w:t xml:space="preserve"> </w:t>
+      </w:r>
+      <w:r>
+        <w:t>(</w:t>
+      </w:r>
+      <w:r>
+        <w:t>-0.03</w:t>
+      </w:r>
+      <w:r>
+        <w:t xml:space="preserve"> per unit pH</w:t>
+      </w:r>
+      <w:r>
+        <w:t>)</w:t>
+      </w:r>
+      <w:r>
+        <w:t xml:space="preserve"> and positive for bases</w:t>
+      </w:r>
+      <w:r>
+        <w:t xml:space="preserve"> (</w:t>
+      </w:r>
+      <w:r>
+        <w:t>0.08</w:t>
+      </w:r>
+      <w:r>
+        <w:t xml:space="preserve"> per unit pH) for </w:t>
+      </w:r>
+      <w:proofErr w:type="spellStart"/>
+      <w:r>
+        <w:t>XBridge</w:t>
+      </w:r>
+      <w:proofErr w:type="spellEnd"/>
+      <w:r>
+        <w:t xml:space="preserve"> Shield RP18</w:t>
+      </w:r>
+      <w:r>
+        <w:t>. The column effect</w:t>
+      </w:r>
+      <w:r>
+        <w:t>s</w:t>
+      </w:r>
+      <w:r>
+        <w:t xml:space="preserve"> for </w:t>
+      </w:r>
+      <w:proofErr w:type="spellStart"/>
+      <w:r>
+        <w:rPr>
+          <w:i/>
+          <w:iCs/>
+        </w:rPr>
+        <w:t>apH</w:t>
+      </w:r>
+      <w:proofErr w:type="spellEnd"/>
+      <w:r>
+        <w:t xml:space="preserve"> </w:t>
+      </w:r>
+      <w:r>
+        <w:t>are small for acids (-0.02-0) and slightly larger for bases ((0.05)- (-0.01)).</w:t>
+      </w:r>
+      <w:r>
+        <w:t xml:space="preserve">The </w:t>
+      </w:r>
+      <w:r>
+        <w:t>S1m</w:t>
+      </w:r>
+      <w:r>
+        <w:t xml:space="preserve"> for acids and bases is </w:t>
+      </w:r>
+      <w:r>
+        <w:t>higher</w:t>
+      </w:r>
+      <w:r>
+        <w:t xml:space="preserve"> by </w:t>
+      </w:r>
+      <w:r>
+        <w:t>0.17</w:t>
+      </w:r>
+      <w:r>
+        <w:t xml:space="preserve"> and </w:t>
+      </w:r>
+      <w:r>
+        <w:t xml:space="preserve">0.12 </w:t>
+      </w:r>
+      <w:r>
+        <w:t xml:space="preserve">on </w:t>
+      </w:r>
+      <w:proofErr w:type="spellStart"/>
+      <w:r>
+        <w:t>XBridge</w:t>
+      </w:r>
+      <w:proofErr w:type="spellEnd"/>
+      <w:r>
+        <w:t xml:space="preserve"> Shield RP18 with BAV of 0.</w:t>
+      </w:r>
+      <w:r>
+        <w:t>6</w:t>
+      </w:r>
+      <w:r>
+        <w:t xml:space="preserve">9. The column effects for that parameter </w:t>
+      </w:r>
+      <w:r>
+        <w:t xml:space="preserve">very </w:t>
+      </w:r>
+      <w:r>
+        <w:t xml:space="preserve">from </w:t>
+      </w:r>
+      <w:r>
+        <w:t>-0.49</w:t>
+      </w:r>
+      <w:r>
+        <w:t xml:space="preserve"> </w:t>
+      </w:r>
+      <w:r>
+        <w:t xml:space="preserve">to </w:t>
+      </w:r>
+      <w:r>
+        <w:t>0.36</w:t>
+      </w:r>
+      <w:r>
+        <w:t xml:space="preserve"> depending on column an analyte form</w:t>
+      </w:r>
+      <w:r>
+        <w:t xml:space="preserve"> with BAV ranging from 0.0</w:t>
+      </w:r>
+      <w:r>
+        <w:t>4</w:t>
+      </w:r>
+      <w:r>
+        <w:t>-0.</w:t>
+      </w:r>
+      <w:r>
+        <w:t>20</w:t>
+      </w:r>
+      <w:r>
+        <w:t xml:space="preserve">. The </w:t>
+      </w:r>
+      <w:r>
+        <w:t>slope</w:t>
+      </w:r>
+      <w:r>
+        <w:t xml:space="preserve"> for acids and bases is </w:t>
+      </w:r>
+      <w:r>
+        <w:t xml:space="preserve">different in ACN (relative to S1m) </w:t>
+      </w:r>
+      <w:r>
+        <w:t>by 0.</w:t>
+      </w:r>
+      <w:r>
+        <w:t>28</w:t>
+      </w:r>
+      <w:r>
+        <w:t xml:space="preserve"> and </w:t>
+      </w:r>
+      <w:r>
+        <w:t>-0.67</w:t>
+      </w:r>
+      <w:r>
+        <w:t xml:space="preserve"> on </w:t>
+      </w:r>
+      <w:proofErr w:type="spellStart"/>
+      <w:r>
+        <w:t>XBridge</w:t>
+      </w:r>
+      <w:proofErr w:type="spellEnd"/>
+      <w:r>
+        <w:t xml:space="preserve"> Shield RP18 with BAV of 0.</w:t>
+      </w:r>
+      <w:r>
+        <w:t>55</w:t>
+      </w:r>
+      <w:r>
+        <w:t xml:space="preserve">. The column effects for that parameter very from </w:t>
+      </w:r>
+      <w:r>
+        <w:t>-0.</w:t>
+      </w:r>
+      <w:r>
+        <w:t>04</w:t>
+      </w:r>
+      <w:r>
+        <w:t xml:space="preserve"> to </w:t>
+      </w:r>
+      <w:r>
+        <w:t>0.</w:t>
+      </w:r>
+      <w:r>
+        <w:t>57</w:t>
+      </w:r>
+      <w:r>
+        <w:t xml:space="preserve"> depending on column an analyte form with BAV ranging from 0.0</w:t>
+      </w:r>
+      <w:r>
+        <w:t>7</w:t>
+      </w:r>
+      <w:r>
+        <w:t>-0.</w:t>
+      </w:r>
+      <w:r>
+        <w:t>72</w:t>
+      </w:r>
+      <w:r>
+        <w:t xml:space="preserve">. </w:t>
       </w:r>
     </w:p>
     <w:p>
       <w:r>
-        <w:t>…</w:t>
-      </w:r>
-    </w:p>
-    <w:p>
-      <w:r>
         <w:t xml:space="preserve">The model predictions are well calibrated with the data, as shown in Figure </w:t>
       </w:r>
       <w:r>
@@ -6492,7 +7089,13 @@
         <w:t xml:space="preserve"> are relatively symmetrically distributed around the line of identity</w:t>
       </w:r>
       <w:r>
-        <w:t xml:space="preserve"> indicating model applicability for predictions. The individual and population predictions for several analytes are shown in Figure S4 and S5. The individual prediction are very precise and close to observed data. The population predictions are also well calibrated but are less precise. The limited data predictions are shown in Figure S6. By comparing them to the population predictions one is able to assess the added predicted value of </w:t>
+        <w:t xml:space="preserve"> indicating model applicability for predictions. The individual and population predictions for several analytes are</w:t>
+      </w:r>
+      <w:r>
+        <w:t xml:space="preserve"> also</w:t>
+      </w:r>
+      <w:r>
+        <w:t xml:space="preserve"> shown in Figure S4 and S5. The individual prediction are very precise and close to observed data. The population predictions are also well calibrated but are less precise. The limited data predictions are shown in Figure S6. By comparing them to the population predictions one is able to assess the added predicted value of </w:t>
       </w:r>
       <w:proofErr w:type="spellStart"/>
       <w:r>
@@ -6503,16 +7106,25 @@
         <w:t xml:space="preserve"> Shield RP18 data.</w:t>
       </w:r>
       <w:r>
-        <w:t xml:space="preserve"> Uncertainty chromatograms for one chromatographic conditions are shown </w:t>
-      </w:r>
-      <w:r>
-        <w:t xml:space="preserve">in Figures </w:t>
+        <w:t xml:space="preserve"> Uncertainty chromatograms for </w:t>
+      </w:r>
+      <w:r>
+        <w:t xml:space="preserve">population, individual and limited data predictions under the same chromatographic conditions </w:t>
+      </w:r>
+      <w:r>
+        <w:t xml:space="preserve">are shown </w:t>
+      </w:r>
+      <w:r>
+        <w:t xml:space="preserve">in Figure </w:t>
       </w:r>
       <w:r>
         <w:t>S7</w:t>
       </w:r>
       <w:r>
         <w:t>.</w:t>
+      </w:r>
+      <w:r>
+        <w:t xml:space="preserve"> They illustrate retention uncertainties.</w:t>
       </w:r>
     </w:p>
     <w:p>
@@ -7258,15 +7870,24 @@
         <w:rPr>
           <w:rFonts w:ascii="Times New Roman" w:hAnsi="Times New Roman"/>
         </w:rPr>
-        <w:t>retention factor with an uncertainty of about 20-25%. It might be of practical usefulness for problems involving few analytes.</w:t>
+        <w:t xml:space="preserve">retention factor with an uncertainty of about 20-25%. It might be of practical usefulness for </w:t>
+      </w:r>
+      <w:r>
+        <w:rPr>
+          <w:rFonts w:ascii="Times New Roman" w:hAnsi="Times New Roman"/>
+        </w:rPr>
+        <w:t xml:space="preserve">simple </w:t>
+      </w:r>
+      <w:r>
+        <w:rPr>
+          <w:rFonts w:ascii="Times New Roman" w:hAnsi="Times New Roman"/>
+        </w:rPr>
+        <w:t>problems involving few analytes.</w:t>
       </w:r>
     </w:p>
     <w:p>
       <w:pPr>
         <w:pStyle w:val="TAMainText"/>
-        <w:rPr>
-          <w:rFonts w:ascii="Times New Roman" w:hAnsi="Times New Roman"/>
-        </w:rPr>
       </w:pPr>
       <w:r>
         <w:t xml:space="preserve">The model can be used </w:t>
@@ -7293,7 +7914,34 @@
         <w:t xml:space="preserve"> In this work it was illustrated </w:t>
       </w:r>
       <w:r>
-        <w:t xml:space="preserve">by specifying a very simply utility function favoring shorter runs within a separation window </w:t>
+        <w:t xml:space="preserve">using </w:t>
+      </w:r>
+      <w:r>
+        <w:t xml:space="preserve">statistical </w:t>
+      </w:r>
+      <w:r>
+        <w:t xml:space="preserve">decision theory. For that purpose </w:t>
+      </w:r>
+      <w:r>
+        <w:t xml:space="preserve">we proposed </w:t>
+      </w:r>
+      <w:r>
+        <w:t>a</w:t>
+      </w:r>
+      <w:r>
+        <w:t xml:space="preserve"> very simply utility function </w:t>
+      </w:r>
+      <w:r>
+        <w:t xml:space="preserve">that </w:t>
+      </w:r>
+      <w:r>
+        <w:t>favor</w:t>
+      </w:r>
+      <w:r>
+        <w:t>s</w:t>
+      </w:r>
+      <w:r>
+        <w:t xml:space="preserve"> shorter runs within a separation window </w:t>
       </w:r>
       <w:r>
         <w:t>between</w:t>
@@ -7323,10 +7971,34 @@
         <w:t xml:space="preserve">individual predictions </w:t>
       </w:r>
       <w:r>
-        <w:t xml:space="preserve">one can identify chromatographic conditions leading to reasonable chromatograms for all of the columns. </w:t>
-      </w:r>
-      <w:r>
-        <w:t>The highest utility can be expected for</w:t>
+        <w:t xml:space="preserve">one can identify chromatographic conditions leading </w:t>
+      </w:r>
+      <w:r>
+        <w:t xml:space="preserve">to high expected utilities </w:t>
+      </w:r>
+      <w:r>
+        <w:t xml:space="preserve">for all of the </w:t>
+      </w:r>
+      <w:r>
+        <w:t xml:space="preserve">analyzed </w:t>
+      </w:r>
+      <w:r>
+        <w:t xml:space="preserve">columns. </w:t>
+      </w:r>
+      <w:r>
+        <w:t>The highest</w:t>
+      </w:r>
+      <w:r>
+        <w:t xml:space="preserve"> expected</w:t>
+      </w:r>
+      <w:r>
+        <w:t xml:space="preserve"> utility </w:t>
+      </w:r>
+      <w:r>
+        <w:t>was identified</w:t>
+      </w:r>
+      <w:r>
+        <w:t xml:space="preserve"> for</w:t>
       </w:r>
       <w:r>
         <w:t xml:space="preserve"> </w:t>
@@ -7338,7 +8010,332 @@
         <w:t>.</w:t>
       </w:r>
       <w:r>
-        <w:t xml:space="preserve"> Although the differences are small. There are also several “windows” of opportunity presented on the </w:t>
+        <w:t xml:space="preserve"> </w:t>
+      </w:r>
+      <w:r>
+        <w:t>Nevertheless, t</w:t>
+      </w:r>
+      <w:r>
+        <w:t>he differences</w:t>
+      </w:r>
+      <w:r>
+        <w:t xml:space="preserve"> in expected utility</w:t>
+      </w:r>
+      <w:r>
+        <w:t xml:space="preserve"> are</w:t>
+      </w:r>
+      <w:r>
+        <w:t xml:space="preserve"> fairly </w:t>
+      </w:r>
+      <w:r>
+        <w:t>small</w:t>
+      </w:r>
+      <w:r>
+        <w:t xml:space="preserve"> across the te</w:t>
+      </w:r>
+      <w:r>
+        <w:t>s</w:t>
+      </w:r>
+      <w:r>
+        <w:t>ted columns</w:t>
+      </w:r>
+      <w:r>
+        <w:t xml:space="preserve"> </w:t>
+      </w:r>
+      <w:r>
+        <w:t>which suggest</w:t>
+      </w:r>
+      <w:r>
+        <w:t xml:space="preserve"> that similar separation (with respect to the proposed utility) can</w:t>
+      </w:r>
+      <w:r>
+        <w:t xml:space="preserve"> also</w:t>
+      </w:r>
+      <w:r>
+        <w:t xml:space="preserve"> be identified</w:t>
+      </w:r>
+      <w:r>
+        <w:t xml:space="preserve"> for other columns</w:t>
+      </w:r>
+      <w:r>
+        <w:t xml:space="preserve">. </w:t>
+      </w:r>
+      <w:r>
+        <w:t xml:space="preserve">Based on utility maps one can </w:t>
+      </w:r>
+      <w:r>
+        <w:t xml:space="preserve">also </w:t>
+      </w:r>
+      <w:r>
+        <w:t>identify all the</w:t>
+      </w:r>
+      <w:r>
+        <w:t xml:space="preserve"> “windows of opportunity</w:t>
+      </w:r>
+      <w:r>
+        <w:t>”</w:t>
+      </w:r>
+      <w:r>
+        <w:t xml:space="preserve"> understood as a regions of chromatographic conditions leading to similar separations.</w:t>
+      </w:r>
+    </w:p>
+    <w:p>
+      <w:r>
+        <w:t>Similarly</w:t>
+      </w:r>
+      <w:r>
+        <w:t>,</w:t>
+      </w:r>
+      <w:r>
+        <w:t xml:space="preserve"> </w:t>
+      </w:r>
+      <w:r>
+        <w:t>it is possible to</w:t>
+      </w:r>
+      <w:r>
+        <w:t xml:space="preserve"> identify optimal conditions</w:t>
+      </w:r>
+      <w:r>
+        <w:t xml:space="preserve"> based on limited data predictions (e.g. conditional on </w:t>
+      </w:r>
+      <w:proofErr w:type="spellStart"/>
+      <w:r>
+        <w:t>XBridge</w:t>
+      </w:r>
+      <w:proofErr w:type="spellEnd"/>
+      <w:r>
+        <w:t xml:space="preserve"> Shield RP18</w:t>
+      </w:r>
+      <w:r>
+        <w:t xml:space="preserve"> data). This is a situation of trying to predict retention on other column having a fairly good understanding of retention</w:t>
+      </w:r>
+      <w:r>
+        <w:t xml:space="preserve"> of analytes</w:t>
+      </w:r>
+      <w:r>
+        <w:t xml:space="preserve"> </w:t>
+      </w:r>
+      <w:r>
+        <w:t>in</w:t>
+      </w:r>
+      <w:r>
+        <w:t xml:space="preserve"> one </w:t>
+      </w:r>
+      <w:r>
+        <w:t xml:space="preserve">reference </w:t>
+      </w:r>
+      <w:r>
+        <w:t xml:space="preserve">column. In </w:t>
+      </w:r>
+      <w:r>
+        <w:t>ou</w:t>
+      </w:r>
+      <w:r>
+        <w:t>r</w:t>
+      </w:r>
+      <w:r>
+        <w:t xml:space="preserve"> scenario, the uncertainties of the resulting chromatograms are </w:t>
+      </w:r>
+      <w:r>
+        <w:t>rather large for our purpose (standard deviation is in a range of few minutes)</w:t>
+      </w:r>
+      <w:r>
+        <w:t xml:space="preserve">, suggesting </w:t>
+      </w:r>
+      <w:r>
+        <w:t xml:space="preserve">that </w:t>
+      </w:r>
+      <w:r>
+        <w:t xml:space="preserve">additional experiments </w:t>
+      </w:r>
+      <w:r>
+        <w:t xml:space="preserve">are required </w:t>
+      </w:r>
+      <w:r>
+        <w:t>to improve precision.</w:t>
+      </w:r>
+      <w:r>
+        <w:t xml:space="preserve"> </w:t>
+      </w:r>
+      <w:r>
+        <w:t xml:space="preserve">There are </w:t>
+      </w:r>
+      <w:r>
+        <w:t>several</w:t>
+      </w:r>
+      <w:r>
+        <w:t xml:space="preserve"> options of how to proceed</w:t>
+      </w:r>
+      <w:r>
+        <w:t xml:space="preserve"> in a rational manner</w:t>
+      </w:r>
+      <w:r>
+        <w:t xml:space="preserve"> that are beyond the scope of this work.</w:t>
+      </w:r>
+      <w:r>
+        <w:fldChar w:fldCharType="begin"/>
+      </w:r>
+      <w:r>
+        <w:instrText xml:space="preserve"> ADDIN ZOTERO_ITEM CSL_CITATION {"citationID":"OIOvdPTN","properties":{"formattedCitation":"\\super 20\\nosupersub{}","plainCitation":"20","noteIndex":0},"citationItems":[{"id":281,"uris":["http://zotero.org/users/local/cIlVeWgC/items/8ZFEQITB"],"itemData":{"id":281,"type":"article-journal","abstract":"In this work, various sequential Bayesian-based method development procedures associated with a search of isocratic chromatographic conditions ensuring baseline separation of one, two, and three analytes within the pre-specified retention time window were evaluated. The accuracy and total analysis time of tested procedures were experimentally and theoretically verified and compared with the usual approaches utilizing one or two preliminary organic modifier gradients. The possession of strong and weakly informative priors about analytes was considered. The overall success rate of tested procedures was high with a small number of mistakes. It was shown that for simple problems considered here one is able to use a sequence of isocratic conditions to find the desired chromatogram. The use of one preliminary gradient was shown to be of similar accuracy and time requirements. Interestingly, the use of two preliminary gradients almost always required more time than procedures involving no or one preliminary gradient. Prior knowledge of analytes considerably shortened method development times for procedures involving no or one preliminary gradient. The sequential Bayesian-based method development allows us to achieve a desired chromatographic separation by proper weighting of information available to the analyst at each stage of the method development process.","container-title":"SEPARATION SCIENCE PLUS","DOI":"10.1002/sscp.201700037","ISSN":"2573-1815","issue":"2","language":"English","note":"publisher-place: POSTFACH 101161, 69451 WEINHEIM, GERMANY\npublisher: WILEY-V C H VERLAG GMBH\ntype: Article","page":"63-75","title":"Evaluation of sequential Bayesian-based method development procedures for chromatographic problems involving one, two, and three analytes","volume":"1","author":[{"family":"Wiczling","given":"Pawel"}],"issued":{"date-parts":[["2018",2]]}}}],"schema":"https://github.com/citation-style-language/schema/raw/master/csl-citation.json"} </w:instrText>
+      </w:r>
+      <w:r>
+        <w:fldChar w:fldCharType="separate"/>
+      </w:r>
+      <w:r>
+        <w:rPr>
+          <w:szCs w:val="24"/>
+          <w:vertAlign w:val="superscript"/>
+        </w:rPr>
+        <w:t>20</w:t>
+      </w:r>
+      <w:r>
+        <w:fldChar w:fldCharType="end"/>
+      </w:r>
+      <w:r>
+        <w:t xml:space="preserve"> </w:t>
+      </w:r>
+      <w:r>
+        <w:t>Once</w:t>
+      </w:r>
+      <w:r>
+        <w:t xml:space="preserve"> can </w:t>
+      </w:r>
+      <w:r>
+        <w:t xml:space="preserve">try to </w:t>
+      </w:r>
+      <w:r>
+        <w:t>find</w:t>
+      </w:r>
+      <w:r>
+        <w:t xml:space="preserve"> the best experimental design ensuring the highest informativeness of a set of </w:t>
+      </w:r>
+      <w:r>
+        <w:t xml:space="preserve">additional </w:t>
+      </w:r>
+      <w:r>
+        <w:t xml:space="preserve">experiments. Since our model provides a prior information for subsequent analysis this prior information can be utilized for that purpose to decrease the required number of experiments. </w:t>
+      </w:r>
+      <w:r>
+        <w:t xml:space="preserve">One can also </w:t>
+      </w:r>
+      <w:r>
+        <w:t>perform experiments</w:t>
+      </w:r>
+      <w:r>
+        <w:t xml:space="preserve"> sequentially </w:t>
+      </w:r>
+      <w:r>
+        <w:t>and refine predictions after every experiment</w:t>
+      </w:r>
+      <w:r>
+        <w:t>.</w:t>
+      </w:r>
+      <w:r>
+        <w:fldChar w:fldCharType="begin"/>
+      </w:r>
+      <w:r>
+        <w:instrText xml:space="preserve"> ADDIN ZOTERO_ITEM CSL_CITATION {"citationID":"OIOvdPTN","properties":{"formattedCitation":"\\super 20\\nosupersub{}","plainCitation":"20","noteIndex":0},"citationItems":[{"id":281,"uris":["http://zotero.org/users/local/cIlVeWgC/items/8ZFEQITB"],"itemData":{"id":281,"type":"article-journal","abstract":"In this work, various sequential Bayesian-based method development procedures associated with a search of isocratic chromatographic conditions ensuring baseline separation of one, two, and three analytes within the pre-specified retention time window were evaluated. The accuracy and total analysis time of tested procedures were experimentally and theoretically verified and compared with the usual approaches utilizing one or two preliminary organic modifier gradients. The possession of strong and weakly informative priors about analytes was considered. The overall success rate of tested procedures was high with a small number of mistakes. It was shown that for simple problems considered here one is able to use a sequence of isocratic conditions to find the desired chromatogram. The use of one preliminary gradient was shown to be of similar accuracy and time requirements. Interestingly, the use of two preliminary gradients almost always required more time than procedures involving no or one preliminary gradient. Prior knowledge of analytes considerably shortened method development times for procedures involving no or one preliminary gradient. The sequential Bayesian-based method development allows us to achieve a desired chromatographic separation by proper weighting of information available to the analyst at each stage of the method development process.","container-title":"SEPARATION SCIENCE PLUS","DOI":"10.1002/sscp.201700037","ISSN":"2573-1815","issue":"2","language":"English","note":"publisher-place: POSTFACH 101161, 69451 WEINHEIM, GERMANY\npublisher: WILEY-V C H VERLAG GMBH\ntype: Article","page":"63-75","title":"Evaluation of sequential Bayesian-based method development procedures for chromatographic problems involving one, two, and three analytes","volume":"1","author":[{"family":"Wiczling","given":"Pawel"}],"issued":{"date-parts":[["2018",2]]}}}],"schema":"https://github.com/citation-style-language/schema/raw/master/csl-citation.json"} </w:instrText>
+      </w:r>
+      <w:r>
+        <w:fldChar w:fldCharType="separate"/>
+      </w:r>
+      <w:r>
+        <w:rPr>
+          <w:szCs w:val="24"/>
+          <w:vertAlign w:val="superscript"/>
+        </w:rPr>
+        <w:t>20</w:t>
+      </w:r>
+      <w:r>
+        <w:fldChar w:fldCharType="end"/>
+      </w:r>
+    </w:p>
+    <w:p>
+      <w:r>
+        <w:t xml:space="preserve">The proposed model is complex but there still are some uncounted complexities </w:t>
+      </w:r>
+      <w:r>
+        <w:t>present</w:t>
+      </w:r>
+      <w:r>
+        <w:t xml:space="preserve"> (e.g. temperature effects for the effects of dissociation or </w:t>
+      </w:r>
+      <w:proofErr w:type="spellStart"/>
+      <w:r>
+        <w:t>pK</w:t>
+      </w:r>
+      <w:r>
+        <w:rPr>
+          <w:vertAlign w:val="subscript"/>
+        </w:rPr>
+        <w:t>a</w:t>
+      </w:r>
+      <w:proofErr w:type="spellEnd"/>
+      <w:r>
+        <w:t xml:space="preserve">, BAV for S2 and </w:t>
+      </w:r>
+      <w:proofErr w:type="spellStart"/>
+      <w:r>
+        <w:t>apH</w:t>
+      </w:r>
+      <w:proofErr w:type="spellEnd"/>
+      <w:r>
+        <w:t xml:space="preserve">, etc.). Specifically, the S2 parameter was assumed similar across columns. This is a strong assumptions, but justified by the fact that any small change of S2 can be equally well accounted for by changes in S1. We also encountered several technical difficulties </w:t>
+      </w:r>
+      <w:r>
+        <w:t xml:space="preserve">during the model building process </w:t>
+      </w:r>
+      <w:r>
+        <w:t>that required some simplifications to run the MCMC without problems, e.g. excluding analytes with more than 2 dissociations steps.</w:t>
+      </w:r>
+      <w:r>
+        <w:t xml:space="preserve"> Regardless of the assumption this model provides an interesting alternative to other methods used to compare stationary phases.  </w:t>
+      </w:r>
+    </w:p>
+    <w:p>
+      <w:r>
+        <w:t xml:space="preserve">The column effect were incorporated in out model as fixed effects. It is also possible to include </w:t>
+      </w:r>
+      <w:r>
+        <w:t>than</w:t>
+      </w:r>
+      <w:r>
+        <w:t xml:space="preserve"> as a random effects and add column-level predictors. It would allow to build a model that generalized to other columns in a similar way the proposed model generalized to other analytes. This idea is worth pursuing, however requires data collected for a wider range of columns. </w:t>
+      </w:r>
+    </w:p>
+    <w:p>
+      <w:r>
+        <w:t>Our</w:t>
+      </w:r>
+      <w:r>
+        <w:t xml:space="preserve"> results </w:t>
+      </w:r>
+      <w:r>
+        <w:t>confirm</w:t>
+      </w:r>
+      <w:r>
+        <w:t xml:space="preserve"> that it is rather hopeless to predict analyte retention precisely without a set of preliminary chromatographic measurements. Even having access to the extensive data collected for one column, the retention </w:t>
+      </w:r>
+      <w:r>
+        <w:t>factor</w:t>
+      </w:r>
+      <w:r>
+        <w:t xml:space="preserve"> can be predicted with ~25% precisions for the most optimistic scenario of a neutral compound. It might by sufficient for some </w:t>
+      </w:r>
+      <w:r>
+        <w:t>simple problems encountered in practice</w:t>
+      </w:r>
+      <w:r>
+        <w:t>, but is not sufficient for problems involving analytes of different acidi</w:t>
+      </w:r>
+      <w:r>
+        <w:t>c</w:t>
+      </w:r>
+      <w:r>
+        <w:t>/basic characteristics</w:t>
+      </w:r>
+      <w:r>
+        <w:t>.</w:t>
       </w:r>
     </w:p>
     <w:p>
@@ -7485,240 +8482,91 @@
       </w:r>
     </w:p>
     <w:p>
-      <w:r>
-        <w:t xml:space="preserve">The proposed model is complex </w:t>
-      </w:r>
-      <w:r>
-        <w:t xml:space="preserve">but there </w:t>
-      </w:r>
-      <w:r>
-        <w:t xml:space="preserve">still </w:t>
-      </w:r>
-      <w:r>
-        <w:t xml:space="preserve">are some uncounted complexities </w:t>
-      </w:r>
-      <w:r>
-        <w:t xml:space="preserve">that can be added </w:t>
-      </w:r>
-      <w:r>
-        <w:t>(</w:t>
-      </w:r>
-      <w:r>
-        <w:t xml:space="preserve">e.g. </w:t>
-      </w:r>
-      <w:r>
-        <w:t xml:space="preserve">temperature effects for the dissociated forms, BAV for S2 and </w:t>
-      </w:r>
-      <w:proofErr w:type="spellStart"/>
-      <w:r>
-        <w:t>apH</w:t>
-      </w:r>
-      <w:proofErr w:type="spellEnd"/>
-      <w:r>
-        <w:t>, etc.</w:t>
-      </w:r>
-      <w:r>
-        <w:t>)</w:t>
-      </w:r>
-      <w:r>
-        <w:t xml:space="preserve">. </w:t>
-      </w:r>
-      <w:r>
-        <w:t xml:space="preserve">Specifically, the S2 parameter was assumed similar across columns. This is a strong assumptions, but justified by the fact that any small change of S2 can be equally well accounted for by changes in S1. </w:t>
-      </w:r>
-      <w:r>
-        <w:t xml:space="preserve">We also encountered </w:t>
-      </w:r>
-      <w:r>
-        <w:t xml:space="preserve">several technical difficulties that required </w:t>
-      </w:r>
-      <w:r>
-        <w:t xml:space="preserve">several </w:t>
-      </w:r>
-      <w:r>
-        <w:t xml:space="preserve">simplifications to run the </w:t>
-      </w:r>
-      <w:r>
-        <w:t>MCMC</w:t>
-      </w:r>
-      <w:r>
-        <w:t xml:space="preserve"> without </w:t>
-      </w:r>
-      <w:r>
-        <w:t>problems</w:t>
-      </w:r>
-      <w:r>
-        <w:t>, e.g. excluding analytes with more than 2 dissociations steps.</w:t>
+      <w:pPr>
+        <w:pStyle w:val="Nagwek1"/>
+      </w:pPr>
+      <w:r>
+        <w:t>CONCLUSIONS</w:t>
       </w:r>
     </w:p>
     <w:p>
-      <w:r>
-        <w:t>There are possible several modification of the proposed model. For example one could include column as a random effects and add column-level predictors. It would allow to build a model that generalized to other columns in a similar way the proposed model generalized to other analytes. This idea is worth pursuing, however requires data collected for a wide</w:t>
-      </w:r>
-      <w:r>
-        <w:t>r</w:t>
-      </w:r>
-      <w:r>
-        <w:t xml:space="preserve"> range of columns. </w:t>
-      </w:r>
-    </w:p>
-    <w:p>
-      <w:r>
-        <w:t xml:space="preserve">One possible application </w:t>
-      </w:r>
-      <w:r>
-        <w:t>of the model is in f</w:t>
-      </w:r>
-      <w:r>
-        <w:t>ind</w:t>
-      </w:r>
-      <w:r>
-        <w:t>ing</w:t>
-      </w:r>
-      <w:r>
-        <w:t xml:space="preserve"> the best experimental design ensuring </w:t>
-      </w:r>
-      <w:r>
-        <w:t>the highest</w:t>
-      </w:r>
-      <w:r>
-        <w:t xml:space="preserve"> informativeness </w:t>
-      </w:r>
-      <w:r>
-        <w:t>of a set of</w:t>
-      </w:r>
-      <w:r>
-        <w:t xml:space="preserve"> preliminary (scouting) experiments. Since </w:t>
-      </w:r>
-      <w:r>
-        <w:t>our</w:t>
-      </w:r>
-      <w:r>
-        <w:t xml:space="preserve"> model provides a prior information for subsequent analysis this prior information can be utilized for that purpose to decrease the required number of experiments. </w:t>
-      </w:r>
-    </w:p>
-    <w:p>
-      <w:r>
-        <w:t xml:space="preserve">The </w:t>
-      </w:r>
-      <w:r>
-        <w:t>results lead to the conclusion</w:t>
-      </w:r>
-      <w:r>
-        <w:t xml:space="preserve"> </w:t>
-      </w:r>
-      <w:r>
-        <w:t xml:space="preserve">that </w:t>
-      </w:r>
-      <w:r>
-        <w:t>it is rather hopeless to predict analyte</w:t>
-      </w:r>
-      <w:r>
-        <w:t xml:space="preserve"> retention </w:t>
-      </w:r>
-      <w:r>
-        <w:t xml:space="preserve">precisely without </w:t>
-      </w:r>
-      <w:r>
-        <w:t xml:space="preserve">a set of preliminary </w:t>
-      </w:r>
-      <w:r>
-        <w:t xml:space="preserve">chromatographic </w:t>
-      </w:r>
-      <w:r>
-        <w:t>measurements</w:t>
+      <w:pPr>
+        <w:pStyle w:val="TAMainText"/>
+      </w:pPr>
+      <w:r>
+        <w:lastRenderedPageBreak/>
+        <w:t>This work demonstrate</w:t>
+      </w:r>
+      <w:r>
+        <w:t>s</w:t>
+      </w:r>
+      <w:r>
+        <w:t xml:space="preserve"> the application of a Bayesian multilevel model to compare various stationary phases using large datasets collected for a wide range of chromatographic conditions. Th</w:t>
+      </w:r>
+      <w:r>
+        <w:t>is</w:t>
+      </w:r>
+      <w:r>
+        <w:t xml:space="preserve"> analysis characterizes the</w:t>
+      </w:r>
+      <w:r>
+        <w:t xml:space="preserve"> </w:t>
+      </w:r>
+      <w:r>
+        <w:t>chromatographic retention of neutral, acidic, and basic analytes</w:t>
+      </w:r>
+      <w:r>
+        <w:t xml:space="preserve"> and assess the effects </w:t>
+      </w:r>
+      <w:r>
+        <w:t xml:space="preserve">of </w:t>
+      </w:r>
+      <w:r>
+        <w:t xml:space="preserve">pH, </w:t>
+      </w:r>
+      <w:r>
+        <w:t xml:space="preserve">temperature, </w:t>
+      </w:r>
+      <w:r>
+        <w:t xml:space="preserve">log P, </w:t>
+      </w:r>
+      <w:proofErr w:type="spellStart"/>
+      <w:r>
+        <w:rPr>
+          <w:i/>
+          <w:iCs/>
+        </w:rPr>
+        <w:t>pK</w:t>
+      </w:r>
+      <w:r>
+        <w:rPr>
+          <w:i/>
+          <w:iCs/>
+          <w:vertAlign w:val="subscript"/>
+        </w:rPr>
+        <w:t>a</w:t>
+      </w:r>
+      <w:proofErr w:type="spellEnd"/>
+      <w:r>
+        <w:t xml:space="preserve"> </w:t>
+      </w:r>
+      <w:r>
+        <w:t>organic modifier type and content</w:t>
+      </w:r>
+      <w:r>
+        <w:t xml:space="preserve"> on</w:t>
+      </w:r>
+      <w:r>
+        <w:t xml:space="preserve"> analyte retention</w:t>
+      </w:r>
+      <w:r>
+        <w:t xml:space="preserve"> across a range of columns</w:t>
       </w:r>
       <w:r>
         <w:t>.</w:t>
       </w:r>
       <w:r>
-        <w:t xml:space="preserve"> Even having access to the extensive data collected for one column, the retention time can be predicted with </w:t>
-      </w:r>
-      <w:r>
-        <w:t>~</w:t>
-      </w:r>
-      <w:r>
-        <w:t xml:space="preserve">25% precisions for the most optimistic scenario of </w:t>
-      </w:r>
-      <w:r>
-        <w:t xml:space="preserve">a </w:t>
-      </w:r>
-      <w:r>
-        <w:t>neutral compound.</w:t>
-      </w:r>
-      <w:r>
-        <w:t xml:space="preserve"> It might by sufficient for some problems</w:t>
-      </w:r>
-      <w:r>
-        <w:t xml:space="preserve"> but is not sufficient in general.</w:t>
-      </w:r>
-    </w:p>
-    <w:p>
-      <w:pPr>
-        <w:pStyle w:val="Nagwek1"/>
-      </w:pPr>
-      <w:r>
-        <w:t>CONCLUSIONS</w:t>
-      </w:r>
-    </w:p>
-    <w:p>
-      <w:pPr>
-        <w:pStyle w:val="TAMainText"/>
-      </w:pPr>
-      <w:r>
-        <w:t>This work demonstrate</w:t>
-      </w:r>
-      <w:r>
-        <w:t>s</w:t>
-      </w:r>
-      <w:r>
-        <w:t xml:space="preserve"> the application of a Bayesian multilevel model to compare various stationary phases using large datasets collected for a wide range of chromatographic conditions. Th</w:t>
-      </w:r>
-      <w:r>
-        <w:t>is</w:t>
-      </w:r>
-      <w:r>
-        <w:t xml:space="preserve"> analysis characterizes the</w:t>
-      </w:r>
-      <w:r>
-        <w:t xml:space="preserve"> </w:t>
-      </w:r>
-      <w:r>
-        <w:t>chromatographic retention of neutral, acidic, and basic analytes.</w:t>
-      </w:r>
-      <w:r>
-        <w:t xml:space="preserve"> </w:t>
-      </w:r>
-      <w:r>
-        <w:t xml:space="preserve">It also provides </w:t>
-      </w:r>
-      <w:r>
-        <w:t xml:space="preserve">a way to characterize </w:t>
-      </w:r>
-      <w:r>
-        <w:t xml:space="preserve">the influence of </w:t>
-      </w:r>
-      <w:r>
-        <w:t xml:space="preserve">pH, </w:t>
-      </w:r>
-      <w:r>
-        <w:t xml:space="preserve">temperature, organic </w:t>
-      </w:r>
-      <w:r>
-        <w:lastRenderedPageBreak/>
-        <w:t>modifier type and content</w:t>
-      </w:r>
-      <w:r>
-        <w:t xml:space="preserve"> on</w:t>
-      </w:r>
-      <w:r>
-        <w:t xml:space="preserve"> analyte retention</w:t>
-      </w:r>
-      <w:r>
-        <w:t xml:space="preserve"> across a range of columns</w:t>
-      </w:r>
-      <w:r>
-        <w:t>.</w:t>
+        <w:t xml:space="preserve"> The model along with estimated parameters can be used to solve various decision problems. The proposed method provides a tool allowing for a very comprehensive assessment of stationary phase properties.</w:t>
       </w:r>
     </w:p>
     <w:p>
@@ -8521,7 +9369,46 @@
       </w:r>
       <w:r>
         <w:tab/>
-        <w:t xml:space="preserve">Žuvela, P.; Skoczylas, M.; Jay Liu, J.; Ba̧czek, T.; Kaliszan, R.; Wong, M. W.; Buszewski, B. Column Characterization and Selection Systems in Reversed-Phase High-Performance Liquid Chromatography. </w:t>
+      </w:r>
+      <w:proofErr w:type="spellStart"/>
+      <w:r>
+        <w:t>Žuvela</w:t>
+      </w:r>
+      <w:proofErr w:type="spellEnd"/>
+      <w:r>
+        <w:t xml:space="preserve">, P.; </w:t>
+      </w:r>
+      <w:proofErr w:type="spellStart"/>
+      <w:r>
+        <w:t>Skoczylas</w:t>
+      </w:r>
+      <w:proofErr w:type="spellEnd"/>
+      <w:r>
+        <w:t xml:space="preserve">, M.; Jay Liu, J.; </w:t>
+      </w:r>
+      <w:proofErr w:type="spellStart"/>
+      <w:r>
+        <w:t>Ba̧czek</w:t>
+      </w:r>
+      <w:proofErr w:type="spellEnd"/>
+      <w:r>
+        <w:t xml:space="preserve">, T.; </w:t>
+      </w:r>
+      <w:proofErr w:type="spellStart"/>
+      <w:r>
+        <w:t>Kaliszan</w:t>
+      </w:r>
+      <w:proofErr w:type="spellEnd"/>
+      <w:r>
+        <w:t xml:space="preserve">, R.; Wong, M. W.; </w:t>
+      </w:r>
+      <w:proofErr w:type="spellStart"/>
+      <w:r>
+        <w:t>Buszewski</w:t>
+      </w:r>
+      <w:proofErr w:type="spellEnd"/>
+      <w:r>
+        <w:t xml:space="preserve">, B. Column Characterization and Selection Systems in Reversed-Phase High-Performance Liquid Chromatography. </w:t>
       </w:r>
       <w:r>
         <w:rPr>
@@ -8563,7 +9450,22 @@
       </w:r>
       <w:r>
         <w:tab/>
-        <w:t xml:space="preserve">Gritti, F.; Guiochon, G. Adsorption Mechanism in RPLC. Effect of the Nature of the Organic Modifier. </w:t>
+      </w:r>
+      <w:proofErr w:type="spellStart"/>
+      <w:r>
+        <w:t>Gritti</w:t>
+      </w:r>
+      <w:proofErr w:type="spellEnd"/>
+      <w:r>
+        <w:t xml:space="preserve">, F.; </w:t>
+      </w:r>
+      <w:proofErr w:type="spellStart"/>
+      <w:r>
+        <w:t>Guiochon</w:t>
+      </w:r>
+      <w:proofErr w:type="spellEnd"/>
+      <w:r>
+        <w:t xml:space="preserve">, G. Adsorption Mechanism in RPLC. Effect of the Nature of the Organic Modifier. </w:t>
       </w:r>
       <w:r>
         <w:rPr>
@@ -8605,7 +9507,14 @@
       </w:r>
       <w:r>
         <w:tab/>
-        <w:t xml:space="preserve">Gritti, F. Perspective on the Future Approaches to Predict Retention in Liquid Chromatography. </w:t>
+      </w:r>
+      <w:proofErr w:type="spellStart"/>
+      <w:r>
+        <w:t>Gritti</w:t>
+      </w:r>
+      <w:proofErr w:type="spellEnd"/>
+      <w:r>
+        <w:t xml:space="preserve">, F. Perspective on the Future Approaches to Predict Retention in Liquid Chromatography. </w:t>
       </w:r>
       <w:r>
         <w:rPr>
@@ -8647,7 +9556,46 @@
       </w:r>
       <w:r>
         <w:tab/>
-        <w:t xml:space="preserve">Kamedulska, A.; Kubik, Ł.; Jacyna, J.; Struck-Lewicka, W.; Markuszewski, M. J.; Wiczling, P. Toward the General Mechanistic Model of Liquid Chromatographic Retention. </w:t>
+      </w:r>
+      <w:proofErr w:type="spellStart"/>
+      <w:r>
+        <w:t>Kamedulska</w:t>
+      </w:r>
+      <w:proofErr w:type="spellEnd"/>
+      <w:r>
+        <w:t xml:space="preserve">, A.; </w:t>
+      </w:r>
+      <w:proofErr w:type="spellStart"/>
+      <w:r>
+        <w:t>Kubik</w:t>
+      </w:r>
+      <w:proofErr w:type="spellEnd"/>
+      <w:r>
+        <w:t xml:space="preserve">, Ł.; </w:t>
+      </w:r>
+      <w:proofErr w:type="spellStart"/>
+      <w:r>
+        <w:t>Jacyna</w:t>
+      </w:r>
+      <w:proofErr w:type="spellEnd"/>
+      <w:r>
+        <w:t>, J.; Struck-</w:t>
+      </w:r>
+      <w:proofErr w:type="spellStart"/>
+      <w:r>
+        <w:t>Lewicka</w:t>
+      </w:r>
+      <w:proofErr w:type="spellEnd"/>
+      <w:r>
+        <w:t xml:space="preserve">, W.; </w:t>
+      </w:r>
+      <w:proofErr w:type="spellStart"/>
+      <w:r>
+        <w:t>Markuszewski</w:t>
+      </w:r>
+      <w:proofErr w:type="spellEnd"/>
+      <w:r>
+        <w:t xml:space="preserve">, M. J.; Wiczling, P. Toward the General Mechanistic Model of Liquid Chromatographic Retention. </w:t>
       </w:r>
       <w:r>
         <w:rPr>
@@ -8689,14 +9637,45 @@
       </w:r>
       <w:r>
         <w:tab/>
-        <w:t xml:space="preserve">Kamedulska, A.; Kubik, Ł.; Wiczling, P. Statistical Analysis of Isocratic Chromatographic Data Using Bayesian Modeling. </w:t>
+      </w:r>
+      <w:proofErr w:type="spellStart"/>
+      <w:r>
+        <w:t>Kamedulska</w:t>
+      </w:r>
+      <w:proofErr w:type="spellEnd"/>
+      <w:r>
+        <w:t xml:space="preserve">, A.; </w:t>
+      </w:r>
+      <w:proofErr w:type="spellStart"/>
+      <w:r>
+        <w:t>Kubik</w:t>
+      </w:r>
+      <w:proofErr w:type="spellEnd"/>
+      <w:r>
+        <w:t xml:space="preserve">, Ł.; Wiczling, P. Statistical Analysis of Isocratic Chromatographic Data Using Bayesian Modeling. </w:t>
       </w:r>
       <w:r>
         <w:rPr>
           <w:i/>
           <w:iCs/>
         </w:rPr>
-        <w:t>Anal Bioanal Chem</w:t>
+        <w:t xml:space="preserve">Anal </w:t>
+      </w:r>
+      <w:proofErr w:type="spellStart"/>
+      <w:r>
+        <w:rPr>
+          <w:i/>
+          <w:iCs/>
+        </w:rPr>
+        <w:t>Bioanal</w:t>
+      </w:r>
+      <w:proofErr w:type="spellEnd"/>
+      <w:r>
+        <w:rPr>
+          <w:i/>
+          <w:iCs/>
+        </w:rPr>
+        <w:t xml:space="preserve"> Chem</w:t>
       </w:r>
       <w:r>
         <w:t xml:space="preserve"> </w:t>
@@ -8731,7 +9710,23 @@
       </w:r>
       <w:r>
         <w:tab/>
-        <w:t xml:space="preserve">Wiczling, P.; Kamedulska, A.; Kubik, L. Application of Bayesian Multilevel Modeling in the Quantitative Structure-Retention Relationship Studies of Heterogeneous Compounds. </w:t>
+        <w:t xml:space="preserve">Wiczling, P.; </w:t>
+      </w:r>
+      <w:proofErr w:type="spellStart"/>
+      <w:r>
+        <w:t>Kamedulska</w:t>
+      </w:r>
+      <w:proofErr w:type="spellEnd"/>
+      <w:r>
+        <w:t xml:space="preserve">, A.; </w:t>
+      </w:r>
+      <w:proofErr w:type="spellStart"/>
+      <w:r>
+        <w:t>Kubik</w:t>
+      </w:r>
+      <w:proofErr w:type="spellEnd"/>
+      <w:r>
+        <w:t xml:space="preserve">, L. Application of Bayesian Multilevel Modeling in the Quantitative Structure-Retention Relationship Studies of Heterogeneous Compounds. </w:t>
       </w:r>
       <w:r>
         <w:rPr>
@@ -8859,14 +9854,45 @@
       </w:r>
       <w:r>
         <w:tab/>
-        <w:t xml:space="preserve">Nikitas, P.; Pappa-Louisi, A. New Equations Describing the Combined Effect of PH and Organic Modifier Concentration on the Retention in Reversed-Phase Liquid Chromatography. </w:t>
+      </w:r>
+      <w:proofErr w:type="spellStart"/>
+      <w:r>
+        <w:t>Nikitas</w:t>
+      </w:r>
+      <w:proofErr w:type="spellEnd"/>
+      <w:r>
+        <w:t>, P.; Pappa-</w:t>
+      </w:r>
+      <w:proofErr w:type="spellStart"/>
+      <w:r>
+        <w:t>Louisi</w:t>
+      </w:r>
+      <w:proofErr w:type="spellEnd"/>
+      <w:r>
+        <w:t xml:space="preserve">, A. New Equations Describing the Combined Effect of PH and Organic Modifier Concentration on the Retention in Reversed-Phase Liquid Chromatography. </w:t>
       </w:r>
       <w:r>
         <w:rPr>
           <w:i/>
           <w:iCs/>
         </w:rPr>
-        <w:t>J Chromatogr A</w:t>
+        <w:t xml:space="preserve">J </w:t>
+      </w:r>
+      <w:proofErr w:type="spellStart"/>
+      <w:r>
+        <w:rPr>
+          <w:i/>
+          <w:iCs/>
+        </w:rPr>
+        <w:t>Chromatogr</w:t>
+      </w:r>
+      <w:proofErr w:type="spellEnd"/>
+      <w:r>
+        <w:rPr>
+          <w:i/>
+          <w:iCs/>
+        </w:rPr>
+        <w:t xml:space="preserve"> A</w:t>
       </w:r>
       <w:r>
         <w:t xml:space="preserve"> </w:t>
@@ -8901,7 +9927,22 @@
       </w:r>
       <w:r>
         <w:tab/>
-        <w:t xml:space="preserve">Nikitas, P.; Pappa-Louisi, A. Retention Models for Isocratic and Gradient Elution in Reversed-Phase Liquid Chromatography. </w:t>
+      </w:r>
+      <w:proofErr w:type="spellStart"/>
+      <w:r>
+        <w:t>Nikitas</w:t>
+      </w:r>
+      <w:proofErr w:type="spellEnd"/>
+      <w:r>
+        <w:t>, P.; Pappa-</w:t>
+      </w:r>
+      <w:proofErr w:type="spellStart"/>
+      <w:r>
+        <w:t>Louisi</w:t>
+      </w:r>
+      <w:proofErr w:type="spellEnd"/>
+      <w:r>
+        <w:t xml:space="preserve">, A. Retention Models for Isocratic and Gradient Elution in Reversed-Phase Liquid Chromatography. </w:t>
       </w:r>
       <w:r>
         <w:rPr>
@@ -8943,14 +9984,45 @@
       </w:r>
       <w:r>
         <w:tab/>
-        <w:t xml:space="preserve">Jano, I.; Hardcastle, J. E.; Zhao, K.; Vermillion-Salsbury, R. General Equation for Calculating the Dissociation Constants of Polyprotic Acids and Bases from Measured Retention Factors in High-Performance Liquid Chromatography. </w:t>
+      </w:r>
+      <w:proofErr w:type="spellStart"/>
+      <w:r>
+        <w:t>Jano</w:t>
+      </w:r>
+      <w:proofErr w:type="spellEnd"/>
+      <w:r>
+        <w:t>, I.; Hardcastle, J. E.; Zhao, K.; Vermillion-</w:t>
+      </w:r>
+      <w:proofErr w:type="spellStart"/>
+      <w:r>
+        <w:t>Salsbury</w:t>
+      </w:r>
+      <w:proofErr w:type="spellEnd"/>
+      <w:r>
+        <w:t xml:space="preserve">, R. General Equation for Calculating the Dissociation Constants of Polyprotic Acids and Bases from Measured Retention Factors in High-Performance Liquid Chromatography. </w:t>
       </w:r>
       <w:r>
         <w:rPr>
           <w:i/>
           <w:iCs/>
         </w:rPr>
-        <w:t>J Chromatogr A</w:t>
+        <w:t xml:space="preserve">J </w:t>
+      </w:r>
+      <w:proofErr w:type="spellStart"/>
+      <w:r>
+        <w:rPr>
+          <w:i/>
+          <w:iCs/>
+        </w:rPr>
+        <w:t>Chromatogr</w:t>
+      </w:r>
+      <w:proofErr w:type="spellEnd"/>
+      <w:r>
+        <w:rPr>
+          <w:i/>
+          <w:iCs/>
+        </w:rPr>
+        <w:t xml:space="preserve"> A</w:t>
       </w:r>
       <w:r>
         <w:t xml:space="preserve"> </w:t>
@@ -8974,6 +10046,474 @@
       </w:r>
       <w:r>
         <w:t xml:space="preserve"> (1–2), 63–72. https://doi.org/10.1016/s0021-9673(96)00739-x.</w:t>
+      </w:r>
+    </w:p>
+    <w:p>
+      <w:pPr>
+        <w:pStyle w:val="Bibliografia"/>
+      </w:pPr>
+      <w:r>
+        <w:t>(13)</w:t>
+      </w:r>
+      <w:r>
+        <w:tab/>
+      </w:r>
+      <w:r>
+        <w:rPr>
+          <w:i/>
+          <w:iCs/>
+        </w:rPr>
+        <w:t>Stan Development Team. YEAR. Stan Modeling Language Users Guide and Reference Manual, VERSION. https://mc-stan.org</w:t>
+      </w:r>
+      <w:r>
+        <w:t>. stan-dev.github.io. //mc-stan.org/users/citations/ (accessed 2022-01-18).</w:t>
+      </w:r>
+    </w:p>
+    <w:p>
+      <w:pPr>
+        <w:pStyle w:val="Bibliografia"/>
+      </w:pPr>
+      <w:r>
+        <w:t>(14)</w:t>
+      </w:r>
+      <w:r>
+        <w:tab/>
+        <w:t xml:space="preserve">RStudio Team. </w:t>
+      </w:r>
+      <w:r>
+        <w:rPr>
+          <w:i/>
+          <w:iCs/>
+        </w:rPr>
+        <w:t>RStudio: Integrated Development Environment for R</w:t>
+      </w:r>
+      <w:r>
+        <w:t>; RStudio, PBC.: Boston, MA, 2020.</w:t>
+      </w:r>
+    </w:p>
+    <w:p>
+      <w:pPr>
+        <w:pStyle w:val="Bibliografia"/>
+      </w:pPr>
+      <w:r>
+        <w:t>(15)</w:t>
+      </w:r>
+      <w:r>
+        <w:tab/>
+      </w:r>
+      <w:proofErr w:type="spellStart"/>
+      <w:r>
+        <w:t>Kubik</w:t>
+      </w:r>
+      <w:proofErr w:type="spellEnd"/>
+      <w:r>
+        <w:t xml:space="preserve">, Ł.; </w:t>
+      </w:r>
+      <w:proofErr w:type="spellStart"/>
+      <w:r>
+        <w:t>Jacyna</w:t>
+      </w:r>
+      <w:proofErr w:type="spellEnd"/>
+      <w:r>
+        <w:t>, J.; Struck-</w:t>
+      </w:r>
+      <w:proofErr w:type="spellStart"/>
+      <w:r>
+        <w:t>Lewicka</w:t>
+      </w:r>
+      <w:proofErr w:type="spellEnd"/>
+      <w:r>
+        <w:t xml:space="preserve">, W.; </w:t>
+      </w:r>
+      <w:proofErr w:type="spellStart"/>
+      <w:r>
+        <w:t>Markuszewski</w:t>
+      </w:r>
+      <w:proofErr w:type="spellEnd"/>
+      <w:r>
+        <w:t xml:space="preserve">, M. J.; Wiczling, P. LC-TOF-MS Data Collected for 300 Small Molecules. </w:t>
+      </w:r>
+      <w:proofErr w:type="spellStart"/>
+      <w:r>
+        <w:t>XBridge</w:t>
+      </w:r>
+      <w:proofErr w:type="spellEnd"/>
+      <w:r>
+        <w:t xml:space="preserve"> Shield RP18 Column. </w:t>
+      </w:r>
+      <w:r>
+        <w:rPr>
+          <w:i/>
+          <w:iCs/>
+        </w:rPr>
+        <w:t>osf.io/</w:t>
+      </w:r>
+      <w:r>
+        <w:t xml:space="preserve"> </w:t>
+      </w:r>
+      <w:r>
+        <w:rPr>
+          <w:b/>
+          <w:bCs/>
+        </w:rPr>
+        <w:t>2022</w:t>
+      </w:r>
+      <w:r>
+        <w:t xml:space="preserve">, </w:t>
+      </w:r>
+      <w:r>
+        <w:rPr>
+          <w:i/>
+          <w:iCs/>
+        </w:rPr>
+        <w:t>1</w:t>
+      </w:r>
+      <w:r>
+        <w:t xml:space="preserve"> (1), 1. https://doi.org/10.17605/OSF.IO/ZQTJ7.</w:t>
+      </w:r>
+    </w:p>
+    <w:p>
+      <w:pPr>
+        <w:pStyle w:val="Bibliografia"/>
+      </w:pPr>
+      <w:r>
+        <w:t>(16)</w:t>
+      </w:r>
+      <w:r>
+        <w:tab/>
+      </w:r>
+      <w:proofErr w:type="spellStart"/>
+      <w:r>
+        <w:t>Kubik</w:t>
+      </w:r>
+      <w:proofErr w:type="spellEnd"/>
+      <w:r>
+        <w:t xml:space="preserve">, Ł.; </w:t>
+      </w:r>
+      <w:proofErr w:type="spellStart"/>
+      <w:r>
+        <w:t>Jacyna</w:t>
+      </w:r>
+      <w:proofErr w:type="spellEnd"/>
+      <w:r>
+        <w:t>, J.; Struck-</w:t>
+      </w:r>
+      <w:proofErr w:type="spellStart"/>
+      <w:r>
+        <w:t>Lewicka</w:t>
+      </w:r>
+      <w:proofErr w:type="spellEnd"/>
+      <w:r>
+        <w:t xml:space="preserve">, W.; </w:t>
+      </w:r>
+      <w:proofErr w:type="spellStart"/>
+      <w:r>
+        <w:t>Markuszewski</w:t>
+      </w:r>
+      <w:proofErr w:type="spellEnd"/>
+      <w:r>
+        <w:t xml:space="preserve">, M. J.; Wiczling, P. LC-TOF-MS Data Collected for 300 Small Molecules. </w:t>
+      </w:r>
+      <w:proofErr w:type="spellStart"/>
+      <w:r>
+        <w:t>XTerra</w:t>
+      </w:r>
+      <w:proofErr w:type="spellEnd"/>
+      <w:r>
+        <w:t xml:space="preserve"> MS C18 Column. </w:t>
+      </w:r>
+      <w:r>
+        <w:rPr>
+          <w:i/>
+          <w:iCs/>
+        </w:rPr>
+        <w:t>osf.io/</w:t>
+      </w:r>
+      <w:r>
+        <w:t xml:space="preserve"> </w:t>
+      </w:r>
+      <w:r>
+        <w:rPr>
+          <w:b/>
+          <w:bCs/>
+        </w:rPr>
+        <w:t>2022</w:t>
+      </w:r>
+      <w:r>
+        <w:t xml:space="preserve">, </w:t>
+      </w:r>
+      <w:r>
+        <w:rPr>
+          <w:i/>
+          <w:iCs/>
+        </w:rPr>
+        <w:t>1</w:t>
+      </w:r>
+      <w:r>
+        <w:t xml:space="preserve"> (1), 1. https://doi.org/10.17605/OSF.IO/QBV7J.</w:t>
+      </w:r>
+    </w:p>
+    <w:p>
+      <w:pPr>
+        <w:pStyle w:val="Bibliografia"/>
+      </w:pPr>
+      <w:r>
+        <w:t>(17)</w:t>
+      </w:r>
+      <w:r>
+        <w:tab/>
+      </w:r>
+      <w:proofErr w:type="spellStart"/>
+      <w:r>
+        <w:t>Kubik</w:t>
+      </w:r>
+      <w:proofErr w:type="spellEnd"/>
+      <w:r>
+        <w:t xml:space="preserve">, Ł.; </w:t>
+      </w:r>
+      <w:proofErr w:type="spellStart"/>
+      <w:r>
+        <w:t>Jacyna</w:t>
+      </w:r>
+      <w:proofErr w:type="spellEnd"/>
+      <w:r>
+        <w:t>, J.; Struck-</w:t>
+      </w:r>
+      <w:proofErr w:type="spellStart"/>
+      <w:r>
+        <w:t>Lewicka</w:t>
+      </w:r>
+      <w:proofErr w:type="spellEnd"/>
+      <w:r>
+        <w:t xml:space="preserve">, W.; </w:t>
+      </w:r>
+      <w:proofErr w:type="spellStart"/>
+      <w:r>
+        <w:t>Markuszewski</w:t>
+      </w:r>
+      <w:proofErr w:type="spellEnd"/>
+      <w:r>
+        <w:t xml:space="preserve">, M. J.; Wiczling, P. LC-TOF-MS Data Collected for 300 Small Molecules. XTerra-C8 Column. </w:t>
+      </w:r>
+      <w:r>
+        <w:rPr>
+          <w:i/>
+          <w:iCs/>
+        </w:rPr>
+        <w:t>osf.io/</w:t>
+      </w:r>
+      <w:r>
+        <w:t xml:space="preserve"> </w:t>
+      </w:r>
+      <w:r>
+        <w:rPr>
+          <w:b/>
+          <w:bCs/>
+        </w:rPr>
+        <w:t>2022</w:t>
+      </w:r>
+      <w:r>
+        <w:t xml:space="preserve">, </w:t>
+      </w:r>
+      <w:r>
+        <w:rPr>
+          <w:i/>
+          <w:iCs/>
+        </w:rPr>
+        <w:t>1</w:t>
+      </w:r>
+      <w:r>
+        <w:t xml:space="preserve"> (1), 1. https://doi.org/10.17605/OSF.IO/2MCNW.</w:t>
+      </w:r>
+    </w:p>
+    <w:p>
+      <w:pPr>
+        <w:pStyle w:val="Bibliografia"/>
+      </w:pPr>
+      <w:r>
+        <w:t>(18)</w:t>
+      </w:r>
+      <w:r>
+        <w:tab/>
+      </w:r>
+      <w:proofErr w:type="spellStart"/>
+      <w:r>
+        <w:t>Kubik</w:t>
+      </w:r>
+      <w:proofErr w:type="spellEnd"/>
+      <w:r>
+        <w:t xml:space="preserve">, Ł.; </w:t>
+      </w:r>
+      <w:proofErr w:type="spellStart"/>
+      <w:r>
+        <w:t>Jacyna</w:t>
+      </w:r>
+      <w:proofErr w:type="spellEnd"/>
+      <w:r>
+        <w:t>, J.; Struck-</w:t>
+      </w:r>
+      <w:proofErr w:type="spellStart"/>
+      <w:r>
+        <w:t>Lewicka</w:t>
+      </w:r>
+      <w:proofErr w:type="spellEnd"/>
+      <w:r>
+        <w:t xml:space="preserve">, W.; </w:t>
+      </w:r>
+      <w:proofErr w:type="spellStart"/>
+      <w:r>
+        <w:t>Markuszewski</w:t>
+      </w:r>
+      <w:proofErr w:type="spellEnd"/>
+      <w:r>
+        <w:t xml:space="preserve">, M. J.; Wiczling, P. LC-TOF-MS Data Collected for 300 Small Molecules. </w:t>
+      </w:r>
+      <w:proofErr w:type="spellStart"/>
+      <w:r>
+        <w:t>XBridge</w:t>
+      </w:r>
+      <w:proofErr w:type="spellEnd"/>
+      <w:r>
+        <w:t xml:space="preserve"> Phenyl Column. </w:t>
+      </w:r>
+      <w:r>
+        <w:rPr>
+          <w:i/>
+          <w:iCs/>
+        </w:rPr>
+        <w:t>osf.io/</w:t>
+      </w:r>
+      <w:r>
+        <w:t xml:space="preserve"> </w:t>
+      </w:r>
+      <w:r>
+        <w:rPr>
+          <w:b/>
+          <w:bCs/>
+        </w:rPr>
+        <w:t>2022</w:t>
+      </w:r>
+      <w:r>
+        <w:t xml:space="preserve">, </w:t>
+      </w:r>
+      <w:r>
+        <w:rPr>
+          <w:i/>
+          <w:iCs/>
+        </w:rPr>
+        <w:t>1</w:t>
+      </w:r>
+      <w:r>
+        <w:t xml:space="preserve"> (1), 1. https://doi.org/10.17605/OSF.IO/EVUJ9.</w:t>
+      </w:r>
+    </w:p>
+    <w:p>
+      <w:pPr>
+        <w:pStyle w:val="Bibliografia"/>
+      </w:pPr>
+      <w:r>
+        <w:lastRenderedPageBreak/>
+        <w:t>(19)</w:t>
+      </w:r>
+      <w:r>
+        <w:tab/>
+      </w:r>
+      <w:proofErr w:type="spellStart"/>
+      <w:r>
+        <w:t>Kubik</w:t>
+      </w:r>
+      <w:proofErr w:type="spellEnd"/>
+      <w:r>
+        <w:t xml:space="preserve">, Ł.; </w:t>
+      </w:r>
+      <w:proofErr w:type="spellStart"/>
+      <w:r>
+        <w:t>Jacyna</w:t>
+      </w:r>
+      <w:proofErr w:type="spellEnd"/>
+      <w:r>
+        <w:t>, J.; Struck-</w:t>
+      </w:r>
+      <w:proofErr w:type="spellStart"/>
+      <w:r>
+        <w:t>Lewicka</w:t>
+      </w:r>
+      <w:proofErr w:type="spellEnd"/>
+      <w:r>
+        <w:t xml:space="preserve">, W.; </w:t>
+      </w:r>
+      <w:proofErr w:type="spellStart"/>
+      <w:r>
+        <w:t>Markuszewski</w:t>
+      </w:r>
+      <w:proofErr w:type="spellEnd"/>
+      <w:r>
+        <w:t xml:space="preserve">, M. J.; Wiczling, P. LC-TOF-MS Data Collected for 300 Small Molecules. XBridge-C8 Column. </w:t>
+      </w:r>
+      <w:r>
+        <w:rPr>
+          <w:i/>
+          <w:iCs/>
+        </w:rPr>
+        <w:t>osf.io/</w:t>
+      </w:r>
+      <w:r>
+        <w:t xml:space="preserve"> </w:t>
+      </w:r>
+      <w:r>
+        <w:rPr>
+          <w:b/>
+          <w:bCs/>
+        </w:rPr>
+        <w:t>2022</w:t>
+      </w:r>
+      <w:r>
+        <w:t xml:space="preserve">, </w:t>
+      </w:r>
+      <w:r>
+        <w:rPr>
+          <w:i/>
+          <w:iCs/>
+        </w:rPr>
+        <w:t>1</w:t>
+      </w:r>
+      <w:r>
+        <w:t xml:space="preserve"> (1), 1. https://doi.org/10.17605/OSF.IO/Y6S8P.</w:t>
+      </w:r>
+    </w:p>
+    <w:p>
+      <w:pPr>
+        <w:pStyle w:val="Bibliografia"/>
+      </w:pPr>
+      <w:r>
+        <w:t>(20)</w:t>
+      </w:r>
+      <w:r>
+        <w:tab/>
+        <w:t xml:space="preserve">Wiczling, P. Evaluation of Sequential Bayesian-Based Method Development Procedures for Chromatographic </w:t>
+      </w:r>
+      <w:r>
+        <w:t xml:space="preserve">Problems Involving One, Two, and Three Analytes. </w:t>
+      </w:r>
+      <w:r>
+        <w:rPr>
+          <w:i/>
+          <w:iCs/>
+        </w:rPr>
+        <w:t>SEPARATION SCIENCE PLUS</w:t>
+      </w:r>
+      <w:r>
+        <w:t xml:space="preserve">, 2018, </w:t>
+      </w:r>
+      <w:r>
+        <w:rPr>
+          <w:i/>
+          <w:iCs/>
+        </w:rPr>
+        <w:t>1</w:t>
+      </w:r>
+      <w:r>
+        <w:t>, 63–75. https://doi.org/10.1002/sscp.201700037.</w:t>
       </w:r>
     </w:p>
     <w:p>
@@ -9028,7 +10568,6 @@
         <w:rPr>
           <w:noProof/>
         </w:rPr>
-        <w:lastRenderedPageBreak/>
         <w:drawing>
           <wp:inline distT="0" distB="0" distL="0" distR="0" wp14:anchorId="6EC56858" wp14:editId="536D2DB9">
             <wp:extent cx="3048000" cy="1712976"/>
@@ -10268,7 +11807,6 @@
   <w:style w:type="character" w:default="1" w:styleId="Domylnaczcionkaakapitu">
     <w:name w:val="Default Paragraph Font"/>
     <w:uiPriority w:val="1"/>
-    <w:semiHidden/>
     <w:unhideWhenUsed/>
   </w:style>
   <w:style w:type="table" w:default="1" w:styleId="Standardowy">

</xml_diff>

<commit_message>
Improved expected utylity maps plots
</commit_message>
<xml_diff>
--- a/manuscript/manuscriptR0.docx
+++ b/manuscript/manuscriptR0.docx
@@ -197,7 +197,13 @@
         <w:t>collected using chromatographic techniques coupled with mass spectrometry detection</w:t>
       </w:r>
       <w:r>
-        <w:t xml:space="preserve">. The experiments were conducted in a gradient mode for a mixture of 300 small analytes for </w:t>
+        <w:t>. The experiments were conducted in a gradient mode for a</w:t>
+      </w:r>
+      <w:r>
+        <w:t>n initial</w:t>
+      </w:r>
+      <w:r>
+        <w:t xml:space="preserve"> mixture of 300 small analytes for </w:t>
       </w:r>
       <w:r>
         <w:t xml:space="preserve">a wide range of pH values, </w:t>
@@ -254,7 +260,13 @@
         <w:t xml:space="preserve">between column </w:t>
       </w:r>
       <w:r>
-        <w:t>differences in retention of neutral, acid</w:t>
+        <w:t xml:space="preserve">differences in </w:t>
+      </w:r>
+      <w:r>
+        <w:t xml:space="preserve">chromatographic parameters </w:t>
+      </w:r>
+      <w:r>
+        <w:t>of neutral, acid</w:t>
       </w:r>
       <w:r>
         <w:t xml:space="preserve">ic, </w:t>
@@ -269,10 +281,10 @@
         <w:t xml:space="preserve"> analytes.</w:t>
       </w:r>
       <w:r>
-        <w:t xml:space="preserve"> The proposed </w:t>
-      </w:r>
-      <w:r>
-        <w:t>approach</w:t>
+        <w:t xml:space="preserve"> The </w:t>
+      </w:r>
+      <w:r>
+        <w:t>analysis</w:t>
       </w:r>
       <w:r>
         <w:t xml:space="preserve"> provides interpretable summar</w:t>
@@ -293,7 +305,37 @@
         <w:t>, i.e. finding the best chromatographic conditions given limited experimental dat</w:t>
       </w:r>
       <w:r>
-        <w:t>a. The proposed method seems to be an interesting alternative to existing methods  and approaches used to compare chromatographic stationary phases.</w:t>
+        <w:t>a</w:t>
+      </w:r>
+      <w:r>
+        <w:t xml:space="preserve">. The proposed method </w:t>
+      </w:r>
+      <w:r>
+        <w:t>seems to be an interesting alternative to existing approaches</w:t>
+      </w:r>
+      <w:r>
+        <w:t xml:space="preserve"> </w:t>
+      </w:r>
+      <w:r>
+        <w:t>used</w:t>
+      </w:r>
+      <w:r>
+        <w:t xml:space="preserve"> </w:t>
+      </w:r>
+      <w:r>
+        <w:t>to</w:t>
+      </w:r>
+      <w:r>
+        <w:t xml:space="preserve"> </w:t>
+      </w:r>
+      <w:r>
+        <w:t>compare</w:t>
+      </w:r>
+      <w:r>
+        <w:t xml:space="preserve"> </w:t>
+      </w:r>
+      <w:r>
+        <w:t>chromatographic stationary phases.</w:t>
       </w:r>
     </w:p>
     <w:p>
@@ -331,7 +373,13 @@
         <w:t xml:space="preserve">s </w:t>
       </w:r>
       <w:r>
+        <w:t xml:space="preserve">used to compare chromatographic stationary phases </w:t>
+      </w:r>
+      <w:r>
         <w:t>available in literature</w:t>
+      </w:r>
+      <w:r>
+        <w:t>.</w:t>
       </w:r>
       <w:r>
         <w:fldChar w:fldCharType="begin"/>
@@ -353,75 +401,72 @@
         <w:fldChar w:fldCharType="end"/>
       </w:r>
       <w:r>
+        <w:t xml:space="preserve"> </w:t>
+      </w:r>
+      <w:r>
+        <w:t>T</w:t>
+      </w:r>
+      <w:r>
+        <w:t xml:space="preserve">he chromatographic stationary phases are </w:t>
+      </w:r>
+      <w:r>
+        <w:t xml:space="preserve">usually </w:t>
+      </w:r>
+      <w:r>
+        <w:t>characterized using few probe analytes</w:t>
+      </w:r>
+      <w:r>
+        <w:t xml:space="preserve"> </w:t>
+      </w:r>
+      <w:r>
+        <w:t xml:space="preserve">and </w:t>
+      </w:r>
+      <w:r>
+        <w:t xml:space="preserve">a </w:t>
+      </w:r>
+      <w:r>
+        <w:t>fairly</w:t>
+      </w:r>
+      <w:r>
+        <w:t xml:space="preserve"> </w:t>
+      </w:r>
+      <w:r>
+        <w:t>limited set of chromatographic conditions</w:t>
+      </w:r>
+      <w:r>
+        <w:t>.</w:t>
+      </w:r>
+      <w:r>
+        <w:t xml:space="preserve"> It limits</w:t>
+      </w:r>
+      <w:r>
+        <w:t xml:space="preserve"> </w:t>
+      </w:r>
+      <w:r>
+        <w:t xml:space="preserve">the practical </w:t>
+      </w:r>
+      <w:r>
+        <w:t xml:space="preserve">usefulness </w:t>
+      </w:r>
+      <w:r>
+        <w:t xml:space="preserve">of these methods </w:t>
+      </w:r>
+      <w:r>
+        <w:t>in extrapolating results to other analytes and</w:t>
+      </w:r>
+      <w:r>
+        <w:t xml:space="preserve"> </w:t>
+      </w:r>
+      <w:r>
+        <w:t>other chromatographic conditions</w:t>
+      </w:r>
+      <w:r>
+        <w:t xml:space="preserve"> than used during the test</w:t>
+      </w:r>
+      <w:r>
         <w:t xml:space="preserve">. </w:t>
       </w:r>
       <w:r>
-        <w:t>T</w:t>
-      </w:r>
-      <w:r>
-        <w:t xml:space="preserve">he chromatographic stationary phases are </w:t>
-      </w:r>
-      <w:r>
-        <w:t xml:space="preserve">usually </w:t>
-      </w:r>
-      <w:r>
-        <w:t>characterized using few probe analytes</w:t>
-      </w:r>
-      <w:r>
-        <w:t xml:space="preserve"> </w:t>
-      </w:r>
-      <w:r>
-        <w:t xml:space="preserve">and </w:t>
-      </w:r>
-      <w:r>
-        <w:t>fairly</w:t>
-      </w:r>
-      <w:r>
-        <w:t xml:space="preserve"> </w:t>
-      </w:r>
-      <w:r>
-        <w:t>limited set of chromatographic conditions</w:t>
-      </w:r>
-      <w:r>
-        <w:t xml:space="preserve">. </w:t>
-      </w:r>
-      <w:r>
-        <w:t>Th</w:t>
-      </w:r>
-      <w:r>
-        <w:t>ese</w:t>
-      </w:r>
-      <w:r>
-        <w:t xml:space="preserve"> method provide</w:t>
-      </w:r>
-      <w:r>
-        <w:t>s an approximate e</w:t>
-      </w:r>
-      <w:r>
-        <w:t xml:space="preserve">stimates of </w:t>
-      </w:r>
-      <w:r>
-        <w:t xml:space="preserve">analyte </w:t>
-      </w:r>
-      <w:r>
-        <w:t>retention</w:t>
-      </w:r>
-      <w:r>
-        <w:t xml:space="preserve"> </w:t>
-      </w:r>
-      <w:r>
-        <w:t>and as such</w:t>
-      </w:r>
-      <w:r>
-        <w:t xml:space="preserve"> have limited usefulness in extrapolating the results to other analytes and</w:t>
-      </w:r>
-      <w:r>
-        <w:t xml:space="preserve"> to</w:t>
-      </w:r>
-      <w:r>
-        <w:t xml:space="preserve"> other chromatographic conditions. </w:t>
-      </w:r>
-      <w:r>
         <w:t xml:space="preserve">Also a very </w:t>
       </w:r>
       <w:r>
@@ -483,6 +528,9 @@
       </w:r>
       <w:r>
         <w:t>analytes</w:t>
+      </w:r>
+      <w:r>
+        <w:t>.</w:t>
       </w:r>
       <w:r>
         <w:fldChar w:fldCharType="begin"/>
@@ -504,9 +552,6 @@
         <w:fldChar w:fldCharType="end"/>
       </w:r>
       <w:r>
-        <w:t>.</w:t>
-      </w:r>
-      <w:r>
         <w:t xml:space="preserve"> </w:t>
       </w:r>
     </w:p>
@@ -575,6 +620,9 @@
         <w:t>The accurate predictions of the retention time in liquid chromatography is required for rapid column screening, computer-assisted method development and method transfer</w:t>
       </w:r>
       <w:r>
+        <w:t>.</w:t>
+      </w:r>
+      <w:r>
         <w:fldChar w:fldCharType="begin"/>
       </w:r>
       <w:r>
@@ -701,10 +749,19 @@
         <w:t xml:space="preserve">general idea is to </w:t>
       </w:r>
       <w:r>
-        <w:t xml:space="preserve">build a </w:t>
-      </w:r>
-      <w:r>
-        <w:t>mechanistic model that</w:t>
+        <w:t>use</w:t>
+      </w:r>
+      <w:r>
+        <w:t xml:space="preserve"> a </w:t>
+      </w:r>
+      <w:r>
+        <w:t xml:space="preserve">mechanistic model </w:t>
+      </w:r>
+      <w:r>
+        <w:t xml:space="preserve">of chromatographic retention </w:t>
+      </w:r>
+      <w:r>
+        <w:t>that</w:t>
       </w:r>
       <w:r>
         <w:t xml:space="preserve"> </w:t>
@@ -731,22 +788,43 @@
         <w:t xml:space="preserve">, </w:t>
       </w:r>
       <w:r>
+        <w:t xml:space="preserve">allow </w:t>
+      </w:r>
+      <w:r>
         <w:t xml:space="preserve">to </w:t>
       </w:r>
       <w:r>
-        <w:t xml:space="preserve">estimate the column effects on parameters characterizing retention </w:t>
-      </w:r>
-      <w:r>
-        <w:t>of acids, bases and neutral analytes</w:t>
-      </w:r>
-      <w:r>
-        <w:t xml:space="preserve">, to quantify various sources of variation, and characterize uncertainty. </w:t>
+        <w:t xml:space="preserve">estimate the column effects on </w:t>
+      </w:r>
+      <w:r>
+        <w:t xml:space="preserve">chromatographic </w:t>
+      </w:r>
+      <w:r>
+        <w:t xml:space="preserve">parameters </w:t>
+      </w:r>
+      <w:r>
+        <w:t>for</w:t>
+      </w:r>
+      <w:r>
+        <w:t xml:space="preserve"> acids, bases and neutral analytes</w:t>
+      </w:r>
+      <w:r>
+        <w:t>, quantify various sources of variation, and characterize</w:t>
+      </w:r>
+      <w:r>
+        <w:t>s</w:t>
+      </w:r>
+      <w:r>
+        <w:t xml:space="preserve"> uncertainty. </w:t>
       </w:r>
       <w:r>
         <w:t>T</w:t>
       </w:r>
       <w:r>
         <w:t>he usefulness of the model</w:t>
+      </w:r>
+      <w:r>
+        <w:t xml:space="preserve"> and results</w:t>
       </w:r>
       <w:r>
         <w:t xml:space="preserve"> </w:t>
@@ -1000,11 +1078,11 @@
       </w:r>
       <w:proofErr w:type="spellEnd"/>
       <w:r>
-        <w:t xml:space="preserve">: 2.5, 3.3, 4.1, 8.9, and 9.7; ammonium acetate: 4.9 and 5.8; and ammonium bicarbonate: 6.8 and 10.5) by an appropriate addition of formic acid, acetic acid and </w:t>
+        <w:t xml:space="preserve">: 2.5, 3.3, 4.1, 8.9, and 9.7; ammonium acetate: 4.9 and 5.8; and ammonium bicarbonate: 6.8 and 10.5) </w:t>
       </w:r>
       <w:r>
         <w:lastRenderedPageBreak/>
-        <w:t xml:space="preserve">ammonia, respectively. The pH was measured at 25 °C and 35 °C using an S220 pH meter (Mettler Toledo, </w:t>
+        <w:t xml:space="preserve">by an appropriate addition of formic acid, acetic acid and ammonia, respectively. The pH was measured at 25 °C and 35 °C using an S220 pH meter (Mettler Toledo, </w:t>
       </w:r>
       <w:proofErr w:type="spellStart"/>
       <w:r>
@@ -2343,7 +2421,15 @@
         </m:r>
       </m:oMath>
       <w:r>
-        <w:t xml:space="preserve"> denotes the change in </w:t>
+        <w:t xml:space="preserve"> denotes the cha</w:t>
+      </w:r>
+      <w:proofErr w:type="spellStart"/>
+      <w:r>
+        <w:t>nge</w:t>
+      </w:r>
+      <w:proofErr w:type="spellEnd"/>
+      <w:r>
+        <w:t xml:space="preserve"> in </w:t>
       </w:r>
       <m:oMath>
         <m:r>
@@ -2926,10 +3012,7 @@
       </w:r>
       <w:proofErr w:type="spellEnd"/>
       <w:r>
-        <w:t xml:space="preserve"> denotes the student’s t-distribution with the mean given by the predicted </w:t>
-      </w:r>
-      <w:r>
-        <w:t xml:space="preserve">retention time </w:t>
+        <w:t xml:space="preserve"> denotes the student’s t-distribution with the mean given by the predicted retention time </w:t>
       </w:r>
       <w:proofErr w:type="spellStart"/>
       <w:r>
@@ -4916,7 +4999,11 @@
         <w:t>iterations</w:t>
       </w:r>
       <w:r>
-        <w:t xml:space="preserve"> after 1000 warm up iterations</w:t>
+        <w:t xml:space="preserve"> after </w:t>
+      </w:r>
+      <w:r>
+        <w:lastRenderedPageBreak/>
+        <w:t>1000 warm up iterations</w:t>
       </w:r>
       <w:r>
         <w:t xml:space="preserve">. The </w:t>
@@ -4942,11 +5029,7 @@
         <w:t xml:space="preserve"> </w:t>
       </w:r>
       <w:r>
-        <w:t xml:space="preserve">by parallelizing the execution of a </w:t>
-      </w:r>
-      <w:r>
-        <w:lastRenderedPageBreak/>
-        <w:t>single Stan chain across multiple cores. Convergence diagnostics were checked using Gelman-Rubin statistics and trace plots. No divergence was reported in the model. The R code, data and Stan code used to analyze the data are publicly available from GitHub</w:t>
+        <w:t>by parallelizing the execution of a single Stan chain across multiple cores. Convergence diagnostics were checked using Gelman-Rubin statistics and trace plots. No divergence was reported in the model. The R code, data and Stan code used to analyze the data are publicly available from GitHub</w:t>
       </w:r>
       <w:r>
         <w:t xml:space="preserve"> repository</w:t>
@@ -5356,7 +5439,10 @@
         <w:t xml:space="preserve">). This utility </w:t>
       </w:r>
       <w:r>
-        <w:t>was set to</w:t>
+        <w:t xml:space="preserve">was </w:t>
+      </w:r>
+      <w:r>
+        <w:t>assumed</w:t>
       </w:r>
       <w:r>
         <w:t xml:space="preserve"> zero if at least one of the analytes has retention higher than 40</w:t>
@@ -5846,7 +5932,10 @@
         <w:t xml:space="preserve"> commonly used</w:t>
       </w:r>
       <w:r>
-        <w:t xml:space="preserve"> parameters</w:t>
+        <w:t xml:space="preserve"> </w:t>
+      </w:r>
+      <w:r>
+        <w:t>parameters</w:t>
       </w:r>
       <w:r>
         <w:t xml:space="preserve"> in chromatography</w:t>
@@ -6123,6 +6212,10 @@
       </w:r>
       <w:proofErr w:type="spellStart"/>
       <w:r>
+        <w:rPr>
+          <w:i/>
+          <w:iCs/>
+        </w:rPr>
         <w:t>logkw</w:t>
       </w:r>
       <w:proofErr w:type="spellEnd"/>
@@ -6213,277 +6306,347 @@
         <w:t xml:space="preserve"> 1.4</w:t>
       </w:r>
       <w:r>
-        <w:t>8-fold larger retention factor</w:t>
+        <w:t>8-fold larger retention</w:t>
+      </w:r>
+      <w:r>
+        <w:t xml:space="preserve"> </w:t>
+      </w:r>
+      <w:r>
+        <w:t>factor</w:t>
       </w:r>
       <w:r>
         <w:t>s</w:t>
       </w:r>
       <w:r>
-        <w:t xml:space="preserve"> of neutral forms of analytes in neat water eluents</w:t>
+        <w:t xml:space="preserve"> </w:t>
+      </w:r>
+      <w:r>
+        <w:t>for  a</w:t>
+      </w:r>
+      <w:r>
+        <w:t xml:space="preserve"> neutral form of </w:t>
+      </w:r>
+      <w:r>
+        <w:t xml:space="preserve">an </w:t>
+      </w:r>
+      <w:r>
+        <w:t>analyte in neat water eluents</w:t>
+      </w:r>
+      <w:r>
+        <w:t xml:space="preserve"> </w:t>
+      </w:r>
+      <w:r>
+        <w:t xml:space="preserve">in comparison to </w:t>
+      </w:r>
+      <w:proofErr w:type="spellStart"/>
+      <w:r>
+        <w:t>XBridge</w:t>
+      </w:r>
+      <w:proofErr w:type="spellEnd"/>
+      <w:r>
+        <w:t xml:space="preserve"> Shield RP18</w:t>
+      </w:r>
+      <w:r>
+        <w:t>.</w:t>
+      </w:r>
+      <w:r>
+        <w:t xml:space="preserve"> </w:t>
+      </w:r>
+      <w:r>
+        <w:t xml:space="preserve">The typical slope </w:t>
+      </w:r>
+      <w:r>
+        <w:t xml:space="preserve">in MeOH </w:t>
+      </w:r>
+      <w:r>
+        <w:t>is 4.96 and the difference between</w:t>
+      </w:r>
+      <w:r>
+        <w:t xml:space="preserve"> </w:t>
+      </w:r>
+      <w:proofErr w:type="spellStart"/>
+      <w:r>
+        <w:t>XBridge</w:t>
+      </w:r>
+      <w:proofErr w:type="spellEnd"/>
+      <w:r>
+        <w:t xml:space="preserve"> Shield RP18 and the other columns is 0.59, -0.12, 0.36, 0.48.</w:t>
+      </w:r>
+      <w:r>
+        <w:t xml:space="preserve"> </w:t>
+      </w:r>
+      <w:r>
+        <w:t xml:space="preserve">The BAV for </w:t>
+      </w:r>
+      <w:proofErr w:type="spellStart"/>
+      <w:r>
+        <w:t>logkw</w:t>
+      </w:r>
+      <w:proofErr w:type="spellEnd"/>
+      <w:r>
+        <w:t xml:space="preserve"> and S1 (</w:t>
+      </w:r>
+      <w:proofErr w:type="spellStart"/>
+      <w:r>
+        <w:rPr>
+          <w:rFonts w:ascii="Times New Roman" w:hAnsi="Times New Roman"/>
+          <w:i/>
+          <w:iCs/>
+        </w:rPr>
+        <w:t>ω</w:t>
+      </w:r>
+      <w:r>
+        <w:rPr>
+          <w:i/>
+          <w:iCs/>
+          <w:vertAlign w:val="subscript"/>
+        </w:rPr>
+        <w:t>logkw</w:t>
+      </w:r>
+      <w:proofErr w:type="spellEnd"/>
+      <w:r>
+        <w:t xml:space="preserve"> and </w:t>
+      </w:r>
+      <w:r>
+        <w:rPr>
+          <w:rFonts w:ascii="Times New Roman" w:hAnsi="Times New Roman"/>
+          <w:i/>
+          <w:iCs/>
+        </w:rPr>
+        <w:t>ω</w:t>
+      </w:r>
+      <w:r>
+        <w:rPr>
+          <w:i/>
+          <w:iCs/>
+          <w:vertAlign w:val="subscript"/>
+        </w:rPr>
+        <w:t>S1</w:t>
+      </w:r>
+      <w:r>
+        <w:t xml:space="preserve">) for </w:t>
+      </w:r>
+      <w:proofErr w:type="spellStart"/>
+      <w:r>
+        <w:t>XBridge</w:t>
+      </w:r>
+      <w:proofErr w:type="spellEnd"/>
+      <w:r>
+        <w:t xml:space="preserve"> Shield RP18 is about 0.9 with a high correlation </w:t>
+      </w:r>
+      <w:r>
+        <w:t xml:space="preserve">of </w:t>
+      </w:r>
+      <w:r>
+        <w:t xml:space="preserve">0.87. The BAV for column effects on </w:t>
+      </w:r>
+      <w:proofErr w:type="spellStart"/>
+      <w:r>
+        <w:rPr>
+          <w:i/>
+          <w:iCs/>
+        </w:rPr>
+        <w:t>logkw</w:t>
+      </w:r>
+      <w:proofErr w:type="spellEnd"/>
+      <w:r>
+        <w:t xml:space="preserve"> (</w:t>
+      </w:r>
+      <w:proofErr w:type="spellStart"/>
+      <w:r>
+        <w:rPr>
+          <w:i/>
+          <w:iCs/>
+        </w:rPr>
+        <w:t>c</w:t>
+      </w:r>
+      <w:r>
+        <w:rPr>
+          <w:rFonts w:ascii="Times New Roman" w:hAnsi="Times New Roman"/>
+          <w:i/>
+          <w:iCs/>
+        </w:rPr>
+        <w:t>ω</w:t>
+      </w:r>
+      <w:r>
+        <w:rPr>
+          <w:rFonts w:ascii="Times New Roman" w:hAnsi="Times New Roman"/>
+          <w:i/>
+          <w:iCs/>
+          <w:vertAlign w:val="subscript"/>
+        </w:rPr>
+        <w:t>logkw</w:t>
+      </w:r>
+      <w:proofErr w:type="spellEnd"/>
+      <w:r>
+        <w:t xml:space="preserve">) are small </w:t>
+      </w:r>
+      <w:r>
+        <w:t>(</w:t>
+      </w:r>
+      <w:r>
+        <w:t>0.10-0.13</w:t>
       </w:r>
       <w:r>
         <w:t>)</w:t>
       </w:r>
       <w:r>
-        <w:t>.</w:t>
-      </w:r>
-      <w:r>
-        <w:t xml:space="preserve"> </w:t>
-      </w:r>
-      <w:r>
-        <w:t xml:space="preserve">The typical slope </w:t>
-      </w:r>
-      <w:r>
-        <w:t xml:space="preserve">in MeOH </w:t>
-      </w:r>
-      <w:r>
-        <w:t>is 4.96 and the difference between</w:t>
-      </w:r>
-      <w:r>
-        <w:t xml:space="preserve"> </w:t>
+        <w:t xml:space="preserve">. They are also correlated with </w:t>
+      </w:r>
+      <w:r>
+        <w:t>correlations (</w:t>
       </w:r>
       <w:proofErr w:type="spellStart"/>
       <w:r>
-        <w:t>XBridge</w:t>
+        <w:rPr>
+          <w:i/>
+          <w:iCs/>
+        </w:rPr>
+        <w:t>c</w:t>
+      </w:r>
+      <w:r>
+        <w:rPr>
+          <w:rFonts w:ascii="Times New Roman" w:hAnsi="Times New Roman"/>
+          <w:i/>
+          <w:iCs/>
+        </w:rPr>
+        <w:t>ρ</w:t>
       </w:r>
       <w:proofErr w:type="spellEnd"/>
       <w:r>
-        <w:t xml:space="preserve"> Shield RP18 and the other columns is 0.59, -0.12, 0.36, 0.48.</w:t>
-      </w:r>
-      <w:r>
-        <w:t xml:space="preserve"> </w:t>
-      </w:r>
-      <w:r>
-        <w:t xml:space="preserve">The BAV for </w:t>
+        <w:rPr>
+          <w:rFonts w:ascii="Times New Roman" w:hAnsi="Times New Roman"/>
+        </w:rPr>
+        <w:t>)</w:t>
+      </w:r>
+      <w:r>
+        <w:rPr>
+          <w:rFonts w:ascii="Times New Roman" w:hAnsi="Times New Roman"/>
+        </w:rPr>
+        <w:t xml:space="preserve"> ranging from 0.55-0.92 depending on </w:t>
+      </w:r>
+      <w:r>
+        <w:rPr>
+          <w:rFonts w:ascii="Times New Roman" w:hAnsi="Times New Roman"/>
+        </w:rPr>
+        <w:t xml:space="preserve">the </w:t>
+      </w:r>
+      <w:r>
+        <w:rPr>
+          <w:rFonts w:ascii="Times New Roman" w:hAnsi="Times New Roman"/>
+        </w:rPr>
+        <w:t xml:space="preserve">compared </w:t>
+      </w:r>
+      <w:r>
+        <w:rPr>
+          <w:rFonts w:ascii="Times New Roman" w:hAnsi="Times New Roman"/>
+        </w:rPr>
+        <w:t>columns</w:t>
+      </w:r>
+      <w:r>
+        <w:rPr>
+          <w:rFonts w:ascii="Times New Roman" w:hAnsi="Times New Roman"/>
+        </w:rPr>
+        <w:t xml:space="preserve">. </w:t>
+      </w:r>
+      <w:r>
+        <w:t>The BAV for column effects on S1</w:t>
+      </w:r>
+      <w:r>
+        <w:t xml:space="preserve"> in MeOH</w:t>
+      </w:r>
+      <w:r>
+        <w:t xml:space="preserve"> (</w:t>
+      </w:r>
+      <w:r>
+        <w:rPr>
+          <w:i/>
+          <w:iCs/>
+        </w:rPr>
+        <w:t>c</w:t>
+      </w:r>
+      <w:r>
+        <w:rPr>
+          <w:rFonts w:ascii="Times New Roman" w:hAnsi="Times New Roman"/>
+          <w:i/>
+          <w:iCs/>
+        </w:rPr>
+        <w:t>ω</w:t>
+      </w:r>
+      <w:r>
+        <w:rPr>
+          <w:i/>
+          <w:iCs/>
+          <w:vertAlign w:val="subscript"/>
+        </w:rPr>
+        <w:t>S1m</w:t>
+      </w:r>
+      <w:r>
+        <w:t>) are</w:t>
+      </w:r>
+      <w:r>
+        <w:t xml:space="preserve"> also</w:t>
+      </w:r>
+      <w:r>
+        <w:t xml:space="preserve"> small (</w:t>
+      </w:r>
+      <w:r>
+        <w:t>0.02-0.15</w:t>
+      </w:r>
+      <w:r>
+        <w:t xml:space="preserve">). </w:t>
+      </w:r>
+      <w:r>
+        <w:rPr>
+          <w:rFonts w:ascii="Times New Roman" w:hAnsi="Times New Roman"/>
+        </w:rPr>
+        <w:t xml:space="preserve">Since </w:t>
+      </w:r>
+      <w:r>
+        <w:t xml:space="preserve">the between analyte variabilities are on a </w:t>
+      </w:r>
+      <w:r>
+        <w:t>logarithmic</w:t>
+      </w:r>
+      <w:r>
+        <w:t xml:space="preserve"> </w:t>
+      </w:r>
+      <w:r>
+        <w:t>scale with base 10</w:t>
+      </w:r>
+      <w:r>
+        <w:t>, all standard deviations has to be interpreted accordingly</w:t>
+      </w:r>
+      <w:r>
+        <w:t xml:space="preserve"> </w:t>
+      </w:r>
+      <w:r>
+        <w:t xml:space="preserve">to understand the variability </w:t>
+      </w:r>
+      <w:r>
+        <w:t>of</w:t>
+      </w:r>
+      <w:r>
+        <w:t xml:space="preserve"> retention factor</w:t>
+      </w:r>
+      <w:r>
+        <w:t xml:space="preserve">. For example the between analyte variability of 0.1 for </w:t>
       </w:r>
       <w:proofErr w:type="spellStart"/>
       <w:r>
-        <w:t>logkw</w:t>
+        <w:rPr>
+          <w:i/>
+          <w:iCs/>
+        </w:rPr>
+        <w:t>clogkw</w:t>
       </w:r>
       <w:proofErr w:type="spellEnd"/>
       <w:r>
-        <w:t xml:space="preserve"> and S1 (</w:t>
-      </w:r>
-      <w:proofErr w:type="spellStart"/>
-      <w:r>
-        <w:rPr>
-          <w:rFonts w:ascii="Times New Roman" w:hAnsi="Times New Roman"/>
-        </w:rPr>
-        <w:t>ω</w:t>
-      </w:r>
-      <w:r>
-        <w:rPr>
-          <w:vertAlign w:val="subscript"/>
-        </w:rPr>
-        <w:t>logkw</w:t>
-      </w:r>
-      <w:proofErr w:type="spellEnd"/>
-      <w:r>
-        <w:t xml:space="preserve"> and </w:t>
-      </w:r>
-      <w:r>
-        <w:rPr>
-          <w:rFonts w:ascii="Times New Roman" w:hAnsi="Times New Roman"/>
-        </w:rPr>
-        <w:t>ω</w:t>
-      </w:r>
-      <w:r>
-        <w:rPr>
-          <w:vertAlign w:val="subscript"/>
-        </w:rPr>
-        <w:t>S1</w:t>
-      </w:r>
-      <w:r>
-        <w:t xml:space="preserve">) for </w:t>
-      </w:r>
-      <w:proofErr w:type="spellStart"/>
-      <w:r>
-        <w:t>XBridge</w:t>
-      </w:r>
-      <w:proofErr w:type="spellEnd"/>
-      <w:r>
-        <w:t xml:space="preserve"> Shield RP18 is about 0.9 with a high correlation </w:t>
-      </w:r>
-      <w:r>
-        <w:t xml:space="preserve">of </w:t>
-      </w:r>
-      <w:r>
-        <w:t xml:space="preserve">0.87. The BAV for column effects on </w:t>
-      </w:r>
-      <w:proofErr w:type="spellStart"/>
-      <w:r>
-        <w:t>logkw</w:t>
-      </w:r>
-      <w:proofErr w:type="spellEnd"/>
-      <w:r>
-        <w:t xml:space="preserve"> (</w:t>
-      </w:r>
-      <w:proofErr w:type="spellStart"/>
-      <w:r>
-        <w:t>c</w:t>
-      </w:r>
-      <w:r>
-        <w:rPr>
-          <w:rFonts w:ascii="Times New Roman" w:hAnsi="Times New Roman"/>
-        </w:rPr>
-        <w:t>ω</w:t>
-      </w:r>
-      <w:r>
-        <w:rPr>
-          <w:rFonts w:ascii="Times New Roman" w:hAnsi="Times New Roman"/>
-          <w:vertAlign w:val="subscript"/>
-        </w:rPr>
-        <w:t>logkw</w:t>
-      </w:r>
-      <w:proofErr w:type="spellEnd"/>
-      <w:r>
-        <w:t xml:space="preserve">) are small </w:t>
-      </w:r>
-      <w:r>
-        <w:t>(</w:t>
-      </w:r>
-      <w:r>
-        <w:t>0.10-0.13</w:t>
-      </w:r>
-      <w:r>
-        <w:t>)</w:t>
-      </w:r>
-      <w:r>
-        <w:t xml:space="preserve">. They are also correlated with </w:t>
-      </w:r>
-      <w:r>
-        <w:t>correlations (</w:t>
-      </w:r>
-      <w:proofErr w:type="spellStart"/>
-      <w:r>
-        <w:t>c</w:t>
-      </w:r>
-      <w:r>
-        <w:rPr>
-          <w:rFonts w:ascii="Times New Roman" w:hAnsi="Times New Roman"/>
-        </w:rPr>
-        <w:t>ρ</w:t>
-      </w:r>
-      <w:proofErr w:type="spellEnd"/>
-      <w:r>
-        <w:rPr>
-          <w:rFonts w:ascii="Times New Roman" w:hAnsi="Times New Roman"/>
-        </w:rPr>
-        <w:t>)</w:t>
-      </w:r>
-      <w:r>
-        <w:rPr>
-          <w:rFonts w:ascii="Times New Roman" w:hAnsi="Times New Roman"/>
-        </w:rPr>
-        <w:t xml:space="preserve"> ranging from 0.55-0.92 depending on </w:t>
-      </w:r>
-      <w:r>
-        <w:rPr>
-          <w:rFonts w:ascii="Times New Roman" w:hAnsi="Times New Roman"/>
-        </w:rPr>
-        <w:t xml:space="preserve">the </w:t>
-      </w:r>
-      <w:r>
-        <w:rPr>
-          <w:rFonts w:ascii="Times New Roman" w:hAnsi="Times New Roman"/>
-        </w:rPr>
-        <w:t xml:space="preserve">compared </w:t>
-      </w:r>
-      <w:r>
-        <w:rPr>
-          <w:rFonts w:ascii="Times New Roman" w:hAnsi="Times New Roman"/>
-        </w:rPr>
-        <w:t>columns</w:t>
-      </w:r>
-      <w:r>
-        <w:rPr>
-          <w:rFonts w:ascii="Times New Roman" w:hAnsi="Times New Roman"/>
-        </w:rPr>
-        <w:t xml:space="preserve">. </w:t>
-      </w:r>
-      <w:r>
-        <w:t>The BAV for column effects on S1</w:t>
-      </w:r>
-      <w:r>
-        <w:t xml:space="preserve"> in MeOH</w:t>
-      </w:r>
-      <w:r>
-        <w:t xml:space="preserve"> (c</w:t>
-      </w:r>
-      <w:r>
-        <w:rPr>
-          <w:rFonts w:ascii="Times New Roman" w:hAnsi="Times New Roman"/>
-        </w:rPr>
-        <w:t>ω</w:t>
-      </w:r>
-      <w:r>
-        <w:rPr>
-          <w:vertAlign w:val="subscript"/>
-        </w:rPr>
-        <w:t>S1m</w:t>
-      </w:r>
-      <w:r>
-        <w:t>) are</w:t>
-      </w:r>
-      <w:r>
-        <w:t xml:space="preserve"> also</w:t>
-      </w:r>
-      <w:r>
-        <w:t xml:space="preserve"> small (</w:t>
-      </w:r>
-      <w:r>
-        <w:t>0.02-0.15</w:t>
-      </w:r>
-      <w:r>
-        <w:t xml:space="preserve">). </w:t>
-      </w:r>
-      <w:r>
-        <w:rPr>
-          <w:rFonts w:ascii="Times New Roman" w:hAnsi="Times New Roman"/>
-        </w:rPr>
-        <w:t xml:space="preserve">Since </w:t>
-      </w:r>
-      <w:r>
-        <w:t xml:space="preserve">the between analyte variabilities are on a </w:t>
-      </w:r>
-      <w:r>
-        <w:t>logarithmic</w:t>
-      </w:r>
-      <w:r>
-        <w:t xml:space="preserve"> </w:t>
-      </w:r>
-      <w:r>
-        <w:t>scale with base 10</w:t>
-      </w:r>
-      <w:r>
-        <w:t>, all standard deviations has to be interpreted accordingly</w:t>
-      </w:r>
-      <w:r>
-        <w:t xml:space="preserve"> </w:t>
-      </w:r>
-      <w:r>
-        <w:t xml:space="preserve">to understand the variability </w:t>
-      </w:r>
-      <w:r>
-        <w:t>of</w:t>
-      </w:r>
-      <w:r>
-        <w:t xml:space="preserve"> retention factor</w:t>
-      </w:r>
-      <w:r>
-        <w:t xml:space="preserve">. For example the between analyte variability of 0.1 for </w:t>
-      </w:r>
-      <w:proofErr w:type="spellStart"/>
-      <w:r>
-        <w:rPr>
-          <w:i/>
-          <w:iCs/>
-        </w:rPr>
-        <w:t>clogkw</w:t>
-      </w:r>
-      <w:proofErr w:type="spellEnd"/>
-      <w:r>
-        <w:t xml:space="preserve"> implies that the predicted effects of the column are on the order of </w:t>
+        <w:t xml:space="preserve"> implies that the predicted effects of the column </w:t>
+      </w:r>
+      <w:r>
+        <w:lastRenderedPageBreak/>
+        <w:t xml:space="preserve">are on the order of </w:t>
       </w:r>
       <w:r>
         <w:rPr>
@@ -6614,11 +6777,19 @@
         <w:t>this</w:t>
       </w:r>
       <w:r>
-        <w:t xml:space="preserve"> </w:t>
-      </w:r>
-      <w:r>
-        <w:lastRenderedPageBreak/>
-        <w:t xml:space="preserve">parameter are small. The largest difference is </w:t>
+        <w:t xml:space="preserve"> parameter are small. The largest </w:t>
+      </w:r>
+      <w:r>
+        <w:t>effect of 0.1</w:t>
+      </w:r>
+      <w:r>
+        <w:t xml:space="preserve"> is</w:t>
+      </w:r>
+      <w:r>
+        <w:t xml:space="preserve"> observed</w:t>
+      </w:r>
+      <w:r>
+        <w:t xml:space="preserve"> </w:t>
       </w:r>
       <w:r>
         <w:t>for</w:t>
@@ -6651,7 +6822,13 @@
         <w:t xml:space="preserve"> </w:t>
       </w:r>
       <w:r>
-        <w:t xml:space="preserve">(about 0.1). </w:t>
+        <w:t>parameter</w:t>
+      </w:r>
+      <w:r>
+        <w:t>.</w:t>
+      </w:r>
+      <w:r>
+        <w:t xml:space="preserve"> </w:t>
       </w:r>
     </w:p>
     <w:p>
@@ -6766,6 +6943,17 @@
       </w:r>
       <w:r>
         <w:t>effect</w:t>
+      </w:r>
+      <w:r>
+        <w:t xml:space="preserve"> for </w:t>
+      </w:r>
+      <w:proofErr w:type="spellStart"/>
+      <w:r>
+        <w:t>XBridge</w:t>
+      </w:r>
+      <w:proofErr w:type="spellEnd"/>
+      <w:r>
+        <w:t xml:space="preserve"> Shield RP18</w:t>
       </w:r>
       <w:r>
         <w:t xml:space="preserve"> is</w:t>
@@ -7373,6 +7561,7 @@
     </w:p>
     <w:p>
       <w:r>
+        <w:lastRenderedPageBreak/>
         <w:t xml:space="preserve">The model predictions are well calibrated with the data, as shown in Figure </w:t>
       </w:r>
       <w:r>
@@ -7394,11 +7583,7 @@
         <w:t xml:space="preserve"> are relatively symmetrically distributed around the line of identity</w:t>
       </w:r>
       <w:r>
-        <w:t xml:space="preserve"> indicating model </w:t>
-      </w:r>
-      <w:r>
-        <w:lastRenderedPageBreak/>
-        <w:t>applicability for predictions. The individual and population predictions for several analytes are also shown in Figure S4 and S5. The individual prediction are very precise and close to observed data. The population predictions are also well calibrated but are less precise. The limited data predictions are shown in Figure S6. By comparing them to the population predictions one is able to assess th</w:t>
+        <w:t xml:space="preserve"> indicating model applicability for predictions. The individual and population predictions for several analytes are also shown in Figure S4 and S5. The individual prediction are very precise and close to observed data. The population predictions are also well calibrated but are less precise. The limited data predictions are shown in Figure S6. By comparing them to the population predictions one is able to assess th</w:t>
       </w:r>
       <w:r>
         <w:t>at the</w:t>
@@ -7453,10 +7638,10 @@
           <w:noProof/>
         </w:rPr>
         <w:drawing>
-          <wp:inline distT="0" distB="0" distL="0" distR="0" wp14:anchorId="4DEBE594" wp14:editId="6DD330CF">
+          <wp:inline distT="0" distB="0" distL="0" distR="0" wp14:anchorId="2F4183D1" wp14:editId="62869A19">
             <wp:extent cx="3044825" cy="3803650"/>
             <wp:effectExtent l="0" t="0" r="3175" b="6350"/>
-            <wp:docPr id="16" name="Obraz 16"/>
+            <wp:docPr id="1" name="Obraz 1"/>
             <wp:cNvGraphicFramePr>
               <a:graphicFrameLocks xmlns:a="http://schemas.openxmlformats.org/drawingml/2006/main" noChangeAspect="1"/>
             </wp:cNvGraphicFramePr>
@@ -7464,7 +7649,7 @@
               <a:graphicData uri="http://schemas.openxmlformats.org/drawingml/2006/picture">
                 <pic:pic xmlns:pic="http://schemas.openxmlformats.org/drawingml/2006/picture">
                   <pic:nvPicPr>
-                    <pic:cNvPr id="16" name="Obraz 16"/>
+                    <pic:cNvPr id="1" name="Obraz 1"/>
                     <pic:cNvPicPr/>
                   </pic:nvPicPr>
                   <pic:blipFill>
@@ -7538,7 +7723,10 @@
       </w:r>
       <w:proofErr w:type="spellEnd"/>
       <w:r>
-        <w:t xml:space="preserve"> Shield RP18 column (as there is a lot of data collect using that particular column). For other columns there is still some proportion of uncertainty left, here mostly driven by </w:t>
+        <w:t xml:space="preserve"> Shield RP18 </w:t>
+      </w:r>
+      <w:r>
+        <w:t xml:space="preserve">column (as there is a lot of data collect using that particular column). For other columns there is still some proportion of uncertainty left, here mostly driven by </w:t>
       </w:r>
       <w:proofErr w:type="spellStart"/>
       <w:r>
@@ -7605,13 +7793,7 @@
         <w:rPr>
           <w:rFonts w:ascii="Times New Roman" w:hAnsi="Times New Roman"/>
         </w:rPr>
-        <w:t xml:space="preserve">one can expect a fairly </w:t>
-      </w:r>
-      <w:r>
-        <w:rPr>
-          <w:rFonts w:ascii="Times New Roman" w:hAnsi="Times New Roman"/>
-        </w:rPr>
-        <w:t>precise predictions, i.e. one is able to predict isocratic retention factor with an uncertainty of about 20-25%. It might be of practical usefulness for simple problems involving few analytes.</w:t>
+        <w:t>one can expect a fairly precise predictions, i.e. one is able to predict isocratic retention factor with an uncertainty of about 20-25%. It might be of practical usefulness for simple problems involving few analytes.</w:t>
       </w:r>
     </w:p>
     <w:p>
@@ -7822,7 +8004,7 @@
         <w:t>it is possible to</w:t>
       </w:r>
       <w:r>
-        <w:t xml:space="preserve"> identify optimal conditions based on limited data predictions (e.g. conditional on </w:t>
+        <w:t xml:space="preserve"> identify optimal conditions based on limited data (e.g. conditional on </w:t>
       </w:r>
       <w:proofErr w:type="spellStart"/>
       <w:r>
@@ -7830,7 +8012,13 @@
       </w:r>
       <w:proofErr w:type="spellEnd"/>
       <w:r>
-        <w:t xml:space="preserve"> Shield RP18 data). This is a situation of trying to predict retention on other column having a fairly good understanding of retention</w:t>
+        <w:t xml:space="preserve"> Shield RP18 data). This is a situation of trying to predict retention on </w:t>
+      </w:r>
+      <w:r>
+        <w:t>a different</w:t>
+      </w:r>
+      <w:r>
+        <w:t xml:space="preserve"> column having a fairly good understanding of retention</w:t>
       </w:r>
       <w:r>
         <w:t xml:space="preserve"> of analytes</w:t>
@@ -7860,7 +8048,7 @@
         <w:t xml:space="preserve"> scenario, the uncertainties of the resulting chromatograms are </w:t>
       </w:r>
       <w:r>
-        <w:t>rather large for our purpose (standard deviation is in a range of few minutes)</w:t>
+        <w:t>rather large (standard deviation is in a range of few minutes)</w:t>
       </w:r>
       <w:r>
         <w:t xml:space="preserve">, suggesting </w:t>
@@ -7890,10 +8078,34 @@
         <w:t xml:space="preserve"> options of how to proceed</w:t>
       </w:r>
       <w:r>
-        <w:t xml:space="preserve"> in a rational manner</w:t>
-      </w:r>
-      <w:r>
-        <w:t xml:space="preserve"> that are beyond the scope of this work.</w:t>
+        <w:t xml:space="preserve">. </w:t>
+      </w:r>
+      <w:r>
+        <w:t>Once</w:t>
+      </w:r>
+      <w:r>
+        <w:t xml:space="preserve"> can </w:t>
+      </w:r>
+      <w:r>
+        <w:t xml:space="preserve">try to </w:t>
+      </w:r>
+      <w:r>
+        <w:t xml:space="preserve">find the best experimental design ensuring the highest informativeness of a set of additional experiments. Since our model provides a prior information for subsequent analysis this prior information can be utilized to decrease the number of </w:t>
+      </w:r>
+      <w:r>
+        <w:t xml:space="preserve">required </w:t>
+      </w:r>
+      <w:r>
+        <w:t xml:space="preserve">experiments. One can also </w:t>
+      </w:r>
+      <w:r>
+        <w:t>perform experiments</w:t>
+      </w:r>
+      <w:r>
+        <w:t xml:space="preserve"> sequentially </w:t>
+      </w:r>
+      <w:r>
+        <w:t>and refine predictions after every experiment.</w:t>
       </w:r>
       <w:r>
         <w:fldChar w:fldCharType="begin"/>
@@ -7917,56 +8129,16 @@
       <w:r>
         <w:t xml:space="preserve"> </w:t>
       </w:r>
-      <w:r>
-        <w:t>Once</w:t>
-      </w:r>
-      <w:r>
-        <w:t xml:space="preserve"> can </w:t>
-      </w:r>
-      <w:r>
-        <w:t xml:space="preserve">try to </w:t>
-      </w:r>
-      <w:r>
-        <w:t xml:space="preserve">find the best experimental design ensuring the highest informativeness of a set of additional experiments. Since our model provides a prior information for subsequent analysis this prior information can be utilized for that purpose to decrease the required number of experiments. One can also </w:t>
-      </w:r>
-      <w:r>
-        <w:t>perform experiments</w:t>
-      </w:r>
-      <w:r>
-        <w:t xml:space="preserve"> sequentially </w:t>
-      </w:r>
-      <w:r>
-        <w:t>and refine predictions after every experiment.</w:t>
-      </w:r>
-      <w:r>
-        <w:fldChar w:fldCharType="begin"/>
-      </w:r>
-      <w:r>
-        <w:instrText xml:space="preserve"> ADDIN ZOTERO_ITEM CSL_CITATION {"citationID":"OIOvdPTN","properties":{"formattedCitation":"\\super 20\\nosupersub{}","plainCitation":"20","noteIndex":0},"citationItems":[{"id":281,"uris":["http://zotero.org/users/local/cIlVeWgC/items/8ZFEQITB"],"itemData":{"id":281,"type":"article-journal","abstract":"In this work, various sequential Bayesian-based method development procedures associated with a search of isocratic chromatographic conditions ensuring baseline separation of one, two, and three analytes within the pre-specified retention time window were evaluated. The accuracy and total analysis time of tested procedures were experimentally and theoretically verified and compared with the usual approaches utilizing one or two preliminary organic modifier gradients. The possession of strong and weakly informative priors about analytes was considered. The overall success rate of tested procedures was high with a small number of mistakes. It was shown that for simple problems considered here one is able to use a sequence of isocratic conditions to find the desired chromatogram. The use of one preliminary gradient was shown to be of similar accuracy and time requirements. Interestingly, the use of two preliminary gradients almost always required more time than procedures involving no or one preliminary gradient. Prior knowledge of analytes considerably shortened method development times for procedures involving no or one preliminary gradient. The sequential Bayesian-based method development allows us to achieve a desired chromatographic separation by proper weighting of information available to the analyst at each stage of the method development process.","container-title":"SEPARATION SCIENCE PLUS","DOI":"10.1002/sscp.201700037","ISSN":"2573-1815","issue":"2","language":"English","note":"publisher-place: POSTFACH 101161, 69451 WEINHEIM, GERMANY\npublisher: WILEY-V C H VERLAG GMBH\ntype: Article","page":"63-75","title":"Evaluation of sequential Bayesian-based method development procedures for chromatographic problems involving one, two, and three analytes","volume":"1","author":[{"family":"Wiczling","given":"Pawel"}],"issued":{"date-parts":[["2018",2]]}}}],"schema":"https://github.com/citation-style-language/schema/raw/master/csl-citation.json"} </w:instrText>
-      </w:r>
-      <w:r>
-        <w:fldChar w:fldCharType="separate"/>
-      </w:r>
-      <w:r>
-        <w:rPr>
-          <w:szCs w:val="24"/>
-          <w:vertAlign w:val="superscript"/>
-        </w:rPr>
-        <w:t>20</w:t>
-      </w:r>
-      <w:r>
-        <w:fldChar w:fldCharType="end"/>
-      </w:r>
     </w:p>
     <w:p>
       <w:r>
-        <w:t xml:space="preserve">The proposed model is complex but there are </w:t>
-      </w:r>
-      <w:r>
-        <w:t xml:space="preserve">still </w:t>
-      </w:r>
-      <w:r>
-        <w:t xml:space="preserve">some uncounted complexities present (e.g. temperature effects for the effects of dissociation or </w:t>
+        <w:t xml:space="preserve">The proposed model is complex but </w:t>
+      </w:r>
+      <w:r>
+        <w:t xml:space="preserve">still has </w:t>
+      </w:r>
+      <w:r>
+        <w:t xml:space="preserve">some uncounted complexities (e.g. temperature effects for the effects of dissociation or </w:t>
       </w:r>
       <w:proofErr w:type="spellStart"/>
       <w:r>
@@ -7988,10 +8160,16 @@
       </w:r>
       <w:proofErr w:type="spellEnd"/>
       <w:r>
-        <w:t>, etc.). Specifically, the S2 parameter was assumed similar across columns. This is a strong assumptions, but justified by the fact that any small change of S2 can be equally well accounted for by changes in S1. We also encountered several technical difficulties during the model building process that required some simplifications to run the MCMC without problems, e.g. excluding analytes with more than 2 dissociations steps.</w:t>
-      </w:r>
-      <w:r>
-        <w:t xml:space="preserve"> Regardless of the assumption this model provides an interesting alternative to other methods used to compare stationary phases.  </w:t>
+        <w:t>, etc.). Specifically, the S2 parameter</w:t>
+      </w:r>
+      <w:r>
+        <w:t>s</w:t>
+      </w:r>
+      <w:r>
+        <w:t xml:space="preserve"> was assumed similar across columns. This is a strong assumptions, but justified by the fact that any small change of S2 can be equally well accounted for by changes in S1. We also encountered several technical difficulties during the model building process that required some simplifications to run the MCMC without problems, e.g. excluding analytes with more than 2 dissociations steps.</w:t>
+      </w:r>
+      <w:r>
+        <w:t xml:space="preserve"> </w:t>
       </w:r>
     </w:p>
     <w:p>
@@ -8043,8 +8221,10 @@
       <w:r>
         <w:t>.</w:t>
       </w:r>
+      <w:r>
+        <w:t xml:space="preserve"> </w:t>
+      </w:r>
     </w:p>
-    <w:p/>
     <w:p>
       <w:pPr>
         <w:pStyle w:val="TAMainText"/>
@@ -8054,10 +8234,10 @@
           <w:noProof/>
         </w:rPr>
         <w:drawing>
-          <wp:inline distT="0" distB="0" distL="0" distR="0" wp14:anchorId="3CA3E206" wp14:editId="33DC6023">
+          <wp:inline distT="0" distB="0" distL="0" distR="0" wp14:anchorId="451F3929" wp14:editId="220E860F">
             <wp:extent cx="3044825" cy="3803650"/>
             <wp:effectExtent l="0" t="0" r="3175" b="6350"/>
-            <wp:docPr id="17" name="Obraz 17"/>
+            <wp:docPr id="2" name="Obraz 2"/>
             <wp:cNvGraphicFramePr>
               <a:graphicFrameLocks xmlns:a="http://schemas.openxmlformats.org/drawingml/2006/main" noChangeAspect="1"/>
             </wp:cNvGraphicFramePr>
@@ -8065,7 +8245,7 @@
               <a:graphicData uri="http://schemas.openxmlformats.org/drawingml/2006/picture">
                 <pic:pic xmlns:pic="http://schemas.openxmlformats.org/drawingml/2006/picture">
                   <pic:nvPicPr>
-                    <pic:cNvPr id="17" name="Obraz 17"/>
+                    <pic:cNvPr id="2" name="Obraz 2"/>
                     <pic:cNvPicPr/>
                   </pic:nvPicPr>
                   <pic:blipFill>
@@ -8200,7 +8380,10 @@
         <w:t>.</w:t>
       </w:r>
       <w:r>
-        <w:t xml:space="preserve"> The model along with estimated parameters can be used to solve various decision problems. The proposed method provides a tool allowing for a very comprehensive assessment of stationary phase properties.</w:t>
+        <w:t xml:space="preserve"> The model along with estimated parameters can be used to solve various decision problems. The proposed method provides a tool allowing for a very comprehensive assessment of stationary phase properties</w:t>
+      </w:r>
+      <w:r>
+        <w:t xml:space="preserve"> and seems to be an interesting alternative to existing methods.</w:t>
       </w:r>
     </w:p>
     <w:p>
@@ -8640,7 +8823,7 @@
           <w:kern w:val="20"/>
           <w:sz w:val="18"/>
         </w:rPr>
-        <w:t xml:space="preserve">. Individual </w:t>
+        <w:t>. Individual isocratic predictions</w:t>
       </w:r>
       <w:r>
         <w:rPr>
@@ -8649,7 +8832,7 @@
           <w:kern w:val="20"/>
           <w:sz w:val="18"/>
         </w:rPr>
-        <w:t>isocratic predictions</w:t>
+        <w:t>;</w:t>
       </w:r>
       <w:r>
         <w:rPr>
@@ -8658,7 +8841,7 @@
           <w:kern w:val="20"/>
           <w:sz w:val="18"/>
         </w:rPr>
-        <w:t>;</w:t>
+        <w:t xml:space="preserve"> 1</w:t>
       </w:r>
       <w:r>
         <w:rPr>
@@ -8667,7 +8850,7 @@
           <w:kern w:val="20"/>
           <w:sz w:val="18"/>
         </w:rPr>
-        <w:t xml:space="preserve"> 1</w:t>
+        <w:t>1</w:t>
       </w:r>
       <w:r>
         <w:rPr>
@@ -8676,7 +8859,7 @@
           <w:kern w:val="20"/>
           <w:sz w:val="18"/>
         </w:rPr>
-        <w:t>1</w:t>
+        <w:t>. </w:t>
       </w:r>
       <w:r>
         <w:rPr>
@@ -8685,7 +8868,7 @@
           <w:kern w:val="20"/>
           <w:sz w:val="18"/>
         </w:rPr>
-        <w:t>. </w:t>
+        <w:t>Figure S</w:t>
       </w:r>
       <w:r>
         <w:rPr>
@@ -8694,7 +8877,7 @@
           <w:kern w:val="20"/>
           <w:sz w:val="18"/>
         </w:rPr>
-        <w:t>Figure S</w:t>
+        <w:t>9</w:t>
       </w:r>
       <w:r>
         <w:rPr>
@@ -8703,7 +8886,7 @@
           <w:kern w:val="20"/>
           <w:sz w:val="18"/>
         </w:rPr>
-        <w:t>9</w:t>
+        <w:t xml:space="preserve">. Population isocratic </w:t>
       </w:r>
       <w:r>
         <w:rPr>
@@ -8712,7 +8895,7 @@
           <w:kern w:val="20"/>
           <w:sz w:val="18"/>
         </w:rPr>
-        <w:t>. Population isocratic predictions</w:t>
+        <w:t>predictions</w:t>
       </w:r>
       <w:r>
         <w:rPr>
@@ -9348,7 +9531,6 @@
         <w:pStyle w:val="Bibliografia"/>
       </w:pPr>
       <w:r>
-        <w:lastRenderedPageBreak/>
         <w:t>(9)</w:t>
       </w:r>
       <w:r>
@@ -9371,6 +9553,7 @@
         <w:pStyle w:val="Bibliografia"/>
       </w:pPr>
       <w:r>
+        <w:lastRenderedPageBreak/>
         <w:t>(10)</w:t>
       </w:r>
       <w:r>

</xml_diff>

<commit_message>
Corrected names of variables
</commit_message>
<xml_diff>
--- a/manuscript/manuscriptR0.docx
+++ b/manuscript/manuscriptR0.docx
@@ -41,7 +41,21 @@
         <w:rPr>
           <w:lang w:val="pl-PL"/>
         </w:rPr>
-        <w:t xml:space="preserve">Agnieszka Kamedulska, Łukasz Kubik, Julia Jacyna, Wiktoria Struck-Lewicka, Michał J. Markuszewski </w:t>
+        <w:t xml:space="preserve">Agnieszka Kamedulska, Łukasz Kubik, Julia Jacyna, Wiktoria </w:t>
+      </w:r>
+      <w:proofErr w:type="spellStart"/>
+      <w:r>
+        <w:rPr>
+          <w:lang w:val="pl-PL"/>
+        </w:rPr>
+        <w:t>Struck</w:t>
+      </w:r>
+      <w:proofErr w:type="spellEnd"/>
+      <w:r>
+        <w:rPr>
+          <w:lang w:val="pl-PL"/>
+        </w:rPr>
+        <w:t xml:space="preserve">-Lewicka, Michał J. Markuszewski </w:t>
       </w:r>
     </w:p>
     <w:p>
@@ -49,7 +63,31 @@
         <w:pStyle w:val="BCAuthorAddress"/>
       </w:pPr>
       <w:r>
-        <w:t xml:space="preserve">Department of Biopharmaceutics and Pharmacodynamics, Medical University of Gdańsk, Al. Gen. Hallera 107, 80-416 Gdańsk, Poland </w:t>
+        <w:t xml:space="preserve">Department of Biopharmaceutics and Pharmacodynamics, Medical University of </w:t>
+      </w:r>
+      <w:proofErr w:type="spellStart"/>
+      <w:r>
+        <w:t>Gdańsk</w:t>
+      </w:r>
+      <w:proofErr w:type="spellEnd"/>
+      <w:r>
+        <w:t xml:space="preserve">, Al. Gen. </w:t>
+      </w:r>
+      <w:proofErr w:type="spellStart"/>
+      <w:r>
+        <w:t>Hallera</w:t>
+      </w:r>
+      <w:proofErr w:type="spellEnd"/>
+      <w:r>
+        <w:t xml:space="preserve"> 107, 80-416 </w:t>
+      </w:r>
+      <w:proofErr w:type="spellStart"/>
+      <w:r>
+        <w:t>Gdańsk</w:t>
+      </w:r>
+      <w:proofErr w:type="spellEnd"/>
+      <w:r>
+        <w:t xml:space="preserve">, Poland </w:t>
       </w:r>
     </w:p>
     <w:p>
@@ -90,8 +128,13 @@
       <w:r>
         <w:t xml:space="preserve"> </w:t>
       </w:r>
-      <w:r>
-        <w:t xml:space="preserve">XBridge Shield </w:t>
+      <w:proofErr w:type="spellStart"/>
+      <w:r>
+        <w:t>XBridge</w:t>
+      </w:r>
+      <w:proofErr w:type="spellEnd"/>
+      <w:r>
+        <w:t xml:space="preserve"> Shield </w:t>
       </w:r>
       <w:r>
         <w:t>RP</w:t>
@@ -102,20 +145,35 @@
       <w:r>
         <w:t xml:space="preserve"> </w:t>
       </w:r>
-      <w:r>
-        <w:t>XTerra MS C18</w:t>
+      <w:proofErr w:type="spellStart"/>
+      <w:r>
+        <w:t>XTerra</w:t>
+      </w:r>
+      <w:proofErr w:type="spellEnd"/>
+      <w:r>
+        <w:t xml:space="preserve"> MS C18</w:t>
       </w:r>
       <w:r>
         <w:t xml:space="preserve">, </w:t>
       </w:r>
-      <w:r>
-        <w:t>XBridge Phenyl</w:t>
+      <w:proofErr w:type="spellStart"/>
+      <w:r>
+        <w:t>XBridge</w:t>
+      </w:r>
+      <w:proofErr w:type="spellEnd"/>
+      <w:r>
+        <w:t xml:space="preserve"> Phenyl</w:t>
       </w:r>
       <w:r>
         <w:t xml:space="preserve">, </w:t>
       </w:r>
-      <w:r>
-        <w:t>XBridge C8</w:t>
+      <w:proofErr w:type="spellStart"/>
+      <w:r>
+        <w:t>XBridge</w:t>
+      </w:r>
+      <w:proofErr w:type="spellEnd"/>
+      <w:r>
+        <w:t xml:space="preserve"> C8</w:t>
       </w:r>
       <w:r>
         <w:t xml:space="preserve"> and </w:t>
@@ -622,9 +680,11 @@
       <w:r>
         <w:t xml:space="preserve"> (</w:t>
       </w:r>
+      <w:proofErr w:type="spellStart"/>
       <w:r>
         <w:t>XBridge</w:t>
       </w:r>
+      <w:proofErr w:type="spellEnd"/>
       <w:r>
         <w:t xml:space="preserve"> </w:t>
       </w:r>
@@ -640,20 +700,35 @@
       <w:r>
         <w:t xml:space="preserve"> </w:t>
       </w:r>
-      <w:r>
-        <w:t>XTerra MS C18</w:t>
+      <w:proofErr w:type="spellStart"/>
+      <w:r>
+        <w:t>XTerra</w:t>
+      </w:r>
+      <w:proofErr w:type="spellEnd"/>
+      <w:r>
+        <w:t xml:space="preserve"> MS C18</w:t>
       </w:r>
       <w:r>
         <w:t xml:space="preserve">, </w:t>
       </w:r>
-      <w:r>
-        <w:t>XBridge Phenyl</w:t>
+      <w:proofErr w:type="spellStart"/>
+      <w:r>
+        <w:t>XBridge</w:t>
+      </w:r>
+      <w:proofErr w:type="spellEnd"/>
+      <w:r>
+        <w:t xml:space="preserve"> Phenyl</w:t>
       </w:r>
       <w:r>
         <w:t xml:space="preserve">, </w:t>
       </w:r>
-      <w:r>
-        <w:t>XBridge C8</w:t>
+      <w:proofErr w:type="spellStart"/>
+      <w:r>
+        <w:t>XBridge</w:t>
+      </w:r>
+      <w:proofErr w:type="spellEnd"/>
+      <w:r>
+        <w:t xml:space="preserve"> C8</w:t>
       </w:r>
       <w:r>
         <w:t xml:space="preserve"> and </w:t>
@@ -784,9 +859,11 @@
       <w:r>
         <w:t xml:space="preserve"> predicting retention on the tested columns given </w:t>
       </w:r>
+      <w:proofErr w:type="spellStart"/>
       <w:r>
         <w:t>XBridge</w:t>
       </w:r>
+      <w:proofErr w:type="spellEnd"/>
       <w:r>
         <w:t xml:space="preserve"> </w:t>
       </w:r>
@@ -838,10 +915,23 @@
         <w:t>Briefly t</w:t>
       </w:r>
       <w:r>
-        <w:t xml:space="preserve">he liquid chromatography experiments were carried out using an Agilent Technologies 1260 Infinity system (Agilent Technologies, Waldbronn, Germany) and a 6224 time of flight (TOF) mass spectrometer with a dual electrospray ionization source (Dual ESI) in positive polarity, using an </w:t>
-      </w:r>
-      <w:r>
-        <w:t xml:space="preserve">XBridge Shield </w:t>
+        <w:t xml:space="preserve">he liquid chromatography experiments were carried out using an Agilent Technologies 1260 Infinity system (Agilent Technologies, </w:t>
+      </w:r>
+      <w:proofErr w:type="spellStart"/>
+      <w:r>
+        <w:t>Waldbronn</w:t>
+      </w:r>
+      <w:proofErr w:type="spellEnd"/>
+      <w:r>
+        <w:t xml:space="preserve">, Germany) and a 6224 time of flight (TOF) mass spectrometer with a dual electrospray ionization source (Dual ESI) in positive polarity, using an </w:t>
+      </w:r>
+      <w:proofErr w:type="spellStart"/>
+      <w:r>
+        <w:t>XBridge</w:t>
+      </w:r>
+      <w:proofErr w:type="spellEnd"/>
+      <w:r>
+        <w:t xml:space="preserve"> Shield </w:t>
       </w:r>
       <w:r>
         <w:t>RP</w:t>
@@ -852,20 +942,35 @@
       <w:r>
         <w:t xml:space="preserve"> </w:t>
       </w:r>
-      <w:r>
-        <w:t>XTerra MS C18</w:t>
+      <w:proofErr w:type="spellStart"/>
+      <w:r>
+        <w:t>XTerra</w:t>
+      </w:r>
+      <w:proofErr w:type="spellEnd"/>
+      <w:r>
+        <w:t xml:space="preserve"> MS C18</w:t>
       </w:r>
       <w:r>
         <w:t xml:space="preserve">, </w:t>
       </w:r>
-      <w:r>
-        <w:t>XBridge Phenyl</w:t>
+      <w:proofErr w:type="spellStart"/>
+      <w:r>
+        <w:t>XBridge</w:t>
+      </w:r>
+      <w:proofErr w:type="spellEnd"/>
+      <w:r>
+        <w:t xml:space="preserve"> Phenyl</w:t>
       </w:r>
       <w:r>
         <w:t xml:space="preserve">, </w:t>
       </w:r>
-      <w:r>
-        <w:t>XBridge C8</w:t>
+      <w:proofErr w:type="spellStart"/>
+      <w:r>
+        <w:t>XBridge</w:t>
+      </w:r>
+      <w:proofErr w:type="spellEnd"/>
+      <w:r>
+        <w:t xml:space="preserve"> C8</w:t>
       </w:r>
       <w:r>
         <w:t xml:space="preserve"> and </w:t>
@@ -877,14 +982,20 @@
         <w:t xml:space="preserve"> </w:t>
       </w:r>
       <w:r>
-        <w:t>Waters Ltd., Milford, MA, USA, 3 mm × 50 mm, 2.5 μm</w:t>
-      </w:r>
+        <w:t xml:space="preserve">Waters Ltd., Milford, MA, USA, 3 mm × 50 mm, 2.5 </w:t>
+      </w:r>
+      <w:proofErr w:type="spellStart"/>
+      <w:r>
+        <w:t>μm</w:t>
+      </w:r>
+      <w:proofErr w:type="spellEnd"/>
       <w:r>
         <w:t>)</w:t>
       </w:r>
       <w:r>
         <w:t>. The extra column volume and system dwell volume (</w:t>
       </w:r>
+      <w:proofErr w:type="spellStart"/>
       <w:r>
         <w:rPr>
           <w:i/>
@@ -898,6 +1009,7 @@
         </w:rPr>
         <w:t>d</w:t>
       </w:r>
+      <w:proofErr w:type="spellEnd"/>
       <w:r>
         <w:t>) equaled 0.020 mL and 1.05 mL, respectively. The column hold-up volume (</w:t>
       </w:r>
@@ -950,11 +1062,43 @@
         <w:pStyle w:val="TAMainText"/>
       </w:pPr>
       <w:r>
-        <w:t xml:space="preserve">Ammonium bicarbonate, ammonium acetate and ammonium formate were selected as buffers to control the pH of the mobile phase during chromatographic separation. The pH of the buffers (nominal aqueous pH) was adjusted to the desired pH (ammonium formate: 2.5, 3.3, 4.1, 8.9, and 9.7; ammonium </w:t>
+        <w:t xml:space="preserve">Ammonium bicarbonate, ammonium acetate and ammonium </w:t>
+      </w:r>
+      <w:proofErr w:type="spellStart"/>
+      <w:r>
+        <w:t>formate</w:t>
+      </w:r>
+      <w:proofErr w:type="spellEnd"/>
+      <w:r>
+        <w:t xml:space="preserve"> were selected as buffers to control the pH of the mobile phase during chromatographic separation. The pH of the buffers (nominal aqueous pH) was adjusted to the desired pH (ammonium </w:t>
+      </w:r>
+      <w:proofErr w:type="spellStart"/>
+      <w:r>
+        <w:t>formate</w:t>
+      </w:r>
+      <w:proofErr w:type="spellEnd"/>
+      <w:r>
+        <w:t xml:space="preserve">: 2.5, 3.3, 4.1, 8.9, and 9.7; ammonium </w:t>
       </w:r>
       <w:r>
         <w:lastRenderedPageBreak/>
-        <w:t xml:space="preserve">acetate: 4.9 and 5.8; and ammonium bicarbonate: 6.8 and 10.5) by an appropriate addition of formic acid, acetic acid and ammonia, respectively. The pH was measured at 25 °C and 35 °C using an S220 pH meter (Mettler Toledo, Greifensee, Switzerland) with an InLab® Routine Pro ISM electrode after mixing an organic modifier with the buffer solution. </w:t>
+        <w:t xml:space="preserve">acetate: 4.9 and 5.8; and ammonium bicarbonate: 6.8 and 10.5) by an appropriate addition of formic acid, acetic acid and ammonia, respectively. The pH was measured at 25 °C and 35 °C using an S220 pH meter (Mettler Toledo, </w:t>
+      </w:r>
+      <w:proofErr w:type="spellStart"/>
+      <w:r>
+        <w:t>Greifensee</w:t>
+      </w:r>
+      <w:proofErr w:type="spellEnd"/>
+      <w:r>
+        <w:t xml:space="preserve">, Switzerland) with an </w:t>
+      </w:r>
+      <w:proofErr w:type="spellStart"/>
+      <w:r>
+        <w:t>InLab</w:t>
+      </w:r>
+      <w:proofErr w:type="spellEnd"/>
+      <w:r>
+        <w:t xml:space="preserve">® Routine Pro ISM electrode after mixing an organic modifier with the buffer solution. </w:t>
       </w:r>
     </w:p>
     <w:p>
@@ -962,7 +1106,31 @@
         <w:pStyle w:val="TAMainText"/>
       </w:pPr>
       <w:r>
-        <w:t>The MassHunter Profinder B.08.00 (Agilent Technologies, Waldbronn, Germany) was selected to find all the matches per formula using “Batch Targeted Feature Extraction” (containing 300 predefined mases for each analyte included in the mixture).</w:t>
+        <w:t xml:space="preserve">The </w:t>
+      </w:r>
+      <w:proofErr w:type="spellStart"/>
+      <w:r>
+        <w:t>MassHunter</w:t>
+      </w:r>
+      <w:proofErr w:type="spellEnd"/>
+      <w:r>
+        <w:t xml:space="preserve"> </w:t>
+      </w:r>
+      <w:proofErr w:type="spellStart"/>
+      <w:r>
+        <w:t>Profinder</w:t>
+      </w:r>
+      <w:proofErr w:type="spellEnd"/>
+      <w:r>
+        <w:t xml:space="preserve"> B.08.00 (Agilent Technologies, </w:t>
+      </w:r>
+      <w:proofErr w:type="spellStart"/>
+      <w:r>
+        <w:t>Waldbronn</w:t>
+      </w:r>
+      <w:proofErr w:type="spellEnd"/>
+      <w:r>
+        <w:t>, Germany) was selected to find all the matches per formula using “Batch Targeted Feature Extraction” (containing 300 predefined mases for each analyte included in the mixture).</w:t>
       </w:r>
       <w:r>
         <w:t xml:space="preserve"> </w:t>
@@ -994,7 +1162,15 @@
         <w:t xml:space="preserve"> were determined</w:t>
       </w:r>
       <w:r>
-        <w:t xml:space="preserve"> using Checkmol (version 0.5b N. Haider, University of Vienna, 2003-2018).</w:t>
+        <w:t xml:space="preserve"> using </w:t>
+      </w:r>
+      <w:proofErr w:type="spellStart"/>
+      <w:r>
+        <w:t>Checkmol</w:t>
+      </w:r>
+      <w:proofErr w:type="spellEnd"/>
+      <w:r>
+        <w:t xml:space="preserve"> (version 0.5b N. Haider, University of Vienna, 2003-2018).</w:t>
       </w:r>
       <w:r>
         <w:fldChar w:fldCharType="begin"/>
@@ -1030,12 +1206,14 @@
       <w:r>
         <w:t>), dissociation constant (</w:t>
       </w:r>
+      <w:proofErr w:type="spellStart"/>
       <w:r>
         <w:rPr>
           <w:i/>
         </w:rPr>
         <w:t>pKalit</w:t>
       </w:r>
+      <w:proofErr w:type="spellEnd"/>
       <w:r>
         <w:t>) were calculated using the ACD/Labs program</w:t>
       </w:r>
@@ -1671,6 +1849,7 @@
       <w:r>
         <w:t xml:space="preserve"> denotes the </w:t>
       </w:r>
+      <w:proofErr w:type="spellStart"/>
       <w:r>
         <w:rPr>
           <w:i/>
@@ -1684,6 +1863,7 @@
         </w:rPr>
         <w:t>th</w:t>
       </w:r>
+      <w:proofErr w:type="spellEnd"/>
       <w:r>
         <w:rPr>
           <w:i/>
@@ -1734,7 +1914,15 @@
         </m:r>
       </m:oMath>
       <w:r>
-        <w:t xml:space="preserve">represents the retention factor of a particular form of the analyte in a given chromatographic condition. Furthermore, it was assumed that </w:t>
+        <w:t>repres</w:t>
+      </w:r>
+      <w:proofErr w:type="spellStart"/>
+      <w:r>
+        <w:t>ents</w:t>
+      </w:r>
+      <w:proofErr w:type="spellEnd"/>
+      <w:r>
+        <w:t xml:space="preserve"> the retention factor of a particular form of the analyte in a given chromatographic condition. Furthermore, it was assumed that </w:t>
       </w:r>
       <m:oMath>
         <m:sSub>
@@ -2241,7 +2429,15 @@
         </m:r>
       </m:oMath>
       <w:r>
-        <w:t xml:space="preserve"> denotes the change in </w:t>
+        <w:t xml:space="preserve"> denotes the cha</w:t>
+      </w:r>
+      <w:proofErr w:type="spellStart"/>
+      <w:r>
+        <w:t>nge</w:t>
+      </w:r>
+      <w:proofErr w:type="spellEnd"/>
+      <w:r>
+        <w:t xml:space="preserve"> in </w:t>
       </w:r>
       <m:oMath>
         <m:r>
@@ -2254,6 +2450,7 @@
       <w:r>
         <w:t xml:space="preserve"> due to the increase in temperature by 10 °C, </w:t>
       </w:r>
+      <w:proofErr w:type="spellStart"/>
       <w:r>
         <w:rPr>
           <w:i/>
@@ -2267,6 +2464,7 @@
         </w:rPr>
         <w:t>r</w:t>
       </w:r>
+      <w:proofErr w:type="spellEnd"/>
       <w:r>
         <w:t xml:space="preserve"> denotes pH effects for cations and anions</w:t>
       </w:r>
@@ -2311,6 +2509,7 @@
       <w:r>
         <w:t xml:space="preserve">Furthermore, a linear relationship between </w:t>
       </w:r>
+      <w:proofErr w:type="spellStart"/>
       <w:r>
         <w:rPr>
           <w:i/>
@@ -2324,6 +2523,7 @@
         </w:rPr>
         <w:t>a</w:t>
       </w:r>
+      <w:proofErr w:type="spellEnd"/>
       <w:r>
         <w:t xml:space="preserve"> values and organic modifier content was assumed:</w:t>
       </w:r>
@@ -2511,6 +2711,7 @@
       <w:r>
         <w:t xml:space="preserve"> denotes aqueous </w:t>
       </w:r>
+      <w:proofErr w:type="spellStart"/>
       <w:r>
         <w:rPr>
           <w:i/>
@@ -2524,6 +2725,7 @@
         </w:rPr>
         <w:t>a</w:t>
       </w:r>
+      <w:proofErr w:type="spellEnd"/>
       <w:r>
         <w:t xml:space="preserve">, and </w:t>
       </w:r>
@@ -2579,6 +2781,7 @@
       <w:r>
         <w:t>The observed retention factors (</w:t>
       </w:r>
+      <w:proofErr w:type="spellStart"/>
       <w:r>
         <w:rPr>
           <w:i/>
@@ -2592,6 +2795,7 @@
         </w:rPr>
         <w:t>Robs,z</w:t>
       </w:r>
+      <w:proofErr w:type="spellEnd"/>
       <w:r>
         <w:t>) were modeled using the following model:</w:t>
       </w:r>
@@ -2783,6 +2987,7 @@
       <w:r>
         <w:t xml:space="preserve"> denotes the </w:t>
       </w:r>
+      <w:proofErr w:type="spellStart"/>
       <w:r>
         <w:rPr>
           <w:i/>
@@ -2796,6 +3001,7 @@
         </w:rPr>
         <w:t>th</w:t>
       </w:r>
+      <w:proofErr w:type="spellEnd"/>
       <w:r>
         <w:rPr>
           <w:i/>
@@ -2805,15 +3011,18 @@
       <w:r>
         <w:t xml:space="preserve">measurement and </w:t>
       </w:r>
+      <w:proofErr w:type="spellStart"/>
       <w:r>
         <w:rPr>
           <w:i/>
         </w:rPr>
         <w:t>student_t</w:t>
       </w:r>
+      <w:proofErr w:type="spellEnd"/>
       <w:r>
         <w:t xml:space="preserve"> denotes the student’s t-distribution with the mean given by the predicted retention time </w:t>
       </w:r>
+      <w:proofErr w:type="spellStart"/>
       <w:r>
         <w:rPr>
           <w:i/>
@@ -2827,6 +3036,7 @@
         </w:rPr>
         <w:t>R,z</w:t>
       </w:r>
+      <w:proofErr w:type="spellEnd"/>
       <w:r>
         <w:t xml:space="preserve">, scale </w:t>
       </w:r>
@@ -2853,6 +3063,7 @@
       <w:r>
         <w:t xml:space="preserve">. The retention time </w:t>
       </w:r>
+      <w:proofErr w:type="spellStart"/>
       <w:r>
         <w:rPr>
           <w:i/>
@@ -2866,6 +3077,7 @@
         </w:rPr>
         <w:t>R,z</w:t>
       </w:r>
+      <w:proofErr w:type="spellEnd"/>
       <w:r>
         <w:t xml:space="preserve"> under an organic modifier gradient was calculated utilizing the well-known integral equation:</w:t>
       </w:r>
@@ -3155,6 +3367,7 @@
       <w:r>
         <w:t xml:space="preserve">denotes column hold-up (dead) time, </w:t>
       </w:r>
+      <w:proofErr w:type="spellStart"/>
       <w:r>
         <w:rPr>
           <w:i/>
@@ -3168,6 +3381,7 @@
         </w:rPr>
         <w:t>e</w:t>
       </w:r>
+      <w:proofErr w:type="spellEnd"/>
       <w:r>
         <w:t xml:space="preserve"> denotes extra column time, and </w:t>
       </w:r>
@@ -3238,7 +3452,15 @@
         <w:t>observation</w:t>
       </w:r>
       <w:r>
-        <w:t>. The numerical solution of this integral equation was carried out using the method of steps with 4 and 10 steps for methanol and acetonitrile gradients using the method proposed by Nikitas et al.</w:t>
+        <w:t xml:space="preserve">. The numerical solution of this integral equation was carried out using the method of steps with 4 and 10 steps for methanol and acetonitrile gradients using the method proposed by </w:t>
+      </w:r>
+      <w:proofErr w:type="spellStart"/>
+      <w:r>
+        <w:t>Nikitas</w:t>
+      </w:r>
+      <w:proofErr w:type="spellEnd"/>
+      <w:r>
+        <w:t xml:space="preserve"> et al.</w:t>
       </w:r>
       <w:r>
         <w:fldChar w:fldCharType="begin"/>
@@ -3632,11 +3854,19 @@
       <w:r>
         <w:t xml:space="preserve">analyte with </w:t>
       </w:r>
-      <w:r>
-        <w:rPr>
-          <w:i/>
-        </w:rPr>
-        <w:t>logP=</w:t>
+      <w:proofErr w:type="spellStart"/>
+      <w:r>
+        <w:rPr>
+          <w:i/>
+        </w:rPr>
+        <w:t>logP</w:t>
+      </w:r>
+      <w:proofErr w:type="spellEnd"/>
+      <w:r>
+        <w:rPr>
+          <w:i/>
+        </w:rPr>
+        <w:t>=</w:t>
       </w:r>
       <w:r>
         <w:t>2.2</w:t>
@@ -3769,6 +3999,7 @@
       <w:r>
         <w:t xml:space="preserve"> </w:t>
       </w:r>
+      <w:proofErr w:type="spellStart"/>
       <w:r>
         <w:rPr>
           <w:i/>
@@ -3777,6 +4008,14 @@
         <w:t>logkw</w:t>
       </w:r>
       <w:r>
+        <w:rPr>
+          <w:i/>
+          <w:iCs/>
+        </w:rPr>
+        <w:t>N</w:t>
+      </w:r>
+      <w:proofErr w:type="spellEnd"/>
+      <w:r>
         <w:t xml:space="preserve"> and </w:t>
       </w:r>
       <w:r>
@@ -3794,6 +4033,13 @@
         <w:t>m</w:t>
       </w:r>
       <w:r>
+        <w:rPr>
+          <w:i/>
+          <w:iCs/>
+        </w:rPr>
+        <w:t>N</w:t>
+      </w:r>
+      <w:r>
         <w:t xml:space="preserve"> (</w:t>
       </w:r>
       <w:r>
@@ -3836,6 +4082,7 @@
       <w:r>
         <w:t xml:space="preserve"> and depended on </w:t>
       </w:r>
+      <w:proofErr w:type="spellStart"/>
       <w:r>
         <w:rPr>
           <w:i/>
@@ -3843,6 +4090,7 @@
         </w:rPr>
         <w:t>logP</w:t>
       </w:r>
+      <w:proofErr w:type="spellEnd"/>
       <w:r>
         <w:t xml:space="preserve"> (</w:t>
       </w:r>
@@ -3896,21 +4144,39 @@
         <w:t>dS1</w:t>
       </w:r>
       <w:r>
-        <w:t>), the effect of temperature on logkw (</w:t>
-      </w:r>
-      <w:r>
         <w:rPr>
           <w:i/>
           <w:iCs/>
         </w:rPr>
+        <w:t>N</w:t>
+      </w:r>
+      <w:r>
+        <w:t xml:space="preserve">), the effect of temperature on </w:t>
+      </w:r>
+      <w:proofErr w:type="spellStart"/>
+      <w:r>
+        <w:t>logkw</w:t>
+      </w:r>
+      <w:proofErr w:type="spellEnd"/>
+      <w:r>
+        <w:t xml:space="preserve"> (</w:t>
+      </w:r>
+      <w:proofErr w:type="spellStart"/>
+      <w:r>
+        <w:rPr>
+          <w:i/>
+          <w:iCs/>
+        </w:rPr>
         <w:t>dlogkT</w:t>
       </w:r>
+      <w:proofErr w:type="spellEnd"/>
       <w:r>
         <w:t xml:space="preserve">), the effect of dissociation </w:t>
       </w:r>
       <w:r>
         <w:t xml:space="preserve">on </w:t>
       </w:r>
+      <w:proofErr w:type="spellStart"/>
       <w:r>
         <w:rPr>
           <w:i/>
@@ -3918,6 +4184,7 @@
         </w:rPr>
         <w:t>logkw</w:t>
       </w:r>
+      <w:proofErr w:type="spellEnd"/>
       <w:r>
         <w:t xml:space="preserve">, </w:t>
       </w:r>
@@ -3944,6 +4211,7 @@
       <w:r>
         <w:t>(</w:t>
       </w:r>
+      <w:proofErr w:type="spellStart"/>
       <w:r>
         <w:rPr>
           <w:i/>
@@ -3951,6 +4219,7 @@
         </w:rPr>
         <w:t>dlogkw</w:t>
       </w:r>
+      <w:proofErr w:type="spellEnd"/>
       <w:r>
         <w:t xml:space="preserve">, </w:t>
       </w:r>
@@ -3985,7 +4254,16 @@
         <w:t xml:space="preserve"> </w:t>
       </w:r>
       <w:r>
-        <w:t>for acids and bases</w:t>
+        <w:t xml:space="preserve">for acids </w:t>
+      </w:r>
+      <w:r>
+        <w:t xml:space="preserve">(A) </w:t>
+      </w:r>
+      <w:r>
+        <w:t>and bases</w:t>
+      </w:r>
+      <w:r>
+        <w:t>(B)</w:t>
       </w:r>
       <w:r>
         <w:t xml:space="preserve">), and the effect of column on </w:t>
@@ -4002,6 +4280,7 @@
       <w:r>
         <w:t xml:space="preserve"> (</w:t>
       </w:r>
+      <w:proofErr w:type="spellStart"/>
       <w:r>
         <w:rPr>
           <w:i/>
@@ -4009,6 +4288,7 @@
         </w:rPr>
         <w:t>clogkw</w:t>
       </w:r>
+      <w:proofErr w:type="spellEnd"/>
       <w:r>
         <w:t xml:space="preserve">, </w:t>
       </w:r>
@@ -4050,6 +4330,7 @@
       <w:r>
         <w:t xml:space="preserve">, </w:t>
       </w:r>
+      <w:proofErr w:type="spellStart"/>
       <w:r>
         <w:rPr>
           <w:i/>
@@ -4057,9 +4338,11 @@
         </w:rPr>
         <w:t>cdlogkT</w:t>
       </w:r>
+      <w:proofErr w:type="spellEnd"/>
       <w:r>
         <w:t xml:space="preserve">, </w:t>
       </w:r>
+      <w:proofErr w:type="spellStart"/>
       <w:r>
         <w:rPr>
           <w:i/>
@@ -4067,6 +4350,7 @@
         </w:rPr>
         <w:t>cdlogkw</w:t>
       </w:r>
+      <w:proofErr w:type="spellEnd"/>
       <w:r>
         <w:t xml:space="preserve">, </w:t>
       </w:r>
@@ -4108,6 +4392,7 @@
       <w:r>
         <w:t xml:space="preserve"> Also the </w:t>
       </w:r>
+      <w:proofErr w:type="spellStart"/>
       <w:r>
         <w:rPr>
           <w:i/>
@@ -4115,6 +4400,7 @@
         </w:rPr>
         <w:t>clogkw</w:t>
       </w:r>
+      <w:proofErr w:type="spellEnd"/>
       <w:r>
         <w:t xml:space="preserve"> for neutral</w:t>
       </w:r>
@@ -4137,7 +4423,11 @@
         <w:t>r</w:t>
       </w:r>
       <w:r>
-        <w:t>elated (c</w:t>
+        <w:t>elated (</w:t>
+      </w:r>
+      <w:proofErr w:type="spellStart"/>
+      <w:r>
+        <w:t>c</w:t>
       </w:r>
       <w:r>
         <w:rPr>
@@ -4145,6 +4435,7 @@
         </w:rPr>
         <w:t>ρ</w:t>
       </w:r>
+      <w:proofErr w:type="spellEnd"/>
       <w:r>
         <w:t xml:space="preserve">). </w:t>
       </w:r>
@@ -4163,6 +4454,7 @@
       <w:r>
         <w:t>(</w:t>
       </w:r>
+      <w:proofErr w:type="spellStart"/>
       <w:r>
         <w:rPr>
           <w:i/>
@@ -4171,6 +4463,30 @@
         <w:t>apH</w:t>
       </w:r>
       <w:r>
+        <w:rPr>
+          <w:i/>
+          <w:iCs/>
+        </w:rPr>
+        <w:t>A</w:t>
+      </w:r>
+      <w:proofErr w:type="spellEnd"/>
+      <w:r>
+        <w:rPr>
+          <w:i/>
+          <w:iCs/>
+        </w:rPr>
+        <w:t xml:space="preserve"> and </w:t>
+      </w:r>
+      <w:proofErr w:type="spellStart"/>
+      <w:r>
+        <w:rPr>
+          <w:i/>
+          <w:iCs/>
+        </w:rPr>
+        <w:t>apHB</w:t>
+      </w:r>
+      <w:proofErr w:type="spellEnd"/>
+      <w:r>
         <w:t xml:space="preserve">) were assumed </w:t>
       </w:r>
       <w:r>
@@ -4191,6 +4507,7 @@
       <w:r>
         <w:t xml:space="preserve"> (</w:t>
       </w:r>
+      <w:proofErr w:type="spellStart"/>
       <w:r>
         <w:rPr>
           <w:i/>
@@ -4198,6 +4515,7 @@
         </w:rPr>
         <w:t>capH</w:t>
       </w:r>
+      <w:proofErr w:type="spellEnd"/>
       <w:r>
         <w:t>)</w:t>
       </w:r>
@@ -4254,6 +4572,7 @@
       <w:r>
         <w:t xml:space="preserve">Also the BAV was assigned for dissociation related parameters: </w:t>
       </w:r>
+      <w:proofErr w:type="spellStart"/>
       <w:r>
         <w:rPr>
           <w:i/>
@@ -4261,6 +4580,7 @@
         </w:rPr>
         <w:t>pKaw</w:t>
       </w:r>
+      <w:proofErr w:type="spellEnd"/>
       <w:r>
         <w:t xml:space="preserve"> </w:t>
       </w:r>
@@ -4273,6 +4593,7 @@
       <w:r>
         <w:t xml:space="preserve">literature </w:t>
       </w:r>
+      <w:proofErr w:type="spellStart"/>
       <w:r>
         <w:rPr>
           <w:i/>
@@ -4280,6 +4601,7 @@
         </w:rPr>
         <w:t>pKa</w:t>
       </w:r>
+      <w:proofErr w:type="spellEnd"/>
       <w:r>
         <w:t xml:space="preserve"> values</w:t>
       </w:r>
@@ -4365,8 +4687,17 @@
         <w:t>for the parameters of the neutral form of analyte</w:t>
       </w:r>
       <w:r>
-        <w:t xml:space="preserve"> on XBridge Shield RP18 and </w:t>
-      </w:r>
+        <w:t xml:space="preserve"> on </w:t>
+      </w:r>
+      <w:proofErr w:type="spellStart"/>
+      <w:r>
+        <w:t>XBridge</w:t>
+      </w:r>
+      <w:proofErr w:type="spellEnd"/>
+      <w:r>
+        <w:t xml:space="preserve"> Shield RP18 and </w:t>
+      </w:r>
+      <w:proofErr w:type="spellStart"/>
       <w:r>
         <w:t>c</w:t>
       </w:r>
@@ -4376,15 +4707,25 @@
         </w:rPr>
         <w:t>ω</w:t>
       </w:r>
-      <w:r>
-        <w:t xml:space="preserve"> </w:t>
-      </w:r>
-      <w:r>
-        <w:t>for the difference between the other columns and XBridge Shield RP18</w:t>
+      <w:proofErr w:type="spellEnd"/>
+      <w:r>
+        <w:t xml:space="preserve"> </w:t>
+      </w:r>
+      <w:r>
+        <w:t xml:space="preserve">for the difference between the other columns and </w:t>
+      </w:r>
+      <w:proofErr w:type="spellStart"/>
+      <w:r>
+        <w:t>XBridge</w:t>
+      </w:r>
+      <w:proofErr w:type="spellEnd"/>
+      <w:r>
+        <w:t xml:space="preserve"> Shield RP18</w:t>
       </w:r>
       <w:r>
         <w:t xml:space="preserve">, </w:t>
       </w:r>
+      <w:proofErr w:type="spellStart"/>
       <w:r>
         <w:rPr>
           <w:rFonts w:ascii="Times New Roman" w:hAnsi="Times New Roman"/>
@@ -4402,6 +4743,7 @@
         </w:rPr>
         <w:t>T</w:t>
       </w:r>
+      <w:proofErr w:type="spellEnd"/>
       <w:r>
         <w:rPr>
           <w:rFonts w:ascii="Times New Roman" w:hAnsi="Times New Roman"/>
@@ -4412,6 +4754,7 @@
       <w:r>
         <w:t xml:space="preserve">and </w:t>
       </w:r>
+      <w:proofErr w:type="spellStart"/>
       <w:r>
         <w:rPr>
           <w:i/>
@@ -4436,6 +4779,7 @@
         </w:rPr>
         <w:t>T</w:t>
       </w:r>
+      <w:proofErr w:type="spellEnd"/>
       <w:r>
         <w:t xml:space="preserve"> for temperature effects, </w:t>
       </w:r>
@@ -4443,11 +4787,16 @@
         <w:t>κ</w:t>
       </w:r>
       <w:r>
-        <w:t xml:space="preserve"> and c</w:t>
+        <w:t xml:space="preserve"> and </w:t>
+      </w:r>
+      <w:proofErr w:type="spellStart"/>
+      <w:r>
+        <w:t>c</w:t>
       </w:r>
       <w:r>
         <w:t>κ</w:t>
       </w:r>
+      <w:proofErr w:type="spellEnd"/>
       <w:r>
         <w:t xml:space="preserve"> for the parameter related to dissociated forms and </w:t>
       </w:r>
@@ -4595,13 +4944,21 @@
         <w:t>/scales</w:t>
       </w:r>
       <w:r>
-        <w:t xml:space="preserve"> used for X</w:t>
+        <w:t xml:space="preserve"> used for </w:t>
+      </w:r>
+      <w:proofErr w:type="spellStart"/>
+      <w:r>
+        <w:t>X</w:t>
       </w:r>
       <w:r>
         <w:t>B</w:t>
       </w:r>
       <w:r>
-        <w:t>ridge Shi</w:t>
+        <w:t>ridge</w:t>
+      </w:r>
+      <w:proofErr w:type="spellEnd"/>
+      <w:r>
+        <w:t xml:space="preserve"> Shi</w:t>
       </w:r>
       <w:r>
         <w:t>e</w:t>
@@ -4700,7 +5057,11 @@
         <w:fldChar w:fldCharType="end"/>
       </w:r>
       <w:r>
-        <w:t xml:space="preserve">. For the inference we used </w:t>
+        <w:t xml:space="preserve">. For the </w:t>
+      </w:r>
+      <w:r>
+        <w:lastRenderedPageBreak/>
+        <w:t xml:space="preserve">inference we used </w:t>
       </w:r>
       <w:r>
         <w:t xml:space="preserve">8 Markov chains with 500 </w:t>
@@ -4709,21 +5070,19 @@
         <w:t>iterations</w:t>
       </w:r>
       <w:r>
-        <w:t xml:space="preserve"> after </w:t>
-      </w:r>
-      <w:r>
-        <w:lastRenderedPageBreak/>
-        <w:t>1000 warm up iterations</w:t>
+        <w:t xml:space="preserve"> after 1000 warm up iterations</w:t>
       </w:r>
       <w:r>
         <w:t xml:space="preserve">. The </w:t>
       </w:r>
+      <w:proofErr w:type="spellStart"/>
       <w:r>
         <w:rPr>
           <w:i/>
         </w:rPr>
         <w:t>reduce_sum</w:t>
       </w:r>
+      <w:proofErr w:type="spellEnd"/>
       <w:r>
         <w:t xml:space="preserve"> function was </w:t>
       </w:r>
@@ -4795,7 +5154,15 @@
         <w:t xml:space="preserve"> calculations were run on the</w:t>
       </w:r>
       <w:r>
-        <w:t xml:space="preserve"> Tryton computing cluster</w:t>
+        <w:t xml:space="preserve"> </w:t>
+      </w:r>
+      <w:proofErr w:type="spellStart"/>
+      <w:r>
+        <w:t>Tryton</w:t>
+      </w:r>
+      <w:proofErr w:type="spellEnd"/>
+      <w:r>
+        <w:t xml:space="preserve"> computing cluster</w:t>
       </w:r>
       <w:r>
         <w:t xml:space="preserve"> </w:t>
@@ -4807,7 +5174,15 @@
         <w:t xml:space="preserve"> </w:t>
       </w:r>
       <w:r>
-        <w:t>Centre of Informatics Tricity Academic Supercomputer</w:t>
+        <w:t xml:space="preserve">Centre of Informatics </w:t>
+      </w:r>
+      <w:proofErr w:type="spellStart"/>
+      <w:r>
+        <w:t>Tricity</w:t>
+      </w:r>
+      <w:proofErr w:type="spellEnd"/>
+      <w:r>
+        <w:t xml:space="preserve"> Academic Supercomputer</w:t>
       </w:r>
       <w:r>
         <w:t>.</w:t>
@@ -4884,13 +5259,21 @@
         <w:t xml:space="preserve">the experimental data collected </w:t>
       </w:r>
       <w:r>
-        <w:t>for X</w:t>
+        <w:t xml:space="preserve">for </w:t>
+      </w:r>
+      <w:proofErr w:type="spellStart"/>
+      <w:r>
+        <w:t>X</w:t>
       </w:r>
       <w:r>
         <w:t>B</w:t>
       </w:r>
       <w:r>
-        <w:t>ridge Shield</w:t>
+        <w:t>ridge</w:t>
+      </w:r>
+      <w:proofErr w:type="spellEnd"/>
+      <w:r>
+        <w:t xml:space="preserve"> Shield</w:t>
       </w:r>
       <w:r>
         <w:t xml:space="preserve"> RP18 column</w:t>
@@ -4940,6 +5323,7 @@
       <w:r>
         <w:t xml:space="preserve">one reference column (specifically </w:t>
       </w:r>
+      <w:proofErr w:type="spellStart"/>
       <w:r>
         <w:t>X</w:t>
       </w:r>
@@ -4947,7 +5331,11 @@
         <w:t>B</w:t>
       </w:r>
       <w:r>
-        <w:t>ridge Shield</w:t>
+        <w:t>ridge</w:t>
+      </w:r>
+      <w:proofErr w:type="spellEnd"/>
+      <w:r>
+        <w:t xml:space="preserve"> Shield</w:t>
       </w:r>
       <w:r>
         <w:t xml:space="preserve"> RP18 column)</w:t>
@@ -5047,14 +5435,9 @@
         <w:rPr>
           <w:szCs w:val="19"/>
         </w:rPr>
-        <w:t>S</w:t>
-      </w:r>
-      <w:r>
-        <w:rPr>
-          <w:szCs w:val="19"/>
-        </w:rPr>
-        <w:t xml:space="preserve">imulations were performed for </w:t>
-      </w:r>
+        <w:t xml:space="preserve">Simulations were performed for </w:t>
+      </w:r>
+      <w:proofErr w:type="spellStart"/>
       <w:r>
         <w:rPr>
           <w:i/>
@@ -5063,12 +5446,14 @@
         </w:rPr>
         <w:t>fio</w:t>
       </w:r>
+      <w:proofErr w:type="spellEnd"/>
       <w:r>
         <w:rPr>
           <w:szCs w:val="19"/>
         </w:rPr>
         <w:t xml:space="preserve"> ranging from 0.05 to 0.15 by 0.02, </w:t>
       </w:r>
+      <w:proofErr w:type="spellStart"/>
       <w:r>
         <w:rPr>
           <w:i/>
@@ -5077,12 +5462,14 @@
         </w:rPr>
         <w:t>pHo</w:t>
       </w:r>
+      <w:proofErr w:type="spellEnd"/>
       <w:r>
         <w:rPr>
           <w:szCs w:val="19"/>
         </w:rPr>
         <w:t xml:space="preserve"> ranging from 2.5 to 10.5 by 0.2, </w:t>
       </w:r>
+      <w:proofErr w:type="spellStart"/>
       <w:r>
         <w:rPr>
           <w:i/>
@@ -5091,6 +5478,7 @@
         </w:rPr>
         <w:t>tg</w:t>
       </w:r>
+      <w:proofErr w:type="spellEnd"/>
       <w:r>
         <w:rPr>
           <w:szCs w:val="19"/>
@@ -5131,6 +5519,7 @@
       <w:r>
         <w:t xml:space="preserve"> analytes (</w:t>
       </w:r>
+      <w:proofErr w:type="spellStart"/>
       <w:r>
         <w:rPr>
           <w:i/>
@@ -5138,6 +5527,7 @@
         </w:rPr>
         <w:t>mintr</w:t>
       </w:r>
+      <w:proofErr w:type="spellEnd"/>
       <w:r>
         <w:t xml:space="preserve">), the highest retention time </w:t>
       </w:r>
@@ -5147,6 +5537,7 @@
       <w:r>
         <w:t xml:space="preserve"> analytes (</w:t>
       </w:r>
+      <w:proofErr w:type="spellStart"/>
       <w:r>
         <w:rPr>
           <w:i/>
@@ -5154,6 +5545,7 @@
         </w:rPr>
         <w:t>maxtr</w:t>
       </w:r>
+      <w:proofErr w:type="spellEnd"/>
       <w:r>
         <w:t>), and the difference in retention times between the critical pair of analytes (</w:t>
       </w:r>
@@ -5188,6 +5580,7 @@
       <w:r>
         <w:t xml:space="preserve"> the </w:t>
       </w:r>
+      <w:proofErr w:type="spellStart"/>
       <w:r>
         <w:rPr>
           <w:i/>
@@ -5195,6 +5588,7 @@
         </w:rPr>
         <w:t>res</w:t>
       </w:r>
+      <w:proofErr w:type="spellEnd"/>
       <w:r>
         <w:t xml:space="preserve"> is</w:t>
       </w:r>
@@ -5207,6 +5601,7 @@
       <w:r>
         <w:t xml:space="preserve">was linearly related to </w:t>
       </w:r>
+      <w:proofErr w:type="spellStart"/>
       <w:r>
         <w:rPr>
           <w:i/>
@@ -5214,6 +5609,7 @@
         </w:rPr>
         <w:t>maxtr</w:t>
       </w:r>
+      <w:proofErr w:type="spellEnd"/>
       <w:r>
         <w:rPr>
           <w:i/>
@@ -5553,7 +5949,10 @@
         <w:t>applied</w:t>
       </w:r>
       <w:r>
-        <w:t xml:space="preserve"> a mechanistic model to describe the retention data of small molecules obtained for a wide range of chromatographic conditions</w:t>
+        <w:t xml:space="preserve"> a mechanistic model to describe the retention data of small molecules obtained for a wide range of </w:t>
+      </w:r>
+      <w:r>
+        <w:t>chromatographic conditions</w:t>
       </w:r>
       <w:r>
         <w:t xml:space="preserve"> </w:t>
@@ -5562,10 +5961,7 @@
         <w:t xml:space="preserve">and </w:t>
       </w:r>
       <w:r>
-        <w:t xml:space="preserve">for five chromatographic </w:t>
-      </w:r>
-      <w:r>
-        <w:t>columns</w:t>
+        <w:t>for five chromatographic columns</w:t>
       </w:r>
       <w:r>
         <w:t xml:space="preserve">. </w:t>
@@ -5885,6 +6281,7 @@
       <w:r>
         <w:t xml:space="preserve">. As an example, the typical </w:t>
       </w:r>
+      <w:proofErr w:type="spellStart"/>
       <w:r>
         <w:rPr>
           <w:i/>
@@ -5892,6 +6289,7 @@
         </w:rPr>
         <w:t>logkw</w:t>
       </w:r>
+      <w:proofErr w:type="spellEnd"/>
       <w:r>
         <w:t xml:space="preserve"> of a neutral form of an analyte (a measure of hydrophobicity) is </w:t>
       </w:r>
@@ -5899,22 +6297,45 @@
         <w:t>3.6</w:t>
       </w:r>
       <w:r>
-        <w:t xml:space="preserve"> for XBridge Shield RP18, and is 0.42, 0.17, 0.10, and 0.17 higher for </w:t>
-      </w:r>
-      <w:r>
-        <w:t>XTerra MS C18</w:t>
+        <w:t xml:space="preserve"> for </w:t>
+      </w:r>
+      <w:proofErr w:type="spellStart"/>
+      <w:r>
+        <w:t>XBridge</w:t>
+      </w:r>
+      <w:proofErr w:type="spellEnd"/>
+      <w:r>
+        <w:t xml:space="preserve"> Shield RP18, and is 0.42, 0.17, 0.10, and 0.17 higher for </w:t>
+      </w:r>
+      <w:proofErr w:type="spellStart"/>
+      <w:r>
+        <w:t>XTerra</w:t>
+      </w:r>
+      <w:proofErr w:type="spellEnd"/>
+      <w:r>
+        <w:t xml:space="preserve"> MS C18</w:t>
       </w:r>
       <w:r>
         <w:t xml:space="preserve">, </w:t>
       </w:r>
-      <w:r>
-        <w:t>XBridge Phenyl</w:t>
+      <w:proofErr w:type="spellStart"/>
+      <w:r>
+        <w:t>XBridge</w:t>
+      </w:r>
+      <w:proofErr w:type="spellEnd"/>
+      <w:r>
+        <w:t xml:space="preserve"> Phenyl</w:t>
       </w:r>
       <w:r>
         <w:t xml:space="preserve">, </w:t>
       </w:r>
-      <w:r>
-        <w:t>XBridge C8</w:t>
+      <w:proofErr w:type="spellStart"/>
+      <w:r>
+        <w:t>XBridge</w:t>
+      </w:r>
+      <w:proofErr w:type="spellEnd"/>
+      <w:r>
+        <w:t xml:space="preserve"> C8</w:t>
       </w:r>
       <w:r>
         <w:t xml:space="preserve"> and </w:t>
@@ -5986,7 +6407,15 @@
         <w:t xml:space="preserve"> </w:t>
       </w:r>
       <w:r>
-        <w:t>in comparison to XBridge Shield RP18</w:t>
+        <w:t xml:space="preserve">in comparison to </w:t>
+      </w:r>
+      <w:proofErr w:type="spellStart"/>
+      <w:r>
+        <w:t>XBridge</w:t>
+      </w:r>
+      <w:proofErr w:type="spellEnd"/>
+      <w:r>
+        <w:t xml:space="preserve"> Shield RP18</w:t>
       </w:r>
       <w:r>
         <w:t>.</w:t>
@@ -6006,15 +6435,29 @@
       <w:r>
         <w:t xml:space="preserve"> </w:t>
       </w:r>
-      <w:r>
-        <w:t>XBridge Shield RP18 and the other columns is 0.59, -0.12, 0.36, 0.48.</w:t>
-      </w:r>
-      <w:r>
-        <w:t xml:space="preserve"> </w:t>
-      </w:r>
-      <w:r>
-        <w:t>The BAV for logkw and S1 (</w:t>
-      </w:r>
+      <w:proofErr w:type="spellStart"/>
+      <w:r>
+        <w:t>XBridge</w:t>
+      </w:r>
+      <w:proofErr w:type="spellEnd"/>
+      <w:r>
+        <w:t xml:space="preserve"> Shield RP18 and the other columns is 0.59, -0.12, 0.36, 0.48.</w:t>
+      </w:r>
+      <w:r>
+        <w:t xml:space="preserve"> </w:t>
+      </w:r>
+      <w:r>
+        <w:t xml:space="preserve">The BAV for </w:t>
+      </w:r>
+      <w:proofErr w:type="spellStart"/>
+      <w:r>
+        <w:t>logkw</w:t>
+      </w:r>
+      <w:proofErr w:type="spellEnd"/>
+      <w:r>
+        <w:t xml:space="preserve"> and S1 (</w:t>
+      </w:r>
+      <w:proofErr w:type="spellStart"/>
       <w:r>
         <w:rPr>
           <w:rFonts w:ascii="Times New Roman" w:hAnsi="Times New Roman"/>
@@ -6031,6 +6474,7 @@
         </w:rPr>
         <w:t>logkw</w:t>
       </w:r>
+      <w:proofErr w:type="spellEnd"/>
       <w:r>
         <w:t xml:space="preserve"> and </w:t>
       </w:r>
@@ -6051,7 +6495,15 @@
         <w:t>S1</w:t>
       </w:r>
       <w:r>
-        <w:t xml:space="preserve">) for XBridge Shield RP18 is about 0.9 with a high correlation </w:t>
+        <w:t xml:space="preserve">) for </w:t>
+      </w:r>
+      <w:proofErr w:type="spellStart"/>
+      <w:r>
+        <w:t>XBridge</w:t>
+      </w:r>
+      <w:proofErr w:type="spellEnd"/>
+      <w:r>
+        <w:t xml:space="preserve"> Shield RP18 is about 0.9 with a high correlation </w:t>
       </w:r>
       <w:r>
         <w:t xml:space="preserve">of </w:t>
@@ -6071,6 +6523,7 @@
       <w:r>
         <w:t xml:space="preserve">The BAV for column effects on </w:t>
       </w:r>
+      <w:proofErr w:type="spellStart"/>
       <w:r>
         <w:rPr>
           <w:i/>
@@ -6078,9 +6531,11 @@
         </w:rPr>
         <w:t>logkw</w:t>
       </w:r>
+      <w:proofErr w:type="spellEnd"/>
       <w:r>
         <w:t xml:space="preserve"> (</w:t>
       </w:r>
+      <w:proofErr w:type="spellStart"/>
       <w:r>
         <w:rPr>
           <w:i/>
@@ -6105,6 +6560,7 @@
         </w:rPr>
         <w:t>logkw</w:t>
       </w:r>
+      <w:proofErr w:type="spellEnd"/>
       <w:r>
         <w:t xml:space="preserve">) are small </w:t>
       </w:r>
@@ -6123,6 +6579,7 @@
       <w:r>
         <w:t>correlations (</w:t>
       </w:r>
+      <w:proofErr w:type="spellStart"/>
       <w:r>
         <w:rPr>
           <w:i/>
@@ -6138,6 +6595,7 @@
         </w:rPr>
         <w:t>ρ</w:t>
       </w:r>
+      <w:proofErr w:type="spellEnd"/>
       <w:r>
         <w:rPr>
           <w:rFonts w:ascii="Times New Roman" w:hAnsi="Times New Roman"/>
@@ -6178,7 +6636,11 @@
         <w:t>The BAV for column effects on S1</w:t>
       </w:r>
       <w:r>
-        <w:t xml:space="preserve"> in MeOH</w:t>
+        <w:t xml:space="preserve"> in </w:t>
+      </w:r>
+      <w:r>
+        <w:lastRenderedPageBreak/>
+        <w:t>MeOH</w:t>
       </w:r>
       <w:r>
         <w:t xml:space="preserve"> (</w:t>
@@ -6228,11 +6690,7 @@
         <w:t xml:space="preserve">Since </w:t>
       </w:r>
       <w:r>
-        <w:t xml:space="preserve">the between </w:t>
-      </w:r>
-      <w:r>
-        <w:lastRenderedPageBreak/>
-        <w:t xml:space="preserve">analyte variabilities are on a </w:t>
+        <w:t xml:space="preserve">the between analyte variabilities are on a </w:t>
       </w:r>
       <w:r>
         <w:t>logarithmic</w:t>
@@ -6267,6 +6725,7 @@
       <w:r>
         <w:t xml:space="preserve">0.1 for </w:t>
       </w:r>
+      <w:proofErr w:type="spellStart"/>
       <w:r>
         <w:rPr>
           <w:i/>
@@ -6274,6 +6733,7 @@
         </w:rPr>
         <w:t>clogkw</w:t>
       </w:r>
+      <w:proofErr w:type="spellEnd"/>
       <w:r>
         <w:t xml:space="preserve"> implies that the predicted effects of the column are on the order of </w:t>
       </w:r>
@@ -6348,6 +6808,7 @@
       <w:r>
         <w:t xml:space="preserve">for </w:t>
       </w:r>
+      <w:proofErr w:type="spellStart"/>
       <w:r>
         <w:rPr>
           <w:i/>
@@ -6355,6 +6816,7 @@
         </w:rPr>
         <w:t>logkw</w:t>
       </w:r>
+      <w:proofErr w:type="spellEnd"/>
       <w:r>
         <w:t xml:space="preserve"> and </w:t>
       </w:r>
@@ -6382,7 +6844,15 @@
         <w:t xml:space="preserve"> </w:t>
       </w:r>
       <w:r>
-        <w:t>slope of 0.83 and 0.48 for XBridge Shield RP 18. The effect</w:t>
+        <w:t xml:space="preserve">slope of 0.83 and 0.48 for </w:t>
+      </w:r>
+      <w:proofErr w:type="spellStart"/>
+      <w:r>
+        <w:t>XBridge</w:t>
+      </w:r>
+      <w:proofErr w:type="spellEnd"/>
+      <w:r>
+        <w:t xml:space="preserve"> Shield RP 18. The effect</w:t>
       </w:r>
       <w:r>
         <w:t>s of</w:t>
@@ -6421,7 +6891,15 @@
         <w:t>for</w:t>
       </w:r>
       <w:r>
-        <w:t xml:space="preserve"> XBridge </w:t>
+        <w:t xml:space="preserve"> </w:t>
+      </w:r>
+      <w:proofErr w:type="spellStart"/>
+      <w:r>
+        <w:t>XBridge</w:t>
+      </w:r>
+      <w:proofErr w:type="spellEnd"/>
+      <w:r>
+        <w:t xml:space="preserve"> </w:t>
       </w:r>
       <w:r>
         <w:t>Phenyl</w:t>
@@ -6463,7 +6941,15 @@
         <w:t>S1</w:t>
       </w:r>
       <w:r>
-        <w:t xml:space="preserve"> is higher in ACN than in MeOH by 0.61 for XBridge Shield RP18 column, and additionally is higher by 0.15</w:t>
+        <w:t xml:space="preserve"> is higher in ACN than in MeOH by 0.61 for </w:t>
+      </w:r>
+      <w:proofErr w:type="spellStart"/>
+      <w:r>
+        <w:t>XBridge</w:t>
+      </w:r>
+      <w:proofErr w:type="spellEnd"/>
+      <w:r>
+        <w:t xml:space="preserve"> Shield RP18 column, and additionally is higher by 0.15</w:t>
       </w:r>
       <w:r>
         <w:t xml:space="preserve">, </w:t>
@@ -6471,20 +6957,35 @@
       <w:r>
         <w:t xml:space="preserve">0.81, 0.51, 0.04 for </w:t>
       </w:r>
-      <w:r>
-        <w:t>XTerra MS C18</w:t>
+      <w:proofErr w:type="spellStart"/>
+      <w:r>
+        <w:t>XTerra</w:t>
+      </w:r>
+      <w:proofErr w:type="spellEnd"/>
+      <w:r>
+        <w:t xml:space="preserve"> MS C18</w:t>
       </w:r>
       <w:r>
         <w:t xml:space="preserve">, </w:t>
       </w:r>
-      <w:r>
-        <w:t>XBridge Phenyl</w:t>
+      <w:proofErr w:type="spellStart"/>
+      <w:r>
+        <w:t>XBridge</w:t>
+      </w:r>
+      <w:proofErr w:type="spellEnd"/>
+      <w:r>
+        <w:t xml:space="preserve"> Phenyl</w:t>
       </w:r>
       <w:r>
         <w:t xml:space="preserve">, </w:t>
       </w:r>
-      <w:r>
-        <w:t>XBridge C8</w:t>
+      <w:proofErr w:type="spellStart"/>
+      <w:r>
+        <w:t>XBridge</w:t>
+      </w:r>
+      <w:proofErr w:type="spellEnd"/>
+      <w:r>
+        <w:t xml:space="preserve"> C8</w:t>
       </w:r>
       <w:r>
         <w:t xml:space="preserve"> and </w:t>
@@ -6541,7 +7042,15 @@
         <w:t>effect</w:t>
       </w:r>
       <w:r>
-        <w:t xml:space="preserve"> for XBridge Shield RP18</w:t>
+        <w:t xml:space="preserve"> for </w:t>
+      </w:r>
+      <w:proofErr w:type="spellStart"/>
+      <w:r>
+        <w:t>XBridge</w:t>
+      </w:r>
+      <w:proofErr w:type="spellEnd"/>
+      <w:r>
+        <w:t xml:space="preserve"> Shield RP18</w:t>
       </w:r>
       <w:r>
         <w:t xml:space="preserve"> is</w:t>
@@ -6610,7 +7119,15 @@
         <w:t xml:space="preserve"> observed </w:t>
       </w:r>
       <w:r>
-        <w:t>for XBridge Phenyl</w:t>
+        <w:t xml:space="preserve">for </w:t>
+      </w:r>
+      <w:proofErr w:type="spellStart"/>
+      <w:r>
+        <w:t>XBridge</w:t>
+      </w:r>
+      <w:proofErr w:type="spellEnd"/>
+      <w:r>
+        <w:t xml:space="preserve"> Phenyl</w:t>
       </w:r>
       <w:r>
         <w:t xml:space="preserve">. </w:t>
@@ -6623,7 +7140,15 @@
         </w:rPr>
       </w:pPr>
       <w:r>
-        <w:t xml:space="preserve">The logkw for acids and bases is lower by </w:t>
+        <w:t xml:space="preserve">The </w:t>
+      </w:r>
+      <w:proofErr w:type="spellStart"/>
+      <w:r>
+        <w:t>logkw</w:t>
+      </w:r>
+      <w:proofErr w:type="spellEnd"/>
+      <w:r>
+        <w:t xml:space="preserve"> for acids and bases is lower by </w:t>
       </w:r>
       <w:r>
         <w:t>-0.79</w:t>
@@ -6635,7 +7160,15 @@
         <w:t>-0.97</w:t>
       </w:r>
       <w:r>
-        <w:t xml:space="preserve"> on XBridge Shield RP18</w:t>
+        <w:t xml:space="preserve"> on </w:t>
+      </w:r>
+      <w:proofErr w:type="spellStart"/>
+      <w:r>
+        <w:t>XBridge</w:t>
+      </w:r>
+      <w:proofErr w:type="spellEnd"/>
+      <w:r>
+        <w:t xml:space="preserve"> Shield RP18</w:t>
       </w:r>
       <w:r>
         <w:t xml:space="preserve"> with BAV of 0.59</w:t>
@@ -6659,7 +7192,23 @@
         <w:t xml:space="preserve"> (from -0.04 to 0.04) with BAV ranging from 0.07-0.11</w:t>
       </w:r>
       <w:r>
-        <w:t>. The pH effects on logkw for acids and bases (apH) are small and negative for acids</w:t>
+        <w:t xml:space="preserve">. The pH effects on </w:t>
+      </w:r>
+      <w:proofErr w:type="spellStart"/>
+      <w:r>
+        <w:t>logkw</w:t>
+      </w:r>
+      <w:proofErr w:type="spellEnd"/>
+      <w:r>
+        <w:t xml:space="preserve"> for acids and bases (</w:t>
+      </w:r>
+      <w:proofErr w:type="spellStart"/>
+      <w:r>
+        <w:t>apH</w:t>
+      </w:r>
+      <w:proofErr w:type="spellEnd"/>
+      <w:r>
+        <w:t>) are small and negative for acids</w:t>
       </w:r>
       <w:r>
         <w:t xml:space="preserve"> </w:t>
@@ -6683,7 +7232,15 @@
         <w:t>0.08</w:t>
       </w:r>
       <w:r>
-        <w:t xml:space="preserve"> per unit pH) for XBridge Shield RP18. The column effect</w:t>
+        <w:t xml:space="preserve"> per unit pH) for </w:t>
+      </w:r>
+      <w:proofErr w:type="spellStart"/>
+      <w:r>
+        <w:t>XBridge</w:t>
+      </w:r>
+      <w:proofErr w:type="spellEnd"/>
+      <w:r>
+        <w:t xml:space="preserve"> Shield RP18. The column effect</w:t>
       </w:r>
       <w:r>
         <w:t>s</w:t>
@@ -6691,6 +7248,7 @@
       <w:r>
         <w:t xml:space="preserve"> for </w:t>
       </w:r>
+      <w:proofErr w:type="spellStart"/>
       <w:r>
         <w:rPr>
           <w:i/>
@@ -6698,6 +7256,7 @@
         </w:rPr>
         <w:t>apH</w:t>
       </w:r>
+      <w:proofErr w:type="spellEnd"/>
       <w:r>
         <w:t xml:space="preserve"> </w:t>
       </w:r>
@@ -6818,7 +7377,15 @@
         <w:t xml:space="preserve"> column</w:t>
       </w:r>
       <w:r>
-        <w:t xml:space="preserve"> and XBridge Shield RP18 column (column effects)</w:t>
+        <w:t xml:space="preserve"> and </w:t>
+      </w:r>
+      <w:proofErr w:type="spellStart"/>
+      <w:r>
+        <w:t>XBridge</w:t>
+      </w:r>
+      <w:proofErr w:type="spellEnd"/>
+      <w:r>
+        <w:t xml:space="preserve"> Shield RP18 column (column effects)</w:t>
       </w:r>
       <w:r>
         <w:t>.</w:t>
@@ -6826,7 +7393,15 @@
     </w:p>
     <w:p>
       <w:r>
-        <w:t xml:space="preserve">The S1m for acids and bases is higher by 0.17 and 0.12 on XBridge Shield RP18 with BAV of 0.69. The column effects for that parameter very from </w:t>
+        <w:t xml:space="preserve">The S1m for acids and bases is higher by 0.17 and 0.12 on </w:t>
+      </w:r>
+      <w:proofErr w:type="spellStart"/>
+      <w:r>
+        <w:t>XBridge</w:t>
+      </w:r>
+      <w:proofErr w:type="spellEnd"/>
+      <w:r>
+        <w:t xml:space="preserve"> Shield RP18 with BAV of 0.69. The column effects for that parameter very from </w:t>
       </w:r>
       <w:r>
         <w:t>-0.49</w:t>
@@ -6850,7 +7425,15 @@
         <w:t xml:space="preserve"> for bases</w:t>
       </w:r>
       <w:r>
-        <w:t xml:space="preserve"> on XBridge Shield RP18 with BAV of 0.55. The column effects for that parameter very from </w:t>
+        <w:t xml:space="preserve"> on </w:t>
+      </w:r>
+      <w:proofErr w:type="spellStart"/>
+      <w:r>
+        <w:t>XBridge</w:t>
+      </w:r>
+      <w:proofErr w:type="spellEnd"/>
+      <w:r>
+        <w:t xml:space="preserve"> Shield RP18 with BAV of 0.55. The column effects for that parameter very from </w:t>
       </w:r>
       <w:r>
         <w:t>-0.</w:t>
@@ -6871,7 +7454,15 @@
         <w:t>t</w:t>
       </w:r>
       <w:r>
-        <w:t xml:space="preserve"> value is for XBridge C8)</w:t>
+        <w:t xml:space="preserve"> value is for </w:t>
+      </w:r>
+      <w:proofErr w:type="spellStart"/>
+      <w:r>
+        <w:t>XBridge</w:t>
+      </w:r>
+      <w:proofErr w:type="spellEnd"/>
+      <w:r>
+        <w:t xml:space="preserve"> C8)</w:t>
       </w:r>
       <w:r>
         <w:t>.</w:t>
@@ -6974,8 +7565,13 @@
       <w:r>
         <w:t xml:space="preserve">reference </w:t>
       </w:r>
-      <w:r>
-        <w:t>XBridge Shield RP18 column</w:t>
+      <w:proofErr w:type="spellStart"/>
+      <w:r>
+        <w:t>XBridge</w:t>
+      </w:r>
+      <w:proofErr w:type="spellEnd"/>
+      <w:r>
+        <w:t xml:space="preserve"> Shield RP18 column</w:t>
       </w:r>
       <w:r>
         <w:t>.</w:t>
@@ -7172,7 +7768,15 @@
         <w:t>at the</w:t>
       </w:r>
       <w:r>
-        <w:t xml:space="preserve"> added predicted value of XBridge Shield RP18 data</w:t>
+        <w:t xml:space="preserve"> added predicted value of </w:t>
+      </w:r>
+      <w:proofErr w:type="spellStart"/>
+      <w:r>
+        <w:t>XBridge</w:t>
+      </w:r>
+      <w:proofErr w:type="spellEnd"/>
+      <w:r>
+        <w:t xml:space="preserve"> Shield RP18 data</w:t>
       </w:r>
       <w:r>
         <w:t xml:space="preserve"> is large</w:t>
@@ -7329,7 +7933,15 @@
         <w:t>s</w:t>
       </w:r>
       <w:r>
-        <w:t xml:space="preserve">. For the limited data predictions the uncertainty is almost entirely reduced for XBridge Shield RP18 column (as there is a lot of data collect using that particular column). For </w:t>
+        <w:t xml:space="preserve">. For the limited data predictions the uncertainty is almost entirely reduced for </w:t>
+      </w:r>
+      <w:proofErr w:type="spellStart"/>
+      <w:r>
+        <w:t>XBridge</w:t>
+      </w:r>
+      <w:proofErr w:type="spellEnd"/>
+      <w:r>
+        <w:t xml:space="preserve"> Shield RP18 column (as there is a lot of data collect using that particular column). For </w:t>
       </w:r>
       <w:r>
         <w:t xml:space="preserve">all the </w:t>
@@ -7341,7 +7953,11 @@
         <w:t xml:space="preserve">, that is </w:t>
       </w:r>
       <w:r>
-        <w:t>mostly driven by c</w:t>
+        <w:t xml:space="preserve">mostly driven by </w:t>
+      </w:r>
+      <w:proofErr w:type="spellStart"/>
+      <w:r>
+        <w:t>c</w:t>
       </w:r>
       <w:r>
         <w:rPr>
@@ -7351,6 +7967,7 @@
         </w:rPr>
         <w:t>ω</w:t>
       </w:r>
+      <w:proofErr w:type="spellEnd"/>
       <w:r>
         <w:rPr>
           <w:rFonts w:ascii="Times New Roman" w:hAnsi="Times New Roman"/>
@@ -7363,6 +7980,7 @@
         </w:rPr>
         <w:t xml:space="preserve"> </w:t>
       </w:r>
+      <w:proofErr w:type="spellStart"/>
       <w:r>
         <w:t>c</w:t>
       </w:r>
@@ -7372,6 +7990,7 @@
         </w:rPr>
         <w:t>ω</w:t>
       </w:r>
+      <w:proofErr w:type="spellEnd"/>
       <w:r>
         <w:rPr>
           <w:rFonts w:ascii="Times New Roman" w:hAnsi="Times New Roman"/>
@@ -7651,7 +8270,15 @@
         <w:t xml:space="preserve">the </w:t>
       </w:r>
       <w:r>
-        <w:t xml:space="preserve">limited data (e.g. conditional on XBridge Shield RP18 data). This is a situation of </w:t>
+        <w:t xml:space="preserve">limited data (e.g. conditional on </w:t>
+      </w:r>
+      <w:proofErr w:type="spellStart"/>
+      <w:r>
+        <w:t>XBridge</w:t>
+      </w:r>
+      <w:proofErr w:type="spellEnd"/>
+      <w:r>
+        <w:t xml:space="preserve"> Shield RP18 data). This is a situation of </w:t>
       </w:r>
       <w:r>
         <w:t>predicting</w:t>
@@ -7860,6 +8487,7 @@
       <w:r>
         <w:t xml:space="preserve"> </w:t>
       </w:r>
+      <w:proofErr w:type="spellStart"/>
       <w:r>
         <w:rPr>
           <w:i/>
@@ -7875,8 +8503,17 @@
         </w:rPr>
         <w:t>a</w:t>
       </w:r>
-      <w:r>
-        <w:t>, BAV for S2 and apH, etc.). Specifically, the S2 parameter</w:t>
+      <w:proofErr w:type="spellEnd"/>
+      <w:r>
+        <w:t xml:space="preserve">, BAV for S2 and </w:t>
+      </w:r>
+      <w:proofErr w:type="spellStart"/>
+      <w:r>
+        <w:t>apH</w:t>
+      </w:r>
+      <w:proofErr w:type="spellEnd"/>
+      <w:r>
+        <w:t>, etc.). Specifically, the S2 parameter</w:t>
       </w:r>
       <w:r>
         <w:t>s</w:t>
@@ -7950,10 +8587,7 @@
         <w:fldChar w:fldCharType="end"/>
       </w:r>
       <w:r>
-        <w:t>.</w:t>
-      </w:r>
-      <w:r>
-        <w:t xml:space="preserve"> It would lead to </w:t>
+        <w:t xml:space="preserve">. It would lead to </w:t>
       </w:r>
       <w:r>
         <w:t>a more detailed characterization of column properties</w:t>
@@ -8170,6 +8804,7 @@
       <w:r>
         <w:t xml:space="preserve">log P, </w:t>
       </w:r>
+      <w:proofErr w:type="spellStart"/>
       <w:r>
         <w:rPr>
           <w:i/>
@@ -8185,6 +8820,7 @@
         </w:rPr>
         <w:t>a</w:t>
       </w:r>
+      <w:proofErr w:type="spellEnd"/>
       <w:r>
         <w:t xml:space="preserve"> </w:t>
       </w:r>
@@ -8978,7 +9614,23 @@
         <w:pStyle w:val="TAMainText"/>
       </w:pPr>
       <w:r>
-        <w:t>This project was supported by the National Science Centre, Poland (grant 2015/18/E/ST4/00449). AK was also supported by the project POWR.03.02.00-00-I035/16-00 cofinanced by the European Union through the European Social Fund under the Operational Programme Knowledge Education Development 2014–2020.</w:t>
+        <w:t xml:space="preserve">This project was supported by the National Science Centre, Poland (grant 2015/18/E/ST4/00449). AK was also supported by the project POWR.03.02.00-00-I035/16-00 </w:t>
+      </w:r>
+      <w:proofErr w:type="spellStart"/>
+      <w:r>
+        <w:t>cofinanced</w:t>
+      </w:r>
+      <w:proofErr w:type="spellEnd"/>
+      <w:r>
+        <w:t xml:space="preserve"> by the European Union through the European Social Fund under the Operational </w:t>
+      </w:r>
+      <w:proofErr w:type="spellStart"/>
+      <w:r>
+        <w:t>Programme</w:t>
+      </w:r>
+      <w:proofErr w:type="spellEnd"/>
+      <w:r>
+        <w:t xml:space="preserve"> Knowledge Education Development 2014–2020.</w:t>
       </w:r>
       <w:r>
         <w:t xml:space="preserve"> </w:t>

</xml_diff>

<commit_message>
addet table with tR sd
</commit_message>
<xml_diff>
--- a/manuscript/manuscriptR0.docx
+++ b/manuscript/manuscriptR0.docx
@@ -21,35 +21,54 @@
     <w:p>
       <w:pPr>
         <w:pStyle w:val="BBAuthorName"/>
-        <w:rPr>
-          <w:lang w:val="pl-PL"/>
-        </w:rPr>
-      </w:pPr>
-      <w:r>
-        <w:rPr>
-          <w:lang w:val="pl-PL"/>
-        </w:rPr>
-        <w:t>Paweł Wiczling*</w:t>
-      </w:r>
-      <w:r>
-        <w:rPr>
-          <w:lang w:val="pl-PL"/>
-        </w:rPr>
-        <w:t xml:space="preserve">, </w:t>
-      </w:r>
-      <w:r>
-        <w:rPr>
-          <w:lang w:val="pl-PL"/>
-        </w:rPr>
-        <w:t>Agnieszka Kamedulska</w:t>
-      </w:r>
+      </w:pPr>
+      <w:proofErr w:type="spellStart"/>
+      <w:r>
+        <w:t>Paweł</w:t>
+      </w:r>
+      <w:proofErr w:type="spellEnd"/>
+      <w:r>
+        <w:t xml:space="preserve"> Wiczling*, </w:t>
+      </w:r>
+      <w:r>
+        <w:t xml:space="preserve">Agnieszka </w:t>
+      </w:r>
+      <w:proofErr w:type="spellStart"/>
+      <w:r>
+        <w:t>Kamedulska</w:t>
+      </w:r>
+      <w:proofErr w:type="spellEnd"/>
     </w:p>
     <w:p>
       <w:pPr>
         <w:pStyle w:val="BCAuthorAddress"/>
       </w:pPr>
       <w:r>
-        <w:t xml:space="preserve">Department of Biopharmaceutics and Pharmacodynamics, Medical University of Gdańsk, Al. Gen. Hallera 107, 80-416 Gdańsk, Poland </w:t>
+        <w:t xml:space="preserve">Department of Biopharmaceutics and Pharmacodynamics, Medical University of </w:t>
+      </w:r>
+      <w:proofErr w:type="spellStart"/>
+      <w:r>
+        <w:t>Gdańsk</w:t>
+      </w:r>
+      <w:proofErr w:type="spellEnd"/>
+      <w:r>
+        <w:t xml:space="preserve">, Al. Gen. </w:t>
+      </w:r>
+      <w:proofErr w:type="spellStart"/>
+      <w:r>
+        <w:t>Hallera</w:t>
+      </w:r>
+      <w:proofErr w:type="spellEnd"/>
+      <w:r>
+        <w:t xml:space="preserve"> 107, 80-416 </w:t>
+      </w:r>
+      <w:proofErr w:type="spellStart"/>
+      <w:r>
+        <w:t>Gdańsk</w:t>
+      </w:r>
+      <w:proofErr w:type="spellEnd"/>
+      <w:r>
+        <w:t xml:space="preserve">, Poland </w:t>
       </w:r>
     </w:p>
     <w:p>
@@ -90,8 +109,13 @@
       <w:r>
         <w:t xml:space="preserve"> </w:t>
       </w:r>
-      <w:r>
-        <w:t xml:space="preserve">XBridge Shield </w:t>
+      <w:proofErr w:type="spellStart"/>
+      <w:r>
+        <w:t>XBridge</w:t>
+      </w:r>
+      <w:proofErr w:type="spellEnd"/>
+      <w:r>
+        <w:t xml:space="preserve"> Shield </w:t>
       </w:r>
       <w:r>
         <w:t>RP</w:t>
@@ -102,20 +126,35 @@
       <w:r>
         <w:t xml:space="preserve"> </w:t>
       </w:r>
-      <w:r>
-        <w:t>XTerra MS C18</w:t>
+      <w:proofErr w:type="spellStart"/>
+      <w:r>
+        <w:t>XTerra</w:t>
+      </w:r>
+      <w:proofErr w:type="spellEnd"/>
+      <w:r>
+        <w:t xml:space="preserve"> MS C18</w:t>
       </w:r>
       <w:r>
         <w:t xml:space="preserve">, </w:t>
       </w:r>
-      <w:r>
-        <w:t>XBridge Phenyl</w:t>
+      <w:proofErr w:type="spellStart"/>
+      <w:r>
+        <w:t>XBridge</w:t>
+      </w:r>
+      <w:proofErr w:type="spellEnd"/>
+      <w:r>
+        <w:t xml:space="preserve"> Phenyl</w:t>
       </w:r>
       <w:r>
         <w:t xml:space="preserve">, </w:t>
       </w:r>
-      <w:r>
-        <w:t>XBridge C8</w:t>
+      <w:proofErr w:type="spellStart"/>
+      <w:r>
+        <w:t>XBridge</w:t>
+      </w:r>
+      <w:proofErr w:type="spellEnd"/>
+      <w:r>
+        <w:t xml:space="preserve"> C8</w:t>
       </w:r>
       <w:r>
         <w:t xml:space="preserve"> and </w:t>
@@ -388,22 +427,7 @@
         <w:t>limited set of chromatographic conditions</w:t>
       </w:r>
       <w:r>
-        <w:t xml:space="preserve">, aiming to estimate </w:t>
-      </w:r>
-      <w:r>
-        <w:t>the most important chromatographic characteristics, e.g. column</w:t>
-      </w:r>
-      <w:r>
-        <w:t xml:space="preserve"> </w:t>
-      </w:r>
-      <w:r>
-        <w:t>efficiency, hydrophobicity, silanol activity, ion-exchange capacity, steric</w:t>
-      </w:r>
-      <w:r>
-        <w:t xml:space="preserve"> </w:t>
-      </w:r>
-      <w:r>
-        <w:t>selectivity and the amount of metal impurities</w:t>
+        <w:t>, aiming to estimate the most important chromatographic characteristics, e.g. column efficiency, hydrophobicity, silanol activity, ion-exchange capacity, steric selectivity and the amount of metal impurities</w:t>
       </w:r>
       <w:r>
         <w:t>.</w:t>
@@ -667,9 +691,11 @@
       <w:r>
         <w:t xml:space="preserve"> (</w:t>
       </w:r>
+      <w:proofErr w:type="spellStart"/>
       <w:r>
         <w:t>XBridge</w:t>
       </w:r>
+      <w:proofErr w:type="spellEnd"/>
       <w:r>
         <w:t xml:space="preserve"> </w:t>
       </w:r>
@@ -685,20 +711,35 @@
       <w:r>
         <w:t xml:space="preserve"> </w:t>
       </w:r>
-      <w:r>
-        <w:t>XTerra MS C18</w:t>
+      <w:proofErr w:type="spellStart"/>
+      <w:r>
+        <w:t>XTerra</w:t>
+      </w:r>
+      <w:proofErr w:type="spellEnd"/>
+      <w:r>
+        <w:t xml:space="preserve"> MS C18</w:t>
       </w:r>
       <w:r>
         <w:t xml:space="preserve">, </w:t>
       </w:r>
-      <w:r>
-        <w:t>XBridge Phenyl</w:t>
+      <w:proofErr w:type="spellStart"/>
+      <w:r>
+        <w:t>XBridge</w:t>
+      </w:r>
+      <w:proofErr w:type="spellEnd"/>
+      <w:r>
+        <w:t xml:space="preserve"> Phenyl</w:t>
       </w:r>
       <w:r>
         <w:t xml:space="preserve">, </w:t>
       </w:r>
-      <w:r>
-        <w:t>XBridge C8</w:t>
+      <w:proofErr w:type="spellStart"/>
+      <w:r>
+        <w:t>XBridge</w:t>
+      </w:r>
+      <w:proofErr w:type="spellEnd"/>
+      <w:r>
+        <w:t xml:space="preserve"> C8</w:t>
       </w:r>
       <w:r>
         <w:t xml:space="preserve"> and </w:t>
@@ -826,9 +867,11 @@
       <w:r>
         <w:t xml:space="preserve"> predicting retention on the tested columns given </w:t>
       </w:r>
+      <w:proofErr w:type="spellStart"/>
       <w:r>
         <w:t>XBridge</w:t>
       </w:r>
+      <w:proofErr w:type="spellEnd"/>
       <w:r>
         <w:t xml:space="preserve"> </w:t>
       </w:r>
@@ -880,10 +923,23 @@
         <w:t>Briefly t</w:t>
       </w:r>
       <w:r>
-        <w:t xml:space="preserve">he liquid chromatography experiments were carried out using an Agilent Technologies 1260 Infinity system (Agilent Technologies, Waldbronn, Germany) and a 6224 time of flight (TOF) mass spectrometer with a dual electrospray ionization source (Dual ESI) in positive polarity, using an </w:t>
-      </w:r>
-      <w:r>
-        <w:t xml:space="preserve">XBridge Shield </w:t>
+        <w:t xml:space="preserve">he liquid chromatography experiments were carried out using an Agilent Technologies 1260 Infinity system (Agilent Technologies, </w:t>
+      </w:r>
+      <w:proofErr w:type="spellStart"/>
+      <w:r>
+        <w:t>Waldbronn</w:t>
+      </w:r>
+      <w:proofErr w:type="spellEnd"/>
+      <w:r>
+        <w:t xml:space="preserve">, Germany) and a 6224 time of flight (TOF) mass spectrometer with a dual electrospray ionization source (Dual ESI) in positive polarity, using an </w:t>
+      </w:r>
+      <w:proofErr w:type="spellStart"/>
+      <w:r>
+        <w:t>XBridge</w:t>
+      </w:r>
+      <w:proofErr w:type="spellEnd"/>
+      <w:r>
+        <w:t xml:space="preserve"> Shield </w:t>
       </w:r>
       <w:r>
         <w:t>RP</w:t>
@@ -894,20 +950,35 @@
       <w:r>
         <w:t xml:space="preserve"> </w:t>
       </w:r>
-      <w:r>
-        <w:t>XTerra MS C18</w:t>
+      <w:proofErr w:type="spellStart"/>
+      <w:r>
+        <w:t>XTerra</w:t>
+      </w:r>
+      <w:proofErr w:type="spellEnd"/>
+      <w:r>
+        <w:t xml:space="preserve"> MS C18</w:t>
       </w:r>
       <w:r>
         <w:t xml:space="preserve">, </w:t>
       </w:r>
-      <w:r>
-        <w:t>XBridge Phenyl</w:t>
+      <w:proofErr w:type="spellStart"/>
+      <w:r>
+        <w:t>XBridge</w:t>
+      </w:r>
+      <w:proofErr w:type="spellEnd"/>
+      <w:r>
+        <w:t xml:space="preserve"> Phenyl</w:t>
       </w:r>
       <w:r>
         <w:t xml:space="preserve">, </w:t>
       </w:r>
-      <w:r>
-        <w:t>XBridge C8</w:t>
+      <w:proofErr w:type="spellStart"/>
+      <w:r>
+        <w:t>XBridge</w:t>
+      </w:r>
+      <w:proofErr w:type="spellEnd"/>
+      <w:r>
+        <w:t xml:space="preserve"> C8</w:t>
       </w:r>
       <w:r>
         <w:t xml:space="preserve"> and </w:t>
@@ -919,14 +990,20 @@
         <w:t xml:space="preserve"> </w:t>
       </w:r>
       <w:r>
-        <w:t>Waters Ltd., Milford, MA, USA, 3 mm × 50 mm, 2.5 μm</w:t>
-      </w:r>
+        <w:t xml:space="preserve">Waters Ltd., Milford, MA, USA, 3 mm × 50 mm, 2.5 </w:t>
+      </w:r>
+      <w:proofErr w:type="spellStart"/>
+      <w:r>
+        <w:t>μm</w:t>
+      </w:r>
+      <w:proofErr w:type="spellEnd"/>
       <w:r>
         <w:t>)</w:t>
       </w:r>
       <w:r>
         <w:t>. The extra column volume and system dwell volume (</w:t>
       </w:r>
+      <w:proofErr w:type="spellStart"/>
       <w:r>
         <w:rPr>
           <w:i/>
@@ -940,6 +1017,7 @@
         </w:rPr>
         <w:t>d</w:t>
       </w:r>
+      <w:proofErr w:type="spellEnd"/>
       <w:r>
         <w:t>) equaled 0.020 mL and 1.05 mL, respectively. The column hold-up volume (</w:t>
       </w:r>
@@ -993,7 +1071,39 @@
       </w:pPr>
       <w:r>
         <w:lastRenderedPageBreak/>
-        <w:t xml:space="preserve">Ammonium bicarbonate, ammonium acetate and ammonium formate were selected as buffers to control the pH of the mobile phase during chromatographic separation. The pH of the buffers (nominal aqueous pH) was adjusted to the desired pH (ammonium formate: 2.5, 3.3, 4.1, 8.9, and 9.7; ammonium acetate: 4.9 and 5.8; and ammonium bicarbonate: 6.8 and 10.5) by an appropriate addition of formic acid, acetic acid and ammonia, respectively. The pH was measured at 25 °C and 35 °C using an S220 pH meter (Mettler Toledo, Greifensee, Switzerland) with an InLab® Routine Pro ISM electrode after mixing an organic modifier with the buffer solution. </w:t>
+        <w:t xml:space="preserve">Ammonium bicarbonate, ammonium acetate and ammonium </w:t>
+      </w:r>
+      <w:proofErr w:type="spellStart"/>
+      <w:r>
+        <w:t>formate</w:t>
+      </w:r>
+      <w:proofErr w:type="spellEnd"/>
+      <w:r>
+        <w:t xml:space="preserve"> were selected as buffers to control the pH of the mobile phase during chromatographic separation. The pH of the buffers (nominal aqueous pH) was adjusted to the desired pH (ammonium </w:t>
+      </w:r>
+      <w:proofErr w:type="spellStart"/>
+      <w:r>
+        <w:t>formate</w:t>
+      </w:r>
+      <w:proofErr w:type="spellEnd"/>
+      <w:r>
+        <w:t xml:space="preserve">: 2.5, 3.3, 4.1, 8.9, and 9.7; ammonium acetate: 4.9 and 5.8; and ammonium bicarbonate: 6.8 and 10.5) by an appropriate addition of formic acid, acetic acid and ammonia, respectively. The pH was measured at 25 °C and 35 °C using an S220 pH meter (Mettler Toledo, </w:t>
+      </w:r>
+      <w:proofErr w:type="spellStart"/>
+      <w:r>
+        <w:t>Greifensee</w:t>
+      </w:r>
+      <w:proofErr w:type="spellEnd"/>
+      <w:r>
+        <w:t xml:space="preserve">, Switzerland) with an </w:t>
+      </w:r>
+      <w:proofErr w:type="spellStart"/>
+      <w:r>
+        <w:t>InLab</w:t>
+      </w:r>
+      <w:proofErr w:type="spellEnd"/>
+      <w:r>
+        <w:t xml:space="preserve">® Routine Pro ISM electrode after mixing an organic modifier with the buffer solution. </w:t>
       </w:r>
     </w:p>
     <w:p>
@@ -1001,7 +1111,31 @@
         <w:pStyle w:val="TAMainText"/>
       </w:pPr>
       <w:r>
-        <w:t>The MassHunter Profinder B.08.00 (Agilent Technologies, Waldbronn, Germany) was selected to find all the matches per formula using “Batch Targeted Feature Extraction” (containing 300 predefined mases for each analyte included in the mixture).</w:t>
+        <w:t xml:space="preserve">The </w:t>
+      </w:r>
+      <w:proofErr w:type="spellStart"/>
+      <w:r>
+        <w:t>MassHunter</w:t>
+      </w:r>
+      <w:proofErr w:type="spellEnd"/>
+      <w:r>
+        <w:t xml:space="preserve"> </w:t>
+      </w:r>
+      <w:proofErr w:type="spellStart"/>
+      <w:r>
+        <w:t>Profinder</w:t>
+      </w:r>
+      <w:proofErr w:type="spellEnd"/>
+      <w:r>
+        <w:t xml:space="preserve"> B.08.00 (Agilent Technologies, </w:t>
+      </w:r>
+      <w:proofErr w:type="spellStart"/>
+      <w:r>
+        <w:t>Waldbronn</w:t>
+      </w:r>
+      <w:proofErr w:type="spellEnd"/>
+      <w:r>
+        <w:t>, Germany) was selected to find all the matches per formula using “Batch Targeted Feature Extraction” (containing 300 predefined mases for each analyte included in the mixture).</w:t>
       </w:r>
       <w:r>
         <w:t xml:space="preserve"> </w:t>
@@ -1033,7 +1167,15 @@
         <w:t xml:space="preserve"> were determined</w:t>
       </w:r>
       <w:r>
-        <w:t xml:space="preserve"> using Checkmol (version 0.5b N. Haider, University of Vienna, 2003-2018).</w:t>
+        <w:t xml:space="preserve"> using </w:t>
+      </w:r>
+      <w:proofErr w:type="spellStart"/>
+      <w:r>
+        <w:t>Checkmol</w:t>
+      </w:r>
+      <w:proofErr w:type="spellEnd"/>
+      <w:r>
+        <w:t xml:space="preserve"> (version 0.5b N. Haider, University of Vienna, 2003-2018).</w:t>
       </w:r>
       <w:r>
         <w:fldChar w:fldCharType="begin"/>
@@ -1069,12 +1211,14 @@
       <w:r>
         <w:t>), dissociation constant (</w:t>
       </w:r>
+      <w:proofErr w:type="spellStart"/>
       <w:r>
         <w:rPr>
           <w:i/>
         </w:rPr>
         <w:t>pKalit</w:t>
       </w:r>
+      <w:proofErr w:type="spellEnd"/>
       <w:r>
         <w:t>) were calculated using the ACD/Labs program</w:t>
       </w:r>
@@ -1710,6 +1854,7 @@
       <w:r>
         <w:t xml:space="preserve"> denotes the </w:t>
       </w:r>
+      <w:proofErr w:type="spellStart"/>
       <w:r>
         <w:rPr>
           <w:i/>
@@ -1723,6 +1868,7 @@
         </w:rPr>
         <w:t>th</w:t>
       </w:r>
+      <w:proofErr w:type="spellEnd"/>
       <w:r>
         <w:rPr>
           <w:i/>
@@ -2299,6 +2445,7 @@
       <w:r>
         <w:t xml:space="preserve"> due to the increase in temperature by 10 °C, </w:t>
       </w:r>
+      <w:proofErr w:type="spellStart"/>
       <w:r>
         <w:rPr>
           <w:i/>
@@ -2312,6 +2459,7 @@
         </w:rPr>
         <w:t>r</w:t>
       </w:r>
+      <w:proofErr w:type="spellEnd"/>
       <w:r>
         <w:t xml:space="preserve"> denotes pH effects for cations and anions</w:t>
       </w:r>
@@ -2356,6 +2504,7 @@
       <w:r>
         <w:t xml:space="preserve">Furthermore, a linear relationship between </w:t>
       </w:r>
+      <w:proofErr w:type="spellStart"/>
       <w:r>
         <w:rPr>
           <w:i/>
@@ -2369,6 +2518,7 @@
         </w:rPr>
         <w:t>a</w:t>
       </w:r>
+      <w:proofErr w:type="spellEnd"/>
       <w:r>
         <w:t xml:space="preserve"> values and organic modifier content was assumed:</w:t>
       </w:r>
@@ -2556,6 +2706,7 @@
       <w:r>
         <w:t xml:space="preserve"> denotes aqueous </w:t>
       </w:r>
+      <w:proofErr w:type="spellStart"/>
       <w:r>
         <w:rPr>
           <w:i/>
@@ -2569,6 +2720,7 @@
         </w:rPr>
         <w:t>a</w:t>
       </w:r>
+      <w:proofErr w:type="spellEnd"/>
       <w:r>
         <w:t xml:space="preserve">, and </w:t>
       </w:r>
@@ -2624,6 +2776,7 @@
       <w:r>
         <w:t>The observed retention factors (</w:t>
       </w:r>
+      <w:proofErr w:type="spellStart"/>
       <w:r>
         <w:rPr>
           <w:i/>
@@ -2637,6 +2790,7 @@
         </w:rPr>
         <w:t>Robs,z</w:t>
       </w:r>
+      <w:proofErr w:type="spellEnd"/>
       <w:r>
         <w:t>) were modeled using the following model:</w:t>
       </w:r>
@@ -2828,6 +2982,7 @@
       <w:r>
         <w:t xml:space="preserve"> denotes the </w:t>
       </w:r>
+      <w:proofErr w:type="spellStart"/>
       <w:r>
         <w:rPr>
           <w:i/>
@@ -2841,6 +2996,7 @@
         </w:rPr>
         <w:t>th</w:t>
       </w:r>
+      <w:proofErr w:type="spellEnd"/>
       <w:r>
         <w:rPr>
           <w:i/>
@@ -2850,15 +3006,18 @@
       <w:r>
         <w:t xml:space="preserve">measurement and </w:t>
       </w:r>
+      <w:proofErr w:type="spellStart"/>
       <w:r>
         <w:rPr>
           <w:i/>
         </w:rPr>
         <w:t>student_t</w:t>
       </w:r>
+      <w:proofErr w:type="spellEnd"/>
       <w:r>
         <w:t xml:space="preserve"> denotes the student’s t-distribution with the mean given by the predicted retention time </w:t>
       </w:r>
+      <w:proofErr w:type="spellStart"/>
       <w:r>
         <w:rPr>
           <w:i/>
@@ -2872,6 +3031,7 @@
         </w:rPr>
         <w:t>R,z</w:t>
       </w:r>
+      <w:proofErr w:type="spellEnd"/>
       <w:r>
         <w:t xml:space="preserve">, scale </w:t>
       </w:r>
@@ -2898,6 +3058,7 @@
       <w:r>
         <w:t xml:space="preserve">. The retention time </w:t>
       </w:r>
+      <w:proofErr w:type="spellStart"/>
       <w:r>
         <w:rPr>
           <w:i/>
@@ -2911,6 +3072,7 @@
         </w:rPr>
         <w:t>R,z</w:t>
       </w:r>
+      <w:proofErr w:type="spellEnd"/>
       <w:r>
         <w:t xml:space="preserve"> under an organic modifier gradient was calculated utilizing the well-known integral equation:</w:t>
       </w:r>
@@ -3200,6 +3362,7 @@
       <w:r>
         <w:t xml:space="preserve">denotes column hold-up (dead) time, </w:t>
       </w:r>
+      <w:proofErr w:type="spellStart"/>
       <w:r>
         <w:rPr>
           <w:i/>
@@ -3213,6 +3376,7 @@
         </w:rPr>
         <w:t>e</w:t>
       </w:r>
+      <w:proofErr w:type="spellEnd"/>
       <w:r>
         <w:t xml:space="preserve"> denotes extra column time, and </w:t>
       </w:r>
@@ -3283,7 +3447,15 @@
         <w:t>observation</w:t>
       </w:r>
       <w:r>
-        <w:t>. The numerical solution of this integral equation was carried out using the method of steps with 4 and 10 steps for methanol and acetonitrile gradients using the method proposed by Nikitas et al.</w:t>
+        <w:t xml:space="preserve">. The numerical solution of this integral equation was carried out using the method of steps with 4 and 10 steps for methanol and acetonitrile gradients using the method proposed by </w:t>
+      </w:r>
+      <w:proofErr w:type="spellStart"/>
+      <w:r>
+        <w:t>Nikitas</w:t>
+      </w:r>
+      <w:proofErr w:type="spellEnd"/>
+      <w:r>
+        <w:t xml:space="preserve"> et al.</w:t>
       </w:r>
       <w:r>
         <w:fldChar w:fldCharType="begin"/>
@@ -3677,11 +3849,19 @@
       <w:r>
         <w:t xml:space="preserve">analyte with </w:t>
       </w:r>
-      <w:r>
-        <w:rPr>
-          <w:i/>
-        </w:rPr>
-        <w:t>logP=</w:t>
+      <w:proofErr w:type="spellStart"/>
+      <w:r>
+        <w:rPr>
+          <w:i/>
+        </w:rPr>
+        <w:t>logP</w:t>
+      </w:r>
+      <w:proofErr w:type="spellEnd"/>
+      <w:r>
+        <w:rPr>
+          <w:i/>
+        </w:rPr>
+        <w:t>=</w:t>
       </w:r>
       <w:r>
         <w:t>2.2</w:t>
@@ -3814,6 +3994,7 @@
       <w:r>
         <w:t xml:space="preserve"> </w:t>
       </w:r>
+      <w:proofErr w:type="spellStart"/>
       <w:r>
         <w:rPr>
           <w:i/>
@@ -3828,6 +4009,7 @@
         </w:rPr>
         <w:t>N</w:t>
       </w:r>
+      <w:proofErr w:type="spellEnd"/>
       <w:r>
         <w:t xml:space="preserve"> and </w:t>
       </w:r>
@@ -3901,6 +4083,7 @@
       <w:r>
         <w:t xml:space="preserve"> and depended on </w:t>
       </w:r>
+      <w:proofErr w:type="spellStart"/>
       <w:r>
         <w:rPr>
           <w:i/>
@@ -3908,6 +4091,7 @@
         </w:rPr>
         <w:t>logP</w:t>
       </w:r>
+      <w:proofErr w:type="spellEnd"/>
       <w:r>
         <w:t xml:space="preserve"> (</w:t>
       </w:r>
@@ -3968,8 +4152,17 @@
         <w:t>N</w:t>
       </w:r>
       <w:r>
-        <w:t>), the effect of temperature on logkw (</w:t>
-      </w:r>
+        <w:t xml:space="preserve">), the effect of temperature on </w:t>
+      </w:r>
+      <w:proofErr w:type="spellStart"/>
+      <w:r>
+        <w:t>logkw</w:t>
+      </w:r>
+      <w:proofErr w:type="spellEnd"/>
+      <w:r>
+        <w:t xml:space="preserve"> (</w:t>
+      </w:r>
+      <w:proofErr w:type="spellStart"/>
       <w:r>
         <w:rPr>
           <w:i/>
@@ -3977,12 +4170,14 @@
         </w:rPr>
         <w:t>dlogkT</w:t>
       </w:r>
+      <w:proofErr w:type="spellEnd"/>
       <w:r>
         <w:t xml:space="preserve">), the effect of dissociation </w:t>
       </w:r>
       <w:r>
         <w:t xml:space="preserve">on </w:t>
       </w:r>
+      <w:proofErr w:type="spellStart"/>
       <w:r>
         <w:rPr>
           <w:i/>
@@ -3990,6 +4185,7 @@
         </w:rPr>
         <w:t>logkw</w:t>
       </w:r>
+      <w:proofErr w:type="spellEnd"/>
       <w:r>
         <w:t xml:space="preserve">, </w:t>
       </w:r>
@@ -4016,6 +4212,7 @@
       <w:r>
         <w:t>(</w:t>
       </w:r>
+      <w:proofErr w:type="spellStart"/>
       <w:r>
         <w:rPr>
           <w:i/>
@@ -4023,6 +4220,7 @@
         </w:rPr>
         <w:t>dlogkw</w:t>
       </w:r>
+      <w:proofErr w:type="spellEnd"/>
       <w:r>
         <w:t xml:space="preserve">, </w:t>
       </w:r>
@@ -4086,6 +4284,7 @@
       <w:r>
         <w:t xml:space="preserve"> (</w:t>
       </w:r>
+      <w:proofErr w:type="spellStart"/>
       <w:r>
         <w:rPr>
           <w:i/>
@@ -4093,6 +4292,7 @@
         </w:rPr>
         <w:t>clogkw</w:t>
       </w:r>
+      <w:proofErr w:type="spellEnd"/>
       <w:r>
         <w:t xml:space="preserve">, </w:t>
       </w:r>
@@ -4134,6 +4334,7 @@
       <w:r>
         <w:t xml:space="preserve">, </w:t>
       </w:r>
+      <w:proofErr w:type="spellStart"/>
       <w:r>
         <w:rPr>
           <w:i/>
@@ -4141,9 +4342,11 @@
         </w:rPr>
         <w:t>cdlogkT</w:t>
       </w:r>
+      <w:proofErr w:type="spellEnd"/>
       <w:r>
         <w:t xml:space="preserve">, </w:t>
       </w:r>
+      <w:proofErr w:type="spellStart"/>
       <w:r>
         <w:rPr>
           <w:i/>
@@ -4151,6 +4354,7 @@
         </w:rPr>
         <w:t>cdlogkw</w:t>
       </w:r>
+      <w:proofErr w:type="spellEnd"/>
       <w:r>
         <w:t xml:space="preserve">, </w:t>
       </w:r>
@@ -4192,6 +4396,7 @@
       <w:r>
         <w:t xml:space="preserve"> Also the </w:t>
       </w:r>
+      <w:proofErr w:type="spellStart"/>
       <w:r>
         <w:rPr>
           <w:i/>
@@ -4199,6 +4404,7 @@
         </w:rPr>
         <w:t>clogkw</w:t>
       </w:r>
+      <w:proofErr w:type="spellEnd"/>
       <w:r>
         <w:t xml:space="preserve"> for neutral</w:t>
       </w:r>
@@ -4221,7 +4427,11 @@
         <w:t>r</w:t>
       </w:r>
       <w:r>
-        <w:t>elated (c</w:t>
+        <w:t>elated (</w:t>
+      </w:r>
+      <w:proofErr w:type="spellStart"/>
+      <w:r>
+        <w:t>c</w:t>
       </w:r>
       <w:r>
         <w:rPr>
@@ -4229,6 +4439,7 @@
         </w:rPr>
         <w:t>ρ</w:t>
       </w:r>
+      <w:proofErr w:type="spellEnd"/>
       <w:r>
         <w:t xml:space="preserve">). </w:t>
       </w:r>
@@ -4247,6 +4458,7 @@
       <w:r>
         <w:t>(</w:t>
       </w:r>
+      <w:proofErr w:type="spellStart"/>
       <w:r>
         <w:rPr>
           <w:i/>
@@ -4259,7 +4471,15 @@
           <w:i/>
           <w:iCs/>
         </w:rPr>
-        <w:t xml:space="preserve">A </w:t>
+        <w:t>A</w:t>
+      </w:r>
+      <w:proofErr w:type="spellEnd"/>
+      <w:r>
+        <w:rPr>
+          <w:i/>
+          <w:iCs/>
+        </w:rPr>
+        <w:t xml:space="preserve"> </w:t>
       </w:r>
       <w:r>
         <w:t>and</w:t>
@@ -4269,8 +4489,17 @@
           <w:i/>
           <w:iCs/>
         </w:rPr>
-        <w:t xml:space="preserve"> apHB</w:t>
-      </w:r>
+        <w:t xml:space="preserve"> </w:t>
+      </w:r>
+      <w:proofErr w:type="spellStart"/>
+      <w:r>
+        <w:rPr>
+          <w:i/>
+          <w:iCs/>
+        </w:rPr>
+        <w:t>apHB</w:t>
+      </w:r>
+      <w:proofErr w:type="spellEnd"/>
       <w:r>
         <w:t xml:space="preserve">) were assumed </w:t>
       </w:r>
@@ -4292,6 +4521,7 @@
       <w:r>
         <w:t xml:space="preserve"> (</w:t>
       </w:r>
+      <w:proofErr w:type="spellStart"/>
       <w:r>
         <w:rPr>
           <w:i/>
@@ -4304,7 +4534,15 @@
           <w:i/>
           <w:iCs/>
         </w:rPr>
-        <w:t xml:space="preserve">A </w:t>
+        <w:t>A</w:t>
+      </w:r>
+      <w:proofErr w:type="spellEnd"/>
+      <w:r>
+        <w:rPr>
+          <w:i/>
+          <w:iCs/>
+        </w:rPr>
+        <w:t xml:space="preserve"> </w:t>
       </w:r>
       <w:r>
         <w:t>and</w:t>
@@ -4314,8 +4552,17 @@
           <w:i/>
           <w:iCs/>
         </w:rPr>
-        <w:t xml:space="preserve"> cpHB</w:t>
-      </w:r>
+        <w:t xml:space="preserve"> </w:t>
+      </w:r>
+      <w:proofErr w:type="spellStart"/>
+      <w:r>
+        <w:rPr>
+          <w:i/>
+          <w:iCs/>
+        </w:rPr>
+        <w:t>cpHB</w:t>
+      </w:r>
+      <w:proofErr w:type="spellEnd"/>
       <w:r>
         <w:t>)</w:t>
       </w:r>
@@ -4372,6 +4619,7 @@
       <w:r>
         <w:t xml:space="preserve">Also the BAV was assigned for dissociation related parameters: </w:t>
       </w:r>
+      <w:proofErr w:type="spellStart"/>
       <w:r>
         <w:rPr>
           <w:i/>
@@ -4379,6 +4627,7 @@
         </w:rPr>
         <w:t>pKaw</w:t>
       </w:r>
+      <w:proofErr w:type="spellEnd"/>
       <w:r>
         <w:t xml:space="preserve"> </w:t>
       </w:r>
@@ -4391,6 +4640,7 @@
       <w:r>
         <w:t xml:space="preserve">literature </w:t>
       </w:r>
+      <w:proofErr w:type="spellStart"/>
       <w:r>
         <w:rPr>
           <w:i/>
@@ -4398,6 +4648,7 @@
         </w:rPr>
         <w:t>pKa</w:t>
       </w:r>
+      <w:proofErr w:type="spellEnd"/>
       <w:r>
         <w:t xml:space="preserve"> values</w:t>
       </w:r>
@@ -4433,31 +4684,7 @@
           <w:rPr>
             <w:rFonts w:ascii="Cambria Math" w:hAnsi="Cambria Math"/>
           </w:rPr>
-          <m:t>αm</m:t>
-        </m:r>
-        <m:r>
-          <w:rPr>
-            <w:rFonts w:ascii="Cambria Math" w:hAnsi="Cambria Math"/>
-          </w:rPr>
-          <m:t>A</m:t>
-        </m:r>
-        <m:r>
-          <w:rPr>
-            <w:rFonts w:ascii="Cambria Math" w:hAnsi="Cambria Math"/>
-          </w:rPr>
-          <m:t>,</m:t>
-        </m:r>
-        <m:r>
-          <w:rPr>
-            <w:rFonts w:ascii="Cambria Math" w:hAnsi="Cambria Math"/>
-          </w:rPr>
-          <m:t>αm</m:t>
-        </m:r>
-        <m:r>
-          <w:rPr>
-            <w:rFonts w:ascii="Cambria Math" w:hAnsi="Cambria Math"/>
-          </w:rPr>
-          <m:t>B)</m:t>
+          <m:t>αmA,αmB)</m:t>
         </m:r>
       </m:oMath>
       <w:r>
@@ -4479,37 +4706,7 @@
           <w:rPr>
             <w:rFonts w:ascii="Cambria Math" w:hAnsi="Cambria Math"/>
           </w:rPr>
-          <m:t>dα</m:t>
-        </m:r>
-        <m:r>
-          <w:rPr>
-            <w:rFonts w:ascii="Cambria Math" w:hAnsi="Cambria Math"/>
-          </w:rPr>
-          <m:t>A</m:t>
-        </m:r>
-        <m:r>
-          <w:rPr>
-            <w:rFonts w:ascii="Cambria Math" w:hAnsi="Cambria Math"/>
-          </w:rPr>
-          <m:t>,</m:t>
-        </m:r>
-        <m:r>
-          <w:rPr>
-            <w:rFonts w:ascii="Cambria Math" w:hAnsi="Cambria Math"/>
-          </w:rPr>
-          <m:t>dα</m:t>
-        </m:r>
-        <m:r>
-          <w:rPr>
-            <w:rFonts w:ascii="Cambria Math" w:hAnsi="Cambria Math"/>
-          </w:rPr>
-          <m:t>B</m:t>
-        </m:r>
-        <m:r>
-          <w:rPr>
-            <w:rFonts w:ascii="Cambria Math" w:hAnsi="Cambria Math"/>
-          </w:rPr>
-          <m:t>)</m:t>
+          <m:t>dαA,dαB)</m:t>
         </m:r>
       </m:oMath>
       <w:r>
@@ -4518,6 +4715,7 @@
       <w:r>
         <w:t xml:space="preserve">The </w:t>
       </w:r>
+      <w:proofErr w:type="spellStart"/>
       <w:r>
         <w:rPr>
           <w:i/>
@@ -4525,6 +4723,7 @@
         </w:rPr>
         <w:t>pKa</w:t>
       </w:r>
+      <w:proofErr w:type="spellEnd"/>
       <w:r>
         <w:t xml:space="preserve"> and</w:t>
       </w:r>
@@ -4572,8 +4771,17 @@
         <w:t>for the parameters of the neutral form of analyte</w:t>
       </w:r>
       <w:r>
-        <w:t xml:space="preserve"> on XBridge Shield RP18 and </w:t>
-      </w:r>
+        <w:t xml:space="preserve"> on </w:t>
+      </w:r>
+      <w:proofErr w:type="spellStart"/>
+      <w:r>
+        <w:t>XBridge</w:t>
+      </w:r>
+      <w:proofErr w:type="spellEnd"/>
+      <w:r>
+        <w:t xml:space="preserve"> Shield RP18 and </w:t>
+      </w:r>
+      <w:proofErr w:type="spellStart"/>
       <w:r>
         <w:rPr>
           <w:i/>
@@ -4589,15 +4797,25 @@
         </w:rPr>
         <w:t>ω</w:t>
       </w:r>
-      <w:r>
-        <w:t xml:space="preserve"> </w:t>
-      </w:r>
-      <w:r>
-        <w:t>for the difference between the other columns and XBridge Shield RP18</w:t>
+      <w:proofErr w:type="spellEnd"/>
+      <w:r>
+        <w:t xml:space="preserve"> </w:t>
+      </w:r>
+      <w:r>
+        <w:t xml:space="preserve">for the difference between the other columns and </w:t>
+      </w:r>
+      <w:proofErr w:type="spellStart"/>
+      <w:r>
+        <w:t>XBridge</w:t>
+      </w:r>
+      <w:proofErr w:type="spellEnd"/>
+      <w:r>
+        <w:t xml:space="preserve"> Shield RP18</w:t>
       </w:r>
       <w:r>
         <w:t xml:space="preserve">, </w:t>
       </w:r>
+      <w:proofErr w:type="spellStart"/>
       <w:r>
         <w:rPr>
           <w:rFonts w:ascii="Times New Roman" w:hAnsi="Times New Roman"/>
@@ -4615,6 +4833,7 @@
         </w:rPr>
         <w:t>T</w:t>
       </w:r>
+      <w:proofErr w:type="spellEnd"/>
       <w:r>
         <w:rPr>
           <w:rFonts w:ascii="Times New Roman" w:hAnsi="Times New Roman"/>
@@ -4625,6 +4844,7 @@
       <w:r>
         <w:t xml:space="preserve">and </w:t>
       </w:r>
+      <w:proofErr w:type="spellStart"/>
       <w:r>
         <w:rPr>
           <w:i/>
@@ -4649,6 +4869,7 @@
         </w:rPr>
         <w:t>T</w:t>
       </w:r>
+      <w:proofErr w:type="spellEnd"/>
       <w:r>
         <w:t xml:space="preserve"> for temperature effects, </w:t>
       </w:r>
@@ -4662,6 +4883,7 @@
       <w:r>
         <w:t xml:space="preserve"> and </w:t>
       </w:r>
+      <w:proofErr w:type="spellStart"/>
       <w:r>
         <w:rPr>
           <w:i/>
@@ -4669,6 +4891,7 @@
         </w:rPr>
         <w:t>cκ</w:t>
       </w:r>
+      <w:proofErr w:type="spellEnd"/>
       <w:r>
         <w:t xml:space="preserve"> for the parameter related to dissociated forms and </w:t>
       </w:r>
@@ -4822,13 +5045,21 @@
         <w:t>/scales</w:t>
       </w:r>
       <w:r>
-        <w:t xml:space="preserve"> used for X</w:t>
+        <w:t xml:space="preserve"> used for </w:t>
+      </w:r>
+      <w:proofErr w:type="spellStart"/>
+      <w:r>
+        <w:t>X</w:t>
       </w:r>
       <w:r>
         <w:t>B</w:t>
       </w:r>
       <w:r>
-        <w:t>ridge Shi</w:t>
+        <w:t>ridge</w:t>
+      </w:r>
+      <w:proofErr w:type="spellEnd"/>
+      <w:r>
+        <w:t xml:space="preserve"> Shi</w:t>
       </w:r>
       <w:r>
         <w:t>e</w:t>
@@ -4941,12 +5172,14 @@
       <w:r>
         <w:t xml:space="preserve">. The </w:t>
       </w:r>
+      <w:proofErr w:type="spellStart"/>
       <w:r>
         <w:rPr>
           <w:i/>
         </w:rPr>
         <w:t>reduce_sum</w:t>
       </w:r>
+      <w:proofErr w:type="spellEnd"/>
       <w:r>
         <w:t xml:space="preserve"> function was </w:t>
       </w:r>
@@ -5018,7 +5251,15 @@
         <w:t xml:space="preserve"> calculations were run on the</w:t>
       </w:r>
       <w:r>
-        <w:t xml:space="preserve"> Tryton computing cluster</w:t>
+        <w:t xml:space="preserve"> </w:t>
+      </w:r>
+      <w:proofErr w:type="spellStart"/>
+      <w:r>
+        <w:t>Tryton</w:t>
+      </w:r>
+      <w:proofErr w:type="spellEnd"/>
+      <w:r>
+        <w:t xml:space="preserve"> computing cluster</w:t>
       </w:r>
       <w:r>
         <w:t xml:space="preserve"> </w:t>
@@ -5030,7 +5271,15 @@
         <w:t xml:space="preserve"> </w:t>
       </w:r>
       <w:r>
-        <w:t>Centre of Informatics Tricity Academic Supercomputer</w:t>
+        <w:t xml:space="preserve">Centre of Informatics </w:t>
+      </w:r>
+      <w:proofErr w:type="spellStart"/>
+      <w:r>
+        <w:t>Tricity</w:t>
+      </w:r>
+      <w:proofErr w:type="spellEnd"/>
+      <w:r>
+        <w:t xml:space="preserve"> Academic Supercomputer</w:t>
       </w:r>
       <w:r>
         <w:t>.</w:t>
@@ -5107,13 +5356,21 @@
         <w:t xml:space="preserve">the experimental data collected </w:t>
       </w:r>
       <w:r>
-        <w:t>for X</w:t>
+        <w:t xml:space="preserve">for </w:t>
+      </w:r>
+      <w:proofErr w:type="spellStart"/>
+      <w:r>
+        <w:t>X</w:t>
       </w:r>
       <w:r>
         <w:t>B</w:t>
       </w:r>
       <w:r>
-        <w:t>ridge Shield</w:t>
+        <w:t>ridge</w:t>
+      </w:r>
+      <w:proofErr w:type="spellEnd"/>
+      <w:r>
+        <w:t xml:space="preserve"> Shield</w:t>
       </w:r>
       <w:r>
         <w:t xml:space="preserve"> RP18 column</w:t>
@@ -5163,6 +5420,7 @@
       <w:r>
         <w:t xml:space="preserve">one reference column (specifically </w:t>
       </w:r>
+      <w:proofErr w:type="spellStart"/>
       <w:r>
         <w:t>X</w:t>
       </w:r>
@@ -5170,7 +5428,11 @@
         <w:t>B</w:t>
       </w:r>
       <w:r>
-        <w:t>ridge Shield</w:t>
+        <w:t>ridge</w:t>
+      </w:r>
+      <w:proofErr w:type="spellEnd"/>
+      <w:r>
+        <w:t xml:space="preserve"> Shield</w:t>
       </w:r>
       <w:r>
         <w:t xml:space="preserve"> RP18 column)</w:t>
@@ -5269,6 +5531,7 @@
         </w:rPr>
         <w:t xml:space="preserve">Simulations were performed for </w:t>
       </w:r>
+      <w:proofErr w:type="spellStart"/>
       <w:r>
         <w:rPr>
           <w:i/>
@@ -5277,12 +5540,14 @@
         </w:rPr>
         <w:t>fio</w:t>
       </w:r>
+      <w:proofErr w:type="spellEnd"/>
       <w:r>
         <w:rPr>
           <w:szCs w:val="19"/>
         </w:rPr>
         <w:t xml:space="preserve"> ranging from 0.05 to 0.15 by 0.02, </w:t>
       </w:r>
+      <w:proofErr w:type="spellStart"/>
       <w:r>
         <w:rPr>
           <w:i/>
@@ -5291,12 +5556,14 @@
         </w:rPr>
         <w:t>pHo</w:t>
       </w:r>
+      <w:proofErr w:type="spellEnd"/>
       <w:r>
         <w:rPr>
           <w:szCs w:val="19"/>
         </w:rPr>
         <w:t xml:space="preserve"> ranging from 2.5 to 10.5 by 0.2, </w:t>
       </w:r>
+      <w:proofErr w:type="spellStart"/>
       <w:r>
         <w:rPr>
           <w:i/>
@@ -5305,6 +5572,7 @@
         </w:rPr>
         <w:t>tg</w:t>
       </w:r>
+      <w:proofErr w:type="spellEnd"/>
       <w:r>
         <w:rPr>
           <w:szCs w:val="19"/>
@@ -5382,6 +5650,7 @@
       <w:r>
         <w:t xml:space="preserve"> analytes (</w:t>
       </w:r>
+      <w:proofErr w:type="spellStart"/>
       <w:r>
         <w:rPr>
           <w:i/>
@@ -5389,6 +5658,7 @@
         </w:rPr>
         <w:t>mintr</w:t>
       </w:r>
+      <w:proofErr w:type="spellEnd"/>
       <w:r>
         <w:t xml:space="preserve">), the highest retention time </w:t>
       </w:r>
@@ -5398,6 +5668,7 @@
       <w:r>
         <w:t xml:space="preserve"> analytes (</w:t>
       </w:r>
+      <w:proofErr w:type="spellStart"/>
       <w:r>
         <w:rPr>
           <w:i/>
@@ -5405,6 +5676,7 @@
         </w:rPr>
         <w:t>maxtr</w:t>
       </w:r>
+      <w:proofErr w:type="spellEnd"/>
       <w:r>
         <w:t>), and the difference in retention times between the critical pair of analytes (</w:t>
       </w:r>
@@ -5439,6 +5711,7 @@
       <w:r>
         <w:t xml:space="preserve"> the </w:t>
       </w:r>
+      <w:proofErr w:type="spellStart"/>
       <w:r>
         <w:rPr>
           <w:i/>
@@ -5446,6 +5719,7 @@
         </w:rPr>
         <w:t>res</w:t>
       </w:r>
+      <w:proofErr w:type="spellEnd"/>
       <w:r>
         <w:t xml:space="preserve"> is</w:t>
       </w:r>
@@ -5458,6 +5732,7 @@
       <w:r>
         <w:t xml:space="preserve">was linearly related to </w:t>
       </w:r>
+      <w:proofErr w:type="spellStart"/>
       <w:r>
         <w:rPr>
           <w:i/>
@@ -5465,6 +5740,7 @@
         </w:rPr>
         <w:t>maxtr</w:t>
       </w:r>
+      <w:proofErr w:type="spellEnd"/>
       <w:r>
         <w:rPr>
           <w:i/>
@@ -5866,6 +6142,7 @@
       <w:r>
         <w:t xml:space="preserve"> (specifically </w:t>
       </w:r>
+      <w:proofErr w:type="spellStart"/>
       <w:r>
         <w:rPr>
           <w:i/>
@@ -5873,6 +6150,7 @@
         </w:rPr>
         <w:t>logkw</w:t>
       </w:r>
+      <w:proofErr w:type="spellEnd"/>
       <w:r>
         <w:t xml:space="preserve">, </w:t>
       </w:r>
@@ -6167,28 +6445,161 @@
         <w:t xml:space="preserve">. </w:t>
       </w:r>
       <w:r>
-        <w:t xml:space="preserve">Here to simplify the text we </w:t>
-      </w:r>
-      <w:r>
-        <w:t xml:space="preserve">will </w:t>
-      </w:r>
-      <w:r>
-        <w:t xml:space="preserve">present the mean values </w:t>
-      </w:r>
-      <w:r>
-        <w:t>of posterior distribution</w:t>
-      </w:r>
-      <w:r>
-        <w:t xml:space="preserve">. The whole posterior distribution is presented graphically in the attached </w:t>
-      </w:r>
-      <w:r>
-        <w:t>f</w:t>
-      </w:r>
-      <w:r>
-        <w:t>igures</w:t>
-      </w:r>
-      <w:r>
-        <w:t xml:space="preserve"> and tables</w:t>
+        <w:t xml:space="preserve">Here to simplify the text we will present the mean values of posterior distribution. The whole posterior distribution is presented graphically in the attached figures and tables. </w:t>
+      </w:r>
+      <w:r>
+        <w:t xml:space="preserve">As an example, the typical </w:t>
+      </w:r>
+      <w:proofErr w:type="spellStart"/>
+      <w:r>
+        <w:rPr>
+          <w:i/>
+          <w:iCs/>
+        </w:rPr>
+        <w:t>logkw</w:t>
+      </w:r>
+      <w:proofErr w:type="spellEnd"/>
+      <w:r>
+        <w:t xml:space="preserve"> of a neutral form of an analyte (a measure of hydrophobicity) is </w:t>
+      </w:r>
+      <w:r>
+        <w:t>3.6</w:t>
+      </w:r>
+      <w:r>
+        <w:t xml:space="preserve"> for </w:t>
+      </w:r>
+      <w:proofErr w:type="spellStart"/>
+      <w:r>
+        <w:t>XBridge</w:t>
+      </w:r>
+      <w:proofErr w:type="spellEnd"/>
+      <w:r>
+        <w:t xml:space="preserve"> Shield RP18</w:t>
+      </w:r>
+      <w:r>
+        <w:t xml:space="preserve"> at 25</w:t>
+      </w:r>
+      <w:r>
+        <w:rPr>
+          <w:vertAlign w:val="superscript"/>
+        </w:rPr>
+        <w:t>o</w:t>
+      </w:r>
+      <w:r>
+        <w:t>C</w:t>
+      </w:r>
+      <w:r>
+        <w:t xml:space="preserve">, and is 0.42, 0.17, 0.10, and 0.17 higher for </w:t>
+      </w:r>
+      <w:proofErr w:type="spellStart"/>
+      <w:r>
+        <w:t>XTerra</w:t>
+      </w:r>
+      <w:proofErr w:type="spellEnd"/>
+      <w:r>
+        <w:t xml:space="preserve"> MS C18</w:t>
+      </w:r>
+      <w:r>
+        <w:t xml:space="preserve">, </w:t>
+      </w:r>
+      <w:proofErr w:type="spellStart"/>
+      <w:r>
+        <w:t>XBridge</w:t>
+      </w:r>
+      <w:proofErr w:type="spellEnd"/>
+      <w:r>
+        <w:t xml:space="preserve"> Phenyl</w:t>
+      </w:r>
+      <w:r>
+        <w:t xml:space="preserve">, </w:t>
+      </w:r>
+      <w:proofErr w:type="spellStart"/>
+      <w:r>
+        <w:t>XBridge</w:t>
+      </w:r>
+      <w:proofErr w:type="spellEnd"/>
+      <w:r>
+        <w:t xml:space="preserve"> C8</w:t>
+      </w:r>
+      <w:r>
+        <w:t xml:space="preserve"> and </w:t>
+      </w:r>
+      <w:r>
+        <w:t>Xterra MS C8</w:t>
+      </w:r>
+      <w:r>
+        <w:t xml:space="preserve"> columns. </w:t>
+      </w:r>
+      <w:r>
+        <w:t>It corresponds to</w:t>
+      </w:r>
+      <w:r>
+        <w:t xml:space="preserve"> a typical</w:t>
+      </w:r>
+      <w:r>
+        <w:t xml:space="preserve"> </w:t>
+      </w:r>
+      <w:r>
+        <w:t>2.6</w:t>
+      </w:r>
+      <w:r>
+        <w:t>4</w:t>
+      </w:r>
+      <w:r>
+        <w:t xml:space="preserve"> 1.4</w:t>
+      </w:r>
+      <w:r>
+        <w:t xml:space="preserve">8, </w:t>
+      </w:r>
+      <w:r>
+        <w:t>1.2</w:t>
+      </w:r>
+      <w:r>
+        <w:t>6</w:t>
+      </w:r>
+      <w:r>
+        <w:t xml:space="preserve"> 1.4</w:t>
+      </w:r>
+      <w:r>
+        <w:t>8-fold larger retention</w:t>
+      </w:r>
+      <w:r>
+        <w:t xml:space="preserve"> </w:t>
+      </w:r>
+      <w:r>
+        <w:t>factor</w:t>
+      </w:r>
+      <w:r>
+        <w:t>s</w:t>
+      </w:r>
+      <w:r>
+        <w:t xml:space="preserve"> </w:t>
+      </w:r>
+      <w:r>
+        <w:t>for a</w:t>
+      </w:r>
+      <w:r>
+        <w:t xml:space="preserve"> neutral form of </w:t>
+      </w:r>
+      <w:r>
+        <w:t xml:space="preserve">an </w:t>
+      </w:r>
+      <w:r>
+        <w:t>analyte in neat water eluents</w:t>
+      </w:r>
+      <w:r>
+        <w:t xml:space="preserve"> </w:t>
+      </w:r>
+      <w:r>
+        <w:t xml:space="preserve">in comparison to </w:t>
+      </w:r>
+      <w:proofErr w:type="spellStart"/>
+      <w:r>
+        <w:t>XBridge</w:t>
+      </w:r>
+      <w:proofErr w:type="spellEnd"/>
+      <w:r>
+        <w:t xml:space="preserve"> Shield RP18</w:t>
       </w:r>
       <w:r>
         <w:t>.</w:t>
@@ -6197,154 +6608,61 @@
         <w:t xml:space="preserve"> </w:t>
       </w:r>
       <w:r>
-        <w:t xml:space="preserve">As an example, the typical </w:t>
-      </w:r>
-      <w:r>
-        <w:rPr>
-          <w:i/>
-          <w:iCs/>
-        </w:rPr>
+        <w:t xml:space="preserve">The typical slope </w:t>
+      </w:r>
+      <w:r>
+        <w:t xml:space="preserve">in MeOH </w:t>
+      </w:r>
+      <w:r>
+        <w:t>is 4.96 and the difference between</w:t>
+      </w:r>
+      <w:r>
+        <w:t xml:space="preserve"> </w:t>
+      </w:r>
+      <w:proofErr w:type="spellStart"/>
+      <w:r>
+        <w:t>XBridge</w:t>
+      </w:r>
+      <w:proofErr w:type="spellEnd"/>
+      <w:r>
+        <w:t xml:space="preserve"> Shield RP18 and the other columns is 0.59, -0.12, 0.36, 0.48.</w:t>
+      </w:r>
+      <w:r>
+        <w:t xml:space="preserve"> </w:t>
+      </w:r>
+      <w:r>
+        <w:t xml:space="preserve">The BAV for </w:t>
+      </w:r>
+      <w:proofErr w:type="spellStart"/>
+      <w:r>
         <w:t>logkw</w:t>
       </w:r>
-      <w:r>
-        <w:t xml:space="preserve"> of a neutral form of an analyte (a measure of hydrophobicity) is </w:t>
-      </w:r>
-      <w:r>
-        <w:t>3.6</w:t>
-      </w:r>
-      <w:r>
-        <w:t xml:space="preserve"> for XBridge Shield RP18</w:t>
-      </w:r>
-      <w:r>
-        <w:t xml:space="preserve"> at 25</w:t>
-      </w:r>
-      <w:r>
-        <w:rPr>
-          <w:vertAlign w:val="superscript"/>
-        </w:rPr>
-        <w:t>o</w:t>
-      </w:r>
-      <w:r>
-        <w:t>C</w:t>
-      </w:r>
-      <w:r>
-        <w:t xml:space="preserve">, and is 0.42, 0.17, 0.10, and 0.17 higher for </w:t>
-      </w:r>
-      <w:r>
-        <w:t>XTerra MS C18</w:t>
-      </w:r>
-      <w:r>
-        <w:t xml:space="preserve">, </w:t>
-      </w:r>
-      <w:r>
-        <w:t>XBridge Phenyl</w:t>
-      </w:r>
-      <w:r>
-        <w:t xml:space="preserve">, </w:t>
-      </w:r>
-      <w:r>
-        <w:t>XBridge C8</w:t>
-      </w:r>
+      <w:proofErr w:type="spellEnd"/>
+      <w:r>
+        <w:t xml:space="preserve"> and S1 (</w:t>
+      </w:r>
+      <w:proofErr w:type="spellStart"/>
+      <w:r>
+        <w:rPr>
+          <w:rFonts w:ascii="Times New Roman" w:hAnsi="Times New Roman"/>
+          <w:i/>
+          <w:iCs/>
+        </w:rPr>
+        <w:t>ω</w:t>
+      </w:r>
+      <w:r>
+        <w:rPr>
+          <w:i/>
+          <w:iCs/>
+          <w:vertAlign w:val="subscript"/>
+        </w:rPr>
+        <w:t>logkw</w:t>
+      </w:r>
+      <w:proofErr w:type="spellEnd"/>
       <w:r>
         <w:t xml:space="preserve"> and </w:t>
       </w:r>
       <w:r>
-        <w:t>Xterra MS C8</w:t>
-      </w:r>
-      <w:r>
-        <w:t xml:space="preserve"> columns. </w:t>
-      </w:r>
-      <w:r>
-        <w:t>It corresponds to</w:t>
-      </w:r>
-      <w:r>
-        <w:t xml:space="preserve"> a typical</w:t>
-      </w:r>
-      <w:r>
-        <w:t xml:space="preserve"> </w:t>
-      </w:r>
-      <w:r>
-        <w:t>2.6</w:t>
-      </w:r>
-      <w:r>
-        <w:t>4</w:t>
-      </w:r>
-      <w:r>
-        <w:t xml:space="preserve"> 1.4</w:t>
-      </w:r>
-      <w:r>
-        <w:t xml:space="preserve">8, </w:t>
-      </w:r>
-      <w:r>
-        <w:t>1.2</w:t>
-      </w:r>
-      <w:r>
-        <w:t>6</w:t>
-      </w:r>
-      <w:r>
-        <w:t xml:space="preserve"> 1.4</w:t>
-      </w:r>
-      <w:r>
-        <w:t>8-fold larger retention</w:t>
-      </w:r>
-      <w:r>
-        <w:t xml:space="preserve"> </w:t>
-      </w:r>
-      <w:r>
-        <w:t>factor</w:t>
-      </w:r>
-      <w:r>
-        <w:t>s</w:t>
-      </w:r>
-      <w:r>
-        <w:t xml:space="preserve"> </w:t>
-      </w:r>
-      <w:r>
-        <w:t>for a</w:t>
-      </w:r>
-      <w:r>
-        <w:t xml:space="preserve"> neutral form of </w:t>
-      </w:r>
-      <w:r>
-        <w:t xml:space="preserve">an </w:t>
-      </w:r>
-      <w:r>
-        <w:t>analyte in neat water eluents</w:t>
-      </w:r>
-      <w:r>
-        <w:t xml:space="preserve"> </w:t>
-      </w:r>
-      <w:r>
-        <w:t>in comparison to XBridge Shield RP18</w:t>
-      </w:r>
-      <w:r>
-        <w:t>.</w:t>
-      </w:r>
-      <w:r>
-        <w:t xml:space="preserve"> </w:t>
-      </w:r>
-      <w:r>
-        <w:t xml:space="preserve">The typical slope </w:t>
-      </w:r>
-      <w:r>
-        <w:t xml:space="preserve">in MeOH </w:t>
-      </w:r>
-      <w:r>
-        <w:t>is 4.96 and the difference between</w:t>
-      </w:r>
-      <w:r>
-        <w:t xml:space="preserve"> </w:t>
-      </w:r>
-      <w:r>
-        <w:t>XBridge Shield RP18 and the other columns is 0.59, -0.12, 0.36, 0.48.</w:t>
-      </w:r>
-      <w:r>
-        <w:t xml:space="preserve"> </w:t>
-      </w:r>
-      <w:r>
-        <w:t>The BAV for logkw and S1 (</w:t>
-      </w:r>
-      <w:r>
         <w:rPr>
           <w:rFonts w:ascii="Times New Roman" w:hAnsi="Times New Roman"/>
           <w:i/>
@@ -6358,55 +6676,46 @@
           <w:iCs/>
           <w:vertAlign w:val="subscript"/>
         </w:rPr>
+        <w:t>S1</w:t>
+      </w:r>
+      <w:r>
+        <w:t xml:space="preserve">) for </w:t>
+      </w:r>
+      <w:proofErr w:type="spellStart"/>
+      <w:r>
+        <w:t>XBridge</w:t>
+      </w:r>
+      <w:proofErr w:type="spellEnd"/>
+      <w:r>
+        <w:t xml:space="preserve"> Shield RP18 is about 0.9 with a high correlation </w:t>
+      </w:r>
+      <w:r>
+        <w:t xml:space="preserve">of </w:t>
+      </w:r>
+      <w:r>
+        <w:t>0.87</w:t>
+      </w:r>
+      <w:r>
+        <w:t xml:space="preserve"> implying large mutual information of </w:t>
+      </w:r>
+      <w:r>
+        <w:t>the analyte specific values of these two parameters</w:t>
+      </w:r>
+      <w:r>
+        <w:t xml:space="preserve">. </w:t>
+      </w:r>
+      <w:r>
+        <w:t xml:space="preserve">The BAV for column effects on </w:t>
+      </w:r>
+      <w:proofErr w:type="spellStart"/>
+      <w:r>
+        <w:rPr>
+          <w:i/>
+          <w:iCs/>
+        </w:rPr>
         <w:t>logkw</w:t>
       </w:r>
-      <w:r>
-        <w:t xml:space="preserve"> and </w:t>
-      </w:r>
-      <w:r>
-        <w:rPr>
-          <w:rFonts w:ascii="Times New Roman" w:hAnsi="Times New Roman"/>
-          <w:i/>
-          <w:iCs/>
-        </w:rPr>
-        <w:t>ω</w:t>
-      </w:r>
-      <w:r>
-        <w:rPr>
-          <w:i/>
-          <w:iCs/>
-          <w:vertAlign w:val="subscript"/>
-        </w:rPr>
-        <w:t>S1</w:t>
-      </w:r>
-      <w:r>
-        <w:t xml:space="preserve">) for XBridge Shield RP18 is about 0.9 with a high correlation </w:t>
-      </w:r>
-      <w:r>
-        <w:t xml:space="preserve">of </w:t>
-      </w:r>
-      <w:r>
-        <w:t>0.87</w:t>
-      </w:r>
-      <w:r>
-        <w:t xml:space="preserve"> implying large mutual information of </w:t>
-      </w:r>
-      <w:r>
-        <w:t>the analyte specific values of these two parameters</w:t>
-      </w:r>
-      <w:r>
-        <w:t xml:space="preserve">. </w:t>
-      </w:r>
-      <w:r>
-        <w:t xml:space="preserve">The BAV for column effects on </w:t>
-      </w:r>
-      <w:r>
-        <w:rPr>
-          <w:i/>
-          <w:iCs/>
-        </w:rPr>
-        <w:t>logkw</w:t>
-      </w:r>
+      <w:proofErr w:type="spellEnd"/>
       <w:r>
         <w:t xml:space="preserve"> </w:t>
       </w:r>
@@ -6414,6 +6723,7 @@
         <w:lastRenderedPageBreak/>
         <w:t>(</w:t>
       </w:r>
+      <w:proofErr w:type="spellStart"/>
       <w:r>
         <w:rPr>
           <w:i/>
@@ -6438,6 +6748,7 @@
         </w:rPr>
         <w:t>logkw</w:t>
       </w:r>
+      <w:proofErr w:type="spellEnd"/>
       <w:r>
         <w:t xml:space="preserve">) are small </w:t>
       </w:r>
@@ -6456,6 +6767,7 @@
       <w:r>
         <w:t>correlations (</w:t>
       </w:r>
+      <w:proofErr w:type="spellStart"/>
       <w:r>
         <w:rPr>
           <w:i/>
@@ -6471,6 +6783,7 @@
         </w:rPr>
         <w:t>ρ</w:t>
       </w:r>
+      <w:proofErr w:type="spellEnd"/>
       <w:r>
         <w:rPr>
           <w:rFonts w:ascii="Times New Roman" w:hAnsi="Times New Roman"/>
@@ -6596,6 +6909,7 @@
       <w:r>
         <w:t xml:space="preserve">0.1 for </w:t>
       </w:r>
+      <w:proofErr w:type="spellStart"/>
       <w:r>
         <w:rPr>
           <w:i/>
@@ -6603,6 +6917,7 @@
         </w:rPr>
         <w:t>clogkw</w:t>
       </w:r>
+      <w:proofErr w:type="spellEnd"/>
       <w:r>
         <w:t xml:space="preserve"> implies that the predicted effects of the column are on the order of </w:t>
       </w:r>
@@ -6677,6 +6992,7 @@
       <w:r>
         <w:t xml:space="preserve">for </w:t>
       </w:r>
+      <w:proofErr w:type="spellStart"/>
       <w:r>
         <w:rPr>
           <w:i/>
@@ -6684,6 +7000,7 @@
         </w:rPr>
         <w:t>logkw</w:t>
       </w:r>
+      <w:proofErr w:type="spellEnd"/>
       <w:r>
         <w:t xml:space="preserve"> and </w:t>
       </w:r>
@@ -6711,7 +7028,15 @@
         <w:t xml:space="preserve"> </w:t>
       </w:r>
       <w:r>
-        <w:t xml:space="preserve">slope of 0.83 and 0.48 for XBridge Shield RP 18. The </w:t>
+        <w:t xml:space="preserve">slope of 0.83 and 0.48 for </w:t>
+      </w:r>
+      <w:proofErr w:type="spellStart"/>
+      <w:r>
+        <w:t>XBridge</w:t>
+      </w:r>
+      <w:proofErr w:type="spellEnd"/>
+      <w:r>
+        <w:t xml:space="preserve"> Shield RP 18. The </w:t>
       </w:r>
       <w:r>
         <w:t xml:space="preserve">column </w:t>
@@ -6750,7 +7075,15 @@
         <w:t>for</w:t>
       </w:r>
       <w:r>
-        <w:t xml:space="preserve"> XBridge </w:t>
+        <w:t xml:space="preserve"> </w:t>
+      </w:r>
+      <w:proofErr w:type="spellStart"/>
+      <w:r>
+        <w:t>XBridge</w:t>
+      </w:r>
+      <w:proofErr w:type="spellEnd"/>
+      <w:r>
+        <w:t xml:space="preserve"> </w:t>
       </w:r>
       <w:r>
         <w:t>Phenyl</w:t>
@@ -6792,7 +7125,15 @@
         <w:t>S1</w:t>
       </w:r>
       <w:r>
-        <w:t xml:space="preserve"> is higher in ACN than in MeOH by 0.61 for XBridge Shield RP18 column</w:t>
+        <w:t xml:space="preserve"> is higher in ACN than in MeOH by 0.61 for </w:t>
+      </w:r>
+      <w:proofErr w:type="spellStart"/>
+      <w:r>
+        <w:t>XBridge</w:t>
+      </w:r>
+      <w:proofErr w:type="spellEnd"/>
+      <w:r>
+        <w:t xml:space="preserve"> Shield RP18 column</w:t>
       </w:r>
       <w:r>
         <w:t xml:space="preserve">. In </w:t>
@@ -6815,26 +7156,43 @@
       <w:r>
         <w:t xml:space="preserve">the </w:t>
       </w:r>
+      <w:proofErr w:type="spellStart"/>
       <w:r>
         <w:t>toher</w:t>
       </w:r>
+      <w:proofErr w:type="spellEnd"/>
       <w:r>
         <w:t xml:space="preserve"> columns </w:t>
       </w:r>
-      <w:r>
-        <w:t>XTerra MS C18</w:t>
+      <w:proofErr w:type="spellStart"/>
+      <w:r>
+        <w:t>XTerra</w:t>
+      </w:r>
+      <w:proofErr w:type="spellEnd"/>
+      <w:r>
+        <w:t xml:space="preserve"> MS C18</w:t>
       </w:r>
       <w:r>
         <w:t xml:space="preserve">, </w:t>
       </w:r>
-      <w:r>
-        <w:t>XBridge Phenyl</w:t>
+      <w:proofErr w:type="spellStart"/>
+      <w:r>
+        <w:t>XBridge</w:t>
+      </w:r>
+      <w:proofErr w:type="spellEnd"/>
+      <w:r>
+        <w:t xml:space="preserve"> Phenyl</w:t>
       </w:r>
       <w:r>
         <w:t xml:space="preserve">, </w:t>
       </w:r>
-      <w:r>
-        <w:t>XBridge C8</w:t>
+      <w:proofErr w:type="spellStart"/>
+      <w:r>
+        <w:t>XBridge</w:t>
+      </w:r>
+      <w:proofErr w:type="spellEnd"/>
+      <w:r>
+        <w:t xml:space="preserve"> C8</w:t>
       </w:r>
       <w:r>
         <w:t xml:space="preserve"> and </w:t>
@@ -6891,7 +7249,15 @@
         <w:t>effect</w:t>
       </w:r>
       <w:r>
-        <w:t xml:space="preserve"> for XBridge Shield RP18</w:t>
+        <w:t xml:space="preserve"> for </w:t>
+      </w:r>
+      <w:proofErr w:type="spellStart"/>
+      <w:r>
+        <w:t>XBridge</w:t>
+      </w:r>
+      <w:proofErr w:type="spellEnd"/>
+      <w:r>
+        <w:t xml:space="preserve"> Shield RP18</w:t>
       </w:r>
       <w:r>
         <w:t xml:space="preserve"> is</w:t>
@@ -6960,7 +7326,15 @@
         <w:t xml:space="preserve"> observed </w:t>
       </w:r>
       <w:r>
-        <w:t>for XBridge Phenyl</w:t>
+        <w:t xml:space="preserve">for </w:t>
+      </w:r>
+      <w:proofErr w:type="spellStart"/>
+      <w:r>
+        <w:t>XBridge</w:t>
+      </w:r>
+      <w:proofErr w:type="spellEnd"/>
+      <w:r>
+        <w:t xml:space="preserve"> Phenyl</w:t>
       </w:r>
       <w:r>
         <w:t xml:space="preserve">. </w:t>
@@ -7049,7 +7423,15 @@
         <w:t xml:space="preserve"> column</w:t>
       </w:r>
       <w:r>
-        <w:t xml:space="preserve"> and XBridge Shield RP18 column (column effects)</w:t>
+        <w:t xml:space="preserve"> and </w:t>
+      </w:r>
+      <w:proofErr w:type="spellStart"/>
+      <w:r>
+        <w:t>XBridge</w:t>
+      </w:r>
+      <w:proofErr w:type="spellEnd"/>
+      <w:r>
+        <w:t xml:space="preserve"> Shield RP18 column (column effects)</w:t>
       </w:r>
       <w:r>
         <w:t>.</w:t>
@@ -7062,7 +7444,15 @@
         </w:rPr>
       </w:pPr>
       <w:r>
-        <w:t xml:space="preserve">The logkw for acids and bases is lower by </w:t>
+        <w:t xml:space="preserve">The </w:t>
+      </w:r>
+      <w:proofErr w:type="spellStart"/>
+      <w:r>
+        <w:t>logkw</w:t>
+      </w:r>
+      <w:proofErr w:type="spellEnd"/>
+      <w:r>
+        <w:t xml:space="preserve"> for acids and bases is lower by </w:t>
       </w:r>
       <w:r>
         <w:t>-0.79</w:t>
@@ -7074,7 +7464,31 @@
         <w:t>-0.97</w:t>
       </w:r>
       <w:r>
-        <w:t xml:space="preserve"> on XBridge Shield RP18 with BAV of 0.59. The column effects for that parameter are very small (from -0.04 to 0.04) with BAV ranging from 0.07-0.11. The pH effects on logkw for acids and bases (apH) are small and negative for acids </w:t>
+        <w:t xml:space="preserve"> on </w:t>
+      </w:r>
+      <w:proofErr w:type="spellStart"/>
+      <w:r>
+        <w:t>XBridge</w:t>
+      </w:r>
+      <w:proofErr w:type="spellEnd"/>
+      <w:r>
+        <w:t xml:space="preserve"> Shield RP18 with BAV of 0.59. The column effects for that parameter are very small (from -0.04 to 0.04) with BAV ranging from 0.07-0.11. The pH effects on </w:t>
+      </w:r>
+      <w:proofErr w:type="spellStart"/>
+      <w:r>
+        <w:t>logkw</w:t>
+      </w:r>
+      <w:proofErr w:type="spellEnd"/>
+      <w:r>
+        <w:t xml:space="preserve"> for acids and bases (</w:t>
+      </w:r>
+      <w:proofErr w:type="spellStart"/>
+      <w:r>
+        <w:t>apH</w:t>
+      </w:r>
+      <w:proofErr w:type="spellEnd"/>
+      <w:r>
+        <w:t xml:space="preserve">) are small and negative for acids </w:t>
       </w:r>
       <w:r>
         <w:t>(-0.03</w:t>
@@ -7095,8 +7509,17 @@
         <w:t>0.08</w:t>
       </w:r>
       <w:r>
-        <w:t xml:space="preserve"> per unit pH) for XBridge Shield RP18. The column effects for </w:t>
-      </w:r>
+        <w:t xml:space="preserve"> per unit pH) for </w:t>
+      </w:r>
+      <w:proofErr w:type="spellStart"/>
+      <w:r>
+        <w:t>XBridge</w:t>
+      </w:r>
+      <w:proofErr w:type="spellEnd"/>
+      <w:r>
+        <w:t xml:space="preserve"> Shield RP18. The column effects for </w:t>
+      </w:r>
+      <w:proofErr w:type="spellStart"/>
       <w:r>
         <w:rPr>
           <w:i/>
@@ -7104,6 +7527,7 @@
         </w:rPr>
         <w:t>apH</w:t>
       </w:r>
+      <w:proofErr w:type="spellEnd"/>
       <w:r>
         <w:t xml:space="preserve"> </w:t>
       </w:r>
@@ -7116,7 +7540,15 @@
     </w:p>
     <w:p>
       <w:r>
-        <w:t xml:space="preserve">The S1m for acids and bases is higher by 0.17 and 0.12 on XBridge Shield RP18 with BAV of 0.69. The column effects for that parameter very from </w:t>
+        <w:t xml:space="preserve">The S1m for acids and bases is higher by 0.17 and 0.12 on </w:t>
+      </w:r>
+      <w:proofErr w:type="spellStart"/>
+      <w:r>
+        <w:t>XBridge</w:t>
+      </w:r>
+      <w:proofErr w:type="spellEnd"/>
+      <w:r>
+        <w:t xml:space="preserve"> Shield RP18 with BAV of 0.69. The column effects for that parameter very from </w:t>
       </w:r>
       <w:r>
         <w:t>-0.49</w:t>
@@ -7140,7 +7572,15 @@
         <w:t xml:space="preserve"> for bases</w:t>
       </w:r>
       <w:r>
-        <w:t xml:space="preserve"> on XBridge Shield RP18 with BAV of 0.55. The column effects for that parameter very from </w:t>
+        <w:t xml:space="preserve"> on </w:t>
+      </w:r>
+      <w:proofErr w:type="spellStart"/>
+      <w:r>
+        <w:t>XBridge</w:t>
+      </w:r>
+      <w:proofErr w:type="spellEnd"/>
+      <w:r>
+        <w:t xml:space="preserve"> Shield RP18 with BAV of 0.55. The column effects for that parameter very from </w:t>
       </w:r>
       <w:r>
         <w:t>-0.</w:t>
@@ -7167,7 +7607,15 @@
         <w:t>was observed</w:t>
       </w:r>
       <w:r>
-        <w:t xml:space="preserve"> for XBridge C8)</w:t>
+        <w:t xml:space="preserve"> for </w:t>
+      </w:r>
+      <w:proofErr w:type="spellStart"/>
+      <w:r>
+        <w:t>XBridge</w:t>
+      </w:r>
+      <w:proofErr w:type="spellEnd"/>
+      <w:r>
+        <w:t xml:space="preserve"> C8)</w:t>
       </w:r>
       <w:r>
         <w:t>.</w:t>
@@ -7267,8 +7715,13 @@
       <w:r>
         <w:t xml:space="preserve">reference </w:t>
       </w:r>
-      <w:r>
-        <w:t>XBridge Shield RP18 column</w:t>
+      <w:proofErr w:type="spellStart"/>
+      <w:r>
+        <w:t>XBridge</w:t>
+      </w:r>
+      <w:proofErr w:type="spellEnd"/>
+      <w:r>
+        <w:t xml:space="preserve"> Shield RP18 column</w:t>
       </w:r>
       <w:r>
         <w:t>.</w:t>
@@ -7309,7 +7762,15 @@
         <w:t xml:space="preserve">as expected </w:t>
       </w:r>
       <w:r>
-        <w:t>are less precise. The limited data predictions are shown in Figure S6. By comparing them to the population predictions one is able to assess the added predicted value of XBridge Shield RP18 data</w:t>
+        <w:t xml:space="preserve">are less precise. The limited data predictions are shown in Figure S6. By comparing them to the population predictions one is able to assess the added predicted value of </w:t>
+      </w:r>
+      <w:proofErr w:type="spellStart"/>
+      <w:r>
+        <w:t>XBridge</w:t>
+      </w:r>
+      <w:proofErr w:type="spellEnd"/>
+      <w:r>
+        <w:t xml:space="preserve"> Shield RP18 data</w:t>
       </w:r>
       <w:r>
         <w:t xml:space="preserve">. </w:t>
@@ -7332,20 +7793,165 @@
       <w:r>
         <w:t xml:space="preserve"> Clearly the added predictive value of  </w:t>
       </w:r>
-      <w:r>
-        <w:t>XBridge Shield RP18 data</w:t>
-      </w:r>
-      <w:r>
-        <w:t xml:space="preserve"> is large.</w:t>
+      <w:proofErr w:type="spellStart"/>
+      <w:r>
+        <w:t>XBridge</w:t>
+      </w:r>
+      <w:proofErr w:type="spellEnd"/>
+      <w:r>
+        <w:t xml:space="preserve"> Shield RP18 data is large.</w:t>
+      </w:r>
+      <w:r>
+        <w:t xml:space="preserve">  As an example the </w:t>
+      </w:r>
+      <w:r>
+        <w:t>standard deviation of</w:t>
+      </w:r>
+      <w:r>
+        <w:t xml:space="preserve"> </w:t>
+      </w:r>
+      <w:r>
+        <w:t>retention time</w:t>
+      </w:r>
+      <w:r>
+        <w:t xml:space="preserve"> </w:t>
+      </w:r>
+      <w:r>
+        <w:t xml:space="preserve">predictions </w:t>
+      </w:r>
+      <w:r>
+        <w:t xml:space="preserve">is </w:t>
+      </w:r>
+      <w:r>
+        <w:t>reduced from about 10 min</w:t>
+      </w:r>
+      <w:r>
+        <w:t xml:space="preserve"> for population predictions</w:t>
+      </w:r>
+      <w:r>
+        <w:t xml:space="preserve"> to</w:t>
+      </w:r>
+      <w:r>
+        <w:t xml:space="preserve"> </w:t>
+      </w:r>
+      <w:r>
+        <w:t>about 2 min for limited data predictions</w:t>
+      </w:r>
+      <w:r>
+        <w:t xml:space="preserve"> and further to about 0.1</w:t>
+      </w:r>
+      <w:r>
+        <w:t xml:space="preserve"> for individual predictions</w:t>
+      </w:r>
+      <w:r>
+        <w:t>.</w:t>
+      </w:r>
+      <w:r>
+        <w:t xml:space="preserve"> It confirms that t</w:t>
+      </w:r>
+      <w:r>
+        <w:t xml:space="preserve">he population predictions are very uncertain and of limited practical usefulness. </w:t>
+      </w:r>
+      <w:r>
+        <w:t>The reason is that</w:t>
+      </w:r>
+      <w:r>
+        <w:t xml:space="preserve"> they are driven by unexplained BAV </w:t>
+      </w:r>
+      <w:r>
+        <w:rPr>
+          <w:rFonts w:ascii="Times New Roman" w:hAnsi="Times New Roman"/>
+          <w:i/>
+          <w:iCs/>
+        </w:rPr>
+        <w:t>ω</w:t>
+      </w:r>
+      <w:r>
+        <w:t xml:space="preserve">, which is large. However, by adding experimental information one can decrease this uncertainty. For example, including all the experimental </w:t>
+      </w:r>
+      <w:r>
+        <w:lastRenderedPageBreak/>
+        <w:t xml:space="preserve">data provides a very accurate individual predictions. For the limited data predictions the uncertainty is almost entirely reduced for </w:t>
+      </w:r>
+      <w:proofErr w:type="spellStart"/>
+      <w:r>
+        <w:t>XBridge</w:t>
+      </w:r>
+      <w:proofErr w:type="spellEnd"/>
+      <w:r>
+        <w:t xml:space="preserve"> Shield RP18 column (as there is a lot of data collected using that particular column). For all the other columns there is still some proportion of uncertainty left. In this case, it mostly depends on </w:t>
+      </w:r>
+      <w:proofErr w:type="spellStart"/>
+      <w:r>
+        <w:t>c</w:t>
+      </w:r>
+      <w:r>
+        <w:rPr>
+          <w:rFonts w:ascii="Times New Roman" w:hAnsi="Times New Roman"/>
+          <w:i/>
+          <w:iCs/>
+        </w:rPr>
+        <w:t>ω</w:t>
+      </w:r>
+      <w:proofErr w:type="spellEnd"/>
+      <w:r>
+        <w:rPr>
+          <w:rFonts w:ascii="Times New Roman" w:hAnsi="Times New Roman"/>
+        </w:rPr>
+        <w:t>. Since</w:t>
+      </w:r>
+      <w:r>
+        <w:rPr>
+          <w:rFonts w:ascii="Times New Roman" w:hAnsi="Times New Roman"/>
+        </w:rPr>
+        <w:t xml:space="preserve"> </w:t>
+      </w:r>
+      <w:proofErr w:type="spellStart"/>
+      <w:r>
+        <w:t>c</w:t>
+      </w:r>
+      <w:r>
+        <w:rPr>
+          <w:rFonts w:ascii="Times New Roman" w:hAnsi="Times New Roman"/>
+        </w:rPr>
+        <w:t>ω</w:t>
+      </w:r>
+      <w:proofErr w:type="spellEnd"/>
+      <w:r>
+        <w:rPr>
+          <w:rFonts w:ascii="Times New Roman" w:hAnsi="Times New Roman"/>
+          <w:i/>
+          <w:iCs/>
+        </w:rPr>
+        <w:t xml:space="preserve"> </w:t>
+      </w:r>
+      <w:r>
+        <w:t>is small (about 0.1</w:t>
+      </w:r>
+      <w:r>
+        <w:t xml:space="preserve"> for neutral forms of analyte</w:t>
+      </w:r>
+      <w:r>
+        <w:t>)</w:t>
+      </w:r>
+      <w:r>
+        <w:rPr>
+          <w:rFonts w:ascii="Times New Roman" w:hAnsi="Times New Roman"/>
+          <w:i/>
+          <w:iCs/>
+        </w:rPr>
+        <w:t xml:space="preserve"> </w:t>
+      </w:r>
+      <w:r>
+        <w:rPr>
+          <w:rFonts w:ascii="Times New Roman" w:hAnsi="Times New Roman"/>
+        </w:rPr>
+        <w:t xml:space="preserve">one can expect a fairly precise predictions, i.e. one is able to predict isocratic retention factor with an uncertainty of about 20-25%. It might be of practical usefulness for simple problems involving few analytes. </w:t>
       </w:r>
     </w:p>
     <w:p>
       <w:r>
-        <w:t xml:space="preserve">All model parameters jointly affect analyte retention. To better illustrate this joined effect of parameters, we simulated the retention factors for the typical acidic, basic and neutral analyte with log P of 0, 3 and 6. The results are present in Figure 4. Based on that graph one is able to directly compare column characteristics across a wide range of chromatographic conditions. We also provide various isocratic prediction for 6 </w:t>
-      </w:r>
-      <w:r>
-        <w:lastRenderedPageBreak/>
-        <w:t>selected analytes to illustrate the impact of parameters on isocratic retention (Figure S8 and S9).</w:t>
+        <w:t>All model parameters jointly affect analyte retention. To better illustrate this joined effect of parameters, we simulated the retention factors for the typical acidic, basic and neutral analyte with log P of 0, 3 and 6. The results are present in Figure 4. Based on that graph one is able to directly compare column characteristics across a wide range of chromatographic conditions. We also provide various isocratic prediction for 6 selected analytes to illustrate the impact of parameters on isocratic retention (Figure S8 and S9).</w:t>
       </w:r>
     </w:p>
     <w:p>
@@ -7505,144 +8111,6 @@
     </w:p>
     <w:p>
       <w:pPr>
-        <w:rPr>
-          <w:rFonts w:ascii="Times New Roman" w:hAnsi="Times New Roman"/>
-        </w:rPr>
-      </w:pPr>
-      <w:r>
-        <w:t xml:space="preserve">The population predictions are very uncertain and of limited </w:t>
-      </w:r>
-      <w:r>
-        <w:t xml:space="preserve">practical </w:t>
-      </w:r>
-      <w:r>
-        <w:t xml:space="preserve">usefulness. Basically, they are driven by unexplained BAV </w:t>
-      </w:r>
-      <w:r>
-        <w:rPr>
-          <w:rFonts w:ascii="Times New Roman" w:hAnsi="Times New Roman"/>
-          <w:i/>
-          <w:iCs/>
-        </w:rPr>
-        <w:t>ω</w:t>
-      </w:r>
-      <w:r>
-        <w:t xml:space="preserve">, which is large. However, by adding experimental information one can decrease this uncertainty. For example, including all the experimental data provides a very accurate </w:t>
-      </w:r>
-      <w:r>
-        <w:t xml:space="preserve">individual </w:t>
-      </w:r>
-      <w:r>
-        <w:t>prediction</w:t>
-      </w:r>
-      <w:r>
-        <w:t>s</w:t>
-      </w:r>
-      <w:r>
-        <w:t>. For the limited data predictions the uncertainty is almost entirely reduced for XBridge Shield RP18 column (as there is a lot of data collect</w:t>
-      </w:r>
-      <w:r>
-        <w:t>ed</w:t>
-      </w:r>
-      <w:r>
-        <w:t xml:space="preserve"> using that particular column). For </w:t>
-      </w:r>
-      <w:r>
-        <w:t xml:space="preserve">all the </w:t>
-      </w:r>
-      <w:r>
-        <w:t>other columns there is still some proportion of uncertainty left</w:t>
-      </w:r>
-      <w:r>
-        <w:t xml:space="preserve">. </w:t>
-      </w:r>
-      <w:r>
-        <w:t>In this case,</w:t>
-      </w:r>
-      <w:r>
-        <w:t xml:space="preserve"> it</w:t>
-      </w:r>
-      <w:r>
-        <w:t xml:space="preserve"> </w:t>
-      </w:r>
-      <w:r>
-        <w:t xml:space="preserve">mostly </w:t>
-      </w:r>
-      <w:r>
-        <w:t>depend</w:t>
-      </w:r>
-      <w:r>
-        <w:t>s</w:t>
-      </w:r>
-      <w:r>
-        <w:t xml:space="preserve"> on</w:t>
-      </w:r>
-      <w:r>
-        <w:t xml:space="preserve"> c</w:t>
-      </w:r>
-      <w:r>
-        <w:rPr>
-          <w:rFonts w:ascii="Times New Roman" w:hAnsi="Times New Roman"/>
-          <w:i/>
-          <w:iCs/>
-        </w:rPr>
-        <w:t>ω</w:t>
-      </w:r>
-      <w:r>
-        <w:rPr>
-          <w:rFonts w:ascii="Times New Roman" w:hAnsi="Times New Roman"/>
-        </w:rPr>
-        <w:t>. Since</w:t>
-      </w:r>
-      <w:r>
-        <w:rPr>
-          <w:rFonts w:ascii="Times New Roman" w:hAnsi="Times New Roman"/>
-        </w:rPr>
-        <w:t xml:space="preserve"> </w:t>
-      </w:r>
-      <w:r>
-        <w:t>c</w:t>
-      </w:r>
-      <w:r>
-        <w:rPr>
-          <w:rFonts w:ascii="Times New Roman" w:hAnsi="Times New Roman"/>
-        </w:rPr>
-        <w:t>ω</w:t>
-      </w:r>
-      <w:r>
-        <w:rPr>
-          <w:rFonts w:ascii="Times New Roman" w:hAnsi="Times New Roman"/>
-          <w:i/>
-          <w:iCs/>
-        </w:rPr>
-        <w:t xml:space="preserve"> </w:t>
-      </w:r>
-      <w:r>
-        <w:t>is small (about 0.1</w:t>
-      </w:r>
-      <w:r>
-        <w:t xml:space="preserve"> for neutral forms of analyte</w:t>
-      </w:r>
-      <w:r>
-        <w:t>)</w:t>
-      </w:r>
-      <w:r>
-        <w:rPr>
-          <w:rFonts w:ascii="Times New Roman" w:hAnsi="Times New Roman"/>
-          <w:i/>
-          <w:iCs/>
-        </w:rPr>
-        <w:t xml:space="preserve"> </w:t>
-      </w:r>
-      <w:r>
-        <w:rPr>
-          <w:rFonts w:ascii="Times New Roman" w:hAnsi="Times New Roman"/>
-        </w:rPr>
-        <w:t>one can expect a fairly precise predictions, i.e. one is able to predict isocratic retention factor with an uncertainty of about 20-25%. It might be of practical usefulness for simple problems involving few analytes.</w:t>
-      </w:r>
-    </w:p>
-    <w:p>
-      <w:pPr>
         <w:pStyle w:val="TAMainText"/>
       </w:pPr>
       <w:r>
@@ -7956,7 +8424,15 @@
         <w:t xml:space="preserve">the </w:t>
       </w:r>
       <w:r>
-        <w:t xml:space="preserve">limited data (e.g. conditional on XBridge Shield RP18 data). This is a situation of </w:t>
+        <w:t xml:space="preserve">limited data (e.g. conditional on </w:t>
+      </w:r>
+      <w:proofErr w:type="spellStart"/>
+      <w:r>
+        <w:t>XBridge</w:t>
+      </w:r>
+      <w:proofErr w:type="spellEnd"/>
+      <w:r>
+        <w:t xml:space="preserve"> Shield RP18 data). This is a situation of </w:t>
       </w:r>
       <w:r>
         <w:t>predicting</w:t>
@@ -8165,6 +8641,7 @@
       <w:r>
         <w:t xml:space="preserve"> </w:t>
       </w:r>
+      <w:proofErr w:type="spellStart"/>
       <w:r>
         <w:rPr>
           <w:i/>
@@ -8180,18 +8657,27 @@
         </w:rPr>
         <w:t>a</w:t>
       </w:r>
-      <w:r>
-        <w:t>, BAV for S2 and apH, etc.). Specifically, the S2 parameter</w:t>
+      <w:proofErr w:type="spellEnd"/>
+      <w:r>
+        <w:t xml:space="preserve">, BAV for S2 and </w:t>
+      </w:r>
+      <w:proofErr w:type="spellStart"/>
+      <w:r>
+        <w:t>apH</w:t>
+      </w:r>
+      <w:proofErr w:type="spellEnd"/>
+      <w:r>
+        <w:t>, etc.). Specifically, the S2 parameter</w:t>
       </w:r>
       <w:r>
         <w:t>s</w:t>
       </w:r>
       <w:r>
-        <w:t xml:space="preserve"> was assumed similar across columns. This is a strong assumptions, but justified by the fact that any small change of S2 can be equally well </w:t>
+        <w:t xml:space="preserve"> was assumed similar </w:t>
       </w:r>
       <w:r>
         <w:lastRenderedPageBreak/>
-        <w:t xml:space="preserve">accounted for by changes in S1. We also encountered several technical difficulties during the model building process that required simplifications to run the MCMC without </w:t>
+        <w:t xml:space="preserve">across columns. This is a strong assumptions, but justified by the fact that any small change of S2 can be equally well accounted for by changes in S1. We also encountered several technical difficulties during the model building process that required simplifications to run the MCMC without </w:t>
       </w:r>
       <w:r>
         <w:t>any convergence issues</w:t>
@@ -8430,10 +8916,7 @@
         <w:t>-</w:t>
       </w:r>
       <w:r>
-        <w:t xml:space="preserve">based simulations and user-specific decision </w:t>
-      </w:r>
-      <w:r>
-        <w:t>functions to find the conditions leading to the desired separation</w:t>
+        <w:t>based simulations and user-specific decision functions to find the conditions leading to the desired separation</w:t>
       </w:r>
       <w:r>
         <w:t>.</w:t>
@@ -8517,6 +9000,7 @@
       <w:r>
         <w:t xml:space="preserve">log P, </w:t>
       </w:r>
+      <w:proofErr w:type="spellStart"/>
       <w:r>
         <w:rPr>
           <w:i/>
@@ -8532,6 +9016,7 @@
         </w:rPr>
         <w:t>a</w:t>
       </w:r>
+      <w:proofErr w:type="spellEnd"/>
       <w:r>
         <w:t xml:space="preserve"> </w:t>
       </w:r>
@@ -9349,7 +9834,23 @@
         <w:pStyle w:val="TAMainText"/>
       </w:pPr>
       <w:r>
-        <w:t>This project was supported by the National Science Centre, Poland (grant 2015/18/E/ST4/00449). AK was also supported by the project POWR.03.02.00-00-I035/16-00 cofinanced by the European Union through the European Social Fund under the Operational Programme Knowledge Education Development 2014–2020.</w:t>
+        <w:t xml:space="preserve">This project was supported by the National Science Centre, Poland (grant 2015/18/E/ST4/00449). AK was also supported by the project POWR.03.02.00-00-I035/16-00 </w:t>
+      </w:r>
+      <w:proofErr w:type="spellStart"/>
+      <w:r>
+        <w:t>cofinanced</w:t>
+      </w:r>
+      <w:proofErr w:type="spellEnd"/>
+      <w:r>
+        <w:t xml:space="preserve"> by the European Union through the European Social Fund under the Operational </w:t>
+      </w:r>
+      <w:proofErr w:type="spellStart"/>
+      <w:r>
+        <w:t>Programme</w:t>
+      </w:r>
+      <w:proofErr w:type="spellEnd"/>
+      <w:r>
+        <w:t xml:space="preserve"> Knowledge Education Development 2014–2020.</w:t>
       </w:r>
       <w:r>
         <w:t xml:space="preserve"> </w:t>
@@ -9371,13 +9872,63 @@
         <w:pStyle w:val="TAMainText"/>
       </w:pPr>
       <w:r>
-        <w:t>I wish to acknowledge the help provided by</w:t>
-      </w:r>
-      <w:r>
-        <w:t xml:space="preserve"> </w:t>
-      </w:r>
-      <w:r>
-        <w:t xml:space="preserve">Łukasz Kubik, Julia Jacyna, Wiktoria Struck-Lewicka, Michał J. Markuszewski </w:t>
+        <w:t xml:space="preserve">I wish to acknowledge the help provided by </w:t>
+      </w:r>
+      <w:proofErr w:type="spellStart"/>
+      <w:r>
+        <w:t>Łukasz</w:t>
+      </w:r>
+      <w:proofErr w:type="spellEnd"/>
+      <w:r>
+        <w:t xml:space="preserve"> </w:t>
+      </w:r>
+      <w:proofErr w:type="spellStart"/>
+      <w:r>
+        <w:t>Kubik</w:t>
+      </w:r>
+      <w:proofErr w:type="spellEnd"/>
+      <w:r>
+        <w:t xml:space="preserve">, Julia </w:t>
+      </w:r>
+      <w:proofErr w:type="spellStart"/>
+      <w:r>
+        <w:t>Jacyna</w:t>
+      </w:r>
+      <w:proofErr w:type="spellEnd"/>
+      <w:r>
+        <w:t xml:space="preserve">, </w:t>
+      </w:r>
+      <w:proofErr w:type="spellStart"/>
+      <w:r>
+        <w:t>Wiktoria</w:t>
+      </w:r>
+      <w:proofErr w:type="spellEnd"/>
+      <w:r>
+        <w:t xml:space="preserve"> Struck-</w:t>
+      </w:r>
+      <w:proofErr w:type="spellStart"/>
+      <w:r>
+        <w:t>Lewicka</w:t>
+      </w:r>
+      <w:proofErr w:type="spellEnd"/>
+      <w:r>
+        <w:t xml:space="preserve">, </w:t>
+      </w:r>
+      <w:proofErr w:type="spellStart"/>
+      <w:r>
+        <w:t>Michał</w:t>
+      </w:r>
+      <w:proofErr w:type="spellEnd"/>
+      <w:r>
+        <w:t xml:space="preserve"> J. </w:t>
+      </w:r>
+      <w:proofErr w:type="spellStart"/>
+      <w:r>
+        <w:t>Markuszewski</w:t>
+      </w:r>
+      <w:proofErr w:type="spellEnd"/>
+      <w:r>
+        <w:t xml:space="preserve"> </w:t>
       </w:r>
       <w:r>
         <w:t xml:space="preserve"> </w:t>
@@ -11498,6 +12049,7 @@
   <w:style w:type="character" w:default="1" w:styleId="Domylnaczcionkaakapitu">
     <w:name w:val="Default Paragraph Font"/>
     <w:uiPriority w:val="1"/>
+    <w:semiHidden/>
     <w:unhideWhenUsed/>
   </w:style>
   <w:style w:type="table" w:default="1" w:styleId="Standardowy">

</xml_diff>

<commit_message>
logP effects + manuscript improvements
</commit_message>
<xml_diff>
--- a/manuscript/manuscriptR0.docx
+++ b/manuscript/manuscriptR0.docx
@@ -7811,10 +7811,7 @@
         <w:t xml:space="preserve"> </w:t>
       </w:r>
       <w:r>
-        <w:t>retention time</w:t>
-      </w:r>
-      <w:r>
-        <w:t xml:space="preserve"> </w:t>
+        <w:t xml:space="preserve">retention time </w:t>
       </w:r>
       <w:r>
         <w:t xml:space="preserve">predictions </w:t>
@@ -7835,10 +7832,7 @@
         <w:t xml:space="preserve"> </w:t>
       </w:r>
       <w:r>
-        <w:t>about 2 min for limited data predictions</w:t>
-      </w:r>
-      <w:r>
-        <w:t xml:space="preserve"> and further to about 0.1</w:t>
+        <w:t>about 2 min for limited data predictions and further to about 0.1</w:t>
       </w:r>
       <w:r>
         <w:t xml:space="preserve"> for individual predictions</w:t>
@@ -7847,16 +7841,7 @@
         <w:t>.</w:t>
       </w:r>
       <w:r>
-        <w:t xml:space="preserve"> It confirms that t</w:t>
-      </w:r>
-      <w:r>
-        <w:t xml:space="preserve">he population predictions are very uncertain and of limited practical usefulness. </w:t>
-      </w:r>
-      <w:r>
-        <w:t>The reason is that</w:t>
-      </w:r>
-      <w:r>
-        <w:t xml:space="preserve"> they are driven by unexplained BAV </w:t>
+        <w:t xml:space="preserve"> It confirms that the population predictions are very uncertain and of limited practical usefulness. The reason is that they are driven by unexplained BAV </w:t>
       </w:r>
       <w:r>
         <w:rPr>
@@ -8904,7 +8889,13 @@
         <w:t xml:space="preserve"> </w:t>
       </w:r>
       <w:r>
-        <w:t xml:space="preserve">It is also rather difficult to provide a very simple and general rule of improving selectivity based on the model. </w:t>
+        <w:t xml:space="preserve">We show that using a fairly difficult problem of finding the optimal separation for 6 diverse analytes. </w:t>
+      </w:r>
+      <w:r>
+        <w:t xml:space="preserve">It is also rather difficult to </w:t>
+      </w:r>
+      <w:r>
+        <w:t xml:space="preserve">provide a very simple and general rule of improving selectivity based on the model. </w:t>
       </w:r>
       <w:r>
         <w:t xml:space="preserve">The preferred way is </w:t>
@@ -8920,6 +8911,156 @@
       </w:r>
       <w:r>
         <w:t>.</w:t>
+      </w:r>
+    </w:p>
+    <w:p>
+      <w:r>
+        <w:t xml:space="preserve">&lt;the currently used methods </w:t>
+      </w:r>
+      <w:r>
+        <w:t>of column classification</w:t>
+      </w:r>
+      <w:r>
+        <w:t xml:space="preserve"> are</w:t>
+      </w:r>
+      <w:r>
+        <w:t xml:space="preserve"> usually</w:t>
+      </w:r>
+      <w:r>
+        <w:t xml:space="preserve"> </w:t>
+      </w:r>
+      <w:r>
+        <w:t>based</w:t>
+      </w:r>
+      <w:r>
+        <w:t xml:space="preserve"> </w:t>
+      </w:r>
+      <w:r>
+        <w:t>on a</w:t>
+      </w:r>
+      <w:r>
+        <w:t xml:space="preserve"> similarity measure (</w:t>
+      </w:r>
+      <w:r>
+        <w:t xml:space="preserve">usually </w:t>
+      </w:r>
+      <w:r>
+        <w:t xml:space="preserve">without an any notion of uncertainty). In our opinion this can be improved by </w:t>
+      </w:r>
+      <w:r>
+        <w:t>reporting</w:t>
+      </w:r>
+      <w:r>
+        <w:t xml:space="preserve"> similarity measures </w:t>
+      </w:r>
+      <w:r>
+        <w:t>as a function of a</w:t>
+      </w:r>
+      <w:r>
+        <w:t xml:space="preserve"> chromatographic conditions that are also specific for a given problem at hand. </w:t>
+      </w:r>
+      <w:r>
+        <w:t xml:space="preserve">Basically it is rather hard to find a single number to characterize various interactions occurring in the chromatographic system. We think it is more valuable to provide a model quantitating the variability and uncertainty of </w:t>
+      </w:r>
+      <w:r>
+        <w:t xml:space="preserve">relevant </w:t>
+      </w:r>
+      <w:r>
+        <w:t xml:space="preserve">chromatographic parameters, that is sufficiently complex to generalize to </w:t>
+      </w:r>
+      <w:r>
+        <w:t>other</w:t>
+      </w:r>
+      <w:r>
+        <w:t xml:space="preserve"> chromatographic conditions</w:t>
+      </w:r>
+      <w:r>
+        <w:t xml:space="preserve">, </w:t>
+      </w:r>
+      <w:r>
+        <w:t>analytes</w:t>
+      </w:r>
+      <w:r>
+        <w:t xml:space="preserve"> and chromatographic columns</w:t>
+      </w:r>
+      <w:r>
+        <w:t xml:space="preserve">. </w:t>
+      </w:r>
+      <w:r>
+        <w:t>Such a</w:t>
+      </w:r>
+      <w:r>
+        <w:t xml:space="preserve"> model might be built once for a particular stationary phase and used by others to solve their specific problem.</w:t>
+      </w:r>
+      <w:r>
+        <w:t>&gt;</w:t>
+      </w:r>
+    </w:p>
+    <w:p>
+      <w:r>
+        <w:t>&lt;We want to emphasize here that because population prediction</w:t>
+      </w:r>
+      <w:r>
+        <w:t>s</w:t>
+      </w:r>
+      <w:r>
+        <w:t xml:space="preserve"> </w:t>
+      </w:r>
+      <w:r>
+        <w:t xml:space="preserve"> </w:t>
+      </w:r>
+      <w:r>
+        <w:t xml:space="preserve">are very uncertain also the </w:t>
+      </w:r>
+      <w:r>
+        <w:t xml:space="preserve">column ranking without any experimental data </w:t>
+      </w:r>
+      <w:r>
+        <w:t>cab be expected to be</w:t>
+      </w:r>
+      <w:r>
+        <w:t xml:space="preserve"> very</w:t>
+      </w:r>
+      <w:r>
+        <w:t xml:space="preserve"> </w:t>
+      </w:r>
+      <w:r>
+        <w:t>uncertain. O</w:t>
+      </w:r>
+      <w:r>
+        <w:t xml:space="preserve">ne needs to perform few measurements </w:t>
+      </w:r>
+      <w:r>
+        <w:t xml:space="preserve">using </w:t>
+      </w:r>
+      <w:r>
+        <w:t>at least one column to have practically useful results.</w:t>
+      </w:r>
+      <w:r>
+        <w:t xml:space="preserve"> </w:t>
+      </w:r>
+      <w:r>
+        <w:t xml:space="preserve">&gt;   </w:t>
+      </w:r>
+      <w:r>
+        <w:t xml:space="preserve"> </w:t>
+      </w:r>
+    </w:p>
+    <w:p>
+      <w:r>
+        <w:t xml:space="preserve">&lt;fixed effects are adjustable. Based on them one can change chromatographic conditions to adjust for the typical differences. The unexplained BAV controls how likely it </w:t>
+      </w:r>
+      <w:r>
+        <w:t xml:space="preserve">is </w:t>
+      </w:r>
+      <w:r>
+        <w:t xml:space="preserve">for a </w:t>
+      </w:r>
+      <w:r>
+        <w:t>set</w:t>
+      </w:r>
+      <w:r>
+        <w:t xml:space="preserve"> of analytes to have a similar retention&gt;</w:t>
       </w:r>
     </w:p>
     <w:p>
@@ -9742,6 +9883,7 @@
         <w:rPr>
           <w:color w:val="auto"/>
         </w:rPr>
+        <w:lastRenderedPageBreak/>
         <w:t xml:space="preserve">PW </w:t>
       </w:r>
       <w:r>
@@ -10033,7 +10175,6 @@
         <w:pStyle w:val="Bibliografia"/>
       </w:pPr>
       <w:r>
-        <w:lastRenderedPageBreak/>
         <w:t>(2)</w:t>
       </w:r>
       <w:r>
@@ -10810,6 +10951,7 @@
         <w:rPr>
           <w:noProof/>
         </w:rPr>
+        <w:lastRenderedPageBreak/>
         <w:drawing>
           <wp:inline distT="0" distB="0" distL="0" distR="0" wp14:anchorId="6EC56858" wp14:editId="536D2DB9">
             <wp:extent cx="3048000" cy="1712976"/>

</xml_diff>